<commit_message>
Sinh Vien C 2
</commit_message>
<xml_diff>
--- a/BT Git.docx
+++ b/BT Git.docx
@@ -112,16 +112,10 @@
           <w:sz w:val="26"/>
           <w:szCs w:val="26"/>
         </w:rPr>
-        <w:t xml:space="preserve"> nhóm trưởng Nguyễn Hà Nam</w:t>
-      </w:r>
-      <w:r>
-        <w:rPr>
-          <w:rFonts w:ascii="Times New Roman" w:hAnsi="Times New Roman" w:cs="Times New Roman"/>
-          <w:sz w:val="26"/>
-          <w:szCs w:val="26"/>
-        </w:rPr>
         <w:tab/>
       </w:r>
+      <w:bookmarkStart w:id="0" w:name="_GoBack"/>
+      <w:bookmarkEnd w:id="0"/>
       <w:r>
         <w:rPr>
           <w:rFonts w:ascii="Times New Roman" w:hAnsi="Times New Roman" w:cs="Times New Roman"/>
@@ -150,6 +144,22 @@
           <w:szCs w:val="26"/>
         </w:rPr>
         <w:t>Sinh viên C</w:t>
+      </w:r>
+      <w:r>
+        <w:rPr>
+          <w:rFonts w:ascii="Times New Roman" w:hAnsi="Times New Roman" w:cs="Times New Roman"/>
+          <w:sz w:val="26"/>
+          <w:szCs w:val="26"/>
+        </w:rPr>
+        <w:t xml:space="preserve"> </w:t>
+      </w:r>
+      <w:r>
+        <w:rPr>
+          <w:rFonts w:ascii="Times New Roman" w:hAnsi="Times New Roman" w:cs="Times New Roman"/>
+          <w:sz w:val="26"/>
+          <w:szCs w:val="26"/>
+        </w:rPr>
+        <w:t>nhóm trưởng Nguyễn Hà Nam</w:t>
       </w:r>
       <w:r>
         <w:rPr>
@@ -1338,10 +1348,10 @@
           <w:szCs w:val="26"/>
         </w:rPr>
       </w:pPr>
-      <w:bookmarkStart w:id="0" w:name="_GoBack"/>
-      <w:r>
-        <w:rPr>
-          <w:rFonts w:ascii="Times New Roman" w:hAnsi="Times New Roman" w:cs="Times New Roman"/>
+      <w:r>
+        <w:rPr>
+          <w:rFonts w:ascii="Times New Roman" w:hAnsi="Times New Roman" w:cs="Times New Roman"/>
+          <w:noProof/>
           <w:sz w:val="26"/>
           <w:szCs w:val="26"/>
         </w:rPr>
@@ -1382,7 +1392,6 @@
           </wp:inline>
         </w:drawing>
       </w:r>
-      <w:bookmarkEnd w:id="0"/>
     </w:p>
     <w:p>
       <w:pPr>
@@ -2999,7 +3008,7 @@
 </file>
 
 <file path=customXml/itemProps1.xml><?xml version="1.0" encoding="utf-8"?>
-<ds:datastoreItem xmlns:ds="http://schemas.openxmlformats.org/officeDocument/2006/customXml" ds:itemID="{2BA20AB7-E341-4268-A9FD-2D1225228B90}">
+<ds:datastoreItem xmlns:ds="http://schemas.openxmlformats.org/officeDocument/2006/customXml" ds:itemID="{B7684F8E-372C-4742-B70B-3BE08EB90565}">
   <ds:schemaRefs>
     <ds:schemaRef ds:uri="http://schemas.openxmlformats.org/officeDocument/2006/bibliography"/>
   </ds:schemaRefs>

</xml_diff>

<commit_message>
SV D lan 3
</commit_message>
<xml_diff>
--- a/BT Git.docx
+++ b/BT Git.docx
@@ -12,6 +12,7 @@
           <w:szCs w:val="26"/>
         </w:rPr>
       </w:pPr>
+      <w:proofErr w:type="spellStart"/>
       <w:r>
         <w:rPr>
           <w:rFonts w:ascii="Times New Roman" w:hAnsi="Times New Roman" w:cs="Times New Roman"/>
@@ -19,8 +20,9 @@
           <w:sz w:val="48"/>
           <w:szCs w:val="26"/>
         </w:rPr>
-        <w:t xml:space="preserve">Bài tập </w:t>
-      </w:r>
+        <w:t>Bài</w:t>
+      </w:r>
+      <w:proofErr w:type="spellEnd"/>
       <w:r>
         <w:rPr>
           <w:rFonts w:ascii="Times New Roman" w:hAnsi="Times New Roman" w:cs="Times New Roman"/>
@@ -28,8 +30,39 @@
           <w:sz w:val="48"/>
           <w:szCs w:val="26"/>
         </w:rPr>
+        <w:t xml:space="preserve"> </w:t>
+      </w:r>
+      <w:proofErr w:type="spellStart"/>
+      <w:r>
+        <w:rPr>
+          <w:rFonts w:ascii="Times New Roman" w:hAnsi="Times New Roman" w:cs="Times New Roman"/>
+          <w:b/>
+          <w:sz w:val="48"/>
+          <w:szCs w:val="26"/>
+        </w:rPr>
+        <w:t>tập</w:t>
+      </w:r>
+      <w:proofErr w:type="spellEnd"/>
+      <w:r>
+        <w:rPr>
+          <w:rFonts w:ascii="Times New Roman" w:hAnsi="Times New Roman" w:cs="Times New Roman"/>
+          <w:b/>
+          <w:sz w:val="48"/>
+          <w:szCs w:val="26"/>
+        </w:rPr>
+        <w:t xml:space="preserve"> </w:t>
+      </w:r>
+      <w:proofErr w:type="spellStart"/>
+      <w:r>
+        <w:rPr>
+          <w:rFonts w:ascii="Times New Roman" w:hAnsi="Times New Roman" w:cs="Times New Roman"/>
+          <w:b/>
+          <w:sz w:val="48"/>
+          <w:szCs w:val="26"/>
+        </w:rPr>
         <w:t>Git</w:t>
       </w:r>
+      <w:proofErr w:type="spellEnd"/>
     </w:p>
     <w:p>
       <w:pPr>
@@ -43,13 +76,41 @@
           <w:szCs w:val="26"/>
         </w:rPr>
       </w:pPr>
-      <w:r>
-        <w:rPr>
-          <w:rFonts w:ascii="Times New Roman" w:hAnsi="Times New Roman" w:cs="Times New Roman"/>
-          <w:sz w:val="26"/>
-          <w:szCs w:val="26"/>
-        </w:rPr>
-        <w:t>Sinh viên A</w:t>
+      <w:proofErr w:type="spellStart"/>
+      <w:r>
+        <w:rPr>
+          <w:rFonts w:ascii="Times New Roman" w:hAnsi="Times New Roman" w:cs="Times New Roman"/>
+          <w:sz w:val="26"/>
+          <w:szCs w:val="26"/>
+        </w:rPr>
+        <w:t>Sinh</w:t>
+      </w:r>
+      <w:proofErr w:type="spellEnd"/>
+      <w:r>
+        <w:rPr>
+          <w:rFonts w:ascii="Times New Roman" w:hAnsi="Times New Roman" w:cs="Times New Roman"/>
+          <w:sz w:val="26"/>
+          <w:szCs w:val="26"/>
+        </w:rPr>
+        <w:t xml:space="preserve"> </w:t>
+      </w:r>
+      <w:proofErr w:type="spellStart"/>
+      <w:r>
+        <w:rPr>
+          <w:rFonts w:ascii="Times New Roman" w:hAnsi="Times New Roman" w:cs="Times New Roman"/>
+          <w:sz w:val="26"/>
+          <w:szCs w:val="26"/>
+        </w:rPr>
+        <w:t>viên</w:t>
+      </w:r>
+      <w:proofErr w:type="spellEnd"/>
+      <w:r>
+        <w:rPr>
+          <w:rFonts w:ascii="Times New Roman" w:hAnsi="Times New Roman" w:cs="Times New Roman"/>
+          <w:sz w:val="26"/>
+          <w:szCs w:val="26"/>
+        </w:rPr>
+        <w:t xml:space="preserve"> A</w:t>
       </w:r>
       <w:r>
         <w:rPr>
@@ -72,13 +133,41 @@
           <w:szCs w:val="26"/>
         </w:rPr>
       </w:pPr>
-      <w:r>
-        <w:rPr>
-          <w:rFonts w:ascii="Times New Roman" w:hAnsi="Times New Roman" w:cs="Times New Roman"/>
-          <w:sz w:val="26"/>
-          <w:szCs w:val="26"/>
-        </w:rPr>
-        <w:t>Sinh viên B</w:t>
+      <w:proofErr w:type="spellStart"/>
+      <w:r>
+        <w:rPr>
+          <w:rFonts w:ascii="Times New Roman" w:hAnsi="Times New Roman" w:cs="Times New Roman"/>
+          <w:sz w:val="26"/>
+          <w:szCs w:val="26"/>
+        </w:rPr>
+        <w:t>Sinh</w:t>
+      </w:r>
+      <w:proofErr w:type="spellEnd"/>
+      <w:r>
+        <w:rPr>
+          <w:rFonts w:ascii="Times New Roman" w:hAnsi="Times New Roman" w:cs="Times New Roman"/>
+          <w:sz w:val="26"/>
+          <w:szCs w:val="26"/>
+        </w:rPr>
+        <w:t xml:space="preserve"> </w:t>
+      </w:r>
+      <w:proofErr w:type="spellStart"/>
+      <w:r>
+        <w:rPr>
+          <w:rFonts w:ascii="Times New Roman" w:hAnsi="Times New Roman" w:cs="Times New Roman"/>
+          <w:sz w:val="26"/>
+          <w:szCs w:val="26"/>
+        </w:rPr>
+        <w:t>viên</w:t>
+      </w:r>
+      <w:proofErr w:type="spellEnd"/>
+      <w:r>
+        <w:rPr>
+          <w:rFonts w:ascii="Times New Roman" w:hAnsi="Times New Roman" w:cs="Times New Roman"/>
+          <w:sz w:val="26"/>
+          <w:szCs w:val="26"/>
+        </w:rPr>
+        <w:t xml:space="preserve"> B</w:t>
       </w:r>
       <w:proofErr w:type="gramStart"/>
       <w:r>
@@ -114,8 +203,6 @@
         </w:rPr>
         <w:tab/>
       </w:r>
-      <w:bookmarkStart w:id="0" w:name="_GoBack"/>
-      <w:bookmarkEnd w:id="0"/>
       <w:r>
         <w:rPr>
           <w:rFonts w:ascii="Times New Roman" w:hAnsi="Times New Roman" w:cs="Times New Roman"/>
@@ -137,29 +224,121 @@
           <w:szCs w:val="26"/>
         </w:rPr>
       </w:pPr>
-      <w:r>
-        <w:rPr>
-          <w:rFonts w:ascii="Times New Roman" w:hAnsi="Times New Roman" w:cs="Times New Roman"/>
-          <w:sz w:val="26"/>
-          <w:szCs w:val="26"/>
-        </w:rPr>
-        <w:t>Sinh viên C</w:t>
-      </w:r>
-      <w:r>
-        <w:rPr>
-          <w:rFonts w:ascii="Times New Roman" w:hAnsi="Times New Roman" w:cs="Times New Roman"/>
-          <w:sz w:val="26"/>
-          <w:szCs w:val="26"/>
-        </w:rPr>
-        <w:t xml:space="preserve"> </w:t>
-      </w:r>
-      <w:r>
-        <w:rPr>
-          <w:rFonts w:ascii="Times New Roman" w:hAnsi="Times New Roman" w:cs="Times New Roman"/>
-          <w:sz w:val="26"/>
-          <w:szCs w:val="26"/>
-        </w:rPr>
-        <w:t>nhóm trưởng Nguyễn Hà Nam</w:t>
+      <w:proofErr w:type="spellStart"/>
+      <w:r>
+        <w:rPr>
+          <w:rFonts w:ascii="Times New Roman" w:hAnsi="Times New Roman" w:cs="Times New Roman"/>
+          <w:sz w:val="26"/>
+          <w:szCs w:val="26"/>
+        </w:rPr>
+        <w:t>Sinh</w:t>
+      </w:r>
+      <w:proofErr w:type="spellEnd"/>
+      <w:r>
+        <w:rPr>
+          <w:rFonts w:ascii="Times New Roman" w:hAnsi="Times New Roman" w:cs="Times New Roman"/>
+          <w:sz w:val="26"/>
+          <w:szCs w:val="26"/>
+        </w:rPr>
+        <w:t xml:space="preserve"> </w:t>
+      </w:r>
+      <w:proofErr w:type="spellStart"/>
+      <w:r>
+        <w:rPr>
+          <w:rFonts w:ascii="Times New Roman" w:hAnsi="Times New Roman" w:cs="Times New Roman"/>
+          <w:sz w:val="26"/>
+          <w:szCs w:val="26"/>
+        </w:rPr>
+        <w:t>viên</w:t>
+      </w:r>
+      <w:proofErr w:type="spellEnd"/>
+      <w:r>
+        <w:rPr>
+          <w:rFonts w:ascii="Times New Roman" w:hAnsi="Times New Roman" w:cs="Times New Roman"/>
+          <w:sz w:val="26"/>
+          <w:szCs w:val="26"/>
+        </w:rPr>
+        <w:t xml:space="preserve"> C</w:t>
+      </w:r>
+      <w:r>
+        <w:rPr>
+          <w:rFonts w:ascii="Times New Roman" w:hAnsi="Times New Roman" w:cs="Times New Roman"/>
+          <w:sz w:val="26"/>
+          <w:szCs w:val="26"/>
+        </w:rPr>
+        <w:t xml:space="preserve"> </w:t>
+      </w:r>
+      <w:proofErr w:type="spellStart"/>
+      <w:r>
+        <w:rPr>
+          <w:rFonts w:ascii="Times New Roman" w:hAnsi="Times New Roman" w:cs="Times New Roman"/>
+          <w:sz w:val="26"/>
+          <w:szCs w:val="26"/>
+        </w:rPr>
+        <w:t>nhóm</w:t>
+      </w:r>
+      <w:proofErr w:type="spellEnd"/>
+      <w:r>
+        <w:rPr>
+          <w:rFonts w:ascii="Times New Roman" w:hAnsi="Times New Roman" w:cs="Times New Roman"/>
+          <w:sz w:val="26"/>
+          <w:szCs w:val="26"/>
+        </w:rPr>
+        <w:t xml:space="preserve"> </w:t>
+      </w:r>
+      <w:proofErr w:type="spellStart"/>
+      <w:r>
+        <w:rPr>
+          <w:rFonts w:ascii="Times New Roman" w:hAnsi="Times New Roman" w:cs="Times New Roman"/>
+          <w:sz w:val="26"/>
+          <w:szCs w:val="26"/>
+        </w:rPr>
+        <w:t>trưởng</w:t>
+      </w:r>
+      <w:proofErr w:type="spellEnd"/>
+      <w:r>
+        <w:rPr>
+          <w:rFonts w:ascii="Times New Roman" w:hAnsi="Times New Roman" w:cs="Times New Roman"/>
+          <w:sz w:val="26"/>
+          <w:szCs w:val="26"/>
+        </w:rPr>
+        <w:t xml:space="preserve"> </w:t>
+      </w:r>
+      <w:proofErr w:type="spellStart"/>
+      <w:r>
+        <w:rPr>
+          <w:rFonts w:ascii="Times New Roman" w:hAnsi="Times New Roman" w:cs="Times New Roman"/>
+          <w:sz w:val="26"/>
+          <w:szCs w:val="26"/>
+        </w:rPr>
+        <w:t>Nguyễn</w:t>
+      </w:r>
+      <w:proofErr w:type="spellEnd"/>
+      <w:r>
+        <w:rPr>
+          <w:rFonts w:ascii="Times New Roman" w:hAnsi="Times New Roman" w:cs="Times New Roman"/>
+          <w:sz w:val="26"/>
+          <w:szCs w:val="26"/>
+        </w:rPr>
+        <w:t xml:space="preserve"> </w:t>
+      </w:r>
+      <w:proofErr w:type="spellStart"/>
+      <w:r>
+        <w:rPr>
+          <w:rFonts w:ascii="Times New Roman" w:hAnsi="Times New Roman" w:cs="Times New Roman"/>
+          <w:sz w:val="26"/>
+          <w:szCs w:val="26"/>
+        </w:rPr>
+        <w:t>Hà</w:t>
+      </w:r>
+      <w:proofErr w:type="spellEnd"/>
+      <w:r>
+        <w:rPr>
+          <w:rFonts w:ascii="Times New Roman" w:hAnsi="Times New Roman" w:cs="Times New Roman"/>
+          <w:sz w:val="26"/>
+          <w:szCs w:val="26"/>
+        </w:rPr>
+        <w:t xml:space="preserve"> Nam</w:t>
       </w:r>
       <w:r>
         <w:rPr>
@@ -190,22 +369,78 @@
           <w:szCs w:val="26"/>
         </w:rPr>
       </w:pPr>
-      <w:r>
-        <w:rPr>
-          <w:rFonts w:ascii="Times New Roman" w:hAnsi="Times New Roman" w:cs="Times New Roman"/>
-          <w:sz w:val="26"/>
-          <w:szCs w:val="26"/>
-        </w:rPr>
-        <w:t>Sinh viên D:</w:t>
-      </w:r>
-      <w:r>
-        <w:rPr>
-          <w:rFonts w:ascii="Times New Roman" w:hAnsi="Times New Roman" w:cs="Times New Roman"/>
-          <w:sz w:val="26"/>
-          <w:szCs w:val="26"/>
-        </w:rPr>
-        <w:t>Nguyễn Anh Huy</w:t>
-      </w:r>
+      <w:proofErr w:type="spellStart"/>
+      <w:r>
+        <w:rPr>
+          <w:rFonts w:ascii="Times New Roman" w:hAnsi="Times New Roman" w:cs="Times New Roman"/>
+          <w:sz w:val="26"/>
+          <w:szCs w:val="26"/>
+        </w:rPr>
+        <w:t>Sinh</w:t>
+      </w:r>
+      <w:proofErr w:type="spellEnd"/>
+      <w:r>
+        <w:rPr>
+          <w:rFonts w:ascii="Times New Roman" w:hAnsi="Times New Roman" w:cs="Times New Roman"/>
+          <w:sz w:val="26"/>
+          <w:szCs w:val="26"/>
+        </w:rPr>
+        <w:t xml:space="preserve"> </w:t>
+      </w:r>
+      <w:proofErr w:type="spellStart"/>
+      <w:r>
+        <w:rPr>
+          <w:rFonts w:ascii="Times New Roman" w:hAnsi="Times New Roman" w:cs="Times New Roman"/>
+          <w:sz w:val="26"/>
+          <w:szCs w:val="26"/>
+        </w:rPr>
+        <w:t>viên</w:t>
+      </w:r>
+      <w:proofErr w:type="spellEnd"/>
+      <w:r>
+        <w:rPr>
+          <w:rFonts w:ascii="Times New Roman" w:hAnsi="Times New Roman" w:cs="Times New Roman"/>
+          <w:sz w:val="26"/>
+          <w:szCs w:val="26"/>
+        </w:rPr>
+        <w:t xml:space="preserve"> D:</w:t>
+      </w:r>
+      <w:r>
+        <w:rPr>
+          <w:rFonts w:ascii="Times New Roman" w:hAnsi="Times New Roman" w:cs="Times New Roman"/>
+          <w:sz w:val="26"/>
+          <w:szCs w:val="26"/>
+        </w:rPr>
+        <w:t xml:space="preserve">Nguyễn </w:t>
+      </w:r>
+      <w:proofErr w:type="spellStart"/>
+      <w:r>
+        <w:rPr>
+          <w:rFonts w:ascii="Times New Roman" w:hAnsi="Times New Roman" w:cs="Times New Roman"/>
+          <w:sz w:val="26"/>
+          <w:szCs w:val="26"/>
+        </w:rPr>
+        <w:t>Anh</w:t>
+      </w:r>
+      <w:proofErr w:type="spellEnd"/>
+      <w:r>
+        <w:rPr>
+          <w:rFonts w:ascii="Times New Roman" w:hAnsi="Times New Roman" w:cs="Times New Roman"/>
+          <w:sz w:val="26"/>
+          <w:szCs w:val="26"/>
+        </w:rPr>
+        <w:t xml:space="preserve"> </w:t>
+      </w:r>
+      <w:proofErr w:type="spellStart"/>
+      <w:r>
+        <w:rPr>
+          <w:rFonts w:ascii="Times New Roman" w:hAnsi="Times New Roman" w:cs="Times New Roman"/>
+          <w:sz w:val="26"/>
+          <w:szCs w:val="26"/>
+        </w:rPr>
+        <w:t>Huy</w:t>
+      </w:r>
+      <w:proofErr w:type="spellEnd"/>
       <w:r>
         <w:rPr>
           <w:rFonts w:ascii="Times New Roman" w:hAnsi="Times New Roman" w:cs="Times New Roman"/>
@@ -227,13 +462,41 @@
           <w:szCs w:val="26"/>
         </w:rPr>
       </w:pPr>
-      <w:r>
-        <w:rPr>
-          <w:rFonts w:ascii="Times New Roman" w:hAnsi="Times New Roman" w:cs="Times New Roman"/>
-          <w:sz w:val="26"/>
-          <w:szCs w:val="26"/>
-        </w:rPr>
-        <w:t>Sinh viên E:</w:t>
+      <w:proofErr w:type="spellStart"/>
+      <w:r>
+        <w:rPr>
+          <w:rFonts w:ascii="Times New Roman" w:hAnsi="Times New Roman" w:cs="Times New Roman"/>
+          <w:sz w:val="26"/>
+          <w:szCs w:val="26"/>
+        </w:rPr>
+        <w:t>Sinh</w:t>
+      </w:r>
+      <w:proofErr w:type="spellEnd"/>
+      <w:r>
+        <w:rPr>
+          <w:rFonts w:ascii="Times New Roman" w:hAnsi="Times New Roman" w:cs="Times New Roman"/>
+          <w:sz w:val="26"/>
+          <w:szCs w:val="26"/>
+        </w:rPr>
+        <w:t xml:space="preserve"> </w:t>
+      </w:r>
+      <w:proofErr w:type="spellStart"/>
+      <w:r>
+        <w:rPr>
+          <w:rFonts w:ascii="Times New Roman" w:hAnsi="Times New Roman" w:cs="Times New Roman"/>
+          <w:sz w:val="26"/>
+          <w:szCs w:val="26"/>
+        </w:rPr>
+        <w:t>viên</w:t>
+      </w:r>
+      <w:proofErr w:type="spellEnd"/>
+      <w:r>
+        <w:rPr>
+          <w:rFonts w:ascii="Times New Roman" w:hAnsi="Times New Roman" w:cs="Times New Roman"/>
+          <w:sz w:val="26"/>
+          <w:szCs w:val="26"/>
+        </w:rPr>
+        <w:t xml:space="preserve"> E:</w:t>
       </w:r>
       <w:r>
         <w:rPr>
@@ -257,6 +520,7 @@
           <w:szCs w:val="26"/>
         </w:rPr>
       </w:pPr>
+      <w:proofErr w:type="spellStart"/>
       <w:r>
         <w:rPr>
           <w:rFonts w:ascii="Times New Roman" w:hAnsi="Times New Roman" w:cs="Times New Roman"/>
@@ -265,21 +529,40 @@
         </w:rPr>
         <w:t>Hãy</w:t>
       </w:r>
-      <w:r>
-        <w:rPr>
-          <w:rFonts w:ascii="Times New Roman" w:hAnsi="Times New Roman" w:cs="Times New Roman"/>
-          <w:sz w:val="26"/>
-          <w:szCs w:val="26"/>
-        </w:rPr>
-        <w:t xml:space="preserve"> t</w:t>
-      </w:r>
-      <w:r>
-        <w:rPr>
-          <w:rFonts w:ascii="Times New Roman" w:hAnsi="Times New Roman" w:cs="Times New Roman"/>
-          <w:sz w:val="26"/>
-          <w:szCs w:val="26"/>
-        </w:rPr>
-        <w:t xml:space="preserve">ạo 1 </w:t>
+      <w:proofErr w:type="spellEnd"/>
+      <w:r>
+        <w:rPr>
+          <w:rFonts w:ascii="Times New Roman" w:hAnsi="Times New Roman" w:cs="Times New Roman"/>
+          <w:sz w:val="26"/>
+          <w:szCs w:val="26"/>
+        </w:rPr>
+        <w:t xml:space="preserve"> </w:t>
+      </w:r>
+      <w:proofErr w:type="spellStart"/>
+      <w:r>
+        <w:rPr>
+          <w:rFonts w:ascii="Times New Roman" w:hAnsi="Times New Roman" w:cs="Times New Roman"/>
+          <w:sz w:val="26"/>
+          <w:szCs w:val="26"/>
+        </w:rPr>
+        <w:t>t</w:t>
+      </w:r>
+      <w:r>
+        <w:rPr>
+          <w:rFonts w:ascii="Times New Roman" w:hAnsi="Times New Roman" w:cs="Times New Roman"/>
+          <w:sz w:val="26"/>
+          <w:szCs w:val="26"/>
+        </w:rPr>
+        <w:t>ạo</w:t>
+      </w:r>
+      <w:proofErr w:type="spellEnd"/>
+      <w:r>
+        <w:rPr>
+          <w:rFonts w:ascii="Times New Roman" w:hAnsi="Times New Roman" w:cs="Times New Roman"/>
+          <w:sz w:val="26"/>
+          <w:szCs w:val="26"/>
+        </w:rPr>
+        <w:t xml:space="preserve"> 1 </w:t>
       </w:r>
       <w:r>
         <w:rPr>
@@ -319,7 +602,25 @@
           <w:sz w:val="26"/>
           <w:szCs w:val="26"/>
         </w:rPr>
-        <w:t>(sv A)</w:t>
+        <w:t>(</w:t>
+      </w:r>
+      <w:proofErr w:type="spellStart"/>
+      <w:r>
+        <w:rPr>
+          <w:rFonts w:ascii="Times New Roman" w:hAnsi="Times New Roman" w:cs="Times New Roman"/>
+          <w:sz w:val="26"/>
+          <w:szCs w:val="26"/>
+        </w:rPr>
+        <w:t>sv</w:t>
+      </w:r>
+      <w:proofErr w:type="spellEnd"/>
+      <w:r>
+        <w:rPr>
+          <w:rFonts w:ascii="Times New Roman" w:hAnsi="Times New Roman" w:cs="Times New Roman"/>
+          <w:sz w:val="26"/>
+          <w:szCs w:val="26"/>
+        </w:rPr>
+        <w:t xml:space="preserve"> A)</w:t>
       </w:r>
       <w:r>
         <w:rPr>
@@ -472,15 +773,69 @@
           <w:sz w:val="26"/>
           <w:szCs w:val="26"/>
         </w:rPr>
-        <w:t xml:space="preserve"> t</w:t>
-      </w:r>
-      <w:r>
-        <w:rPr>
-          <w:rFonts w:ascii="Times New Roman" w:hAnsi="Times New Roman" w:cs="Times New Roman"/>
-          <w:sz w:val="26"/>
-          <w:szCs w:val="26"/>
-        </w:rPr>
-        <w:t xml:space="preserve">ạo 1 thư mục </w:t>
+        <w:t xml:space="preserve"> </w:t>
+      </w:r>
+      <w:proofErr w:type="spellStart"/>
+      <w:r>
+        <w:rPr>
+          <w:rFonts w:ascii="Times New Roman" w:hAnsi="Times New Roman" w:cs="Times New Roman"/>
+          <w:sz w:val="26"/>
+          <w:szCs w:val="26"/>
+        </w:rPr>
+        <w:t>t</w:t>
+      </w:r>
+      <w:r>
+        <w:rPr>
+          <w:rFonts w:ascii="Times New Roman" w:hAnsi="Times New Roman" w:cs="Times New Roman"/>
+          <w:sz w:val="26"/>
+          <w:szCs w:val="26"/>
+        </w:rPr>
+        <w:t>ạo</w:t>
+      </w:r>
+      <w:proofErr w:type="spellEnd"/>
+      <w:r>
+        <w:rPr>
+          <w:rFonts w:ascii="Times New Roman" w:hAnsi="Times New Roman" w:cs="Times New Roman"/>
+          <w:sz w:val="26"/>
+          <w:szCs w:val="26"/>
+        </w:rPr>
+        <w:t xml:space="preserve"> 1 </w:t>
+      </w:r>
+      <w:proofErr w:type="spellStart"/>
+      <w:r>
+        <w:rPr>
+          <w:rFonts w:ascii="Times New Roman" w:hAnsi="Times New Roman" w:cs="Times New Roman"/>
+          <w:sz w:val="26"/>
+          <w:szCs w:val="26"/>
+        </w:rPr>
+        <w:t>thư</w:t>
+      </w:r>
+      <w:proofErr w:type="spellEnd"/>
+      <w:r>
+        <w:rPr>
+          <w:rFonts w:ascii="Times New Roman" w:hAnsi="Times New Roman" w:cs="Times New Roman"/>
+          <w:sz w:val="26"/>
+          <w:szCs w:val="26"/>
+        </w:rPr>
+        <w:t xml:space="preserve"> </w:t>
+      </w:r>
+      <w:proofErr w:type="spellStart"/>
+      <w:r>
+        <w:rPr>
+          <w:rFonts w:ascii="Times New Roman" w:hAnsi="Times New Roman" w:cs="Times New Roman"/>
+          <w:sz w:val="26"/>
+          <w:szCs w:val="26"/>
+        </w:rPr>
+        <w:t>mục</w:t>
+      </w:r>
+      <w:proofErr w:type="spellEnd"/>
+      <w:r>
+        <w:rPr>
+          <w:rFonts w:ascii="Times New Roman" w:hAnsi="Times New Roman" w:cs="Times New Roman"/>
+          <w:sz w:val="26"/>
+          <w:szCs w:val="26"/>
+        </w:rPr>
+        <w:t xml:space="preserve"> </w:t>
       </w:r>
       <w:r>
         <w:rPr>
@@ -496,7 +851,25 @@
           <w:sz w:val="26"/>
           <w:szCs w:val="26"/>
         </w:rPr>
-        <w:t>:\TenNhom_repo làm local repository (LR)</w:t>
+        <w:t xml:space="preserve">:\TenNhom_repo </w:t>
+      </w:r>
+      <w:proofErr w:type="spellStart"/>
+      <w:r>
+        <w:rPr>
+          <w:rFonts w:ascii="Times New Roman" w:hAnsi="Times New Roman" w:cs="Times New Roman"/>
+          <w:sz w:val="26"/>
+          <w:szCs w:val="26"/>
+        </w:rPr>
+        <w:t>làm</w:t>
+      </w:r>
+      <w:proofErr w:type="spellEnd"/>
+      <w:r>
+        <w:rPr>
+          <w:rFonts w:ascii="Times New Roman" w:hAnsi="Times New Roman" w:cs="Times New Roman"/>
+          <w:sz w:val="26"/>
+          <w:szCs w:val="26"/>
+        </w:rPr>
+        <w:t xml:space="preserve"> local repository (LR)</w:t>
       </w:r>
     </w:p>
     <w:p>
@@ -510,22 +883,178 @@
           <w:shd w:val="clear" w:color="auto" w:fill="FAFBFC"/>
         </w:rPr>
       </w:pPr>
-      <w:r>
-        <w:rPr>
-          <w:rFonts w:ascii="Times New Roman" w:hAnsi="Times New Roman" w:cs="Times New Roman"/>
-          <w:sz w:val="26"/>
-          <w:szCs w:val="26"/>
-        </w:rPr>
-        <w:t xml:space="preserve">Trả lời: Dùng lệnh gì để thực hiện: </w:t>
-      </w:r>
-      <w:r>
-        <w:rPr>
-          <w:rFonts w:ascii="Times New Roman" w:hAnsi="Times New Roman" w:cs="Times New Roman"/>
-          <w:sz w:val="26"/>
-          <w:szCs w:val="26"/>
-        </w:rPr>
-        <w:t>git init</w:t>
-      </w:r>
+      <w:proofErr w:type="spellStart"/>
+      <w:r>
+        <w:rPr>
+          <w:rFonts w:ascii="Times New Roman" w:hAnsi="Times New Roman" w:cs="Times New Roman"/>
+          <w:sz w:val="26"/>
+          <w:szCs w:val="26"/>
+        </w:rPr>
+        <w:t>Trả</w:t>
+      </w:r>
+      <w:proofErr w:type="spellEnd"/>
+      <w:r>
+        <w:rPr>
+          <w:rFonts w:ascii="Times New Roman" w:hAnsi="Times New Roman" w:cs="Times New Roman"/>
+          <w:sz w:val="26"/>
+          <w:szCs w:val="26"/>
+        </w:rPr>
+        <w:t xml:space="preserve"> </w:t>
+      </w:r>
+      <w:proofErr w:type="spellStart"/>
+      <w:r>
+        <w:rPr>
+          <w:rFonts w:ascii="Times New Roman" w:hAnsi="Times New Roman" w:cs="Times New Roman"/>
+          <w:sz w:val="26"/>
+          <w:szCs w:val="26"/>
+        </w:rPr>
+        <w:t>lời</w:t>
+      </w:r>
+      <w:proofErr w:type="spellEnd"/>
+      <w:r>
+        <w:rPr>
+          <w:rFonts w:ascii="Times New Roman" w:hAnsi="Times New Roman" w:cs="Times New Roman"/>
+          <w:sz w:val="26"/>
+          <w:szCs w:val="26"/>
+        </w:rPr>
+        <w:t xml:space="preserve">: </w:t>
+      </w:r>
+      <w:proofErr w:type="spellStart"/>
+      <w:r>
+        <w:rPr>
+          <w:rFonts w:ascii="Times New Roman" w:hAnsi="Times New Roman" w:cs="Times New Roman"/>
+          <w:sz w:val="26"/>
+          <w:szCs w:val="26"/>
+        </w:rPr>
+        <w:t>Dùng</w:t>
+      </w:r>
+      <w:proofErr w:type="spellEnd"/>
+      <w:r>
+        <w:rPr>
+          <w:rFonts w:ascii="Times New Roman" w:hAnsi="Times New Roman" w:cs="Times New Roman"/>
+          <w:sz w:val="26"/>
+          <w:szCs w:val="26"/>
+        </w:rPr>
+        <w:t xml:space="preserve"> </w:t>
+      </w:r>
+      <w:proofErr w:type="spellStart"/>
+      <w:r>
+        <w:rPr>
+          <w:rFonts w:ascii="Times New Roman" w:hAnsi="Times New Roman" w:cs="Times New Roman"/>
+          <w:sz w:val="26"/>
+          <w:szCs w:val="26"/>
+        </w:rPr>
+        <w:t>lệnh</w:t>
+      </w:r>
+      <w:proofErr w:type="spellEnd"/>
+      <w:r>
+        <w:rPr>
+          <w:rFonts w:ascii="Times New Roman" w:hAnsi="Times New Roman" w:cs="Times New Roman"/>
+          <w:sz w:val="26"/>
+          <w:szCs w:val="26"/>
+        </w:rPr>
+        <w:t xml:space="preserve"> </w:t>
+      </w:r>
+      <w:proofErr w:type="spellStart"/>
+      <w:r>
+        <w:rPr>
+          <w:rFonts w:ascii="Times New Roman" w:hAnsi="Times New Roman" w:cs="Times New Roman"/>
+          <w:sz w:val="26"/>
+          <w:szCs w:val="26"/>
+        </w:rPr>
+        <w:t>gì</w:t>
+      </w:r>
+      <w:proofErr w:type="spellEnd"/>
+      <w:r>
+        <w:rPr>
+          <w:rFonts w:ascii="Times New Roman" w:hAnsi="Times New Roman" w:cs="Times New Roman"/>
+          <w:sz w:val="26"/>
+          <w:szCs w:val="26"/>
+        </w:rPr>
+        <w:t xml:space="preserve"> </w:t>
+      </w:r>
+      <w:proofErr w:type="spellStart"/>
+      <w:r>
+        <w:rPr>
+          <w:rFonts w:ascii="Times New Roman" w:hAnsi="Times New Roman" w:cs="Times New Roman"/>
+          <w:sz w:val="26"/>
+          <w:szCs w:val="26"/>
+        </w:rPr>
+        <w:t>để</w:t>
+      </w:r>
+      <w:proofErr w:type="spellEnd"/>
+      <w:r>
+        <w:rPr>
+          <w:rFonts w:ascii="Times New Roman" w:hAnsi="Times New Roman" w:cs="Times New Roman"/>
+          <w:sz w:val="26"/>
+          <w:szCs w:val="26"/>
+        </w:rPr>
+        <w:t xml:space="preserve"> </w:t>
+      </w:r>
+      <w:proofErr w:type="spellStart"/>
+      <w:r>
+        <w:rPr>
+          <w:rFonts w:ascii="Times New Roman" w:hAnsi="Times New Roman" w:cs="Times New Roman"/>
+          <w:sz w:val="26"/>
+          <w:szCs w:val="26"/>
+        </w:rPr>
+        <w:t>thực</w:t>
+      </w:r>
+      <w:proofErr w:type="spellEnd"/>
+      <w:r>
+        <w:rPr>
+          <w:rFonts w:ascii="Times New Roman" w:hAnsi="Times New Roman" w:cs="Times New Roman"/>
+          <w:sz w:val="26"/>
+          <w:szCs w:val="26"/>
+        </w:rPr>
+        <w:t xml:space="preserve"> </w:t>
+      </w:r>
+      <w:proofErr w:type="spellStart"/>
+      <w:r>
+        <w:rPr>
+          <w:rFonts w:ascii="Times New Roman" w:hAnsi="Times New Roman" w:cs="Times New Roman"/>
+          <w:sz w:val="26"/>
+          <w:szCs w:val="26"/>
+        </w:rPr>
+        <w:t>hiện</w:t>
+      </w:r>
+      <w:proofErr w:type="spellEnd"/>
+      <w:r>
+        <w:rPr>
+          <w:rFonts w:ascii="Times New Roman" w:hAnsi="Times New Roman" w:cs="Times New Roman"/>
+          <w:sz w:val="26"/>
+          <w:szCs w:val="26"/>
+        </w:rPr>
+        <w:t xml:space="preserve">: </w:t>
+      </w:r>
+      <w:proofErr w:type="spellStart"/>
+      <w:r>
+        <w:rPr>
+          <w:rFonts w:ascii="Times New Roman" w:hAnsi="Times New Roman" w:cs="Times New Roman"/>
+          <w:sz w:val="26"/>
+          <w:szCs w:val="26"/>
+        </w:rPr>
+        <w:t>git</w:t>
+      </w:r>
+      <w:proofErr w:type="spellEnd"/>
+      <w:r>
+        <w:rPr>
+          <w:rFonts w:ascii="Times New Roman" w:hAnsi="Times New Roman" w:cs="Times New Roman"/>
+          <w:sz w:val="26"/>
+          <w:szCs w:val="26"/>
+        </w:rPr>
+        <w:t xml:space="preserve"> </w:t>
+      </w:r>
+      <w:proofErr w:type="spellStart"/>
+      <w:r>
+        <w:rPr>
+          <w:rFonts w:ascii="Times New Roman" w:hAnsi="Times New Roman" w:cs="Times New Roman"/>
+          <w:sz w:val="26"/>
+          <w:szCs w:val="26"/>
+        </w:rPr>
+        <w:t>init</w:t>
+      </w:r>
+      <w:proofErr w:type="spellEnd"/>
     </w:p>
     <w:p>
       <w:pPr>
@@ -619,7 +1148,25 @@
           <w:sz w:val="26"/>
           <w:szCs w:val="26"/>
         </w:rPr>
-        <w:t xml:space="preserve"> chép </w:t>
+        <w:t xml:space="preserve"> </w:t>
+      </w:r>
+      <w:proofErr w:type="spellStart"/>
+      <w:r>
+        <w:rPr>
+          <w:rFonts w:ascii="Times New Roman" w:hAnsi="Times New Roman" w:cs="Times New Roman"/>
+          <w:sz w:val="26"/>
+          <w:szCs w:val="26"/>
+        </w:rPr>
+        <w:t>chép</w:t>
+      </w:r>
+      <w:proofErr w:type="spellEnd"/>
+      <w:r>
+        <w:rPr>
+          <w:rFonts w:ascii="Times New Roman" w:hAnsi="Times New Roman" w:cs="Times New Roman"/>
+          <w:sz w:val="26"/>
+          <w:szCs w:val="26"/>
+        </w:rPr>
+        <w:t xml:space="preserve"> </w:t>
       </w:r>
       <w:r>
         <w:rPr>
@@ -635,24 +1182,152 @@
           <w:sz w:val="26"/>
           <w:szCs w:val="26"/>
         </w:rPr>
-        <w:t xml:space="preserve"> được cung cấp vào </w:t>
-      </w:r>
-      <w:r>
-        <w:rPr>
-          <w:rFonts w:ascii="Times New Roman" w:hAnsi="Times New Roman" w:cs="Times New Roman"/>
-          <w:sz w:val="26"/>
-          <w:szCs w:val="26"/>
-        </w:rPr>
-        <w:t>LR của mình</w:t>
-      </w:r>
-      <w:r>
-        <w:rPr>
-          <w:rFonts w:ascii="Times New Roman" w:hAnsi="Times New Roman" w:cs="Times New Roman"/>
-          <w:sz w:val="26"/>
-          <w:szCs w:val="26"/>
-        </w:rPr>
-        <w:t xml:space="preserve"> vừa tạo</w:t>
-      </w:r>
+        <w:t xml:space="preserve"> </w:t>
+      </w:r>
+      <w:proofErr w:type="spellStart"/>
+      <w:r>
+        <w:rPr>
+          <w:rFonts w:ascii="Times New Roman" w:hAnsi="Times New Roman" w:cs="Times New Roman"/>
+          <w:sz w:val="26"/>
+          <w:szCs w:val="26"/>
+        </w:rPr>
+        <w:t>được</w:t>
+      </w:r>
+      <w:proofErr w:type="spellEnd"/>
+      <w:r>
+        <w:rPr>
+          <w:rFonts w:ascii="Times New Roman" w:hAnsi="Times New Roman" w:cs="Times New Roman"/>
+          <w:sz w:val="26"/>
+          <w:szCs w:val="26"/>
+        </w:rPr>
+        <w:t xml:space="preserve"> </w:t>
+      </w:r>
+      <w:proofErr w:type="spellStart"/>
+      <w:r>
+        <w:rPr>
+          <w:rFonts w:ascii="Times New Roman" w:hAnsi="Times New Roman" w:cs="Times New Roman"/>
+          <w:sz w:val="26"/>
+          <w:szCs w:val="26"/>
+        </w:rPr>
+        <w:t>cung</w:t>
+      </w:r>
+      <w:proofErr w:type="spellEnd"/>
+      <w:r>
+        <w:rPr>
+          <w:rFonts w:ascii="Times New Roman" w:hAnsi="Times New Roman" w:cs="Times New Roman"/>
+          <w:sz w:val="26"/>
+          <w:szCs w:val="26"/>
+        </w:rPr>
+        <w:t xml:space="preserve"> </w:t>
+      </w:r>
+      <w:proofErr w:type="spellStart"/>
+      <w:r>
+        <w:rPr>
+          <w:rFonts w:ascii="Times New Roman" w:hAnsi="Times New Roman" w:cs="Times New Roman"/>
+          <w:sz w:val="26"/>
+          <w:szCs w:val="26"/>
+        </w:rPr>
+        <w:t>cấp</w:t>
+      </w:r>
+      <w:proofErr w:type="spellEnd"/>
+      <w:r>
+        <w:rPr>
+          <w:rFonts w:ascii="Times New Roman" w:hAnsi="Times New Roman" w:cs="Times New Roman"/>
+          <w:sz w:val="26"/>
+          <w:szCs w:val="26"/>
+        </w:rPr>
+        <w:t xml:space="preserve"> </w:t>
+      </w:r>
+      <w:proofErr w:type="spellStart"/>
+      <w:r>
+        <w:rPr>
+          <w:rFonts w:ascii="Times New Roman" w:hAnsi="Times New Roman" w:cs="Times New Roman"/>
+          <w:sz w:val="26"/>
+          <w:szCs w:val="26"/>
+        </w:rPr>
+        <w:t>vào</w:t>
+      </w:r>
+      <w:proofErr w:type="spellEnd"/>
+      <w:r>
+        <w:rPr>
+          <w:rFonts w:ascii="Times New Roman" w:hAnsi="Times New Roman" w:cs="Times New Roman"/>
+          <w:sz w:val="26"/>
+          <w:szCs w:val="26"/>
+        </w:rPr>
+        <w:t xml:space="preserve"> </w:t>
+      </w:r>
+      <w:r>
+        <w:rPr>
+          <w:rFonts w:ascii="Times New Roman" w:hAnsi="Times New Roman" w:cs="Times New Roman"/>
+          <w:sz w:val="26"/>
+          <w:szCs w:val="26"/>
+        </w:rPr>
+        <w:t xml:space="preserve">LR </w:t>
+      </w:r>
+      <w:proofErr w:type="spellStart"/>
+      <w:r>
+        <w:rPr>
+          <w:rFonts w:ascii="Times New Roman" w:hAnsi="Times New Roman" w:cs="Times New Roman"/>
+          <w:sz w:val="26"/>
+          <w:szCs w:val="26"/>
+        </w:rPr>
+        <w:t>của</w:t>
+      </w:r>
+      <w:proofErr w:type="spellEnd"/>
+      <w:r>
+        <w:rPr>
+          <w:rFonts w:ascii="Times New Roman" w:hAnsi="Times New Roman" w:cs="Times New Roman"/>
+          <w:sz w:val="26"/>
+          <w:szCs w:val="26"/>
+        </w:rPr>
+        <w:t xml:space="preserve"> </w:t>
+      </w:r>
+      <w:proofErr w:type="spellStart"/>
+      <w:r>
+        <w:rPr>
+          <w:rFonts w:ascii="Times New Roman" w:hAnsi="Times New Roman" w:cs="Times New Roman"/>
+          <w:sz w:val="26"/>
+          <w:szCs w:val="26"/>
+        </w:rPr>
+        <w:t>mình</w:t>
+      </w:r>
+      <w:proofErr w:type="spellEnd"/>
+      <w:r>
+        <w:rPr>
+          <w:rFonts w:ascii="Times New Roman" w:hAnsi="Times New Roman" w:cs="Times New Roman"/>
+          <w:sz w:val="26"/>
+          <w:szCs w:val="26"/>
+        </w:rPr>
+        <w:t xml:space="preserve"> </w:t>
+      </w:r>
+      <w:proofErr w:type="spellStart"/>
+      <w:r>
+        <w:rPr>
+          <w:rFonts w:ascii="Times New Roman" w:hAnsi="Times New Roman" w:cs="Times New Roman"/>
+          <w:sz w:val="26"/>
+          <w:szCs w:val="26"/>
+        </w:rPr>
+        <w:t>vừa</w:t>
+      </w:r>
+      <w:proofErr w:type="spellEnd"/>
+      <w:r>
+        <w:rPr>
+          <w:rFonts w:ascii="Times New Roman" w:hAnsi="Times New Roman" w:cs="Times New Roman"/>
+          <w:sz w:val="26"/>
+          <w:szCs w:val="26"/>
+        </w:rPr>
+        <w:t xml:space="preserve"> </w:t>
+      </w:r>
+      <w:proofErr w:type="spellStart"/>
+      <w:r>
+        <w:rPr>
+          <w:rFonts w:ascii="Times New Roman" w:hAnsi="Times New Roman" w:cs="Times New Roman"/>
+          <w:sz w:val="26"/>
+          <w:szCs w:val="26"/>
+        </w:rPr>
+        <w:t>tạo</w:t>
+      </w:r>
+      <w:proofErr w:type="spellEnd"/>
     </w:p>
     <w:p>
       <w:pPr>
@@ -717,22 +1392,186 @@
           <w:szCs w:val="26"/>
         </w:rPr>
       </w:pPr>
-      <w:r>
-        <w:rPr>
-          <w:rFonts w:ascii="Times New Roman" w:hAnsi="Times New Roman" w:cs="Times New Roman"/>
-          <w:sz w:val="26"/>
-          <w:szCs w:val="26"/>
-        </w:rPr>
-        <w:t>Nhóm c</w:t>
-      </w:r>
-      <w:r>
-        <w:rPr>
-          <w:rFonts w:ascii="Times New Roman" w:hAnsi="Times New Roman" w:cs="Times New Roman"/>
-          <w:sz w:val="26"/>
-          <w:szCs w:val="26"/>
-        </w:rPr>
-        <w:t>ho biết trạng thái (status) của các file vừa chép vào</w:t>
-      </w:r>
+      <w:proofErr w:type="spellStart"/>
+      <w:r>
+        <w:rPr>
+          <w:rFonts w:ascii="Times New Roman" w:hAnsi="Times New Roman" w:cs="Times New Roman"/>
+          <w:sz w:val="26"/>
+          <w:szCs w:val="26"/>
+        </w:rPr>
+        <w:t>Nhóm</w:t>
+      </w:r>
+      <w:proofErr w:type="spellEnd"/>
+      <w:r>
+        <w:rPr>
+          <w:rFonts w:ascii="Times New Roman" w:hAnsi="Times New Roman" w:cs="Times New Roman"/>
+          <w:sz w:val="26"/>
+          <w:szCs w:val="26"/>
+        </w:rPr>
+        <w:t xml:space="preserve"> </w:t>
+      </w:r>
+      <w:proofErr w:type="spellStart"/>
+      <w:r>
+        <w:rPr>
+          <w:rFonts w:ascii="Times New Roman" w:hAnsi="Times New Roman" w:cs="Times New Roman"/>
+          <w:sz w:val="26"/>
+          <w:szCs w:val="26"/>
+        </w:rPr>
+        <w:t>c</w:t>
+      </w:r>
+      <w:r>
+        <w:rPr>
+          <w:rFonts w:ascii="Times New Roman" w:hAnsi="Times New Roman" w:cs="Times New Roman"/>
+          <w:sz w:val="26"/>
+          <w:szCs w:val="26"/>
+        </w:rPr>
+        <w:t>ho</w:t>
+      </w:r>
+      <w:proofErr w:type="spellEnd"/>
+      <w:r>
+        <w:rPr>
+          <w:rFonts w:ascii="Times New Roman" w:hAnsi="Times New Roman" w:cs="Times New Roman"/>
+          <w:sz w:val="26"/>
+          <w:szCs w:val="26"/>
+        </w:rPr>
+        <w:t xml:space="preserve"> </w:t>
+      </w:r>
+      <w:proofErr w:type="spellStart"/>
+      <w:r>
+        <w:rPr>
+          <w:rFonts w:ascii="Times New Roman" w:hAnsi="Times New Roman" w:cs="Times New Roman"/>
+          <w:sz w:val="26"/>
+          <w:szCs w:val="26"/>
+        </w:rPr>
+        <w:t>biết</w:t>
+      </w:r>
+      <w:proofErr w:type="spellEnd"/>
+      <w:r>
+        <w:rPr>
+          <w:rFonts w:ascii="Times New Roman" w:hAnsi="Times New Roman" w:cs="Times New Roman"/>
+          <w:sz w:val="26"/>
+          <w:szCs w:val="26"/>
+        </w:rPr>
+        <w:t xml:space="preserve"> </w:t>
+      </w:r>
+      <w:proofErr w:type="spellStart"/>
+      <w:r>
+        <w:rPr>
+          <w:rFonts w:ascii="Times New Roman" w:hAnsi="Times New Roman" w:cs="Times New Roman"/>
+          <w:sz w:val="26"/>
+          <w:szCs w:val="26"/>
+        </w:rPr>
+        <w:t>trạng</w:t>
+      </w:r>
+      <w:proofErr w:type="spellEnd"/>
+      <w:r>
+        <w:rPr>
+          <w:rFonts w:ascii="Times New Roman" w:hAnsi="Times New Roman" w:cs="Times New Roman"/>
+          <w:sz w:val="26"/>
+          <w:szCs w:val="26"/>
+        </w:rPr>
+        <w:t xml:space="preserve"> </w:t>
+      </w:r>
+      <w:proofErr w:type="spellStart"/>
+      <w:r>
+        <w:rPr>
+          <w:rFonts w:ascii="Times New Roman" w:hAnsi="Times New Roman" w:cs="Times New Roman"/>
+          <w:sz w:val="26"/>
+          <w:szCs w:val="26"/>
+        </w:rPr>
+        <w:t>thái</w:t>
+      </w:r>
+      <w:proofErr w:type="spellEnd"/>
+      <w:r>
+        <w:rPr>
+          <w:rFonts w:ascii="Times New Roman" w:hAnsi="Times New Roman" w:cs="Times New Roman"/>
+          <w:sz w:val="26"/>
+          <w:szCs w:val="26"/>
+        </w:rPr>
+        <w:t xml:space="preserve"> (status) </w:t>
+      </w:r>
+      <w:proofErr w:type="spellStart"/>
+      <w:r>
+        <w:rPr>
+          <w:rFonts w:ascii="Times New Roman" w:hAnsi="Times New Roman" w:cs="Times New Roman"/>
+          <w:sz w:val="26"/>
+          <w:szCs w:val="26"/>
+        </w:rPr>
+        <w:t>của</w:t>
+      </w:r>
+      <w:proofErr w:type="spellEnd"/>
+      <w:r>
+        <w:rPr>
+          <w:rFonts w:ascii="Times New Roman" w:hAnsi="Times New Roman" w:cs="Times New Roman"/>
+          <w:sz w:val="26"/>
+          <w:szCs w:val="26"/>
+        </w:rPr>
+        <w:t xml:space="preserve"> </w:t>
+      </w:r>
+      <w:proofErr w:type="spellStart"/>
+      <w:r>
+        <w:rPr>
+          <w:rFonts w:ascii="Times New Roman" w:hAnsi="Times New Roman" w:cs="Times New Roman"/>
+          <w:sz w:val="26"/>
+          <w:szCs w:val="26"/>
+        </w:rPr>
+        <w:t>các</w:t>
+      </w:r>
+      <w:proofErr w:type="spellEnd"/>
+      <w:r>
+        <w:rPr>
+          <w:rFonts w:ascii="Times New Roman" w:hAnsi="Times New Roman" w:cs="Times New Roman"/>
+          <w:sz w:val="26"/>
+          <w:szCs w:val="26"/>
+        </w:rPr>
+        <w:t xml:space="preserve"> file </w:t>
+      </w:r>
+      <w:proofErr w:type="spellStart"/>
+      <w:r>
+        <w:rPr>
+          <w:rFonts w:ascii="Times New Roman" w:hAnsi="Times New Roman" w:cs="Times New Roman"/>
+          <w:sz w:val="26"/>
+          <w:szCs w:val="26"/>
+        </w:rPr>
+        <w:t>vừa</w:t>
+      </w:r>
+      <w:proofErr w:type="spellEnd"/>
+      <w:r>
+        <w:rPr>
+          <w:rFonts w:ascii="Times New Roman" w:hAnsi="Times New Roman" w:cs="Times New Roman"/>
+          <w:sz w:val="26"/>
+          <w:szCs w:val="26"/>
+        </w:rPr>
+        <w:t xml:space="preserve"> </w:t>
+      </w:r>
+      <w:proofErr w:type="spellStart"/>
+      <w:r>
+        <w:rPr>
+          <w:rFonts w:ascii="Times New Roman" w:hAnsi="Times New Roman" w:cs="Times New Roman"/>
+          <w:sz w:val="26"/>
+          <w:szCs w:val="26"/>
+        </w:rPr>
+        <w:t>chép</w:t>
+      </w:r>
+      <w:proofErr w:type="spellEnd"/>
+      <w:r>
+        <w:rPr>
+          <w:rFonts w:ascii="Times New Roman" w:hAnsi="Times New Roman" w:cs="Times New Roman"/>
+          <w:sz w:val="26"/>
+          <w:szCs w:val="26"/>
+        </w:rPr>
+        <w:t xml:space="preserve"> </w:t>
+      </w:r>
+      <w:proofErr w:type="spellStart"/>
+      <w:r>
+        <w:rPr>
+          <w:rFonts w:ascii="Times New Roman" w:hAnsi="Times New Roman" w:cs="Times New Roman"/>
+          <w:sz w:val="26"/>
+          <w:szCs w:val="26"/>
+        </w:rPr>
+        <w:t>vào</w:t>
+      </w:r>
+      <w:proofErr w:type="spellEnd"/>
       <w:r>
         <w:rPr>
           <w:rFonts w:ascii="Times New Roman" w:hAnsi="Times New Roman" w:cs="Times New Roman"/>
@@ -749,13 +1588,113 @@
         </w:rPr>
         <w:t xml:space="preserve"> </w:t>
       </w:r>
-      <w:r>
-        <w:rPr>
-          <w:rFonts w:ascii="Times New Roman" w:hAnsi="Times New Roman" w:cs="Times New Roman"/>
-          <w:sz w:val="26"/>
-          <w:szCs w:val="26"/>
-        </w:rPr>
-        <w:t>Xem trại thái bằng cách nào?</w:t>
+      <w:proofErr w:type="spellStart"/>
+      <w:r>
+        <w:rPr>
+          <w:rFonts w:ascii="Times New Roman" w:hAnsi="Times New Roman" w:cs="Times New Roman"/>
+          <w:sz w:val="26"/>
+          <w:szCs w:val="26"/>
+        </w:rPr>
+        <w:t>Xem</w:t>
+      </w:r>
+      <w:proofErr w:type="spellEnd"/>
+      <w:r>
+        <w:rPr>
+          <w:rFonts w:ascii="Times New Roman" w:hAnsi="Times New Roman" w:cs="Times New Roman"/>
+          <w:sz w:val="26"/>
+          <w:szCs w:val="26"/>
+        </w:rPr>
+        <w:t xml:space="preserve"> </w:t>
+      </w:r>
+      <w:proofErr w:type="spellStart"/>
+      <w:r>
+        <w:rPr>
+          <w:rFonts w:ascii="Times New Roman" w:hAnsi="Times New Roman" w:cs="Times New Roman"/>
+          <w:sz w:val="26"/>
+          <w:szCs w:val="26"/>
+        </w:rPr>
+        <w:t>trại</w:t>
+      </w:r>
+      <w:proofErr w:type="spellEnd"/>
+      <w:r>
+        <w:rPr>
+          <w:rFonts w:ascii="Times New Roman" w:hAnsi="Times New Roman" w:cs="Times New Roman"/>
+          <w:sz w:val="26"/>
+          <w:szCs w:val="26"/>
+        </w:rPr>
+        <w:t xml:space="preserve"> </w:t>
+      </w:r>
+      <w:proofErr w:type="spellStart"/>
+      <w:r>
+        <w:rPr>
+          <w:rFonts w:ascii="Times New Roman" w:hAnsi="Times New Roman" w:cs="Times New Roman"/>
+          <w:sz w:val="26"/>
+          <w:szCs w:val="26"/>
+        </w:rPr>
+        <w:t>thái</w:t>
+      </w:r>
+      <w:proofErr w:type="spellEnd"/>
+      <w:r>
+        <w:rPr>
+          <w:rFonts w:ascii="Times New Roman" w:hAnsi="Times New Roman" w:cs="Times New Roman"/>
+          <w:sz w:val="26"/>
+          <w:szCs w:val="26"/>
+        </w:rPr>
+        <w:t xml:space="preserve"> </w:t>
+      </w:r>
+      <w:proofErr w:type="spellStart"/>
+      <w:r>
+        <w:rPr>
+          <w:rFonts w:ascii="Times New Roman" w:hAnsi="Times New Roman" w:cs="Times New Roman"/>
+          <w:sz w:val="26"/>
+          <w:szCs w:val="26"/>
+        </w:rPr>
+        <w:t>bằng</w:t>
+      </w:r>
+      <w:proofErr w:type="spellEnd"/>
+      <w:r>
+        <w:rPr>
+          <w:rFonts w:ascii="Times New Roman" w:hAnsi="Times New Roman" w:cs="Times New Roman"/>
+          <w:sz w:val="26"/>
+          <w:szCs w:val="26"/>
+        </w:rPr>
+        <w:t xml:space="preserve"> </w:t>
+      </w:r>
+      <w:proofErr w:type="spellStart"/>
+      <w:r>
+        <w:rPr>
+          <w:rFonts w:ascii="Times New Roman" w:hAnsi="Times New Roman" w:cs="Times New Roman"/>
+          <w:sz w:val="26"/>
+          <w:szCs w:val="26"/>
+        </w:rPr>
+        <w:t>cách</w:t>
+      </w:r>
+      <w:proofErr w:type="spellEnd"/>
+      <w:r>
+        <w:rPr>
+          <w:rFonts w:ascii="Times New Roman" w:hAnsi="Times New Roman" w:cs="Times New Roman"/>
+          <w:sz w:val="26"/>
+          <w:szCs w:val="26"/>
+        </w:rPr>
+        <w:t xml:space="preserve"> </w:t>
+      </w:r>
+      <w:proofErr w:type="spellStart"/>
+      <w:r>
+        <w:rPr>
+          <w:rFonts w:ascii="Times New Roman" w:hAnsi="Times New Roman" w:cs="Times New Roman"/>
+          <w:sz w:val="26"/>
+          <w:szCs w:val="26"/>
+        </w:rPr>
+        <w:t>nào</w:t>
+      </w:r>
+      <w:proofErr w:type="spellEnd"/>
+      <w:r>
+        <w:rPr>
+          <w:rFonts w:ascii="Times New Roman" w:hAnsi="Times New Roman" w:cs="Times New Roman"/>
+          <w:sz w:val="26"/>
+          <w:szCs w:val="26"/>
+        </w:rPr>
+        <w:t>?</w:t>
       </w:r>
     </w:p>
     <w:p>
@@ -770,21 +1709,67 @@
           <w:szCs w:val="26"/>
         </w:rPr>
       </w:pPr>
-      <w:r>
-        <w:rPr>
-          <w:rFonts w:ascii="Times New Roman" w:hAnsi="Times New Roman" w:cs="Times New Roman"/>
-          <w:sz w:val="26"/>
-          <w:szCs w:val="26"/>
-        </w:rPr>
-        <w:t>Trả lời:</w:t>
-      </w:r>
-      <w:r>
-        <w:rPr>
-          <w:rFonts w:ascii="Times New Roman" w:hAnsi="Times New Roman" w:cs="Times New Roman"/>
-          <w:sz w:val="26"/>
-          <w:szCs w:val="26"/>
-        </w:rPr>
-        <w:t xml:space="preserve"> git status</w:t>
+      <w:proofErr w:type="spellStart"/>
+      <w:r>
+        <w:rPr>
+          <w:rFonts w:ascii="Times New Roman" w:hAnsi="Times New Roman" w:cs="Times New Roman"/>
+          <w:sz w:val="26"/>
+          <w:szCs w:val="26"/>
+        </w:rPr>
+        <w:t>Trả</w:t>
+      </w:r>
+      <w:proofErr w:type="spellEnd"/>
+      <w:r>
+        <w:rPr>
+          <w:rFonts w:ascii="Times New Roman" w:hAnsi="Times New Roman" w:cs="Times New Roman"/>
+          <w:sz w:val="26"/>
+          <w:szCs w:val="26"/>
+        </w:rPr>
+        <w:t xml:space="preserve"> </w:t>
+      </w:r>
+      <w:proofErr w:type="spellStart"/>
+      <w:r>
+        <w:rPr>
+          <w:rFonts w:ascii="Times New Roman" w:hAnsi="Times New Roman" w:cs="Times New Roman"/>
+          <w:sz w:val="26"/>
+          <w:szCs w:val="26"/>
+        </w:rPr>
+        <w:t>lời</w:t>
+      </w:r>
+      <w:proofErr w:type="spellEnd"/>
+      <w:r>
+        <w:rPr>
+          <w:rFonts w:ascii="Times New Roman" w:hAnsi="Times New Roman" w:cs="Times New Roman"/>
+          <w:sz w:val="26"/>
+          <w:szCs w:val="26"/>
+        </w:rPr>
+        <w:t>:</w:t>
+      </w:r>
+      <w:r>
+        <w:rPr>
+          <w:rFonts w:ascii="Times New Roman" w:hAnsi="Times New Roman" w:cs="Times New Roman"/>
+          <w:sz w:val="26"/>
+          <w:szCs w:val="26"/>
+        </w:rPr>
+        <w:t xml:space="preserve"> </w:t>
+      </w:r>
+      <w:proofErr w:type="spellStart"/>
+      <w:r>
+        <w:rPr>
+          <w:rFonts w:ascii="Times New Roman" w:hAnsi="Times New Roman" w:cs="Times New Roman"/>
+          <w:sz w:val="26"/>
+          <w:szCs w:val="26"/>
+        </w:rPr>
+        <w:t>git</w:t>
+      </w:r>
+      <w:proofErr w:type="spellEnd"/>
+      <w:r>
+        <w:rPr>
+          <w:rFonts w:ascii="Times New Roman" w:hAnsi="Times New Roman" w:cs="Times New Roman"/>
+          <w:sz w:val="26"/>
+          <w:szCs w:val="26"/>
+        </w:rPr>
+        <w:t xml:space="preserve"> status</w:t>
       </w:r>
     </w:p>
     <w:p>
@@ -878,16 +1863,35 @@
           <w:sz w:val="26"/>
           <w:szCs w:val="26"/>
         </w:rPr>
-        <w:t>SV A h</w:t>
-      </w:r>
-      <w:r>
-        <w:rPr>
-          <w:rFonts w:ascii="Times New Roman" w:hAnsi="Times New Roman" w:cs="Times New Roman"/>
-          <w:sz w:val="26"/>
-          <w:szCs w:val="26"/>
-        </w:rPr>
-        <w:t xml:space="preserve">ãy </w:t>
-      </w:r>
+        <w:t xml:space="preserve">SV A </w:t>
+      </w:r>
+      <w:proofErr w:type="spellStart"/>
+      <w:r>
+        <w:rPr>
+          <w:rFonts w:ascii="Times New Roman" w:hAnsi="Times New Roman" w:cs="Times New Roman"/>
+          <w:sz w:val="26"/>
+          <w:szCs w:val="26"/>
+        </w:rPr>
+        <w:t>h</w:t>
+      </w:r>
+      <w:r>
+        <w:rPr>
+          <w:rFonts w:ascii="Times New Roman" w:hAnsi="Times New Roman" w:cs="Times New Roman"/>
+          <w:sz w:val="26"/>
+          <w:szCs w:val="26"/>
+        </w:rPr>
+        <w:t>ãy</w:t>
+      </w:r>
+      <w:proofErr w:type="spellEnd"/>
+      <w:r>
+        <w:rPr>
+          <w:rFonts w:ascii="Times New Roman" w:hAnsi="Times New Roman" w:cs="Times New Roman"/>
+          <w:sz w:val="26"/>
+          <w:szCs w:val="26"/>
+        </w:rPr>
+        <w:t xml:space="preserve"> </w:t>
+      </w:r>
+      <w:proofErr w:type="spellStart"/>
       <w:r>
         <w:rPr>
           <w:rFonts w:ascii="Times New Roman" w:hAnsi="Times New Roman" w:cs="Times New Roman"/>
@@ -897,13 +1901,50 @@
         </w:rPr>
         <w:t>thêm</w:t>
       </w:r>
-      <w:r>
-        <w:rPr>
-          <w:rFonts w:ascii="Times New Roman" w:hAnsi="Times New Roman" w:cs="Times New Roman"/>
-          <w:sz w:val="26"/>
-          <w:szCs w:val="26"/>
-        </w:rPr>
-        <w:t xml:space="preserve"> file đó vào LR</w:t>
+      <w:proofErr w:type="spellEnd"/>
+      <w:r>
+        <w:rPr>
+          <w:rFonts w:ascii="Times New Roman" w:hAnsi="Times New Roman" w:cs="Times New Roman"/>
+          <w:sz w:val="26"/>
+          <w:szCs w:val="26"/>
+        </w:rPr>
+        <w:t xml:space="preserve"> file </w:t>
+      </w:r>
+      <w:proofErr w:type="spellStart"/>
+      <w:r>
+        <w:rPr>
+          <w:rFonts w:ascii="Times New Roman" w:hAnsi="Times New Roman" w:cs="Times New Roman"/>
+          <w:sz w:val="26"/>
+          <w:szCs w:val="26"/>
+        </w:rPr>
+        <w:t>đó</w:t>
+      </w:r>
+      <w:proofErr w:type="spellEnd"/>
+      <w:r>
+        <w:rPr>
+          <w:rFonts w:ascii="Times New Roman" w:hAnsi="Times New Roman" w:cs="Times New Roman"/>
+          <w:sz w:val="26"/>
+          <w:szCs w:val="26"/>
+        </w:rPr>
+        <w:t xml:space="preserve"> </w:t>
+      </w:r>
+      <w:proofErr w:type="spellStart"/>
+      <w:r>
+        <w:rPr>
+          <w:rFonts w:ascii="Times New Roman" w:hAnsi="Times New Roman" w:cs="Times New Roman"/>
+          <w:sz w:val="26"/>
+          <w:szCs w:val="26"/>
+        </w:rPr>
+        <w:t>vào</w:t>
+      </w:r>
+      <w:proofErr w:type="spellEnd"/>
+      <w:r>
+        <w:rPr>
+          <w:rFonts w:ascii="Times New Roman" w:hAnsi="Times New Roman" w:cs="Times New Roman"/>
+          <w:sz w:val="26"/>
+          <w:szCs w:val="26"/>
+        </w:rPr>
+        <w:t xml:space="preserve"> LR</w:t>
       </w:r>
     </w:p>
     <w:p>
@@ -915,14 +1956,106 @@
           <w:szCs w:val="26"/>
         </w:rPr>
       </w:pPr>
-      <w:r>
-        <w:rPr>
-          <w:rFonts w:ascii="Times New Roman" w:hAnsi="Times New Roman" w:cs="Times New Roman"/>
-          <w:sz w:val="26"/>
-          <w:szCs w:val="26"/>
-        </w:rPr>
-        <w:t>Trả lời: Thêm vào bằng lệnh</w:t>
-      </w:r>
+      <w:proofErr w:type="spellStart"/>
+      <w:r>
+        <w:rPr>
+          <w:rFonts w:ascii="Times New Roman" w:hAnsi="Times New Roman" w:cs="Times New Roman"/>
+          <w:sz w:val="26"/>
+          <w:szCs w:val="26"/>
+        </w:rPr>
+        <w:t>Trả</w:t>
+      </w:r>
+      <w:proofErr w:type="spellEnd"/>
+      <w:r>
+        <w:rPr>
+          <w:rFonts w:ascii="Times New Roman" w:hAnsi="Times New Roman" w:cs="Times New Roman"/>
+          <w:sz w:val="26"/>
+          <w:szCs w:val="26"/>
+        </w:rPr>
+        <w:t xml:space="preserve"> </w:t>
+      </w:r>
+      <w:proofErr w:type="spellStart"/>
+      <w:r>
+        <w:rPr>
+          <w:rFonts w:ascii="Times New Roman" w:hAnsi="Times New Roman" w:cs="Times New Roman"/>
+          <w:sz w:val="26"/>
+          <w:szCs w:val="26"/>
+        </w:rPr>
+        <w:t>lời</w:t>
+      </w:r>
+      <w:proofErr w:type="spellEnd"/>
+      <w:r>
+        <w:rPr>
+          <w:rFonts w:ascii="Times New Roman" w:hAnsi="Times New Roman" w:cs="Times New Roman"/>
+          <w:sz w:val="26"/>
+          <w:szCs w:val="26"/>
+        </w:rPr>
+        <w:t xml:space="preserve">: </w:t>
+      </w:r>
+      <w:proofErr w:type="spellStart"/>
+      <w:r>
+        <w:rPr>
+          <w:rFonts w:ascii="Times New Roman" w:hAnsi="Times New Roman" w:cs="Times New Roman"/>
+          <w:sz w:val="26"/>
+          <w:szCs w:val="26"/>
+        </w:rPr>
+        <w:t>Thêm</w:t>
+      </w:r>
+      <w:proofErr w:type="spellEnd"/>
+      <w:r>
+        <w:rPr>
+          <w:rFonts w:ascii="Times New Roman" w:hAnsi="Times New Roman" w:cs="Times New Roman"/>
+          <w:sz w:val="26"/>
+          <w:szCs w:val="26"/>
+        </w:rPr>
+        <w:t xml:space="preserve"> </w:t>
+      </w:r>
+      <w:proofErr w:type="spellStart"/>
+      <w:r>
+        <w:rPr>
+          <w:rFonts w:ascii="Times New Roman" w:hAnsi="Times New Roman" w:cs="Times New Roman"/>
+          <w:sz w:val="26"/>
+          <w:szCs w:val="26"/>
+        </w:rPr>
+        <w:t>vào</w:t>
+      </w:r>
+      <w:proofErr w:type="spellEnd"/>
+      <w:r>
+        <w:rPr>
+          <w:rFonts w:ascii="Times New Roman" w:hAnsi="Times New Roman" w:cs="Times New Roman"/>
+          <w:sz w:val="26"/>
+          <w:szCs w:val="26"/>
+        </w:rPr>
+        <w:t xml:space="preserve"> </w:t>
+      </w:r>
+      <w:proofErr w:type="spellStart"/>
+      <w:r>
+        <w:rPr>
+          <w:rFonts w:ascii="Times New Roman" w:hAnsi="Times New Roman" w:cs="Times New Roman"/>
+          <w:sz w:val="26"/>
+          <w:szCs w:val="26"/>
+        </w:rPr>
+        <w:t>bằng</w:t>
+      </w:r>
+      <w:proofErr w:type="spellEnd"/>
+      <w:r>
+        <w:rPr>
+          <w:rFonts w:ascii="Times New Roman" w:hAnsi="Times New Roman" w:cs="Times New Roman"/>
+          <w:sz w:val="26"/>
+          <w:szCs w:val="26"/>
+        </w:rPr>
+        <w:t xml:space="preserve"> </w:t>
+      </w:r>
+      <w:proofErr w:type="spellStart"/>
+      <w:r>
+        <w:rPr>
+          <w:rFonts w:ascii="Times New Roman" w:hAnsi="Times New Roman" w:cs="Times New Roman"/>
+          <w:sz w:val="26"/>
+          <w:szCs w:val="26"/>
+        </w:rPr>
+        <w:t>lệnh</w:t>
+      </w:r>
+      <w:proofErr w:type="spellEnd"/>
       <w:r>
         <w:rPr>
           <w:rFonts w:ascii="Times New Roman" w:hAnsi="Times New Roman" w:cs="Times New Roman"/>
@@ -939,21 +2072,49 @@
         </w:rPr>
         <w:t xml:space="preserve"> </w:t>
       </w:r>
-      <w:r>
-        <w:rPr>
-          <w:rFonts w:ascii="Times New Roman" w:hAnsi="Times New Roman" w:cs="Times New Roman"/>
-          <w:sz w:val="26"/>
-          <w:szCs w:val="26"/>
-        </w:rPr>
-        <w:t xml:space="preserve">git add </w:t>
-      </w:r>
-      <w:r>
-        <w:rPr>
-          <w:rFonts w:ascii="Times New Roman" w:hAnsi="Times New Roman" w:cs="Times New Roman"/>
-          <w:sz w:val="26"/>
-          <w:szCs w:val="26"/>
-        </w:rPr>
-        <w:t>&lt;name file&gt; or git add . (all file)</w:t>
+      <w:proofErr w:type="spellStart"/>
+      <w:r>
+        <w:rPr>
+          <w:rFonts w:ascii="Times New Roman" w:hAnsi="Times New Roman" w:cs="Times New Roman"/>
+          <w:sz w:val="26"/>
+          <w:szCs w:val="26"/>
+        </w:rPr>
+        <w:t>git</w:t>
+      </w:r>
+      <w:proofErr w:type="spellEnd"/>
+      <w:r>
+        <w:rPr>
+          <w:rFonts w:ascii="Times New Roman" w:hAnsi="Times New Roman" w:cs="Times New Roman"/>
+          <w:sz w:val="26"/>
+          <w:szCs w:val="26"/>
+        </w:rPr>
+        <w:t xml:space="preserve"> add </w:t>
+      </w:r>
+      <w:r>
+        <w:rPr>
+          <w:rFonts w:ascii="Times New Roman" w:hAnsi="Times New Roman" w:cs="Times New Roman"/>
+          <w:sz w:val="26"/>
+          <w:szCs w:val="26"/>
+        </w:rPr>
+        <w:t xml:space="preserve">&lt;name file&gt; or </w:t>
+      </w:r>
+      <w:proofErr w:type="spellStart"/>
+      <w:r>
+        <w:rPr>
+          <w:rFonts w:ascii="Times New Roman" w:hAnsi="Times New Roman" w:cs="Times New Roman"/>
+          <w:sz w:val="26"/>
+          <w:szCs w:val="26"/>
+        </w:rPr>
+        <w:t>git</w:t>
+      </w:r>
+      <w:proofErr w:type="spellEnd"/>
+      <w:r>
+        <w:rPr>
+          <w:rFonts w:ascii="Times New Roman" w:hAnsi="Times New Roman" w:cs="Times New Roman"/>
+          <w:sz w:val="26"/>
+          <w:szCs w:val="26"/>
+        </w:rPr>
+        <w:t xml:space="preserve"> add . (all file)</w:t>
       </w:r>
     </w:p>
     <w:p>
@@ -989,14 +2150,124 @@
           <w:szCs w:val="26"/>
         </w:rPr>
       </w:pPr>
-      <w:r>
-        <w:rPr>
-          <w:rFonts w:ascii="Times New Roman" w:hAnsi="Times New Roman" w:cs="Times New Roman"/>
-          <w:sz w:val="26"/>
-          <w:szCs w:val="26"/>
-        </w:rPr>
-        <w:t>Kiểm tra lại trạng thái các file đó</w:t>
-      </w:r>
+      <w:proofErr w:type="spellStart"/>
+      <w:r>
+        <w:rPr>
+          <w:rFonts w:ascii="Times New Roman" w:hAnsi="Times New Roman" w:cs="Times New Roman"/>
+          <w:sz w:val="26"/>
+          <w:szCs w:val="26"/>
+        </w:rPr>
+        <w:t>Kiểm</w:t>
+      </w:r>
+      <w:proofErr w:type="spellEnd"/>
+      <w:r>
+        <w:rPr>
+          <w:rFonts w:ascii="Times New Roman" w:hAnsi="Times New Roman" w:cs="Times New Roman"/>
+          <w:sz w:val="26"/>
+          <w:szCs w:val="26"/>
+        </w:rPr>
+        <w:t xml:space="preserve"> </w:t>
+      </w:r>
+      <w:proofErr w:type="spellStart"/>
+      <w:r>
+        <w:rPr>
+          <w:rFonts w:ascii="Times New Roman" w:hAnsi="Times New Roman" w:cs="Times New Roman"/>
+          <w:sz w:val="26"/>
+          <w:szCs w:val="26"/>
+        </w:rPr>
+        <w:t>tra</w:t>
+      </w:r>
+      <w:proofErr w:type="spellEnd"/>
+      <w:r>
+        <w:rPr>
+          <w:rFonts w:ascii="Times New Roman" w:hAnsi="Times New Roman" w:cs="Times New Roman"/>
+          <w:sz w:val="26"/>
+          <w:szCs w:val="26"/>
+        </w:rPr>
+        <w:t xml:space="preserve"> </w:t>
+      </w:r>
+      <w:proofErr w:type="spellStart"/>
+      <w:r>
+        <w:rPr>
+          <w:rFonts w:ascii="Times New Roman" w:hAnsi="Times New Roman" w:cs="Times New Roman"/>
+          <w:sz w:val="26"/>
+          <w:szCs w:val="26"/>
+        </w:rPr>
+        <w:t>lại</w:t>
+      </w:r>
+      <w:proofErr w:type="spellEnd"/>
+      <w:r>
+        <w:rPr>
+          <w:rFonts w:ascii="Times New Roman" w:hAnsi="Times New Roman" w:cs="Times New Roman"/>
+          <w:sz w:val="26"/>
+          <w:szCs w:val="26"/>
+        </w:rPr>
+        <w:t xml:space="preserve"> </w:t>
+      </w:r>
+      <w:proofErr w:type="spellStart"/>
+      <w:r>
+        <w:rPr>
+          <w:rFonts w:ascii="Times New Roman" w:hAnsi="Times New Roman" w:cs="Times New Roman"/>
+          <w:sz w:val="26"/>
+          <w:szCs w:val="26"/>
+        </w:rPr>
+        <w:t>trạng</w:t>
+      </w:r>
+      <w:proofErr w:type="spellEnd"/>
+      <w:r>
+        <w:rPr>
+          <w:rFonts w:ascii="Times New Roman" w:hAnsi="Times New Roman" w:cs="Times New Roman"/>
+          <w:sz w:val="26"/>
+          <w:szCs w:val="26"/>
+        </w:rPr>
+        <w:t xml:space="preserve"> </w:t>
+      </w:r>
+      <w:proofErr w:type="spellStart"/>
+      <w:r>
+        <w:rPr>
+          <w:rFonts w:ascii="Times New Roman" w:hAnsi="Times New Roman" w:cs="Times New Roman"/>
+          <w:sz w:val="26"/>
+          <w:szCs w:val="26"/>
+        </w:rPr>
+        <w:t>thái</w:t>
+      </w:r>
+      <w:proofErr w:type="spellEnd"/>
+      <w:r>
+        <w:rPr>
+          <w:rFonts w:ascii="Times New Roman" w:hAnsi="Times New Roman" w:cs="Times New Roman"/>
+          <w:sz w:val="26"/>
+          <w:szCs w:val="26"/>
+        </w:rPr>
+        <w:t xml:space="preserve"> </w:t>
+      </w:r>
+      <w:proofErr w:type="spellStart"/>
+      <w:r>
+        <w:rPr>
+          <w:rFonts w:ascii="Times New Roman" w:hAnsi="Times New Roman" w:cs="Times New Roman"/>
+          <w:sz w:val="26"/>
+          <w:szCs w:val="26"/>
+        </w:rPr>
+        <w:t>các</w:t>
+      </w:r>
+      <w:proofErr w:type="spellEnd"/>
+      <w:r>
+        <w:rPr>
+          <w:rFonts w:ascii="Times New Roman" w:hAnsi="Times New Roman" w:cs="Times New Roman"/>
+          <w:sz w:val="26"/>
+          <w:szCs w:val="26"/>
+        </w:rPr>
+        <w:t xml:space="preserve"> file </w:t>
+      </w:r>
+      <w:proofErr w:type="spellStart"/>
+      <w:r>
+        <w:rPr>
+          <w:rFonts w:ascii="Times New Roman" w:hAnsi="Times New Roman" w:cs="Times New Roman"/>
+          <w:sz w:val="26"/>
+          <w:szCs w:val="26"/>
+        </w:rPr>
+        <w:t>đó</w:t>
+      </w:r>
+      <w:proofErr w:type="spellEnd"/>
     </w:p>
     <w:p>
       <w:pPr>
@@ -1075,6 +2346,7 @@
           <w:szCs w:val="26"/>
         </w:rPr>
       </w:pPr>
+      <w:proofErr w:type="spellStart"/>
       <w:r>
         <w:rPr>
           <w:rFonts w:ascii="Times New Roman" w:hAnsi="Times New Roman" w:cs="Times New Roman"/>
@@ -1082,16 +2354,82 @@
           <w:sz w:val="26"/>
           <w:szCs w:val="26"/>
         </w:rPr>
-        <w:t xml:space="preserve">Lưu </w:t>
-      </w:r>
-      <w:r>
-        <w:rPr>
-          <w:rFonts w:ascii="Times New Roman" w:hAnsi="Times New Roman" w:cs="Times New Roman"/>
-          <w:sz w:val="26"/>
-          <w:szCs w:val="26"/>
-        </w:rPr>
-        <w:t>những thay đổi đó</w:t>
-      </w:r>
+        <w:t>Lưu</w:t>
+      </w:r>
+      <w:proofErr w:type="spellEnd"/>
+      <w:r>
+        <w:rPr>
+          <w:rFonts w:ascii="Times New Roman" w:hAnsi="Times New Roman" w:cs="Times New Roman"/>
+          <w:b/>
+          <w:sz w:val="26"/>
+          <w:szCs w:val="26"/>
+        </w:rPr>
+        <w:t xml:space="preserve"> </w:t>
+      </w:r>
+      <w:proofErr w:type="spellStart"/>
+      <w:r>
+        <w:rPr>
+          <w:rFonts w:ascii="Times New Roman" w:hAnsi="Times New Roman" w:cs="Times New Roman"/>
+          <w:sz w:val="26"/>
+          <w:szCs w:val="26"/>
+        </w:rPr>
+        <w:t>những</w:t>
+      </w:r>
+      <w:proofErr w:type="spellEnd"/>
+      <w:r>
+        <w:rPr>
+          <w:rFonts w:ascii="Times New Roman" w:hAnsi="Times New Roman" w:cs="Times New Roman"/>
+          <w:sz w:val="26"/>
+          <w:szCs w:val="26"/>
+        </w:rPr>
+        <w:t xml:space="preserve"> </w:t>
+      </w:r>
+      <w:proofErr w:type="spellStart"/>
+      <w:r>
+        <w:rPr>
+          <w:rFonts w:ascii="Times New Roman" w:hAnsi="Times New Roman" w:cs="Times New Roman"/>
+          <w:sz w:val="26"/>
+          <w:szCs w:val="26"/>
+        </w:rPr>
+        <w:t>thay</w:t>
+      </w:r>
+      <w:proofErr w:type="spellEnd"/>
+      <w:r>
+        <w:rPr>
+          <w:rFonts w:ascii="Times New Roman" w:hAnsi="Times New Roman" w:cs="Times New Roman"/>
+          <w:sz w:val="26"/>
+          <w:szCs w:val="26"/>
+        </w:rPr>
+        <w:t xml:space="preserve"> </w:t>
+      </w:r>
+      <w:proofErr w:type="spellStart"/>
+      <w:r>
+        <w:rPr>
+          <w:rFonts w:ascii="Times New Roman" w:hAnsi="Times New Roman" w:cs="Times New Roman"/>
+          <w:sz w:val="26"/>
+          <w:szCs w:val="26"/>
+        </w:rPr>
+        <w:t>đổi</w:t>
+      </w:r>
+      <w:proofErr w:type="spellEnd"/>
+      <w:r>
+        <w:rPr>
+          <w:rFonts w:ascii="Times New Roman" w:hAnsi="Times New Roman" w:cs="Times New Roman"/>
+          <w:sz w:val="26"/>
+          <w:szCs w:val="26"/>
+        </w:rPr>
+        <w:t xml:space="preserve"> </w:t>
+      </w:r>
+      <w:proofErr w:type="spellStart"/>
+      <w:r>
+        <w:rPr>
+          <w:rFonts w:ascii="Times New Roman" w:hAnsi="Times New Roman" w:cs="Times New Roman"/>
+          <w:sz w:val="26"/>
+          <w:szCs w:val="26"/>
+        </w:rPr>
+        <w:t>đó</w:t>
+      </w:r>
+      <w:proofErr w:type="spellEnd"/>
     </w:p>
     <w:p>
       <w:pPr>
@@ -1102,14 +2440,34 @@
           <w:szCs w:val="26"/>
         </w:rPr>
       </w:pPr>
-      <w:r>
-        <w:rPr>
-          <w:rFonts w:ascii="Times New Roman" w:hAnsi="Times New Roman" w:cs="Times New Roman"/>
-          <w:sz w:val="26"/>
-          <w:szCs w:val="26"/>
-        </w:rPr>
-        <w:t>Trả lời</w:t>
-      </w:r>
+      <w:proofErr w:type="spellStart"/>
+      <w:r>
+        <w:rPr>
+          <w:rFonts w:ascii="Times New Roman" w:hAnsi="Times New Roman" w:cs="Times New Roman"/>
+          <w:sz w:val="26"/>
+          <w:szCs w:val="26"/>
+        </w:rPr>
+        <w:t>Trả</w:t>
+      </w:r>
+      <w:proofErr w:type="spellEnd"/>
+      <w:r>
+        <w:rPr>
+          <w:rFonts w:ascii="Times New Roman" w:hAnsi="Times New Roman" w:cs="Times New Roman"/>
+          <w:sz w:val="26"/>
+          <w:szCs w:val="26"/>
+        </w:rPr>
+        <w:t xml:space="preserve"> </w:t>
+      </w:r>
+      <w:proofErr w:type="spellStart"/>
+      <w:r>
+        <w:rPr>
+          <w:rFonts w:ascii="Times New Roman" w:hAnsi="Times New Roman" w:cs="Times New Roman"/>
+          <w:sz w:val="26"/>
+          <w:szCs w:val="26"/>
+        </w:rPr>
+        <w:t>lời</w:t>
+      </w:r>
+      <w:proofErr w:type="spellEnd"/>
       <w:r>
         <w:rPr>
           <w:rFonts w:ascii="Times New Roman" w:hAnsi="Times New Roman" w:cs="Times New Roman"/>
@@ -1154,13 +2512,113 @@
           <w:szCs w:val="26"/>
         </w:rPr>
       </w:pPr>
-      <w:r>
-        <w:rPr>
-          <w:rFonts w:ascii="Times New Roman" w:hAnsi="Times New Roman" w:cs="Times New Roman"/>
-          <w:sz w:val="26"/>
-          <w:szCs w:val="26"/>
-        </w:rPr>
-        <w:t xml:space="preserve">Đẩy các thay đổi đó lên </w:t>
+      <w:proofErr w:type="spellStart"/>
+      <w:r>
+        <w:rPr>
+          <w:rFonts w:ascii="Times New Roman" w:hAnsi="Times New Roman" w:cs="Times New Roman"/>
+          <w:sz w:val="26"/>
+          <w:szCs w:val="26"/>
+        </w:rPr>
+        <w:t>Đẩy</w:t>
+      </w:r>
+      <w:proofErr w:type="spellEnd"/>
+      <w:r>
+        <w:rPr>
+          <w:rFonts w:ascii="Times New Roman" w:hAnsi="Times New Roman" w:cs="Times New Roman"/>
+          <w:sz w:val="26"/>
+          <w:szCs w:val="26"/>
+        </w:rPr>
+        <w:t xml:space="preserve"> </w:t>
+      </w:r>
+      <w:proofErr w:type="spellStart"/>
+      <w:r>
+        <w:rPr>
+          <w:rFonts w:ascii="Times New Roman" w:hAnsi="Times New Roman" w:cs="Times New Roman"/>
+          <w:sz w:val="26"/>
+          <w:szCs w:val="26"/>
+        </w:rPr>
+        <w:t>các</w:t>
+      </w:r>
+      <w:proofErr w:type="spellEnd"/>
+      <w:r>
+        <w:rPr>
+          <w:rFonts w:ascii="Times New Roman" w:hAnsi="Times New Roman" w:cs="Times New Roman"/>
+          <w:sz w:val="26"/>
+          <w:szCs w:val="26"/>
+        </w:rPr>
+        <w:t xml:space="preserve"> </w:t>
+      </w:r>
+      <w:proofErr w:type="spellStart"/>
+      <w:r>
+        <w:rPr>
+          <w:rFonts w:ascii="Times New Roman" w:hAnsi="Times New Roman" w:cs="Times New Roman"/>
+          <w:sz w:val="26"/>
+          <w:szCs w:val="26"/>
+        </w:rPr>
+        <w:t>thay</w:t>
+      </w:r>
+      <w:proofErr w:type="spellEnd"/>
+      <w:r>
+        <w:rPr>
+          <w:rFonts w:ascii="Times New Roman" w:hAnsi="Times New Roman" w:cs="Times New Roman"/>
+          <w:sz w:val="26"/>
+          <w:szCs w:val="26"/>
+        </w:rPr>
+        <w:t xml:space="preserve"> </w:t>
+      </w:r>
+      <w:proofErr w:type="spellStart"/>
+      <w:r>
+        <w:rPr>
+          <w:rFonts w:ascii="Times New Roman" w:hAnsi="Times New Roman" w:cs="Times New Roman"/>
+          <w:sz w:val="26"/>
+          <w:szCs w:val="26"/>
+        </w:rPr>
+        <w:t>đổi</w:t>
+      </w:r>
+      <w:proofErr w:type="spellEnd"/>
+      <w:r>
+        <w:rPr>
+          <w:rFonts w:ascii="Times New Roman" w:hAnsi="Times New Roman" w:cs="Times New Roman"/>
+          <w:sz w:val="26"/>
+          <w:szCs w:val="26"/>
+        </w:rPr>
+        <w:t xml:space="preserve"> </w:t>
+      </w:r>
+      <w:proofErr w:type="spellStart"/>
+      <w:r>
+        <w:rPr>
+          <w:rFonts w:ascii="Times New Roman" w:hAnsi="Times New Roman" w:cs="Times New Roman"/>
+          <w:sz w:val="26"/>
+          <w:szCs w:val="26"/>
+        </w:rPr>
+        <w:t>đó</w:t>
+      </w:r>
+      <w:proofErr w:type="spellEnd"/>
+      <w:r>
+        <w:rPr>
+          <w:rFonts w:ascii="Times New Roman" w:hAnsi="Times New Roman" w:cs="Times New Roman"/>
+          <w:sz w:val="26"/>
+          <w:szCs w:val="26"/>
+        </w:rPr>
+        <w:t xml:space="preserve"> </w:t>
+      </w:r>
+      <w:proofErr w:type="spellStart"/>
+      <w:r>
+        <w:rPr>
+          <w:rFonts w:ascii="Times New Roman" w:hAnsi="Times New Roman" w:cs="Times New Roman"/>
+          <w:sz w:val="26"/>
+          <w:szCs w:val="26"/>
+        </w:rPr>
+        <w:t>lên</w:t>
+      </w:r>
+      <w:proofErr w:type="spellEnd"/>
+      <w:r>
+        <w:rPr>
+          <w:rFonts w:ascii="Times New Roman" w:hAnsi="Times New Roman" w:cs="Times New Roman"/>
+          <w:sz w:val="26"/>
+          <w:szCs w:val="26"/>
+        </w:rPr>
+        <w:t xml:space="preserve"> </w:t>
       </w:r>
       <w:r>
         <w:rPr>
@@ -1176,8 +2634,36 @@
           <w:sz w:val="26"/>
           <w:szCs w:val="26"/>
         </w:rPr>
-        <w:t xml:space="preserve"> của nhóm</w:t>
-      </w:r>
+        <w:t xml:space="preserve"> </w:t>
+      </w:r>
+      <w:proofErr w:type="spellStart"/>
+      <w:r>
+        <w:rPr>
+          <w:rFonts w:ascii="Times New Roman" w:hAnsi="Times New Roman" w:cs="Times New Roman"/>
+          <w:sz w:val="26"/>
+          <w:szCs w:val="26"/>
+        </w:rPr>
+        <w:t>của</w:t>
+      </w:r>
+      <w:proofErr w:type="spellEnd"/>
+      <w:r>
+        <w:rPr>
+          <w:rFonts w:ascii="Times New Roman" w:hAnsi="Times New Roman" w:cs="Times New Roman"/>
+          <w:sz w:val="26"/>
+          <w:szCs w:val="26"/>
+        </w:rPr>
+        <w:t xml:space="preserve"> </w:t>
+      </w:r>
+      <w:proofErr w:type="spellStart"/>
+      <w:r>
+        <w:rPr>
+          <w:rFonts w:ascii="Times New Roman" w:hAnsi="Times New Roman" w:cs="Times New Roman"/>
+          <w:sz w:val="26"/>
+          <w:szCs w:val="26"/>
+        </w:rPr>
+        <w:t>nhóm</w:t>
+      </w:r>
+      <w:proofErr w:type="spellEnd"/>
     </w:p>
     <w:p>
       <w:pPr>
@@ -1256,6 +2742,7 @@
           <w:sz w:val="26"/>
           <w:szCs w:val="26"/>
         </w:rPr>
+        <w:lastRenderedPageBreak/>
         <w:t>SV B</w:t>
       </w:r>
       <w:r>
@@ -1288,15 +2775,51 @@
           <w:sz w:val="26"/>
           <w:szCs w:val="26"/>
         </w:rPr>
-        <w:t xml:space="preserve"> thực hiệ</w:t>
-      </w:r>
-      <w:r>
-        <w:rPr>
-          <w:rFonts w:ascii="Times New Roman" w:hAnsi="Times New Roman" w:cs="Times New Roman"/>
-          <w:sz w:val="26"/>
-          <w:szCs w:val="26"/>
-        </w:rPr>
-        <w:t xml:space="preserve">n Pull, SV </w:t>
+        <w:t xml:space="preserve"> </w:t>
+      </w:r>
+      <w:proofErr w:type="spellStart"/>
+      <w:r>
+        <w:rPr>
+          <w:rFonts w:ascii="Times New Roman" w:hAnsi="Times New Roman" w:cs="Times New Roman"/>
+          <w:sz w:val="26"/>
+          <w:szCs w:val="26"/>
+        </w:rPr>
+        <w:t>thực</w:t>
+      </w:r>
+      <w:proofErr w:type="spellEnd"/>
+      <w:r>
+        <w:rPr>
+          <w:rFonts w:ascii="Times New Roman" w:hAnsi="Times New Roman" w:cs="Times New Roman"/>
+          <w:sz w:val="26"/>
+          <w:szCs w:val="26"/>
+        </w:rPr>
+        <w:t xml:space="preserve"> </w:t>
+      </w:r>
+      <w:proofErr w:type="spellStart"/>
+      <w:r>
+        <w:rPr>
+          <w:rFonts w:ascii="Times New Roman" w:hAnsi="Times New Roman" w:cs="Times New Roman"/>
+          <w:sz w:val="26"/>
+          <w:szCs w:val="26"/>
+        </w:rPr>
+        <w:t>hiệ</w:t>
+      </w:r>
+      <w:r>
+        <w:rPr>
+          <w:rFonts w:ascii="Times New Roman" w:hAnsi="Times New Roman" w:cs="Times New Roman"/>
+          <w:sz w:val="26"/>
+          <w:szCs w:val="26"/>
+        </w:rPr>
+        <w:t>n</w:t>
+      </w:r>
+      <w:proofErr w:type="spellEnd"/>
+      <w:r>
+        <w:rPr>
+          <w:rFonts w:ascii="Times New Roman" w:hAnsi="Times New Roman" w:cs="Times New Roman"/>
+          <w:sz w:val="26"/>
+          <w:szCs w:val="26"/>
+        </w:rPr>
+        <w:t xml:space="preserve"> Pull, SV </w:t>
       </w:r>
       <w:r>
         <w:rPr>
@@ -1336,31 +2859,55 @@
           <w:sz w:val="26"/>
           <w:szCs w:val="26"/>
         </w:rPr>
-        <w:t xml:space="preserve"> thực hiện Fetch. Nêu nhận xét</w:t>
-      </w:r>
-    </w:p>
-    <w:p>
-      <w:pPr>
-        <w:pStyle w:val="ListParagraph"/>
-        <w:rPr>
-          <w:rFonts w:ascii="Times New Roman" w:hAnsi="Times New Roman" w:cs="Times New Roman"/>
-          <w:sz w:val="26"/>
-          <w:szCs w:val="26"/>
-        </w:rPr>
-      </w:pPr>
-      <w:r>
-        <w:rPr>
-          <w:rFonts w:ascii="Times New Roman" w:hAnsi="Times New Roman" w:cs="Times New Roman"/>
-          <w:noProof/>
-          <w:sz w:val="26"/>
-          <w:szCs w:val="26"/>
-        </w:rPr>
-        <w:lastRenderedPageBreak/>
+        <w:t xml:space="preserve"> </w:t>
+      </w:r>
+      <w:proofErr w:type="spellStart"/>
+      <w:r>
+        <w:rPr>
+          <w:rFonts w:ascii="Times New Roman" w:hAnsi="Times New Roman" w:cs="Times New Roman"/>
+          <w:sz w:val="26"/>
+          <w:szCs w:val="26"/>
+        </w:rPr>
+        <w:t>thực</w:t>
+      </w:r>
+      <w:proofErr w:type="spellEnd"/>
+      <w:r>
+        <w:rPr>
+          <w:rFonts w:ascii="Times New Roman" w:hAnsi="Times New Roman" w:cs="Times New Roman"/>
+          <w:sz w:val="26"/>
+          <w:szCs w:val="26"/>
+        </w:rPr>
+        <w:t xml:space="preserve"> </w:t>
+      </w:r>
+      <w:proofErr w:type="spellStart"/>
+      <w:r>
+        <w:rPr>
+          <w:rFonts w:ascii="Times New Roman" w:hAnsi="Times New Roman" w:cs="Times New Roman"/>
+          <w:sz w:val="26"/>
+          <w:szCs w:val="26"/>
+        </w:rPr>
+        <w:t>hiện</w:t>
+      </w:r>
+      <w:proofErr w:type="spellEnd"/>
+      <w:r>
+        <w:rPr>
+          <w:rFonts w:ascii="Times New Roman" w:hAnsi="Times New Roman" w:cs="Times New Roman"/>
+          <w:sz w:val="26"/>
+          <w:szCs w:val="26"/>
+        </w:rPr>
+        <w:t xml:space="preserve"> Fetch</w:t>
+      </w:r>
+      <w:r>
+        <w:rPr>
+          <w:rFonts w:ascii="Times New Roman" w:hAnsi="Times New Roman" w:cs="Times New Roman"/>
+          <w:sz w:val="26"/>
+          <w:szCs w:val="26"/>
+        </w:rPr>
         <w:drawing>
-          <wp:inline distT="0" distB="0" distL="0" distR="0" wp14:anchorId="051E5DC8" wp14:editId="33D17CDB">
-            <wp:extent cx="5515745" cy="3505689"/>
-            <wp:effectExtent l="0" t="0" r="8890" b="0"/>
-            <wp:docPr id="7" name="Picture 7"/>
+          <wp:inline distT="0" distB="0" distL="0" distR="0" wp14:anchorId="3CE61E06" wp14:editId="1F694AF7">
+            <wp:extent cx="5496692" cy="3496163"/>
+            <wp:effectExtent l="0" t="0" r="8890" b="9525"/>
+            <wp:docPr id="8" name="Picture 8"/>
             <wp:cNvGraphicFramePr>
               <a:graphicFrameLocks xmlns:a="http://schemas.openxmlformats.org/drawingml/2006/main" noChangeAspect="1"/>
             </wp:cNvGraphicFramePr>
@@ -1380,6 +2927,115 @@
                   <pic:spPr>
                     <a:xfrm>
                       <a:off x="0" y="0"/>
+                      <a:ext cx="5496692" cy="3496163"/>
+                    </a:xfrm>
+                    <a:prstGeom prst="rect">
+                      <a:avLst/>
+                    </a:prstGeom>
+                  </pic:spPr>
+                </pic:pic>
+              </a:graphicData>
+            </a:graphic>
+          </wp:inline>
+        </w:drawing>
+      </w:r>
+      <w:bookmarkStart w:id="0" w:name="_GoBack"/>
+      <w:bookmarkEnd w:id="0"/>
+      <w:r>
+        <w:rPr>
+          <w:rFonts w:ascii="Times New Roman" w:hAnsi="Times New Roman" w:cs="Times New Roman"/>
+          <w:sz w:val="26"/>
+          <w:szCs w:val="26"/>
+        </w:rPr>
+        <w:t xml:space="preserve">. </w:t>
+      </w:r>
+      <w:proofErr w:type="spellStart"/>
+      <w:r>
+        <w:rPr>
+          <w:rFonts w:ascii="Times New Roman" w:hAnsi="Times New Roman" w:cs="Times New Roman"/>
+          <w:sz w:val="26"/>
+          <w:szCs w:val="26"/>
+        </w:rPr>
+        <w:t>Nêu</w:t>
+      </w:r>
+      <w:proofErr w:type="spellEnd"/>
+      <w:r>
+        <w:rPr>
+          <w:rFonts w:ascii="Times New Roman" w:hAnsi="Times New Roman" w:cs="Times New Roman"/>
+          <w:sz w:val="26"/>
+          <w:szCs w:val="26"/>
+        </w:rPr>
+        <w:t xml:space="preserve"> </w:t>
+      </w:r>
+      <w:proofErr w:type="spellStart"/>
+      <w:r>
+        <w:rPr>
+          <w:rFonts w:ascii="Times New Roman" w:hAnsi="Times New Roman" w:cs="Times New Roman"/>
+          <w:sz w:val="26"/>
+          <w:szCs w:val="26"/>
+        </w:rPr>
+        <w:t>nhận</w:t>
+      </w:r>
+      <w:proofErr w:type="spellEnd"/>
+      <w:r>
+        <w:rPr>
+          <w:rFonts w:ascii="Times New Roman" w:hAnsi="Times New Roman" w:cs="Times New Roman"/>
+          <w:sz w:val="26"/>
+          <w:szCs w:val="26"/>
+        </w:rPr>
+        <w:t xml:space="preserve"> </w:t>
+      </w:r>
+      <w:proofErr w:type="spellStart"/>
+      <w:r>
+        <w:rPr>
+          <w:rFonts w:ascii="Times New Roman" w:hAnsi="Times New Roman" w:cs="Times New Roman"/>
+          <w:sz w:val="26"/>
+          <w:szCs w:val="26"/>
+        </w:rPr>
+        <w:t>xét</w:t>
+      </w:r>
+      <w:proofErr w:type="spellEnd"/>
+    </w:p>
+    <w:p>
+      <w:pPr>
+        <w:pStyle w:val="ListParagraph"/>
+        <w:rPr>
+          <w:rFonts w:ascii="Times New Roman" w:hAnsi="Times New Roman" w:cs="Times New Roman"/>
+          <w:sz w:val="26"/>
+          <w:szCs w:val="26"/>
+        </w:rPr>
+      </w:pPr>
+      <w:r>
+        <w:rPr>
+          <w:rFonts w:ascii="Times New Roman" w:hAnsi="Times New Roman" w:cs="Times New Roman"/>
+          <w:noProof/>
+          <w:sz w:val="26"/>
+          <w:szCs w:val="26"/>
+        </w:rPr>
+        <w:drawing>
+          <wp:inline distT="0" distB="0" distL="0" distR="0" wp14:anchorId="051E5DC8" wp14:editId="33D17CDB">
+            <wp:extent cx="5515745" cy="3505689"/>
+            <wp:effectExtent l="0" t="0" r="8890" b="0"/>
+            <wp:docPr id="7" name="Picture 7"/>
+            <wp:cNvGraphicFramePr>
+              <a:graphicFrameLocks xmlns:a="http://schemas.openxmlformats.org/drawingml/2006/main" noChangeAspect="1"/>
+            </wp:cNvGraphicFramePr>
+            <a:graphic xmlns:a="http://schemas.openxmlformats.org/drawingml/2006/main">
+              <a:graphicData uri="http://schemas.openxmlformats.org/drawingml/2006/picture">
+                <pic:pic xmlns:pic="http://schemas.openxmlformats.org/drawingml/2006/picture">
+                  <pic:nvPicPr>
+                    <pic:cNvPr id="1" name=""/>
+                    <pic:cNvPicPr/>
+                  </pic:nvPicPr>
+                  <pic:blipFill>
+                    <a:blip r:embed="rId13"/>
+                    <a:stretch>
+                      <a:fillRect/>
+                    </a:stretch>
+                  </pic:blipFill>
+                  <pic:spPr>
+                    <a:xfrm>
+                      <a:off x="0" y="0"/>
                       <a:ext cx="5515745" cy="3505689"/>
                     </a:xfrm>
                     <a:prstGeom prst="rect">
@@ -1406,14 +3062,214 @@
           <w:szCs w:val="26"/>
         </w:rPr>
       </w:pPr>
-      <w:r>
-        <w:rPr>
-          <w:rFonts w:ascii="Times New Roman" w:hAnsi="Times New Roman" w:cs="Times New Roman"/>
-          <w:sz w:val="26"/>
-          <w:szCs w:val="26"/>
-        </w:rPr>
-        <w:t>Các SV hoàn thiện hàm được cho theo cách giải riêng của mình</w:t>
-      </w:r>
+      <w:proofErr w:type="spellStart"/>
+      <w:r>
+        <w:rPr>
+          <w:rFonts w:ascii="Times New Roman" w:hAnsi="Times New Roman" w:cs="Times New Roman"/>
+          <w:sz w:val="26"/>
+          <w:szCs w:val="26"/>
+        </w:rPr>
+        <w:t>Các</w:t>
+      </w:r>
+      <w:proofErr w:type="spellEnd"/>
+      <w:r>
+        <w:rPr>
+          <w:rFonts w:ascii="Times New Roman" w:hAnsi="Times New Roman" w:cs="Times New Roman"/>
+          <w:sz w:val="26"/>
+          <w:szCs w:val="26"/>
+        </w:rPr>
+        <w:t xml:space="preserve"> SV </w:t>
+      </w:r>
+      <w:proofErr w:type="spellStart"/>
+      <w:r>
+        <w:rPr>
+          <w:rFonts w:ascii="Times New Roman" w:hAnsi="Times New Roman" w:cs="Times New Roman"/>
+          <w:sz w:val="26"/>
+          <w:szCs w:val="26"/>
+        </w:rPr>
+        <w:t>hoàn</w:t>
+      </w:r>
+      <w:proofErr w:type="spellEnd"/>
+      <w:r>
+        <w:rPr>
+          <w:rFonts w:ascii="Times New Roman" w:hAnsi="Times New Roman" w:cs="Times New Roman"/>
+          <w:sz w:val="26"/>
+          <w:szCs w:val="26"/>
+        </w:rPr>
+        <w:t xml:space="preserve"> </w:t>
+      </w:r>
+      <w:proofErr w:type="spellStart"/>
+      <w:r>
+        <w:rPr>
+          <w:rFonts w:ascii="Times New Roman" w:hAnsi="Times New Roman" w:cs="Times New Roman"/>
+          <w:sz w:val="26"/>
+          <w:szCs w:val="26"/>
+        </w:rPr>
+        <w:t>thiện</w:t>
+      </w:r>
+      <w:proofErr w:type="spellEnd"/>
+      <w:r>
+        <w:rPr>
+          <w:rFonts w:ascii="Times New Roman" w:hAnsi="Times New Roman" w:cs="Times New Roman"/>
+          <w:sz w:val="26"/>
+          <w:szCs w:val="26"/>
+        </w:rPr>
+        <w:t xml:space="preserve"> </w:t>
+      </w:r>
+      <w:proofErr w:type="spellStart"/>
+      <w:r>
+        <w:rPr>
+          <w:rFonts w:ascii="Times New Roman" w:hAnsi="Times New Roman" w:cs="Times New Roman"/>
+          <w:sz w:val="26"/>
+          <w:szCs w:val="26"/>
+        </w:rPr>
+        <w:t>hàm</w:t>
+      </w:r>
+      <w:proofErr w:type="spellEnd"/>
+      <w:r>
+        <w:rPr>
+          <w:rFonts w:ascii="Times New Roman" w:hAnsi="Times New Roman" w:cs="Times New Roman"/>
+          <w:sz w:val="26"/>
+          <w:szCs w:val="26"/>
+        </w:rPr>
+        <w:t xml:space="preserve"> </w:t>
+      </w:r>
+      <w:proofErr w:type="spellStart"/>
+      <w:r>
+        <w:rPr>
+          <w:rFonts w:ascii="Times New Roman" w:hAnsi="Times New Roman" w:cs="Times New Roman"/>
+          <w:sz w:val="26"/>
+          <w:szCs w:val="26"/>
+        </w:rPr>
+        <w:t>được</w:t>
+      </w:r>
+      <w:proofErr w:type="spellEnd"/>
+      <w:r>
+        <w:rPr>
+          <w:rFonts w:ascii="Times New Roman" w:hAnsi="Times New Roman" w:cs="Times New Roman"/>
+          <w:sz w:val="26"/>
+          <w:szCs w:val="26"/>
+        </w:rPr>
+        <w:t xml:space="preserve"> </w:t>
+      </w:r>
+      <w:proofErr w:type="spellStart"/>
+      <w:r>
+        <w:rPr>
+          <w:rFonts w:ascii="Times New Roman" w:hAnsi="Times New Roman" w:cs="Times New Roman"/>
+          <w:sz w:val="26"/>
+          <w:szCs w:val="26"/>
+        </w:rPr>
+        <w:t>cho</w:t>
+      </w:r>
+      <w:proofErr w:type="spellEnd"/>
+      <w:r>
+        <w:rPr>
+          <w:rFonts w:ascii="Times New Roman" w:hAnsi="Times New Roman" w:cs="Times New Roman"/>
+          <w:sz w:val="26"/>
+          <w:szCs w:val="26"/>
+        </w:rPr>
+        <w:t xml:space="preserve"> </w:t>
+      </w:r>
+      <w:proofErr w:type="spellStart"/>
+      <w:r>
+        <w:rPr>
+          <w:rFonts w:ascii="Times New Roman" w:hAnsi="Times New Roman" w:cs="Times New Roman"/>
+          <w:sz w:val="26"/>
+          <w:szCs w:val="26"/>
+        </w:rPr>
+        <w:t>theo</w:t>
+      </w:r>
+      <w:proofErr w:type="spellEnd"/>
+      <w:r>
+        <w:rPr>
+          <w:rFonts w:ascii="Times New Roman" w:hAnsi="Times New Roman" w:cs="Times New Roman"/>
+          <w:sz w:val="26"/>
+          <w:szCs w:val="26"/>
+        </w:rPr>
+        <w:t xml:space="preserve"> </w:t>
+      </w:r>
+      <w:proofErr w:type="spellStart"/>
+      <w:r>
+        <w:rPr>
+          <w:rFonts w:ascii="Times New Roman" w:hAnsi="Times New Roman" w:cs="Times New Roman"/>
+          <w:sz w:val="26"/>
+          <w:szCs w:val="26"/>
+        </w:rPr>
+        <w:t>cách</w:t>
+      </w:r>
+      <w:proofErr w:type="spellEnd"/>
+      <w:r>
+        <w:rPr>
+          <w:rFonts w:ascii="Times New Roman" w:hAnsi="Times New Roman" w:cs="Times New Roman"/>
+          <w:sz w:val="26"/>
+          <w:szCs w:val="26"/>
+        </w:rPr>
+        <w:t xml:space="preserve"> </w:t>
+      </w:r>
+      <w:proofErr w:type="spellStart"/>
+      <w:r>
+        <w:rPr>
+          <w:rFonts w:ascii="Times New Roman" w:hAnsi="Times New Roman" w:cs="Times New Roman"/>
+          <w:sz w:val="26"/>
+          <w:szCs w:val="26"/>
+        </w:rPr>
+        <w:t>giải</w:t>
+      </w:r>
+      <w:proofErr w:type="spellEnd"/>
+      <w:r>
+        <w:rPr>
+          <w:rFonts w:ascii="Times New Roman" w:hAnsi="Times New Roman" w:cs="Times New Roman"/>
+          <w:sz w:val="26"/>
+          <w:szCs w:val="26"/>
+        </w:rPr>
+        <w:t xml:space="preserve"> </w:t>
+      </w:r>
+      <w:proofErr w:type="spellStart"/>
+      <w:r>
+        <w:rPr>
+          <w:rFonts w:ascii="Times New Roman" w:hAnsi="Times New Roman" w:cs="Times New Roman"/>
+          <w:sz w:val="26"/>
+          <w:szCs w:val="26"/>
+        </w:rPr>
+        <w:t>riêng</w:t>
+      </w:r>
+      <w:proofErr w:type="spellEnd"/>
+      <w:r>
+        <w:rPr>
+          <w:rFonts w:ascii="Times New Roman" w:hAnsi="Times New Roman" w:cs="Times New Roman"/>
+          <w:sz w:val="26"/>
+          <w:szCs w:val="26"/>
+        </w:rPr>
+        <w:t xml:space="preserve"> </w:t>
+      </w:r>
+      <w:proofErr w:type="spellStart"/>
+      <w:r>
+        <w:rPr>
+          <w:rFonts w:ascii="Times New Roman" w:hAnsi="Times New Roman" w:cs="Times New Roman"/>
+          <w:sz w:val="26"/>
+          <w:szCs w:val="26"/>
+        </w:rPr>
+        <w:t>của</w:t>
+      </w:r>
+      <w:proofErr w:type="spellEnd"/>
+      <w:r>
+        <w:rPr>
+          <w:rFonts w:ascii="Times New Roman" w:hAnsi="Times New Roman" w:cs="Times New Roman"/>
+          <w:sz w:val="26"/>
+          <w:szCs w:val="26"/>
+        </w:rPr>
+        <w:t xml:space="preserve"> </w:t>
+      </w:r>
+      <w:proofErr w:type="spellStart"/>
+      <w:r>
+        <w:rPr>
+          <w:rFonts w:ascii="Times New Roman" w:hAnsi="Times New Roman" w:cs="Times New Roman"/>
+          <w:sz w:val="26"/>
+          <w:szCs w:val="26"/>
+        </w:rPr>
+        <w:t>mình</w:t>
+      </w:r>
+      <w:proofErr w:type="spellEnd"/>
     </w:p>
     <w:p>
       <w:pPr>
@@ -1442,8 +3298,144 @@
           <w:sz w:val="26"/>
           <w:szCs w:val="26"/>
         </w:rPr>
-        <w:t xml:space="preserve"> cập nhật thay đổi lên kho trung tâm</w:t>
-      </w:r>
+        <w:t xml:space="preserve"> </w:t>
+      </w:r>
+      <w:proofErr w:type="spellStart"/>
+      <w:r>
+        <w:rPr>
+          <w:rFonts w:ascii="Times New Roman" w:hAnsi="Times New Roman" w:cs="Times New Roman"/>
+          <w:sz w:val="26"/>
+          <w:szCs w:val="26"/>
+        </w:rPr>
+        <w:t>cập</w:t>
+      </w:r>
+      <w:proofErr w:type="spellEnd"/>
+      <w:r>
+        <w:rPr>
+          <w:rFonts w:ascii="Times New Roman" w:hAnsi="Times New Roman" w:cs="Times New Roman"/>
+          <w:sz w:val="26"/>
+          <w:szCs w:val="26"/>
+        </w:rPr>
+        <w:t xml:space="preserve"> </w:t>
+      </w:r>
+      <w:proofErr w:type="spellStart"/>
+      <w:r>
+        <w:rPr>
+          <w:rFonts w:ascii="Times New Roman" w:hAnsi="Times New Roman" w:cs="Times New Roman"/>
+          <w:sz w:val="26"/>
+          <w:szCs w:val="26"/>
+        </w:rPr>
+        <w:t>nhật</w:t>
+      </w:r>
+      <w:proofErr w:type="spellEnd"/>
+      <w:r>
+        <w:rPr>
+          <w:rFonts w:ascii="Times New Roman" w:hAnsi="Times New Roman" w:cs="Times New Roman"/>
+          <w:sz w:val="26"/>
+          <w:szCs w:val="26"/>
+        </w:rPr>
+        <w:t xml:space="preserve"> </w:t>
+      </w:r>
+      <w:proofErr w:type="spellStart"/>
+      <w:r>
+        <w:rPr>
+          <w:rFonts w:ascii="Times New Roman" w:hAnsi="Times New Roman" w:cs="Times New Roman"/>
+          <w:sz w:val="26"/>
+          <w:szCs w:val="26"/>
+        </w:rPr>
+        <w:t>thay</w:t>
+      </w:r>
+      <w:proofErr w:type="spellEnd"/>
+      <w:r>
+        <w:rPr>
+          <w:rFonts w:ascii="Times New Roman" w:hAnsi="Times New Roman" w:cs="Times New Roman"/>
+          <w:sz w:val="26"/>
+          <w:szCs w:val="26"/>
+        </w:rPr>
+        <w:t xml:space="preserve"> </w:t>
+      </w:r>
+      <w:proofErr w:type="spellStart"/>
+      <w:r>
+        <w:rPr>
+          <w:rFonts w:ascii="Times New Roman" w:hAnsi="Times New Roman" w:cs="Times New Roman"/>
+          <w:sz w:val="26"/>
+          <w:szCs w:val="26"/>
+        </w:rPr>
+        <w:t>đổi</w:t>
+      </w:r>
+      <w:proofErr w:type="spellEnd"/>
+      <w:r>
+        <w:rPr>
+          <w:rFonts w:ascii="Times New Roman" w:hAnsi="Times New Roman" w:cs="Times New Roman"/>
+          <w:sz w:val="26"/>
+          <w:szCs w:val="26"/>
+        </w:rPr>
+        <w:t xml:space="preserve"> </w:t>
+      </w:r>
+      <w:proofErr w:type="spellStart"/>
+      <w:r>
+        <w:rPr>
+          <w:rFonts w:ascii="Times New Roman" w:hAnsi="Times New Roman" w:cs="Times New Roman"/>
+          <w:sz w:val="26"/>
+          <w:szCs w:val="26"/>
+        </w:rPr>
+        <w:t>lên</w:t>
+      </w:r>
+      <w:proofErr w:type="spellEnd"/>
+      <w:r>
+        <w:rPr>
+          <w:rFonts w:ascii="Times New Roman" w:hAnsi="Times New Roman" w:cs="Times New Roman"/>
+          <w:sz w:val="26"/>
+          <w:szCs w:val="26"/>
+        </w:rPr>
+        <w:t xml:space="preserve"> </w:t>
+      </w:r>
+      <w:proofErr w:type="spellStart"/>
+      <w:r>
+        <w:rPr>
+          <w:rFonts w:ascii="Times New Roman" w:hAnsi="Times New Roman" w:cs="Times New Roman"/>
+          <w:sz w:val="26"/>
+          <w:szCs w:val="26"/>
+        </w:rPr>
+        <w:t>kho</w:t>
+      </w:r>
+      <w:proofErr w:type="spellEnd"/>
+      <w:r>
+        <w:rPr>
+          <w:rFonts w:ascii="Times New Roman" w:hAnsi="Times New Roman" w:cs="Times New Roman"/>
+          <w:sz w:val="26"/>
+          <w:szCs w:val="26"/>
+        </w:rPr>
+        <w:t xml:space="preserve"> </w:t>
+      </w:r>
+      <w:proofErr w:type="spellStart"/>
+      <w:r>
+        <w:rPr>
+          <w:rFonts w:ascii="Times New Roman" w:hAnsi="Times New Roman" w:cs="Times New Roman"/>
+          <w:sz w:val="26"/>
+          <w:szCs w:val="26"/>
+        </w:rPr>
+        <w:t>trung</w:t>
+      </w:r>
+      <w:proofErr w:type="spellEnd"/>
+      <w:r>
+        <w:rPr>
+          <w:rFonts w:ascii="Times New Roman" w:hAnsi="Times New Roman" w:cs="Times New Roman"/>
+          <w:sz w:val="26"/>
+          <w:szCs w:val="26"/>
+        </w:rPr>
+        <w:t xml:space="preserve"> </w:t>
+      </w:r>
+      <w:proofErr w:type="spellStart"/>
+      <w:r>
+        <w:rPr>
+          <w:rFonts w:ascii="Times New Roman" w:hAnsi="Times New Roman" w:cs="Times New Roman"/>
+          <w:sz w:val="26"/>
+          <w:szCs w:val="26"/>
+        </w:rPr>
+        <w:t>tâm</w:t>
+      </w:r>
+      <w:proofErr w:type="spellEnd"/>
       <w:r>
         <w:rPr>
           <w:rFonts w:ascii="Times New Roman" w:hAnsi="Times New Roman" w:cs="Times New Roman"/>
@@ -1470,7 +3462,67 @@
           <w:sz w:val="26"/>
           <w:szCs w:val="26"/>
         </w:rPr>
-        <w:t>Cho biết kết quả?</w:t>
+        <w:t xml:space="preserve">Cho </w:t>
+      </w:r>
+      <w:proofErr w:type="spellStart"/>
+      <w:r>
+        <w:rPr>
+          <w:rFonts w:ascii="Times New Roman" w:hAnsi="Times New Roman" w:cs="Times New Roman"/>
+          <w:color w:val="FF0000"/>
+          <w:sz w:val="26"/>
+          <w:szCs w:val="26"/>
+        </w:rPr>
+        <w:t>biết</w:t>
+      </w:r>
+      <w:proofErr w:type="spellEnd"/>
+      <w:r>
+        <w:rPr>
+          <w:rFonts w:ascii="Times New Roman" w:hAnsi="Times New Roman" w:cs="Times New Roman"/>
+          <w:color w:val="FF0000"/>
+          <w:sz w:val="26"/>
+          <w:szCs w:val="26"/>
+        </w:rPr>
+        <w:t xml:space="preserve"> </w:t>
+      </w:r>
+      <w:proofErr w:type="spellStart"/>
+      <w:r>
+        <w:rPr>
+          <w:rFonts w:ascii="Times New Roman" w:hAnsi="Times New Roman" w:cs="Times New Roman"/>
+          <w:color w:val="FF0000"/>
+          <w:sz w:val="26"/>
+          <w:szCs w:val="26"/>
+        </w:rPr>
+        <w:t>kết</w:t>
+      </w:r>
+      <w:proofErr w:type="spellEnd"/>
+      <w:r>
+        <w:rPr>
+          <w:rFonts w:ascii="Times New Roman" w:hAnsi="Times New Roman" w:cs="Times New Roman"/>
+          <w:color w:val="FF0000"/>
+          <w:sz w:val="26"/>
+          <w:szCs w:val="26"/>
+        </w:rPr>
+        <w:t xml:space="preserve"> </w:t>
+      </w:r>
+      <w:proofErr w:type="spellStart"/>
+      <w:r>
+        <w:rPr>
+          <w:rFonts w:ascii="Times New Roman" w:hAnsi="Times New Roman" w:cs="Times New Roman"/>
+          <w:color w:val="FF0000"/>
+          <w:sz w:val="26"/>
+          <w:szCs w:val="26"/>
+        </w:rPr>
+        <w:t>quả</w:t>
+      </w:r>
+      <w:proofErr w:type="spellEnd"/>
+      <w:r>
+        <w:rPr>
+          <w:rFonts w:ascii="Times New Roman" w:hAnsi="Times New Roman" w:cs="Times New Roman"/>
+          <w:color w:val="FF0000"/>
+          <w:sz w:val="26"/>
+          <w:szCs w:val="26"/>
+        </w:rPr>
+        <w:t>?</w:t>
       </w:r>
     </w:p>
     <w:p>
@@ -1510,8 +3562,144 @@
           <w:sz w:val="26"/>
           <w:szCs w:val="26"/>
         </w:rPr>
-        <w:t xml:space="preserve"> cập nhật thay đổi lên kho trung tâm</w:t>
-      </w:r>
+        <w:t xml:space="preserve"> </w:t>
+      </w:r>
+      <w:proofErr w:type="spellStart"/>
+      <w:r>
+        <w:rPr>
+          <w:rFonts w:ascii="Times New Roman" w:hAnsi="Times New Roman" w:cs="Times New Roman"/>
+          <w:sz w:val="26"/>
+          <w:szCs w:val="26"/>
+        </w:rPr>
+        <w:t>cập</w:t>
+      </w:r>
+      <w:proofErr w:type="spellEnd"/>
+      <w:r>
+        <w:rPr>
+          <w:rFonts w:ascii="Times New Roman" w:hAnsi="Times New Roman" w:cs="Times New Roman"/>
+          <w:sz w:val="26"/>
+          <w:szCs w:val="26"/>
+        </w:rPr>
+        <w:t xml:space="preserve"> </w:t>
+      </w:r>
+      <w:proofErr w:type="spellStart"/>
+      <w:r>
+        <w:rPr>
+          <w:rFonts w:ascii="Times New Roman" w:hAnsi="Times New Roman" w:cs="Times New Roman"/>
+          <w:sz w:val="26"/>
+          <w:szCs w:val="26"/>
+        </w:rPr>
+        <w:t>nhật</w:t>
+      </w:r>
+      <w:proofErr w:type="spellEnd"/>
+      <w:r>
+        <w:rPr>
+          <w:rFonts w:ascii="Times New Roman" w:hAnsi="Times New Roman" w:cs="Times New Roman"/>
+          <w:sz w:val="26"/>
+          <w:szCs w:val="26"/>
+        </w:rPr>
+        <w:t xml:space="preserve"> </w:t>
+      </w:r>
+      <w:proofErr w:type="spellStart"/>
+      <w:r>
+        <w:rPr>
+          <w:rFonts w:ascii="Times New Roman" w:hAnsi="Times New Roman" w:cs="Times New Roman"/>
+          <w:sz w:val="26"/>
+          <w:szCs w:val="26"/>
+        </w:rPr>
+        <w:t>thay</w:t>
+      </w:r>
+      <w:proofErr w:type="spellEnd"/>
+      <w:r>
+        <w:rPr>
+          <w:rFonts w:ascii="Times New Roman" w:hAnsi="Times New Roman" w:cs="Times New Roman"/>
+          <w:sz w:val="26"/>
+          <w:szCs w:val="26"/>
+        </w:rPr>
+        <w:t xml:space="preserve"> </w:t>
+      </w:r>
+      <w:proofErr w:type="spellStart"/>
+      <w:r>
+        <w:rPr>
+          <w:rFonts w:ascii="Times New Roman" w:hAnsi="Times New Roman" w:cs="Times New Roman"/>
+          <w:sz w:val="26"/>
+          <w:szCs w:val="26"/>
+        </w:rPr>
+        <w:t>đổi</w:t>
+      </w:r>
+      <w:proofErr w:type="spellEnd"/>
+      <w:r>
+        <w:rPr>
+          <w:rFonts w:ascii="Times New Roman" w:hAnsi="Times New Roman" w:cs="Times New Roman"/>
+          <w:sz w:val="26"/>
+          <w:szCs w:val="26"/>
+        </w:rPr>
+        <w:t xml:space="preserve"> </w:t>
+      </w:r>
+      <w:proofErr w:type="spellStart"/>
+      <w:r>
+        <w:rPr>
+          <w:rFonts w:ascii="Times New Roman" w:hAnsi="Times New Roman" w:cs="Times New Roman"/>
+          <w:sz w:val="26"/>
+          <w:szCs w:val="26"/>
+        </w:rPr>
+        <w:t>lên</w:t>
+      </w:r>
+      <w:proofErr w:type="spellEnd"/>
+      <w:r>
+        <w:rPr>
+          <w:rFonts w:ascii="Times New Roman" w:hAnsi="Times New Roman" w:cs="Times New Roman"/>
+          <w:sz w:val="26"/>
+          <w:szCs w:val="26"/>
+        </w:rPr>
+        <w:t xml:space="preserve"> </w:t>
+      </w:r>
+      <w:proofErr w:type="spellStart"/>
+      <w:r>
+        <w:rPr>
+          <w:rFonts w:ascii="Times New Roman" w:hAnsi="Times New Roman" w:cs="Times New Roman"/>
+          <w:sz w:val="26"/>
+          <w:szCs w:val="26"/>
+        </w:rPr>
+        <w:t>kho</w:t>
+      </w:r>
+      <w:proofErr w:type="spellEnd"/>
+      <w:r>
+        <w:rPr>
+          <w:rFonts w:ascii="Times New Roman" w:hAnsi="Times New Roman" w:cs="Times New Roman"/>
+          <w:sz w:val="26"/>
+          <w:szCs w:val="26"/>
+        </w:rPr>
+        <w:t xml:space="preserve"> </w:t>
+      </w:r>
+      <w:proofErr w:type="spellStart"/>
+      <w:r>
+        <w:rPr>
+          <w:rFonts w:ascii="Times New Roman" w:hAnsi="Times New Roman" w:cs="Times New Roman"/>
+          <w:sz w:val="26"/>
+          <w:szCs w:val="26"/>
+        </w:rPr>
+        <w:t>trung</w:t>
+      </w:r>
+      <w:proofErr w:type="spellEnd"/>
+      <w:r>
+        <w:rPr>
+          <w:rFonts w:ascii="Times New Roman" w:hAnsi="Times New Roman" w:cs="Times New Roman"/>
+          <w:sz w:val="26"/>
+          <w:szCs w:val="26"/>
+        </w:rPr>
+        <w:t xml:space="preserve"> </w:t>
+      </w:r>
+      <w:proofErr w:type="spellStart"/>
+      <w:r>
+        <w:rPr>
+          <w:rFonts w:ascii="Times New Roman" w:hAnsi="Times New Roman" w:cs="Times New Roman"/>
+          <w:sz w:val="26"/>
+          <w:szCs w:val="26"/>
+        </w:rPr>
+        <w:t>tâm</w:t>
+      </w:r>
+      <w:proofErr w:type="spellEnd"/>
       <w:r>
         <w:rPr>
           <w:rFonts w:ascii="Times New Roman" w:hAnsi="Times New Roman" w:cs="Times New Roman"/>
@@ -1538,8 +3726,9 @@
           <w:sz w:val="26"/>
           <w:szCs w:val="26"/>
         </w:rPr>
-        <w:t>Cho biết kết quả</w:t>
-      </w:r>
+        <w:t xml:space="preserve">Cho </w:t>
+      </w:r>
+      <w:proofErr w:type="spellStart"/>
       <w:r>
         <w:rPr>
           <w:rFonts w:ascii="Times New Roman" w:hAnsi="Times New Roman" w:cs="Times New Roman"/>
@@ -1547,8 +3736,109 @@
           <w:sz w:val="26"/>
           <w:szCs w:val="26"/>
         </w:rPr>
-        <w:t xml:space="preserve"> và nguyên nhân</w:t>
-      </w:r>
+        <w:t>biết</w:t>
+      </w:r>
+      <w:proofErr w:type="spellEnd"/>
+      <w:r>
+        <w:rPr>
+          <w:rFonts w:ascii="Times New Roman" w:hAnsi="Times New Roman" w:cs="Times New Roman"/>
+          <w:color w:val="FF0000"/>
+          <w:sz w:val="26"/>
+          <w:szCs w:val="26"/>
+        </w:rPr>
+        <w:t xml:space="preserve"> </w:t>
+      </w:r>
+      <w:proofErr w:type="spellStart"/>
+      <w:r>
+        <w:rPr>
+          <w:rFonts w:ascii="Times New Roman" w:hAnsi="Times New Roman" w:cs="Times New Roman"/>
+          <w:color w:val="FF0000"/>
+          <w:sz w:val="26"/>
+          <w:szCs w:val="26"/>
+        </w:rPr>
+        <w:t>kết</w:t>
+      </w:r>
+      <w:proofErr w:type="spellEnd"/>
+      <w:r>
+        <w:rPr>
+          <w:rFonts w:ascii="Times New Roman" w:hAnsi="Times New Roman" w:cs="Times New Roman"/>
+          <w:color w:val="FF0000"/>
+          <w:sz w:val="26"/>
+          <w:szCs w:val="26"/>
+        </w:rPr>
+        <w:t xml:space="preserve"> </w:t>
+      </w:r>
+      <w:proofErr w:type="spellStart"/>
+      <w:r>
+        <w:rPr>
+          <w:rFonts w:ascii="Times New Roman" w:hAnsi="Times New Roman" w:cs="Times New Roman"/>
+          <w:color w:val="FF0000"/>
+          <w:sz w:val="26"/>
+          <w:szCs w:val="26"/>
+        </w:rPr>
+        <w:t>quả</w:t>
+      </w:r>
+      <w:proofErr w:type="spellEnd"/>
+      <w:r>
+        <w:rPr>
+          <w:rFonts w:ascii="Times New Roman" w:hAnsi="Times New Roman" w:cs="Times New Roman"/>
+          <w:color w:val="FF0000"/>
+          <w:sz w:val="26"/>
+          <w:szCs w:val="26"/>
+        </w:rPr>
+        <w:t xml:space="preserve"> </w:t>
+      </w:r>
+      <w:proofErr w:type="spellStart"/>
+      <w:r>
+        <w:rPr>
+          <w:rFonts w:ascii="Times New Roman" w:hAnsi="Times New Roman" w:cs="Times New Roman"/>
+          <w:color w:val="FF0000"/>
+          <w:sz w:val="26"/>
+          <w:szCs w:val="26"/>
+        </w:rPr>
+        <w:t>và</w:t>
+      </w:r>
+      <w:proofErr w:type="spellEnd"/>
+      <w:r>
+        <w:rPr>
+          <w:rFonts w:ascii="Times New Roman" w:hAnsi="Times New Roman" w:cs="Times New Roman"/>
+          <w:color w:val="FF0000"/>
+          <w:sz w:val="26"/>
+          <w:szCs w:val="26"/>
+        </w:rPr>
+        <w:t xml:space="preserve"> </w:t>
+      </w:r>
+      <w:proofErr w:type="spellStart"/>
+      <w:r>
+        <w:rPr>
+          <w:rFonts w:ascii="Times New Roman" w:hAnsi="Times New Roman" w:cs="Times New Roman"/>
+          <w:color w:val="FF0000"/>
+          <w:sz w:val="26"/>
+          <w:szCs w:val="26"/>
+        </w:rPr>
+        <w:t>nguyên</w:t>
+      </w:r>
+      <w:proofErr w:type="spellEnd"/>
+      <w:r>
+        <w:rPr>
+          <w:rFonts w:ascii="Times New Roman" w:hAnsi="Times New Roman" w:cs="Times New Roman"/>
+          <w:color w:val="FF0000"/>
+          <w:sz w:val="26"/>
+          <w:szCs w:val="26"/>
+        </w:rPr>
+        <w:t xml:space="preserve"> </w:t>
+      </w:r>
+      <w:proofErr w:type="spellStart"/>
+      <w:r>
+        <w:rPr>
+          <w:rFonts w:ascii="Times New Roman" w:hAnsi="Times New Roman" w:cs="Times New Roman"/>
+          <w:color w:val="FF0000"/>
+          <w:sz w:val="26"/>
+          <w:szCs w:val="26"/>
+        </w:rPr>
+        <w:t>nhân</w:t>
+      </w:r>
+      <w:proofErr w:type="spellEnd"/>
     </w:p>
     <w:p>
       <w:pPr>
@@ -1573,14 +3863,124 @@
           <w:szCs w:val="26"/>
         </w:rPr>
       </w:pPr>
-      <w:r>
-        <w:rPr>
-          <w:rFonts w:ascii="Times New Roman" w:hAnsi="Times New Roman" w:cs="Times New Roman"/>
-          <w:sz w:val="26"/>
-          <w:szCs w:val="26"/>
-        </w:rPr>
-        <w:t>Nhóm nêu cách giải quyết xung đột</w:t>
-      </w:r>
+      <w:proofErr w:type="spellStart"/>
+      <w:r>
+        <w:rPr>
+          <w:rFonts w:ascii="Times New Roman" w:hAnsi="Times New Roman" w:cs="Times New Roman"/>
+          <w:sz w:val="26"/>
+          <w:szCs w:val="26"/>
+        </w:rPr>
+        <w:t>Nhóm</w:t>
+      </w:r>
+      <w:proofErr w:type="spellEnd"/>
+      <w:r>
+        <w:rPr>
+          <w:rFonts w:ascii="Times New Roman" w:hAnsi="Times New Roman" w:cs="Times New Roman"/>
+          <w:sz w:val="26"/>
+          <w:szCs w:val="26"/>
+        </w:rPr>
+        <w:t xml:space="preserve"> </w:t>
+      </w:r>
+      <w:proofErr w:type="spellStart"/>
+      <w:r>
+        <w:rPr>
+          <w:rFonts w:ascii="Times New Roman" w:hAnsi="Times New Roman" w:cs="Times New Roman"/>
+          <w:sz w:val="26"/>
+          <w:szCs w:val="26"/>
+        </w:rPr>
+        <w:t>nêu</w:t>
+      </w:r>
+      <w:proofErr w:type="spellEnd"/>
+      <w:r>
+        <w:rPr>
+          <w:rFonts w:ascii="Times New Roman" w:hAnsi="Times New Roman" w:cs="Times New Roman"/>
+          <w:sz w:val="26"/>
+          <w:szCs w:val="26"/>
+        </w:rPr>
+        <w:t xml:space="preserve"> </w:t>
+      </w:r>
+      <w:proofErr w:type="spellStart"/>
+      <w:r>
+        <w:rPr>
+          <w:rFonts w:ascii="Times New Roman" w:hAnsi="Times New Roman" w:cs="Times New Roman"/>
+          <w:sz w:val="26"/>
+          <w:szCs w:val="26"/>
+        </w:rPr>
+        <w:t>cách</w:t>
+      </w:r>
+      <w:proofErr w:type="spellEnd"/>
+      <w:r>
+        <w:rPr>
+          <w:rFonts w:ascii="Times New Roman" w:hAnsi="Times New Roman" w:cs="Times New Roman"/>
+          <w:sz w:val="26"/>
+          <w:szCs w:val="26"/>
+        </w:rPr>
+        <w:t xml:space="preserve"> </w:t>
+      </w:r>
+      <w:proofErr w:type="spellStart"/>
+      <w:r>
+        <w:rPr>
+          <w:rFonts w:ascii="Times New Roman" w:hAnsi="Times New Roman" w:cs="Times New Roman"/>
+          <w:sz w:val="26"/>
+          <w:szCs w:val="26"/>
+        </w:rPr>
+        <w:t>giải</w:t>
+      </w:r>
+      <w:proofErr w:type="spellEnd"/>
+      <w:r>
+        <w:rPr>
+          <w:rFonts w:ascii="Times New Roman" w:hAnsi="Times New Roman" w:cs="Times New Roman"/>
+          <w:sz w:val="26"/>
+          <w:szCs w:val="26"/>
+        </w:rPr>
+        <w:t xml:space="preserve"> </w:t>
+      </w:r>
+      <w:proofErr w:type="spellStart"/>
+      <w:r>
+        <w:rPr>
+          <w:rFonts w:ascii="Times New Roman" w:hAnsi="Times New Roman" w:cs="Times New Roman"/>
+          <w:sz w:val="26"/>
+          <w:szCs w:val="26"/>
+        </w:rPr>
+        <w:t>quyết</w:t>
+      </w:r>
+      <w:proofErr w:type="spellEnd"/>
+      <w:r>
+        <w:rPr>
+          <w:rFonts w:ascii="Times New Roman" w:hAnsi="Times New Roman" w:cs="Times New Roman"/>
+          <w:sz w:val="26"/>
+          <w:szCs w:val="26"/>
+        </w:rPr>
+        <w:t xml:space="preserve"> </w:t>
+      </w:r>
+      <w:proofErr w:type="spellStart"/>
+      <w:r>
+        <w:rPr>
+          <w:rFonts w:ascii="Times New Roman" w:hAnsi="Times New Roman" w:cs="Times New Roman"/>
+          <w:sz w:val="26"/>
+          <w:szCs w:val="26"/>
+        </w:rPr>
+        <w:t>xung</w:t>
+      </w:r>
+      <w:proofErr w:type="spellEnd"/>
+      <w:r>
+        <w:rPr>
+          <w:rFonts w:ascii="Times New Roman" w:hAnsi="Times New Roman" w:cs="Times New Roman"/>
+          <w:sz w:val="26"/>
+          <w:szCs w:val="26"/>
+        </w:rPr>
+        <w:t xml:space="preserve"> </w:t>
+      </w:r>
+      <w:proofErr w:type="spellStart"/>
+      <w:r>
+        <w:rPr>
+          <w:rFonts w:ascii="Times New Roman" w:hAnsi="Times New Roman" w:cs="Times New Roman"/>
+          <w:sz w:val="26"/>
+          <w:szCs w:val="26"/>
+        </w:rPr>
+        <w:t>đột</w:t>
+      </w:r>
+      <w:proofErr w:type="spellEnd"/>
       <w:r>
         <w:rPr>
           <w:rFonts w:ascii="Times New Roman" w:hAnsi="Times New Roman" w:cs="Times New Roman"/>
@@ -1651,7 +4051,241 @@
           <w:sz w:val="26"/>
           <w:szCs w:val="26"/>
         </w:rPr>
-        <w:t xml:space="preserve"> cập nhật lại LR của mình để có được phần mới bổ sung của SV B và C</w:t>
+        <w:t xml:space="preserve"> </w:t>
+      </w:r>
+      <w:proofErr w:type="spellStart"/>
+      <w:r>
+        <w:rPr>
+          <w:rFonts w:ascii="Times New Roman" w:hAnsi="Times New Roman" w:cs="Times New Roman"/>
+          <w:sz w:val="26"/>
+          <w:szCs w:val="26"/>
+        </w:rPr>
+        <w:t>cập</w:t>
+      </w:r>
+      <w:proofErr w:type="spellEnd"/>
+      <w:r>
+        <w:rPr>
+          <w:rFonts w:ascii="Times New Roman" w:hAnsi="Times New Roman" w:cs="Times New Roman"/>
+          <w:sz w:val="26"/>
+          <w:szCs w:val="26"/>
+        </w:rPr>
+        <w:t xml:space="preserve"> </w:t>
+      </w:r>
+      <w:proofErr w:type="spellStart"/>
+      <w:r>
+        <w:rPr>
+          <w:rFonts w:ascii="Times New Roman" w:hAnsi="Times New Roman" w:cs="Times New Roman"/>
+          <w:sz w:val="26"/>
+          <w:szCs w:val="26"/>
+        </w:rPr>
+        <w:t>nhật</w:t>
+      </w:r>
+      <w:proofErr w:type="spellEnd"/>
+      <w:r>
+        <w:rPr>
+          <w:rFonts w:ascii="Times New Roman" w:hAnsi="Times New Roman" w:cs="Times New Roman"/>
+          <w:sz w:val="26"/>
+          <w:szCs w:val="26"/>
+        </w:rPr>
+        <w:t xml:space="preserve"> </w:t>
+      </w:r>
+      <w:proofErr w:type="spellStart"/>
+      <w:r>
+        <w:rPr>
+          <w:rFonts w:ascii="Times New Roman" w:hAnsi="Times New Roman" w:cs="Times New Roman"/>
+          <w:sz w:val="26"/>
+          <w:szCs w:val="26"/>
+        </w:rPr>
+        <w:t>lại</w:t>
+      </w:r>
+      <w:proofErr w:type="spellEnd"/>
+      <w:r>
+        <w:rPr>
+          <w:rFonts w:ascii="Times New Roman" w:hAnsi="Times New Roman" w:cs="Times New Roman"/>
+          <w:sz w:val="26"/>
+          <w:szCs w:val="26"/>
+        </w:rPr>
+        <w:t xml:space="preserve"> LR </w:t>
+      </w:r>
+      <w:proofErr w:type="spellStart"/>
+      <w:r>
+        <w:rPr>
+          <w:rFonts w:ascii="Times New Roman" w:hAnsi="Times New Roman" w:cs="Times New Roman"/>
+          <w:sz w:val="26"/>
+          <w:szCs w:val="26"/>
+        </w:rPr>
+        <w:t>của</w:t>
+      </w:r>
+      <w:proofErr w:type="spellEnd"/>
+      <w:r>
+        <w:rPr>
+          <w:rFonts w:ascii="Times New Roman" w:hAnsi="Times New Roman" w:cs="Times New Roman"/>
+          <w:sz w:val="26"/>
+          <w:szCs w:val="26"/>
+        </w:rPr>
+        <w:t xml:space="preserve"> </w:t>
+      </w:r>
+      <w:proofErr w:type="spellStart"/>
+      <w:r>
+        <w:rPr>
+          <w:rFonts w:ascii="Times New Roman" w:hAnsi="Times New Roman" w:cs="Times New Roman"/>
+          <w:sz w:val="26"/>
+          <w:szCs w:val="26"/>
+        </w:rPr>
+        <w:t>mình</w:t>
+      </w:r>
+      <w:proofErr w:type="spellEnd"/>
+      <w:r>
+        <w:rPr>
+          <w:rFonts w:ascii="Times New Roman" w:hAnsi="Times New Roman" w:cs="Times New Roman"/>
+          <w:sz w:val="26"/>
+          <w:szCs w:val="26"/>
+        </w:rPr>
+        <w:t xml:space="preserve"> </w:t>
+      </w:r>
+      <w:proofErr w:type="spellStart"/>
+      <w:r>
+        <w:rPr>
+          <w:rFonts w:ascii="Times New Roman" w:hAnsi="Times New Roman" w:cs="Times New Roman"/>
+          <w:sz w:val="26"/>
+          <w:szCs w:val="26"/>
+        </w:rPr>
+        <w:t>để</w:t>
+      </w:r>
+      <w:proofErr w:type="spellEnd"/>
+      <w:r>
+        <w:rPr>
+          <w:rFonts w:ascii="Times New Roman" w:hAnsi="Times New Roman" w:cs="Times New Roman"/>
+          <w:sz w:val="26"/>
+          <w:szCs w:val="26"/>
+        </w:rPr>
+        <w:t xml:space="preserve"> </w:t>
+      </w:r>
+      <w:proofErr w:type="spellStart"/>
+      <w:r>
+        <w:rPr>
+          <w:rFonts w:ascii="Times New Roman" w:hAnsi="Times New Roman" w:cs="Times New Roman"/>
+          <w:sz w:val="26"/>
+          <w:szCs w:val="26"/>
+        </w:rPr>
+        <w:t>có</w:t>
+      </w:r>
+      <w:proofErr w:type="spellEnd"/>
+      <w:r>
+        <w:rPr>
+          <w:rFonts w:ascii="Times New Roman" w:hAnsi="Times New Roman" w:cs="Times New Roman"/>
+          <w:sz w:val="26"/>
+          <w:szCs w:val="26"/>
+        </w:rPr>
+        <w:t xml:space="preserve"> </w:t>
+      </w:r>
+      <w:proofErr w:type="spellStart"/>
+      <w:r>
+        <w:rPr>
+          <w:rFonts w:ascii="Times New Roman" w:hAnsi="Times New Roman" w:cs="Times New Roman"/>
+          <w:sz w:val="26"/>
+          <w:szCs w:val="26"/>
+        </w:rPr>
+        <w:t>được</w:t>
+      </w:r>
+      <w:proofErr w:type="spellEnd"/>
+      <w:r>
+        <w:rPr>
+          <w:rFonts w:ascii="Times New Roman" w:hAnsi="Times New Roman" w:cs="Times New Roman"/>
+          <w:sz w:val="26"/>
+          <w:szCs w:val="26"/>
+        </w:rPr>
+        <w:t xml:space="preserve"> </w:t>
+      </w:r>
+      <w:proofErr w:type="spellStart"/>
+      <w:r>
+        <w:rPr>
+          <w:rFonts w:ascii="Times New Roman" w:hAnsi="Times New Roman" w:cs="Times New Roman"/>
+          <w:sz w:val="26"/>
+          <w:szCs w:val="26"/>
+        </w:rPr>
+        <w:t>phần</w:t>
+      </w:r>
+      <w:proofErr w:type="spellEnd"/>
+      <w:r>
+        <w:rPr>
+          <w:rFonts w:ascii="Times New Roman" w:hAnsi="Times New Roman" w:cs="Times New Roman"/>
+          <w:sz w:val="26"/>
+          <w:szCs w:val="26"/>
+        </w:rPr>
+        <w:t xml:space="preserve"> </w:t>
+      </w:r>
+      <w:proofErr w:type="spellStart"/>
+      <w:r>
+        <w:rPr>
+          <w:rFonts w:ascii="Times New Roman" w:hAnsi="Times New Roman" w:cs="Times New Roman"/>
+          <w:sz w:val="26"/>
+          <w:szCs w:val="26"/>
+        </w:rPr>
+        <w:t>mới</w:t>
+      </w:r>
+      <w:proofErr w:type="spellEnd"/>
+      <w:r>
+        <w:rPr>
+          <w:rFonts w:ascii="Times New Roman" w:hAnsi="Times New Roman" w:cs="Times New Roman"/>
+          <w:sz w:val="26"/>
+          <w:szCs w:val="26"/>
+        </w:rPr>
+        <w:t xml:space="preserve"> </w:t>
+      </w:r>
+      <w:proofErr w:type="spellStart"/>
+      <w:r>
+        <w:rPr>
+          <w:rFonts w:ascii="Times New Roman" w:hAnsi="Times New Roman" w:cs="Times New Roman"/>
+          <w:sz w:val="26"/>
+          <w:szCs w:val="26"/>
+        </w:rPr>
+        <w:t>bổ</w:t>
+      </w:r>
+      <w:proofErr w:type="spellEnd"/>
+      <w:r>
+        <w:rPr>
+          <w:rFonts w:ascii="Times New Roman" w:hAnsi="Times New Roman" w:cs="Times New Roman"/>
+          <w:sz w:val="26"/>
+          <w:szCs w:val="26"/>
+        </w:rPr>
+        <w:t xml:space="preserve"> sung </w:t>
+      </w:r>
+      <w:proofErr w:type="spellStart"/>
+      <w:r>
+        <w:rPr>
+          <w:rFonts w:ascii="Times New Roman" w:hAnsi="Times New Roman" w:cs="Times New Roman"/>
+          <w:sz w:val="26"/>
+          <w:szCs w:val="26"/>
+        </w:rPr>
+        <w:t>của</w:t>
+      </w:r>
+      <w:proofErr w:type="spellEnd"/>
+      <w:r>
+        <w:rPr>
+          <w:rFonts w:ascii="Times New Roman" w:hAnsi="Times New Roman" w:cs="Times New Roman"/>
+          <w:sz w:val="26"/>
+          <w:szCs w:val="26"/>
+        </w:rPr>
+        <w:t xml:space="preserve"> SV B </w:t>
+      </w:r>
+      <w:proofErr w:type="spellStart"/>
+      <w:r>
+        <w:rPr>
+          <w:rFonts w:ascii="Times New Roman" w:hAnsi="Times New Roman" w:cs="Times New Roman"/>
+          <w:sz w:val="26"/>
+          <w:szCs w:val="26"/>
+        </w:rPr>
+        <w:t>và</w:t>
+      </w:r>
+      <w:proofErr w:type="spellEnd"/>
+      <w:r>
+        <w:rPr>
+          <w:rFonts w:ascii="Times New Roman" w:hAnsi="Times New Roman" w:cs="Times New Roman"/>
+          <w:sz w:val="26"/>
+          <w:szCs w:val="26"/>
+        </w:rPr>
+        <w:t xml:space="preserve"> C</w:t>
       </w:r>
     </w:p>
     <w:p>
@@ -1701,7 +4335,295 @@
           <w:sz w:val="26"/>
           <w:szCs w:val="26"/>
         </w:rPr>
-        <w:t xml:space="preserve"> cho biết những chỗ khác nhau của file trong phiên bản hiện tại với phiên bản trước.</w:t>
+        <w:t xml:space="preserve"> </w:t>
+      </w:r>
+      <w:proofErr w:type="spellStart"/>
+      <w:r>
+        <w:rPr>
+          <w:rFonts w:ascii="Times New Roman" w:hAnsi="Times New Roman" w:cs="Times New Roman"/>
+          <w:sz w:val="26"/>
+          <w:szCs w:val="26"/>
+        </w:rPr>
+        <w:t>cho</w:t>
+      </w:r>
+      <w:proofErr w:type="spellEnd"/>
+      <w:r>
+        <w:rPr>
+          <w:rFonts w:ascii="Times New Roman" w:hAnsi="Times New Roman" w:cs="Times New Roman"/>
+          <w:sz w:val="26"/>
+          <w:szCs w:val="26"/>
+        </w:rPr>
+        <w:t xml:space="preserve"> </w:t>
+      </w:r>
+      <w:proofErr w:type="spellStart"/>
+      <w:r>
+        <w:rPr>
+          <w:rFonts w:ascii="Times New Roman" w:hAnsi="Times New Roman" w:cs="Times New Roman"/>
+          <w:sz w:val="26"/>
+          <w:szCs w:val="26"/>
+        </w:rPr>
+        <w:t>biết</w:t>
+      </w:r>
+      <w:proofErr w:type="spellEnd"/>
+      <w:r>
+        <w:rPr>
+          <w:rFonts w:ascii="Times New Roman" w:hAnsi="Times New Roman" w:cs="Times New Roman"/>
+          <w:sz w:val="26"/>
+          <w:szCs w:val="26"/>
+        </w:rPr>
+        <w:t xml:space="preserve"> </w:t>
+      </w:r>
+      <w:proofErr w:type="spellStart"/>
+      <w:r>
+        <w:rPr>
+          <w:rFonts w:ascii="Times New Roman" w:hAnsi="Times New Roman" w:cs="Times New Roman"/>
+          <w:sz w:val="26"/>
+          <w:szCs w:val="26"/>
+        </w:rPr>
+        <w:t>những</w:t>
+      </w:r>
+      <w:proofErr w:type="spellEnd"/>
+      <w:r>
+        <w:rPr>
+          <w:rFonts w:ascii="Times New Roman" w:hAnsi="Times New Roman" w:cs="Times New Roman"/>
+          <w:sz w:val="26"/>
+          <w:szCs w:val="26"/>
+        </w:rPr>
+        <w:t xml:space="preserve"> </w:t>
+      </w:r>
+      <w:proofErr w:type="spellStart"/>
+      <w:r>
+        <w:rPr>
+          <w:rFonts w:ascii="Times New Roman" w:hAnsi="Times New Roman" w:cs="Times New Roman"/>
+          <w:sz w:val="26"/>
+          <w:szCs w:val="26"/>
+        </w:rPr>
+        <w:t>chỗ</w:t>
+      </w:r>
+      <w:proofErr w:type="spellEnd"/>
+      <w:r>
+        <w:rPr>
+          <w:rFonts w:ascii="Times New Roman" w:hAnsi="Times New Roman" w:cs="Times New Roman"/>
+          <w:sz w:val="26"/>
+          <w:szCs w:val="26"/>
+        </w:rPr>
+        <w:t xml:space="preserve"> </w:t>
+      </w:r>
+      <w:proofErr w:type="spellStart"/>
+      <w:r>
+        <w:rPr>
+          <w:rFonts w:ascii="Times New Roman" w:hAnsi="Times New Roman" w:cs="Times New Roman"/>
+          <w:sz w:val="26"/>
+          <w:szCs w:val="26"/>
+        </w:rPr>
+        <w:t>khác</w:t>
+      </w:r>
+      <w:proofErr w:type="spellEnd"/>
+      <w:r>
+        <w:rPr>
+          <w:rFonts w:ascii="Times New Roman" w:hAnsi="Times New Roman" w:cs="Times New Roman"/>
+          <w:sz w:val="26"/>
+          <w:szCs w:val="26"/>
+        </w:rPr>
+        <w:t xml:space="preserve"> </w:t>
+      </w:r>
+      <w:proofErr w:type="spellStart"/>
+      <w:r>
+        <w:rPr>
+          <w:rFonts w:ascii="Times New Roman" w:hAnsi="Times New Roman" w:cs="Times New Roman"/>
+          <w:sz w:val="26"/>
+          <w:szCs w:val="26"/>
+        </w:rPr>
+        <w:t>nhau</w:t>
+      </w:r>
+      <w:proofErr w:type="spellEnd"/>
+      <w:r>
+        <w:rPr>
+          <w:rFonts w:ascii="Times New Roman" w:hAnsi="Times New Roman" w:cs="Times New Roman"/>
+          <w:sz w:val="26"/>
+          <w:szCs w:val="26"/>
+        </w:rPr>
+        <w:t xml:space="preserve"> </w:t>
+      </w:r>
+      <w:proofErr w:type="spellStart"/>
+      <w:r>
+        <w:rPr>
+          <w:rFonts w:ascii="Times New Roman" w:hAnsi="Times New Roman" w:cs="Times New Roman"/>
+          <w:sz w:val="26"/>
+          <w:szCs w:val="26"/>
+        </w:rPr>
+        <w:t>của</w:t>
+      </w:r>
+      <w:proofErr w:type="spellEnd"/>
+      <w:r>
+        <w:rPr>
+          <w:rFonts w:ascii="Times New Roman" w:hAnsi="Times New Roman" w:cs="Times New Roman"/>
+          <w:sz w:val="26"/>
+          <w:szCs w:val="26"/>
+        </w:rPr>
+        <w:t xml:space="preserve"> file </w:t>
+      </w:r>
+      <w:proofErr w:type="spellStart"/>
+      <w:r>
+        <w:rPr>
+          <w:rFonts w:ascii="Times New Roman" w:hAnsi="Times New Roman" w:cs="Times New Roman"/>
+          <w:sz w:val="26"/>
+          <w:szCs w:val="26"/>
+        </w:rPr>
+        <w:t>trong</w:t>
+      </w:r>
+      <w:proofErr w:type="spellEnd"/>
+      <w:r>
+        <w:rPr>
+          <w:rFonts w:ascii="Times New Roman" w:hAnsi="Times New Roman" w:cs="Times New Roman"/>
+          <w:sz w:val="26"/>
+          <w:szCs w:val="26"/>
+        </w:rPr>
+        <w:t xml:space="preserve"> </w:t>
+      </w:r>
+      <w:proofErr w:type="spellStart"/>
+      <w:r>
+        <w:rPr>
+          <w:rFonts w:ascii="Times New Roman" w:hAnsi="Times New Roman" w:cs="Times New Roman"/>
+          <w:sz w:val="26"/>
+          <w:szCs w:val="26"/>
+        </w:rPr>
+        <w:t>phiên</w:t>
+      </w:r>
+      <w:proofErr w:type="spellEnd"/>
+      <w:r>
+        <w:rPr>
+          <w:rFonts w:ascii="Times New Roman" w:hAnsi="Times New Roman" w:cs="Times New Roman"/>
+          <w:sz w:val="26"/>
+          <w:szCs w:val="26"/>
+        </w:rPr>
+        <w:t xml:space="preserve"> </w:t>
+      </w:r>
+      <w:proofErr w:type="spellStart"/>
+      <w:r>
+        <w:rPr>
+          <w:rFonts w:ascii="Times New Roman" w:hAnsi="Times New Roman" w:cs="Times New Roman"/>
+          <w:sz w:val="26"/>
+          <w:szCs w:val="26"/>
+        </w:rPr>
+        <w:t>bản</w:t>
+      </w:r>
+      <w:proofErr w:type="spellEnd"/>
+      <w:r>
+        <w:rPr>
+          <w:rFonts w:ascii="Times New Roman" w:hAnsi="Times New Roman" w:cs="Times New Roman"/>
+          <w:sz w:val="26"/>
+          <w:szCs w:val="26"/>
+        </w:rPr>
+        <w:t xml:space="preserve"> </w:t>
+      </w:r>
+      <w:proofErr w:type="spellStart"/>
+      <w:r>
+        <w:rPr>
+          <w:rFonts w:ascii="Times New Roman" w:hAnsi="Times New Roman" w:cs="Times New Roman"/>
+          <w:sz w:val="26"/>
+          <w:szCs w:val="26"/>
+        </w:rPr>
+        <w:t>hiện</w:t>
+      </w:r>
+      <w:proofErr w:type="spellEnd"/>
+      <w:r>
+        <w:rPr>
+          <w:rFonts w:ascii="Times New Roman" w:hAnsi="Times New Roman" w:cs="Times New Roman"/>
+          <w:sz w:val="26"/>
+          <w:szCs w:val="26"/>
+        </w:rPr>
+        <w:t xml:space="preserve"> </w:t>
+      </w:r>
+      <w:proofErr w:type="spellStart"/>
+      <w:r>
+        <w:rPr>
+          <w:rFonts w:ascii="Times New Roman" w:hAnsi="Times New Roman" w:cs="Times New Roman"/>
+          <w:sz w:val="26"/>
+          <w:szCs w:val="26"/>
+        </w:rPr>
+        <w:t>tại</w:t>
+      </w:r>
+      <w:proofErr w:type="spellEnd"/>
+      <w:r>
+        <w:rPr>
+          <w:rFonts w:ascii="Times New Roman" w:hAnsi="Times New Roman" w:cs="Times New Roman"/>
+          <w:sz w:val="26"/>
+          <w:szCs w:val="26"/>
+        </w:rPr>
+        <w:t xml:space="preserve"> </w:t>
+      </w:r>
+      <w:proofErr w:type="spellStart"/>
+      <w:r>
+        <w:rPr>
+          <w:rFonts w:ascii="Times New Roman" w:hAnsi="Times New Roman" w:cs="Times New Roman"/>
+          <w:sz w:val="26"/>
+          <w:szCs w:val="26"/>
+        </w:rPr>
+        <w:t>với</w:t>
+      </w:r>
+      <w:proofErr w:type="spellEnd"/>
+      <w:r>
+        <w:rPr>
+          <w:rFonts w:ascii="Times New Roman" w:hAnsi="Times New Roman" w:cs="Times New Roman"/>
+          <w:sz w:val="26"/>
+          <w:szCs w:val="26"/>
+        </w:rPr>
+        <w:t xml:space="preserve"> </w:t>
+      </w:r>
+      <w:proofErr w:type="spellStart"/>
+      <w:r>
+        <w:rPr>
+          <w:rFonts w:ascii="Times New Roman" w:hAnsi="Times New Roman" w:cs="Times New Roman"/>
+          <w:sz w:val="26"/>
+          <w:szCs w:val="26"/>
+        </w:rPr>
+        <w:t>phiên</w:t>
+      </w:r>
+      <w:proofErr w:type="spellEnd"/>
+      <w:r>
+        <w:rPr>
+          <w:rFonts w:ascii="Times New Roman" w:hAnsi="Times New Roman" w:cs="Times New Roman"/>
+          <w:sz w:val="26"/>
+          <w:szCs w:val="26"/>
+        </w:rPr>
+        <w:t xml:space="preserve"> </w:t>
+      </w:r>
+      <w:proofErr w:type="spellStart"/>
+      <w:r>
+        <w:rPr>
+          <w:rFonts w:ascii="Times New Roman" w:hAnsi="Times New Roman" w:cs="Times New Roman"/>
+          <w:sz w:val="26"/>
+          <w:szCs w:val="26"/>
+        </w:rPr>
+        <w:t>bản</w:t>
+      </w:r>
+      <w:proofErr w:type="spellEnd"/>
+      <w:r>
+        <w:rPr>
+          <w:rFonts w:ascii="Times New Roman" w:hAnsi="Times New Roman" w:cs="Times New Roman"/>
+          <w:sz w:val="26"/>
+          <w:szCs w:val="26"/>
+        </w:rPr>
+        <w:t xml:space="preserve"> </w:t>
+      </w:r>
+      <w:proofErr w:type="spellStart"/>
+      <w:r>
+        <w:rPr>
+          <w:rFonts w:ascii="Times New Roman" w:hAnsi="Times New Roman" w:cs="Times New Roman"/>
+          <w:sz w:val="26"/>
+          <w:szCs w:val="26"/>
+        </w:rPr>
+        <w:t>trước</w:t>
+      </w:r>
+      <w:proofErr w:type="spellEnd"/>
+      <w:r>
+        <w:rPr>
+          <w:rFonts w:ascii="Times New Roman" w:hAnsi="Times New Roman" w:cs="Times New Roman"/>
+          <w:sz w:val="26"/>
+          <w:szCs w:val="26"/>
+        </w:rPr>
+        <w:t>.</w:t>
       </w:r>
     </w:p>
     <w:p>
@@ -1714,6 +4636,7 @@
           <w:szCs w:val="26"/>
         </w:rPr>
       </w:pPr>
+      <w:proofErr w:type="spellStart"/>
       <w:r>
         <w:rPr>
           <w:rFonts w:ascii="Times New Roman" w:hAnsi="Times New Roman" w:cs="Times New Roman"/>
@@ -1721,7 +4644,77 @@
           <w:sz w:val="26"/>
           <w:szCs w:val="26"/>
         </w:rPr>
-        <w:t>Hình ảnh làm minh chứng.</w:t>
+        <w:t>Hình</w:t>
+      </w:r>
+      <w:proofErr w:type="spellEnd"/>
+      <w:r>
+        <w:rPr>
+          <w:rFonts w:ascii="Times New Roman" w:hAnsi="Times New Roman" w:cs="Times New Roman"/>
+          <w:color w:val="FF0000"/>
+          <w:sz w:val="26"/>
+          <w:szCs w:val="26"/>
+        </w:rPr>
+        <w:t xml:space="preserve"> </w:t>
+      </w:r>
+      <w:proofErr w:type="spellStart"/>
+      <w:r>
+        <w:rPr>
+          <w:rFonts w:ascii="Times New Roman" w:hAnsi="Times New Roman" w:cs="Times New Roman"/>
+          <w:color w:val="FF0000"/>
+          <w:sz w:val="26"/>
+          <w:szCs w:val="26"/>
+        </w:rPr>
+        <w:t>ảnh</w:t>
+      </w:r>
+      <w:proofErr w:type="spellEnd"/>
+      <w:r>
+        <w:rPr>
+          <w:rFonts w:ascii="Times New Roman" w:hAnsi="Times New Roman" w:cs="Times New Roman"/>
+          <w:color w:val="FF0000"/>
+          <w:sz w:val="26"/>
+          <w:szCs w:val="26"/>
+        </w:rPr>
+        <w:t xml:space="preserve"> </w:t>
+      </w:r>
+      <w:proofErr w:type="spellStart"/>
+      <w:r>
+        <w:rPr>
+          <w:rFonts w:ascii="Times New Roman" w:hAnsi="Times New Roman" w:cs="Times New Roman"/>
+          <w:color w:val="FF0000"/>
+          <w:sz w:val="26"/>
+          <w:szCs w:val="26"/>
+        </w:rPr>
+        <w:t>làm</w:t>
+      </w:r>
+      <w:proofErr w:type="spellEnd"/>
+      <w:r>
+        <w:rPr>
+          <w:rFonts w:ascii="Times New Roman" w:hAnsi="Times New Roman" w:cs="Times New Roman"/>
+          <w:color w:val="FF0000"/>
+          <w:sz w:val="26"/>
+          <w:szCs w:val="26"/>
+        </w:rPr>
+        <w:t xml:space="preserve"> minh </w:t>
+      </w:r>
+      <w:proofErr w:type="spellStart"/>
+      <w:r>
+        <w:rPr>
+          <w:rFonts w:ascii="Times New Roman" w:hAnsi="Times New Roman" w:cs="Times New Roman"/>
+          <w:color w:val="FF0000"/>
+          <w:sz w:val="26"/>
+          <w:szCs w:val="26"/>
+        </w:rPr>
+        <w:t>chứng</w:t>
+      </w:r>
+      <w:proofErr w:type="spellEnd"/>
+      <w:r>
+        <w:rPr>
+          <w:rFonts w:ascii="Times New Roman" w:hAnsi="Times New Roman" w:cs="Times New Roman"/>
+          <w:color w:val="FF0000"/>
+          <w:sz w:val="26"/>
+          <w:szCs w:val="26"/>
+        </w:rPr>
+        <w:t>.</w:t>
       </w:r>
     </w:p>
     <w:p>
@@ -1783,13 +4776,41 @@
         </w:rPr>
         <w:t xml:space="preserve"> </w:t>
       </w:r>
-      <w:r>
-        <w:rPr>
-          <w:rFonts w:ascii="Times New Roman" w:hAnsi="Times New Roman" w:cs="Times New Roman"/>
-          <w:sz w:val="26"/>
-          <w:szCs w:val="26"/>
-        </w:rPr>
-        <w:t xml:space="preserve">cho biết </w:t>
+      <w:proofErr w:type="spellStart"/>
+      <w:r>
+        <w:rPr>
+          <w:rFonts w:ascii="Times New Roman" w:hAnsi="Times New Roman" w:cs="Times New Roman"/>
+          <w:sz w:val="26"/>
+          <w:szCs w:val="26"/>
+        </w:rPr>
+        <w:t>cho</w:t>
+      </w:r>
+      <w:proofErr w:type="spellEnd"/>
+      <w:r>
+        <w:rPr>
+          <w:rFonts w:ascii="Times New Roman" w:hAnsi="Times New Roman" w:cs="Times New Roman"/>
+          <w:sz w:val="26"/>
+          <w:szCs w:val="26"/>
+        </w:rPr>
+        <w:t xml:space="preserve"> </w:t>
+      </w:r>
+      <w:proofErr w:type="spellStart"/>
+      <w:r>
+        <w:rPr>
+          <w:rFonts w:ascii="Times New Roman" w:hAnsi="Times New Roman" w:cs="Times New Roman"/>
+          <w:sz w:val="26"/>
+          <w:szCs w:val="26"/>
+        </w:rPr>
+        <w:t>biết</w:t>
+      </w:r>
+      <w:proofErr w:type="spellEnd"/>
+      <w:r>
+        <w:rPr>
+          <w:rFonts w:ascii="Times New Roman" w:hAnsi="Times New Roman" w:cs="Times New Roman"/>
+          <w:sz w:val="26"/>
+          <w:szCs w:val="26"/>
+        </w:rPr>
+        <w:t xml:space="preserve"> </w:t>
       </w:r>
       <w:r>
         <w:rPr>
@@ -1805,7 +4826,169 @@
           <w:sz w:val="26"/>
           <w:szCs w:val="26"/>
         </w:rPr>
-        <w:t xml:space="preserve"> được cập nhật bởi ai và vào lúc nào?</w:t>
+        <w:t xml:space="preserve"> </w:t>
+      </w:r>
+      <w:proofErr w:type="spellStart"/>
+      <w:r>
+        <w:rPr>
+          <w:rFonts w:ascii="Times New Roman" w:hAnsi="Times New Roman" w:cs="Times New Roman"/>
+          <w:sz w:val="26"/>
+          <w:szCs w:val="26"/>
+        </w:rPr>
+        <w:t>được</w:t>
+      </w:r>
+      <w:proofErr w:type="spellEnd"/>
+      <w:r>
+        <w:rPr>
+          <w:rFonts w:ascii="Times New Roman" w:hAnsi="Times New Roman" w:cs="Times New Roman"/>
+          <w:sz w:val="26"/>
+          <w:szCs w:val="26"/>
+        </w:rPr>
+        <w:t xml:space="preserve"> </w:t>
+      </w:r>
+      <w:proofErr w:type="spellStart"/>
+      <w:r>
+        <w:rPr>
+          <w:rFonts w:ascii="Times New Roman" w:hAnsi="Times New Roman" w:cs="Times New Roman"/>
+          <w:sz w:val="26"/>
+          <w:szCs w:val="26"/>
+        </w:rPr>
+        <w:t>cập</w:t>
+      </w:r>
+      <w:proofErr w:type="spellEnd"/>
+      <w:r>
+        <w:rPr>
+          <w:rFonts w:ascii="Times New Roman" w:hAnsi="Times New Roman" w:cs="Times New Roman"/>
+          <w:sz w:val="26"/>
+          <w:szCs w:val="26"/>
+        </w:rPr>
+        <w:t xml:space="preserve"> </w:t>
+      </w:r>
+      <w:proofErr w:type="spellStart"/>
+      <w:r>
+        <w:rPr>
+          <w:rFonts w:ascii="Times New Roman" w:hAnsi="Times New Roman" w:cs="Times New Roman"/>
+          <w:sz w:val="26"/>
+          <w:szCs w:val="26"/>
+        </w:rPr>
+        <w:t>nhật</w:t>
+      </w:r>
+      <w:proofErr w:type="spellEnd"/>
+      <w:r>
+        <w:rPr>
+          <w:rFonts w:ascii="Times New Roman" w:hAnsi="Times New Roman" w:cs="Times New Roman"/>
+          <w:sz w:val="26"/>
+          <w:szCs w:val="26"/>
+        </w:rPr>
+        <w:t xml:space="preserve"> </w:t>
+      </w:r>
+      <w:proofErr w:type="spellStart"/>
+      <w:r>
+        <w:rPr>
+          <w:rFonts w:ascii="Times New Roman" w:hAnsi="Times New Roman" w:cs="Times New Roman"/>
+          <w:sz w:val="26"/>
+          <w:szCs w:val="26"/>
+        </w:rPr>
+        <w:t>bởi</w:t>
+      </w:r>
+      <w:proofErr w:type="spellEnd"/>
+      <w:r>
+        <w:rPr>
+          <w:rFonts w:ascii="Times New Roman" w:hAnsi="Times New Roman" w:cs="Times New Roman"/>
+          <w:sz w:val="26"/>
+          <w:szCs w:val="26"/>
+        </w:rPr>
+        <w:t xml:space="preserve"> </w:t>
+      </w:r>
+      <w:proofErr w:type="spellStart"/>
+      <w:r>
+        <w:rPr>
+          <w:rFonts w:ascii="Times New Roman" w:hAnsi="Times New Roman" w:cs="Times New Roman"/>
+          <w:sz w:val="26"/>
+          <w:szCs w:val="26"/>
+        </w:rPr>
+        <w:t>ai</w:t>
+      </w:r>
+      <w:proofErr w:type="spellEnd"/>
+      <w:r>
+        <w:rPr>
+          <w:rFonts w:ascii="Times New Roman" w:hAnsi="Times New Roman" w:cs="Times New Roman"/>
+          <w:sz w:val="26"/>
+          <w:szCs w:val="26"/>
+        </w:rPr>
+        <w:t xml:space="preserve"> </w:t>
+      </w:r>
+      <w:proofErr w:type="spellStart"/>
+      <w:r>
+        <w:rPr>
+          <w:rFonts w:ascii="Times New Roman" w:hAnsi="Times New Roman" w:cs="Times New Roman"/>
+          <w:sz w:val="26"/>
+          <w:szCs w:val="26"/>
+        </w:rPr>
+        <w:t>và</w:t>
+      </w:r>
+      <w:proofErr w:type="spellEnd"/>
+      <w:r>
+        <w:rPr>
+          <w:rFonts w:ascii="Times New Roman" w:hAnsi="Times New Roman" w:cs="Times New Roman"/>
+          <w:sz w:val="26"/>
+          <w:szCs w:val="26"/>
+        </w:rPr>
+        <w:t xml:space="preserve"> </w:t>
+      </w:r>
+      <w:proofErr w:type="spellStart"/>
+      <w:r>
+        <w:rPr>
+          <w:rFonts w:ascii="Times New Roman" w:hAnsi="Times New Roman" w:cs="Times New Roman"/>
+          <w:sz w:val="26"/>
+          <w:szCs w:val="26"/>
+        </w:rPr>
+        <w:t>vào</w:t>
+      </w:r>
+      <w:proofErr w:type="spellEnd"/>
+      <w:r>
+        <w:rPr>
+          <w:rFonts w:ascii="Times New Roman" w:hAnsi="Times New Roman" w:cs="Times New Roman"/>
+          <w:sz w:val="26"/>
+          <w:szCs w:val="26"/>
+        </w:rPr>
+        <w:t xml:space="preserve"> </w:t>
+      </w:r>
+      <w:proofErr w:type="spellStart"/>
+      <w:r>
+        <w:rPr>
+          <w:rFonts w:ascii="Times New Roman" w:hAnsi="Times New Roman" w:cs="Times New Roman"/>
+          <w:sz w:val="26"/>
+          <w:szCs w:val="26"/>
+        </w:rPr>
+        <w:t>lúc</w:t>
+      </w:r>
+      <w:proofErr w:type="spellEnd"/>
+      <w:r>
+        <w:rPr>
+          <w:rFonts w:ascii="Times New Roman" w:hAnsi="Times New Roman" w:cs="Times New Roman"/>
+          <w:sz w:val="26"/>
+          <w:szCs w:val="26"/>
+        </w:rPr>
+        <w:t xml:space="preserve"> </w:t>
+      </w:r>
+      <w:proofErr w:type="spellStart"/>
+      <w:r>
+        <w:rPr>
+          <w:rFonts w:ascii="Times New Roman" w:hAnsi="Times New Roman" w:cs="Times New Roman"/>
+          <w:sz w:val="26"/>
+          <w:szCs w:val="26"/>
+        </w:rPr>
+        <w:t>nào</w:t>
+      </w:r>
+      <w:proofErr w:type="spellEnd"/>
+      <w:r>
+        <w:rPr>
+          <w:rFonts w:ascii="Times New Roman" w:hAnsi="Times New Roman" w:cs="Times New Roman"/>
+          <w:sz w:val="26"/>
+          <w:szCs w:val="26"/>
+        </w:rPr>
+        <w:t>?</w:t>
       </w:r>
     </w:p>
     <w:p>
@@ -1818,6 +5001,7 @@
           <w:szCs w:val="26"/>
         </w:rPr>
       </w:pPr>
+      <w:proofErr w:type="spellStart"/>
       <w:r>
         <w:rPr>
           <w:rFonts w:ascii="Times New Roman" w:hAnsi="Times New Roman" w:cs="Times New Roman"/>
@@ -1825,7 +5009,77 @@
           <w:sz w:val="26"/>
           <w:szCs w:val="26"/>
         </w:rPr>
-        <w:t>Hình ảnh làm minh chứng.</w:t>
+        <w:t>Hình</w:t>
+      </w:r>
+      <w:proofErr w:type="spellEnd"/>
+      <w:r>
+        <w:rPr>
+          <w:rFonts w:ascii="Times New Roman" w:hAnsi="Times New Roman" w:cs="Times New Roman"/>
+          <w:color w:val="FF0000"/>
+          <w:sz w:val="26"/>
+          <w:szCs w:val="26"/>
+        </w:rPr>
+        <w:t xml:space="preserve"> </w:t>
+      </w:r>
+      <w:proofErr w:type="spellStart"/>
+      <w:r>
+        <w:rPr>
+          <w:rFonts w:ascii="Times New Roman" w:hAnsi="Times New Roman" w:cs="Times New Roman"/>
+          <w:color w:val="FF0000"/>
+          <w:sz w:val="26"/>
+          <w:szCs w:val="26"/>
+        </w:rPr>
+        <w:t>ảnh</w:t>
+      </w:r>
+      <w:proofErr w:type="spellEnd"/>
+      <w:r>
+        <w:rPr>
+          <w:rFonts w:ascii="Times New Roman" w:hAnsi="Times New Roman" w:cs="Times New Roman"/>
+          <w:color w:val="FF0000"/>
+          <w:sz w:val="26"/>
+          <w:szCs w:val="26"/>
+        </w:rPr>
+        <w:t xml:space="preserve"> </w:t>
+      </w:r>
+      <w:proofErr w:type="spellStart"/>
+      <w:r>
+        <w:rPr>
+          <w:rFonts w:ascii="Times New Roman" w:hAnsi="Times New Roman" w:cs="Times New Roman"/>
+          <w:color w:val="FF0000"/>
+          <w:sz w:val="26"/>
+          <w:szCs w:val="26"/>
+        </w:rPr>
+        <w:t>làm</w:t>
+      </w:r>
+      <w:proofErr w:type="spellEnd"/>
+      <w:r>
+        <w:rPr>
+          <w:rFonts w:ascii="Times New Roman" w:hAnsi="Times New Roman" w:cs="Times New Roman"/>
+          <w:color w:val="FF0000"/>
+          <w:sz w:val="26"/>
+          <w:szCs w:val="26"/>
+        </w:rPr>
+        <w:t xml:space="preserve"> minh </w:t>
+      </w:r>
+      <w:proofErr w:type="spellStart"/>
+      <w:r>
+        <w:rPr>
+          <w:rFonts w:ascii="Times New Roman" w:hAnsi="Times New Roman" w:cs="Times New Roman"/>
+          <w:color w:val="FF0000"/>
+          <w:sz w:val="26"/>
+          <w:szCs w:val="26"/>
+        </w:rPr>
+        <w:t>chứng</w:t>
+      </w:r>
+      <w:proofErr w:type="spellEnd"/>
+      <w:r>
+        <w:rPr>
+          <w:rFonts w:ascii="Times New Roman" w:hAnsi="Times New Roman" w:cs="Times New Roman"/>
+          <w:color w:val="FF0000"/>
+          <w:sz w:val="26"/>
+          <w:szCs w:val="26"/>
+        </w:rPr>
+        <w:t>.</w:t>
       </w:r>
     </w:p>
     <w:p>
@@ -1877,7 +5131,6 @@
           <w:sz w:val="26"/>
           <w:szCs w:val="26"/>
         </w:rPr>
-        <w:lastRenderedPageBreak/>
         <w:t xml:space="preserve">SV </w:t>
       </w:r>
       <w:r>
@@ -1976,14 +5229,97 @@
         </w:rPr>
         <w:t xml:space="preserve"> </w:t>
       </w:r>
-      <w:r>
-        <w:rPr>
-          <w:rFonts w:ascii="Times New Roman" w:hAnsi="Times New Roman" w:cs="Times New Roman"/>
-          <w:sz w:val="26"/>
-          <w:szCs w:val="26"/>
-        </w:rPr>
-        <w:t xml:space="preserve">thêm nhánh mới có tên </w:t>
-      </w:r>
+      <w:proofErr w:type="spellStart"/>
+      <w:r>
+        <w:rPr>
+          <w:rFonts w:ascii="Times New Roman" w:hAnsi="Times New Roman" w:cs="Times New Roman"/>
+          <w:sz w:val="26"/>
+          <w:szCs w:val="26"/>
+        </w:rPr>
+        <w:t>thêm</w:t>
+      </w:r>
+      <w:proofErr w:type="spellEnd"/>
+      <w:r>
+        <w:rPr>
+          <w:rFonts w:ascii="Times New Roman" w:hAnsi="Times New Roman" w:cs="Times New Roman"/>
+          <w:sz w:val="26"/>
+          <w:szCs w:val="26"/>
+        </w:rPr>
+        <w:t xml:space="preserve"> </w:t>
+      </w:r>
+      <w:proofErr w:type="spellStart"/>
+      <w:r>
+        <w:rPr>
+          <w:rFonts w:ascii="Times New Roman" w:hAnsi="Times New Roman" w:cs="Times New Roman"/>
+          <w:sz w:val="26"/>
+          <w:szCs w:val="26"/>
+        </w:rPr>
+        <w:t>nhánh</w:t>
+      </w:r>
+      <w:proofErr w:type="spellEnd"/>
+      <w:r>
+        <w:rPr>
+          <w:rFonts w:ascii="Times New Roman" w:hAnsi="Times New Roman" w:cs="Times New Roman"/>
+          <w:sz w:val="26"/>
+          <w:szCs w:val="26"/>
+        </w:rPr>
+        <w:t xml:space="preserve"> </w:t>
+      </w:r>
+      <w:proofErr w:type="spellStart"/>
+      <w:r>
+        <w:rPr>
+          <w:rFonts w:ascii="Times New Roman" w:hAnsi="Times New Roman" w:cs="Times New Roman"/>
+          <w:sz w:val="26"/>
+          <w:szCs w:val="26"/>
+        </w:rPr>
+        <w:t>mới</w:t>
+      </w:r>
+      <w:proofErr w:type="spellEnd"/>
+      <w:r>
+        <w:rPr>
+          <w:rFonts w:ascii="Times New Roman" w:hAnsi="Times New Roman" w:cs="Times New Roman"/>
+          <w:sz w:val="26"/>
+          <w:szCs w:val="26"/>
+        </w:rPr>
+        <w:t xml:space="preserve"> </w:t>
+      </w:r>
+      <w:proofErr w:type="spellStart"/>
+      <w:r>
+        <w:rPr>
+          <w:rFonts w:ascii="Times New Roman" w:hAnsi="Times New Roman" w:cs="Times New Roman"/>
+          <w:sz w:val="26"/>
+          <w:szCs w:val="26"/>
+        </w:rPr>
+        <w:t>có</w:t>
+      </w:r>
+      <w:proofErr w:type="spellEnd"/>
+      <w:r>
+        <w:rPr>
+          <w:rFonts w:ascii="Times New Roman" w:hAnsi="Times New Roman" w:cs="Times New Roman"/>
+          <w:sz w:val="26"/>
+          <w:szCs w:val="26"/>
+        </w:rPr>
+        <w:t xml:space="preserve"> </w:t>
+      </w:r>
+      <w:proofErr w:type="spellStart"/>
+      <w:r>
+        <w:rPr>
+          <w:rFonts w:ascii="Times New Roman" w:hAnsi="Times New Roman" w:cs="Times New Roman"/>
+          <w:sz w:val="26"/>
+          <w:szCs w:val="26"/>
+        </w:rPr>
+        <w:t>tên</w:t>
+      </w:r>
+      <w:proofErr w:type="spellEnd"/>
+      <w:r>
+        <w:rPr>
+          <w:rFonts w:ascii="Times New Roman" w:hAnsi="Times New Roman" w:cs="Times New Roman"/>
+          <w:sz w:val="26"/>
+          <w:szCs w:val="26"/>
+        </w:rPr>
+        <w:t xml:space="preserve"> </w:t>
+      </w:r>
+      <w:proofErr w:type="spellStart"/>
       <w:r>
         <w:rPr>
           <w:rFonts w:ascii="Times New Roman" w:hAnsi="Times New Roman" w:cs="Times New Roman"/>
@@ -1992,6 +5328,7 @@
         </w:rPr>
         <w:t>boi_so_chung</w:t>
       </w:r>
+      <w:proofErr w:type="spellEnd"/>
       <w:r>
         <w:rPr>
           <w:rFonts w:ascii="Times New Roman" w:hAnsi="Times New Roman" w:cs="Times New Roman"/>
@@ -2000,14 +5337,88 @@
         </w:rPr>
         <w:t xml:space="preserve">. </w:t>
       </w:r>
-      <w:r>
-        <w:rPr>
-          <w:rFonts w:ascii="Times New Roman" w:hAnsi="Times New Roman" w:cs="Times New Roman"/>
-          <w:sz w:val="26"/>
-          <w:szCs w:val="26"/>
-        </w:rPr>
-        <w:t>Viết hàm tìm  BSC lớn nhất</w:t>
-      </w:r>
+      <w:proofErr w:type="spellStart"/>
+      <w:r>
+        <w:rPr>
+          <w:rFonts w:ascii="Times New Roman" w:hAnsi="Times New Roman" w:cs="Times New Roman"/>
+          <w:sz w:val="26"/>
+          <w:szCs w:val="26"/>
+        </w:rPr>
+        <w:t>Viết</w:t>
+      </w:r>
+      <w:proofErr w:type="spellEnd"/>
+      <w:r>
+        <w:rPr>
+          <w:rFonts w:ascii="Times New Roman" w:hAnsi="Times New Roman" w:cs="Times New Roman"/>
+          <w:sz w:val="26"/>
+          <w:szCs w:val="26"/>
+        </w:rPr>
+        <w:t xml:space="preserve"> </w:t>
+      </w:r>
+      <w:proofErr w:type="spellStart"/>
+      <w:r>
+        <w:rPr>
+          <w:rFonts w:ascii="Times New Roman" w:hAnsi="Times New Roman" w:cs="Times New Roman"/>
+          <w:sz w:val="26"/>
+          <w:szCs w:val="26"/>
+        </w:rPr>
+        <w:t>hàm</w:t>
+      </w:r>
+      <w:proofErr w:type="spellEnd"/>
+      <w:r>
+        <w:rPr>
+          <w:rFonts w:ascii="Times New Roman" w:hAnsi="Times New Roman" w:cs="Times New Roman"/>
+          <w:sz w:val="26"/>
+          <w:szCs w:val="26"/>
+        </w:rPr>
+        <w:t xml:space="preserve"> </w:t>
+      </w:r>
+      <w:proofErr w:type="spellStart"/>
+      <w:r>
+        <w:rPr>
+          <w:rFonts w:ascii="Times New Roman" w:hAnsi="Times New Roman" w:cs="Times New Roman"/>
+          <w:sz w:val="26"/>
+          <w:szCs w:val="26"/>
+        </w:rPr>
+        <w:t>tìm</w:t>
+      </w:r>
+      <w:proofErr w:type="spellEnd"/>
+      <w:r>
+        <w:rPr>
+          <w:rFonts w:ascii="Times New Roman" w:hAnsi="Times New Roman" w:cs="Times New Roman"/>
+          <w:sz w:val="26"/>
+          <w:szCs w:val="26"/>
+        </w:rPr>
+        <w:t xml:space="preserve">  BSC </w:t>
+      </w:r>
+      <w:proofErr w:type="spellStart"/>
+      <w:r>
+        <w:rPr>
+          <w:rFonts w:ascii="Times New Roman" w:hAnsi="Times New Roman" w:cs="Times New Roman"/>
+          <w:sz w:val="26"/>
+          <w:szCs w:val="26"/>
+        </w:rPr>
+        <w:t>lớn</w:t>
+      </w:r>
+      <w:proofErr w:type="spellEnd"/>
+      <w:r>
+        <w:rPr>
+          <w:rFonts w:ascii="Times New Roman" w:hAnsi="Times New Roman" w:cs="Times New Roman"/>
+          <w:sz w:val="26"/>
+          <w:szCs w:val="26"/>
+        </w:rPr>
+        <w:t xml:space="preserve"> </w:t>
+      </w:r>
+      <w:proofErr w:type="spellStart"/>
+      <w:r>
+        <w:rPr>
+          <w:rFonts w:ascii="Times New Roman" w:hAnsi="Times New Roman" w:cs="Times New Roman"/>
+          <w:sz w:val="26"/>
+          <w:szCs w:val="26"/>
+        </w:rPr>
+        <w:t>nhất</w:t>
+      </w:r>
+      <w:proofErr w:type="spellEnd"/>
     </w:p>
     <w:p>
       <w:pPr>
@@ -2078,8 +5489,45 @@
           <w:sz w:val="26"/>
           <w:szCs w:val="26"/>
         </w:rPr>
-        <w:t xml:space="preserve"> trộn nhánh </w:t>
-      </w:r>
+        <w:t xml:space="preserve"> </w:t>
+      </w:r>
+      <w:proofErr w:type="spellStart"/>
+      <w:r>
+        <w:rPr>
+          <w:rFonts w:ascii="Times New Roman" w:hAnsi="Times New Roman" w:cs="Times New Roman"/>
+          <w:sz w:val="26"/>
+          <w:szCs w:val="26"/>
+        </w:rPr>
+        <w:t>trộn</w:t>
+      </w:r>
+      <w:proofErr w:type="spellEnd"/>
+      <w:r>
+        <w:rPr>
+          <w:rFonts w:ascii="Times New Roman" w:hAnsi="Times New Roman" w:cs="Times New Roman"/>
+          <w:sz w:val="26"/>
+          <w:szCs w:val="26"/>
+        </w:rPr>
+        <w:t xml:space="preserve"> </w:t>
+      </w:r>
+      <w:proofErr w:type="spellStart"/>
+      <w:r>
+        <w:rPr>
+          <w:rFonts w:ascii="Times New Roman" w:hAnsi="Times New Roman" w:cs="Times New Roman"/>
+          <w:sz w:val="26"/>
+          <w:szCs w:val="26"/>
+        </w:rPr>
+        <w:t>nhánh</w:t>
+      </w:r>
+      <w:proofErr w:type="spellEnd"/>
+      <w:r>
+        <w:rPr>
+          <w:rFonts w:ascii="Times New Roman" w:hAnsi="Times New Roman" w:cs="Times New Roman"/>
+          <w:sz w:val="26"/>
+          <w:szCs w:val="26"/>
+        </w:rPr>
+        <w:t xml:space="preserve"> </w:t>
+      </w:r>
+      <w:proofErr w:type="spellStart"/>
       <w:r>
         <w:rPr>
           <w:rFonts w:ascii="Times New Roman" w:hAnsi="Times New Roman" w:cs="Times New Roman"/>
@@ -2088,13 +5536,32 @@
         </w:rPr>
         <w:t>boi_so_chung</w:t>
       </w:r>
-      <w:r>
-        <w:rPr>
-          <w:rFonts w:ascii="Times New Roman" w:hAnsi="Times New Roman" w:cs="Times New Roman"/>
-          <w:sz w:val="26"/>
-          <w:szCs w:val="26"/>
-        </w:rPr>
-        <w:t xml:space="preserve"> vào master </w:t>
+      <w:proofErr w:type="spellEnd"/>
+      <w:r>
+        <w:rPr>
+          <w:rFonts w:ascii="Times New Roman" w:hAnsi="Times New Roman" w:cs="Times New Roman"/>
+          <w:sz w:val="26"/>
+          <w:szCs w:val="26"/>
+        </w:rPr>
+        <w:t xml:space="preserve"> </w:t>
+      </w:r>
+      <w:proofErr w:type="spellStart"/>
+      <w:r>
+        <w:rPr>
+          <w:rFonts w:ascii="Times New Roman" w:hAnsi="Times New Roman" w:cs="Times New Roman"/>
+          <w:sz w:val="26"/>
+          <w:szCs w:val="26"/>
+        </w:rPr>
+        <w:t>vào</w:t>
+      </w:r>
+      <w:proofErr w:type="spellEnd"/>
+      <w:r>
+        <w:rPr>
+          <w:rFonts w:ascii="Times New Roman" w:hAnsi="Times New Roman" w:cs="Times New Roman"/>
+          <w:sz w:val="26"/>
+          <w:szCs w:val="26"/>
+        </w:rPr>
+        <w:t xml:space="preserve"> master </w:t>
       </w:r>
     </w:p>
     <w:p>
@@ -2116,16 +5583,170 @@
           <w:sz w:val="26"/>
           <w:szCs w:val="26"/>
         </w:rPr>
-        <w:t>Quay về trước phiên bả</w:t>
-      </w:r>
-      <w:r>
-        <w:rPr>
-          <w:rFonts w:ascii="Times New Roman" w:hAnsi="Times New Roman" w:cs="Times New Roman"/>
-          <w:sz w:val="26"/>
-          <w:szCs w:val="26"/>
-        </w:rPr>
-        <w:t>n trước khi có nhánh boi_so_chung</w:t>
-      </w:r>
+        <w:t xml:space="preserve">Quay </w:t>
+      </w:r>
+      <w:proofErr w:type="spellStart"/>
+      <w:r>
+        <w:rPr>
+          <w:rFonts w:ascii="Times New Roman" w:hAnsi="Times New Roman" w:cs="Times New Roman"/>
+          <w:sz w:val="26"/>
+          <w:szCs w:val="26"/>
+        </w:rPr>
+        <w:t>về</w:t>
+      </w:r>
+      <w:proofErr w:type="spellEnd"/>
+      <w:r>
+        <w:rPr>
+          <w:rFonts w:ascii="Times New Roman" w:hAnsi="Times New Roman" w:cs="Times New Roman"/>
+          <w:sz w:val="26"/>
+          <w:szCs w:val="26"/>
+        </w:rPr>
+        <w:t xml:space="preserve"> </w:t>
+      </w:r>
+      <w:proofErr w:type="spellStart"/>
+      <w:r>
+        <w:rPr>
+          <w:rFonts w:ascii="Times New Roman" w:hAnsi="Times New Roman" w:cs="Times New Roman"/>
+          <w:sz w:val="26"/>
+          <w:szCs w:val="26"/>
+        </w:rPr>
+        <w:t>trước</w:t>
+      </w:r>
+      <w:proofErr w:type="spellEnd"/>
+      <w:r>
+        <w:rPr>
+          <w:rFonts w:ascii="Times New Roman" w:hAnsi="Times New Roman" w:cs="Times New Roman"/>
+          <w:sz w:val="26"/>
+          <w:szCs w:val="26"/>
+        </w:rPr>
+        <w:t xml:space="preserve"> </w:t>
+      </w:r>
+      <w:proofErr w:type="spellStart"/>
+      <w:r>
+        <w:rPr>
+          <w:rFonts w:ascii="Times New Roman" w:hAnsi="Times New Roman" w:cs="Times New Roman"/>
+          <w:sz w:val="26"/>
+          <w:szCs w:val="26"/>
+        </w:rPr>
+        <w:t>phiên</w:t>
+      </w:r>
+      <w:proofErr w:type="spellEnd"/>
+      <w:r>
+        <w:rPr>
+          <w:rFonts w:ascii="Times New Roman" w:hAnsi="Times New Roman" w:cs="Times New Roman"/>
+          <w:sz w:val="26"/>
+          <w:szCs w:val="26"/>
+        </w:rPr>
+        <w:t xml:space="preserve"> </w:t>
+      </w:r>
+      <w:proofErr w:type="spellStart"/>
+      <w:r>
+        <w:rPr>
+          <w:rFonts w:ascii="Times New Roman" w:hAnsi="Times New Roman" w:cs="Times New Roman"/>
+          <w:sz w:val="26"/>
+          <w:szCs w:val="26"/>
+        </w:rPr>
+        <w:t>bả</w:t>
+      </w:r>
+      <w:r>
+        <w:rPr>
+          <w:rFonts w:ascii="Times New Roman" w:hAnsi="Times New Roman" w:cs="Times New Roman"/>
+          <w:sz w:val="26"/>
+          <w:szCs w:val="26"/>
+        </w:rPr>
+        <w:t>n</w:t>
+      </w:r>
+      <w:proofErr w:type="spellEnd"/>
+      <w:r>
+        <w:rPr>
+          <w:rFonts w:ascii="Times New Roman" w:hAnsi="Times New Roman" w:cs="Times New Roman"/>
+          <w:sz w:val="26"/>
+          <w:szCs w:val="26"/>
+        </w:rPr>
+        <w:t xml:space="preserve"> </w:t>
+      </w:r>
+      <w:proofErr w:type="spellStart"/>
+      <w:r>
+        <w:rPr>
+          <w:rFonts w:ascii="Times New Roman" w:hAnsi="Times New Roman" w:cs="Times New Roman"/>
+          <w:sz w:val="26"/>
+          <w:szCs w:val="26"/>
+        </w:rPr>
+        <w:t>trước</w:t>
+      </w:r>
+      <w:proofErr w:type="spellEnd"/>
+      <w:r>
+        <w:rPr>
+          <w:rFonts w:ascii="Times New Roman" w:hAnsi="Times New Roman" w:cs="Times New Roman"/>
+          <w:sz w:val="26"/>
+          <w:szCs w:val="26"/>
+        </w:rPr>
+        <w:t xml:space="preserve"> </w:t>
+      </w:r>
+      <w:proofErr w:type="spellStart"/>
+      <w:r>
+        <w:rPr>
+          <w:rFonts w:ascii="Times New Roman" w:hAnsi="Times New Roman" w:cs="Times New Roman"/>
+          <w:sz w:val="26"/>
+          <w:szCs w:val="26"/>
+        </w:rPr>
+        <w:t>khi</w:t>
+      </w:r>
+      <w:proofErr w:type="spellEnd"/>
+      <w:r>
+        <w:rPr>
+          <w:rFonts w:ascii="Times New Roman" w:hAnsi="Times New Roman" w:cs="Times New Roman"/>
+          <w:sz w:val="26"/>
+          <w:szCs w:val="26"/>
+        </w:rPr>
+        <w:t xml:space="preserve"> </w:t>
+      </w:r>
+      <w:proofErr w:type="spellStart"/>
+      <w:r>
+        <w:rPr>
+          <w:rFonts w:ascii="Times New Roman" w:hAnsi="Times New Roman" w:cs="Times New Roman"/>
+          <w:sz w:val="26"/>
+          <w:szCs w:val="26"/>
+        </w:rPr>
+        <w:t>có</w:t>
+      </w:r>
+      <w:proofErr w:type="spellEnd"/>
+      <w:r>
+        <w:rPr>
+          <w:rFonts w:ascii="Times New Roman" w:hAnsi="Times New Roman" w:cs="Times New Roman"/>
+          <w:sz w:val="26"/>
+          <w:szCs w:val="26"/>
+        </w:rPr>
+        <w:t xml:space="preserve"> </w:t>
+      </w:r>
+      <w:proofErr w:type="spellStart"/>
+      <w:r>
+        <w:rPr>
+          <w:rFonts w:ascii="Times New Roman" w:hAnsi="Times New Roman" w:cs="Times New Roman"/>
+          <w:sz w:val="26"/>
+          <w:szCs w:val="26"/>
+        </w:rPr>
+        <w:t>nhánh</w:t>
+      </w:r>
+      <w:proofErr w:type="spellEnd"/>
+      <w:r>
+        <w:rPr>
+          <w:rFonts w:ascii="Times New Roman" w:hAnsi="Times New Roman" w:cs="Times New Roman"/>
+          <w:sz w:val="26"/>
+          <w:szCs w:val="26"/>
+        </w:rPr>
+        <w:t xml:space="preserve"> </w:t>
+      </w:r>
+      <w:proofErr w:type="spellStart"/>
+      <w:r>
+        <w:rPr>
+          <w:rFonts w:ascii="Times New Roman" w:hAnsi="Times New Roman" w:cs="Times New Roman"/>
+          <w:sz w:val="26"/>
+          <w:szCs w:val="26"/>
+        </w:rPr>
+        <w:t>boi_so_chung</w:t>
+      </w:r>
+      <w:proofErr w:type="spellEnd"/>
       <w:r>
         <w:rPr>
           <w:rFonts w:ascii="Times New Roman" w:hAnsi="Times New Roman" w:cs="Times New Roman"/>
@@ -3008,7 +6629,7 @@
 </file>
 
 <file path=customXml/itemProps1.xml><?xml version="1.0" encoding="utf-8"?>
-<ds:datastoreItem xmlns:ds="http://schemas.openxmlformats.org/officeDocument/2006/customXml" ds:itemID="{B7684F8E-372C-4742-B70B-3BE08EB90565}">
+<ds:datastoreItem xmlns:ds="http://schemas.openxmlformats.org/officeDocument/2006/customXml" ds:itemID="{4A027922-256F-46E6-85C6-F7E8E7353671}">
   <ds:schemaRefs>
     <ds:schemaRef ds:uri="http://schemas.openxmlformats.org/officeDocument/2006/bibliography"/>
   </ds:schemaRefs>

</xml_diff>

<commit_message>
Sinh Vien C lan 3
</commit_message>
<xml_diff>
--- a/BT Git.docx
+++ b/BT Git.docx
@@ -12,6 +12,7 @@
           <w:szCs w:val="26"/>
         </w:rPr>
       </w:pPr>
+      <w:proofErr w:type="spellStart"/>
       <w:r>
         <w:rPr>
           <w:rFonts w:ascii="Times New Roman" w:hAnsi="Times New Roman" w:cs="Times New Roman"/>
@@ -19,8 +20,9 @@
           <w:sz w:val="48"/>
           <w:szCs w:val="26"/>
         </w:rPr>
-        <w:t xml:space="preserve">Bài tập </w:t>
-      </w:r>
+        <w:t>Bài</w:t>
+      </w:r>
+      <w:proofErr w:type="spellEnd"/>
       <w:r>
         <w:rPr>
           <w:rFonts w:ascii="Times New Roman" w:hAnsi="Times New Roman" w:cs="Times New Roman"/>
@@ -28,8 +30,39 @@
           <w:sz w:val="48"/>
           <w:szCs w:val="26"/>
         </w:rPr>
+        <w:t xml:space="preserve"> </w:t>
+      </w:r>
+      <w:proofErr w:type="spellStart"/>
+      <w:r>
+        <w:rPr>
+          <w:rFonts w:ascii="Times New Roman" w:hAnsi="Times New Roman" w:cs="Times New Roman"/>
+          <w:b/>
+          <w:sz w:val="48"/>
+          <w:szCs w:val="26"/>
+        </w:rPr>
+        <w:t>tập</w:t>
+      </w:r>
+      <w:proofErr w:type="spellEnd"/>
+      <w:r>
+        <w:rPr>
+          <w:rFonts w:ascii="Times New Roman" w:hAnsi="Times New Roman" w:cs="Times New Roman"/>
+          <w:b/>
+          <w:sz w:val="48"/>
+          <w:szCs w:val="26"/>
+        </w:rPr>
+        <w:t xml:space="preserve"> </w:t>
+      </w:r>
+      <w:proofErr w:type="spellStart"/>
+      <w:r>
+        <w:rPr>
+          <w:rFonts w:ascii="Times New Roman" w:hAnsi="Times New Roman" w:cs="Times New Roman"/>
+          <w:b/>
+          <w:sz w:val="48"/>
+          <w:szCs w:val="26"/>
+        </w:rPr>
         <w:t>Git</w:t>
       </w:r>
+      <w:proofErr w:type="spellEnd"/>
     </w:p>
     <w:p>
       <w:pPr>
@@ -43,13 +76,41 @@
           <w:szCs w:val="26"/>
         </w:rPr>
       </w:pPr>
-      <w:r>
-        <w:rPr>
-          <w:rFonts w:ascii="Times New Roman" w:hAnsi="Times New Roman" w:cs="Times New Roman"/>
-          <w:sz w:val="26"/>
-          <w:szCs w:val="26"/>
-        </w:rPr>
-        <w:t>Sinh viên A</w:t>
+      <w:proofErr w:type="spellStart"/>
+      <w:r>
+        <w:rPr>
+          <w:rFonts w:ascii="Times New Roman" w:hAnsi="Times New Roman" w:cs="Times New Roman"/>
+          <w:sz w:val="26"/>
+          <w:szCs w:val="26"/>
+        </w:rPr>
+        <w:t>Sinh</w:t>
+      </w:r>
+      <w:proofErr w:type="spellEnd"/>
+      <w:r>
+        <w:rPr>
+          <w:rFonts w:ascii="Times New Roman" w:hAnsi="Times New Roman" w:cs="Times New Roman"/>
+          <w:sz w:val="26"/>
+          <w:szCs w:val="26"/>
+        </w:rPr>
+        <w:t xml:space="preserve"> </w:t>
+      </w:r>
+      <w:proofErr w:type="spellStart"/>
+      <w:r>
+        <w:rPr>
+          <w:rFonts w:ascii="Times New Roman" w:hAnsi="Times New Roman" w:cs="Times New Roman"/>
+          <w:sz w:val="26"/>
+          <w:szCs w:val="26"/>
+        </w:rPr>
+        <w:t>viên</w:t>
+      </w:r>
+      <w:proofErr w:type="spellEnd"/>
+      <w:r>
+        <w:rPr>
+          <w:rFonts w:ascii="Times New Roman" w:hAnsi="Times New Roman" w:cs="Times New Roman"/>
+          <w:sz w:val="26"/>
+          <w:szCs w:val="26"/>
+        </w:rPr>
+        <w:t xml:space="preserve"> A</w:t>
       </w:r>
       <w:r>
         <w:rPr>
@@ -72,13 +133,41 @@
           <w:szCs w:val="26"/>
         </w:rPr>
       </w:pPr>
-      <w:r>
-        <w:rPr>
-          <w:rFonts w:ascii="Times New Roman" w:hAnsi="Times New Roman" w:cs="Times New Roman"/>
-          <w:sz w:val="26"/>
-          <w:szCs w:val="26"/>
-        </w:rPr>
-        <w:t>Sinh viên B</w:t>
+      <w:proofErr w:type="spellStart"/>
+      <w:r>
+        <w:rPr>
+          <w:rFonts w:ascii="Times New Roman" w:hAnsi="Times New Roman" w:cs="Times New Roman"/>
+          <w:sz w:val="26"/>
+          <w:szCs w:val="26"/>
+        </w:rPr>
+        <w:t>Sinh</w:t>
+      </w:r>
+      <w:proofErr w:type="spellEnd"/>
+      <w:r>
+        <w:rPr>
+          <w:rFonts w:ascii="Times New Roman" w:hAnsi="Times New Roman" w:cs="Times New Roman"/>
+          <w:sz w:val="26"/>
+          <w:szCs w:val="26"/>
+        </w:rPr>
+        <w:t xml:space="preserve"> </w:t>
+      </w:r>
+      <w:proofErr w:type="spellStart"/>
+      <w:r>
+        <w:rPr>
+          <w:rFonts w:ascii="Times New Roman" w:hAnsi="Times New Roman" w:cs="Times New Roman"/>
+          <w:sz w:val="26"/>
+          <w:szCs w:val="26"/>
+        </w:rPr>
+        <w:t>viên</w:t>
+      </w:r>
+      <w:proofErr w:type="spellEnd"/>
+      <w:r>
+        <w:rPr>
+          <w:rFonts w:ascii="Times New Roman" w:hAnsi="Times New Roman" w:cs="Times New Roman"/>
+          <w:sz w:val="26"/>
+          <w:szCs w:val="26"/>
+        </w:rPr>
+        <w:t xml:space="preserve"> B</w:t>
       </w:r>
       <w:proofErr w:type="gramStart"/>
       <w:r>
@@ -114,8 +203,6 @@
         </w:rPr>
         <w:tab/>
       </w:r>
-      <w:bookmarkStart w:id="0" w:name="_GoBack"/>
-      <w:bookmarkEnd w:id="0"/>
       <w:r>
         <w:rPr>
           <w:rFonts w:ascii="Times New Roman" w:hAnsi="Times New Roman" w:cs="Times New Roman"/>
@@ -137,29 +224,121 @@
           <w:szCs w:val="26"/>
         </w:rPr>
       </w:pPr>
-      <w:r>
-        <w:rPr>
-          <w:rFonts w:ascii="Times New Roman" w:hAnsi="Times New Roman" w:cs="Times New Roman"/>
-          <w:sz w:val="26"/>
-          <w:szCs w:val="26"/>
-        </w:rPr>
-        <w:t>Sinh viên C</w:t>
-      </w:r>
-      <w:r>
-        <w:rPr>
-          <w:rFonts w:ascii="Times New Roman" w:hAnsi="Times New Roman" w:cs="Times New Roman"/>
-          <w:sz w:val="26"/>
-          <w:szCs w:val="26"/>
-        </w:rPr>
-        <w:t xml:space="preserve"> </w:t>
-      </w:r>
-      <w:r>
-        <w:rPr>
-          <w:rFonts w:ascii="Times New Roman" w:hAnsi="Times New Roman" w:cs="Times New Roman"/>
-          <w:sz w:val="26"/>
-          <w:szCs w:val="26"/>
-        </w:rPr>
-        <w:t>nhóm trưởng Nguyễn Hà Nam</w:t>
+      <w:proofErr w:type="spellStart"/>
+      <w:r>
+        <w:rPr>
+          <w:rFonts w:ascii="Times New Roman" w:hAnsi="Times New Roman" w:cs="Times New Roman"/>
+          <w:sz w:val="26"/>
+          <w:szCs w:val="26"/>
+        </w:rPr>
+        <w:t>Sinh</w:t>
+      </w:r>
+      <w:proofErr w:type="spellEnd"/>
+      <w:r>
+        <w:rPr>
+          <w:rFonts w:ascii="Times New Roman" w:hAnsi="Times New Roman" w:cs="Times New Roman"/>
+          <w:sz w:val="26"/>
+          <w:szCs w:val="26"/>
+        </w:rPr>
+        <w:t xml:space="preserve"> </w:t>
+      </w:r>
+      <w:proofErr w:type="spellStart"/>
+      <w:r>
+        <w:rPr>
+          <w:rFonts w:ascii="Times New Roman" w:hAnsi="Times New Roman" w:cs="Times New Roman"/>
+          <w:sz w:val="26"/>
+          <w:szCs w:val="26"/>
+        </w:rPr>
+        <w:t>viên</w:t>
+      </w:r>
+      <w:proofErr w:type="spellEnd"/>
+      <w:r>
+        <w:rPr>
+          <w:rFonts w:ascii="Times New Roman" w:hAnsi="Times New Roman" w:cs="Times New Roman"/>
+          <w:sz w:val="26"/>
+          <w:szCs w:val="26"/>
+        </w:rPr>
+        <w:t xml:space="preserve"> C</w:t>
+      </w:r>
+      <w:r>
+        <w:rPr>
+          <w:rFonts w:ascii="Times New Roman" w:hAnsi="Times New Roman" w:cs="Times New Roman"/>
+          <w:sz w:val="26"/>
+          <w:szCs w:val="26"/>
+        </w:rPr>
+        <w:t xml:space="preserve"> </w:t>
+      </w:r>
+      <w:proofErr w:type="spellStart"/>
+      <w:r>
+        <w:rPr>
+          <w:rFonts w:ascii="Times New Roman" w:hAnsi="Times New Roman" w:cs="Times New Roman"/>
+          <w:sz w:val="26"/>
+          <w:szCs w:val="26"/>
+        </w:rPr>
+        <w:t>nhóm</w:t>
+      </w:r>
+      <w:proofErr w:type="spellEnd"/>
+      <w:r>
+        <w:rPr>
+          <w:rFonts w:ascii="Times New Roman" w:hAnsi="Times New Roman" w:cs="Times New Roman"/>
+          <w:sz w:val="26"/>
+          <w:szCs w:val="26"/>
+        </w:rPr>
+        <w:t xml:space="preserve"> </w:t>
+      </w:r>
+      <w:proofErr w:type="spellStart"/>
+      <w:r>
+        <w:rPr>
+          <w:rFonts w:ascii="Times New Roman" w:hAnsi="Times New Roman" w:cs="Times New Roman"/>
+          <w:sz w:val="26"/>
+          <w:szCs w:val="26"/>
+        </w:rPr>
+        <w:t>trưởng</w:t>
+      </w:r>
+      <w:proofErr w:type="spellEnd"/>
+      <w:r>
+        <w:rPr>
+          <w:rFonts w:ascii="Times New Roman" w:hAnsi="Times New Roman" w:cs="Times New Roman"/>
+          <w:sz w:val="26"/>
+          <w:szCs w:val="26"/>
+        </w:rPr>
+        <w:t xml:space="preserve"> </w:t>
+      </w:r>
+      <w:proofErr w:type="spellStart"/>
+      <w:r>
+        <w:rPr>
+          <w:rFonts w:ascii="Times New Roman" w:hAnsi="Times New Roman" w:cs="Times New Roman"/>
+          <w:sz w:val="26"/>
+          <w:szCs w:val="26"/>
+        </w:rPr>
+        <w:t>Nguyễn</w:t>
+      </w:r>
+      <w:proofErr w:type="spellEnd"/>
+      <w:r>
+        <w:rPr>
+          <w:rFonts w:ascii="Times New Roman" w:hAnsi="Times New Roman" w:cs="Times New Roman"/>
+          <w:sz w:val="26"/>
+          <w:szCs w:val="26"/>
+        </w:rPr>
+        <w:t xml:space="preserve"> </w:t>
+      </w:r>
+      <w:proofErr w:type="spellStart"/>
+      <w:r>
+        <w:rPr>
+          <w:rFonts w:ascii="Times New Roman" w:hAnsi="Times New Roman" w:cs="Times New Roman"/>
+          <w:sz w:val="26"/>
+          <w:szCs w:val="26"/>
+        </w:rPr>
+        <w:t>Hà</w:t>
+      </w:r>
+      <w:proofErr w:type="spellEnd"/>
+      <w:r>
+        <w:rPr>
+          <w:rFonts w:ascii="Times New Roman" w:hAnsi="Times New Roman" w:cs="Times New Roman"/>
+          <w:sz w:val="26"/>
+          <w:szCs w:val="26"/>
+        </w:rPr>
+        <w:t xml:space="preserve"> Nam</w:t>
       </w:r>
       <w:r>
         <w:rPr>
@@ -190,22 +369,78 @@
           <w:szCs w:val="26"/>
         </w:rPr>
       </w:pPr>
-      <w:r>
-        <w:rPr>
-          <w:rFonts w:ascii="Times New Roman" w:hAnsi="Times New Roman" w:cs="Times New Roman"/>
-          <w:sz w:val="26"/>
-          <w:szCs w:val="26"/>
-        </w:rPr>
-        <w:t>Sinh viên D:</w:t>
-      </w:r>
-      <w:r>
-        <w:rPr>
-          <w:rFonts w:ascii="Times New Roman" w:hAnsi="Times New Roman" w:cs="Times New Roman"/>
-          <w:sz w:val="26"/>
-          <w:szCs w:val="26"/>
-        </w:rPr>
-        <w:t>Nguyễn Anh Huy</w:t>
-      </w:r>
+      <w:proofErr w:type="spellStart"/>
+      <w:r>
+        <w:rPr>
+          <w:rFonts w:ascii="Times New Roman" w:hAnsi="Times New Roman" w:cs="Times New Roman"/>
+          <w:sz w:val="26"/>
+          <w:szCs w:val="26"/>
+        </w:rPr>
+        <w:t>Sinh</w:t>
+      </w:r>
+      <w:proofErr w:type="spellEnd"/>
+      <w:r>
+        <w:rPr>
+          <w:rFonts w:ascii="Times New Roman" w:hAnsi="Times New Roman" w:cs="Times New Roman"/>
+          <w:sz w:val="26"/>
+          <w:szCs w:val="26"/>
+        </w:rPr>
+        <w:t xml:space="preserve"> </w:t>
+      </w:r>
+      <w:proofErr w:type="spellStart"/>
+      <w:r>
+        <w:rPr>
+          <w:rFonts w:ascii="Times New Roman" w:hAnsi="Times New Roman" w:cs="Times New Roman"/>
+          <w:sz w:val="26"/>
+          <w:szCs w:val="26"/>
+        </w:rPr>
+        <w:t>viên</w:t>
+      </w:r>
+      <w:proofErr w:type="spellEnd"/>
+      <w:r>
+        <w:rPr>
+          <w:rFonts w:ascii="Times New Roman" w:hAnsi="Times New Roman" w:cs="Times New Roman"/>
+          <w:sz w:val="26"/>
+          <w:szCs w:val="26"/>
+        </w:rPr>
+        <w:t xml:space="preserve"> D:</w:t>
+      </w:r>
+      <w:r>
+        <w:rPr>
+          <w:rFonts w:ascii="Times New Roman" w:hAnsi="Times New Roman" w:cs="Times New Roman"/>
+          <w:sz w:val="26"/>
+          <w:szCs w:val="26"/>
+        </w:rPr>
+        <w:t xml:space="preserve">Nguyễn </w:t>
+      </w:r>
+      <w:proofErr w:type="spellStart"/>
+      <w:r>
+        <w:rPr>
+          <w:rFonts w:ascii="Times New Roman" w:hAnsi="Times New Roman" w:cs="Times New Roman"/>
+          <w:sz w:val="26"/>
+          <w:szCs w:val="26"/>
+        </w:rPr>
+        <w:t>Anh</w:t>
+      </w:r>
+      <w:proofErr w:type="spellEnd"/>
+      <w:r>
+        <w:rPr>
+          <w:rFonts w:ascii="Times New Roman" w:hAnsi="Times New Roman" w:cs="Times New Roman"/>
+          <w:sz w:val="26"/>
+          <w:szCs w:val="26"/>
+        </w:rPr>
+        <w:t xml:space="preserve"> </w:t>
+      </w:r>
+      <w:proofErr w:type="spellStart"/>
+      <w:r>
+        <w:rPr>
+          <w:rFonts w:ascii="Times New Roman" w:hAnsi="Times New Roman" w:cs="Times New Roman"/>
+          <w:sz w:val="26"/>
+          <w:szCs w:val="26"/>
+        </w:rPr>
+        <w:t>Huy</w:t>
+      </w:r>
+      <w:proofErr w:type="spellEnd"/>
       <w:r>
         <w:rPr>
           <w:rFonts w:ascii="Times New Roman" w:hAnsi="Times New Roman" w:cs="Times New Roman"/>
@@ -227,13 +462,41 @@
           <w:szCs w:val="26"/>
         </w:rPr>
       </w:pPr>
-      <w:r>
-        <w:rPr>
-          <w:rFonts w:ascii="Times New Roman" w:hAnsi="Times New Roman" w:cs="Times New Roman"/>
-          <w:sz w:val="26"/>
-          <w:szCs w:val="26"/>
-        </w:rPr>
-        <w:t>Sinh viên E:</w:t>
+      <w:proofErr w:type="spellStart"/>
+      <w:r>
+        <w:rPr>
+          <w:rFonts w:ascii="Times New Roman" w:hAnsi="Times New Roman" w:cs="Times New Roman"/>
+          <w:sz w:val="26"/>
+          <w:szCs w:val="26"/>
+        </w:rPr>
+        <w:t>Sinh</w:t>
+      </w:r>
+      <w:proofErr w:type="spellEnd"/>
+      <w:r>
+        <w:rPr>
+          <w:rFonts w:ascii="Times New Roman" w:hAnsi="Times New Roman" w:cs="Times New Roman"/>
+          <w:sz w:val="26"/>
+          <w:szCs w:val="26"/>
+        </w:rPr>
+        <w:t xml:space="preserve"> </w:t>
+      </w:r>
+      <w:proofErr w:type="spellStart"/>
+      <w:r>
+        <w:rPr>
+          <w:rFonts w:ascii="Times New Roman" w:hAnsi="Times New Roman" w:cs="Times New Roman"/>
+          <w:sz w:val="26"/>
+          <w:szCs w:val="26"/>
+        </w:rPr>
+        <w:t>viên</w:t>
+      </w:r>
+      <w:proofErr w:type="spellEnd"/>
+      <w:r>
+        <w:rPr>
+          <w:rFonts w:ascii="Times New Roman" w:hAnsi="Times New Roman" w:cs="Times New Roman"/>
+          <w:sz w:val="26"/>
+          <w:szCs w:val="26"/>
+        </w:rPr>
+        <w:t xml:space="preserve"> E:</w:t>
       </w:r>
       <w:r>
         <w:rPr>
@@ -257,6 +520,7 @@
           <w:szCs w:val="26"/>
         </w:rPr>
       </w:pPr>
+      <w:proofErr w:type="spellStart"/>
       <w:r>
         <w:rPr>
           <w:rFonts w:ascii="Times New Roman" w:hAnsi="Times New Roman" w:cs="Times New Roman"/>
@@ -265,21 +529,40 @@
         </w:rPr>
         <w:t>Hãy</w:t>
       </w:r>
-      <w:r>
-        <w:rPr>
-          <w:rFonts w:ascii="Times New Roman" w:hAnsi="Times New Roman" w:cs="Times New Roman"/>
-          <w:sz w:val="26"/>
-          <w:szCs w:val="26"/>
-        </w:rPr>
-        <w:t xml:space="preserve"> t</w:t>
-      </w:r>
-      <w:r>
-        <w:rPr>
-          <w:rFonts w:ascii="Times New Roman" w:hAnsi="Times New Roman" w:cs="Times New Roman"/>
-          <w:sz w:val="26"/>
-          <w:szCs w:val="26"/>
-        </w:rPr>
-        <w:t xml:space="preserve">ạo 1 </w:t>
+      <w:proofErr w:type="spellEnd"/>
+      <w:r>
+        <w:rPr>
+          <w:rFonts w:ascii="Times New Roman" w:hAnsi="Times New Roman" w:cs="Times New Roman"/>
+          <w:sz w:val="26"/>
+          <w:szCs w:val="26"/>
+        </w:rPr>
+        <w:t xml:space="preserve"> </w:t>
+      </w:r>
+      <w:proofErr w:type="spellStart"/>
+      <w:r>
+        <w:rPr>
+          <w:rFonts w:ascii="Times New Roman" w:hAnsi="Times New Roman" w:cs="Times New Roman"/>
+          <w:sz w:val="26"/>
+          <w:szCs w:val="26"/>
+        </w:rPr>
+        <w:t>t</w:t>
+      </w:r>
+      <w:r>
+        <w:rPr>
+          <w:rFonts w:ascii="Times New Roman" w:hAnsi="Times New Roman" w:cs="Times New Roman"/>
+          <w:sz w:val="26"/>
+          <w:szCs w:val="26"/>
+        </w:rPr>
+        <w:t>ạo</w:t>
+      </w:r>
+      <w:proofErr w:type="spellEnd"/>
+      <w:r>
+        <w:rPr>
+          <w:rFonts w:ascii="Times New Roman" w:hAnsi="Times New Roman" w:cs="Times New Roman"/>
+          <w:sz w:val="26"/>
+          <w:szCs w:val="26"/>
+        </w:rPr>
+        <w:t xml:space="preserve"> 1 </w:t>
       </w:r>
       <w:r>
         <w:rPr>
@@ -319,7 +602,25 @@
           <w:sz w:val="26"/>
           <w:szCs w:val="26"/>
         </w:rPr>
-        <w:t>(sv A)</w:t>
+        <w:t>(</w:t>
+      </w:r>
+      <w:proofErr w:type="spellStart"/>
+      <w:r>
+        <w:rPr>
+          <w:rFonts w:ascii="Times New Roman" w:hAnsi="Times New Roman" w:cs="Times New Roman"/>
+          <w:sz w:val="26"/>
+          <w:szCs w:val="26"/>
+        </w:rPr>
+        <w:t>sv</w:t>
+      </w:r>
+      <w:proofErr w:type="spellEnd"/>
+      <w:r>
+        <w:rPr>
+          <w:rFonts w:ascii="Times New Roman" w:hAnsi="Times New Roman" w:cs="Times New Roman"/>
+          <w:sz w:val="26"/>
+          <w:szCs w:val="26"/>
+        </w:rPr>
+        <w:t xml:space="preserve"> A)</w:t>
       </w:r>
       <w:r>
         <w:rPr>
@@ -472,15 +773,69 @@
           <w:sz w:val="26"/>
           <w:szCs w:val="26"/>
         </w:rPr>
-        <w:t xml:space="preserve"> t</w:t>
-      </w:r>
-      <w:r>
-        <w:rPr>
-          <w:rFonts w:ascii="Times New Roman" w:hAnsi="Times New Roman" w:cs="Times New Roman"/>
-          <w:sz w:val="26"/>
-          <w:szCs w:val="26"/>
-        </w:rPr>
-        <w:t xml:space="preserve">ạo 1 thư mục </w:t>
+        <w:t xml:space="preserve"> </w:t>
+      </w:r>
+      <w:proofErr w:type="spellStart"/>
+      <w:r>
+        <w:rPr>
+          <w:rFonts w:ascii="Times New Roman" w:hAnsi="Times New Roman" w:cs="Times New Roman"/>
+          <w:sz w:val="26"/>
+          <w:szCs w:val="26"/>
+        </w:rPr>
+        <w:t>t</w:t>
+      </w:r>
+      <w:r>
+        <w:rPr>
+          <w:rFonts w:ascii="Times New Roman" w:hAnsi="Times New Roman" w:cs="Times New Roman"/>
+          <w:sz w:val="26"/>
+          <w:szCs w:val="26"/>
+        </w:rPr>
+        <w:t>ạo</w:t>
+      </w:r>
+      <w:proofErr w:type="spellEnd"/>
+      <w:r>
+        <w:rPr>
+          <w:rFonts w:ascii="Times New Roman" w:hAnsi="Times New Roman" w:cs="Times New Roman"/>
+          <w:sz w:val="26"/>
+          <w:szCs w:val="26"/>
+        </w:rPr>
+        <w:t xml:space="preserve"> 1 </w:t>
+      </w:r>
+      <w:proofErr w:type="spellStart"/>
+      <w:r>
+        <w:rPr>
+          <w:rFonts w:ascii="Times New Roman" w:hAnsi="Times New Roman" w:cs="Times New Roman"/>
+          <w:sz w:val="26"/>
+          <w:szCs w:val="26"/>
+        </w:rPr>
+        <w:t>thư</w:t>
+      </w:r>
+      <w:proofErr w:type="spellEnd"/>
+      <w:r>
+        <w:rPr>
+          <w:rFonts w:ascii="Times New Roman" w:hAnsi="Times New Roman" w:cs="Times New Roman"/>
+          <w:sz w:val="26"/>
+          <w:szCs w:val="26"/>
+        </w:rPr>
+        <w:t xml:space="preserve"> </w:t>
+      </w:r>
+      <w:proofErr w:type="spellStart"/>
+      <w:r>
+        <w:rPr>
+          <w:rFonts w:ascii="Times New Roman" w:hAnsi="Times New Roman" w:cs="Times New Roman"/>
+          <w:sz w:val="26"/>
+          <w:szCs w:val="26"/>
+        </w:rPr>
+        <w:t>mục</w:t>
+      </w:r>
+      <w:proofErr w:type="spellEnd"/>
+      <w:r>
+        <w:rPr>
+          <w:rFonts w:ascii="Times New Roman" w:hAnsi="Times New Roman" w:cs="Times New Roman"/>
+          <w:sz w:val="26"/>
+          <w:szCs w:val="26"/>
+        </w:rPr>
+        <w:t xml:space="preserve"> </w:t>
       </w:r>
       <w:r>
         <w:rPr>
@@ -496,7 +851,25 @@
           <w:sz w:val="26"/>
           <w:szCs w:val="26"/>
         </w:rPr>
-        <w:t>:\TenNhom_repo làm local repository (LR)</w:t>
+        <w:t xml:space="preserve">:\TenNhom_repo </w:t>
+      </w:r>
+      <w:proofErr w:type="spellStart"/>
+      <w:r>
+        <w:rPr>
+          <w:rFonts w:ascii="Times New Roman" w:hAnsi="Times New Roman" w:cs="Times New Roman"/>
+          <w:sz w:val="26"/>
+          <w:szCs w:val="26"/>
+        </w:rPr>
+        <w:t>làm</w:t>
+      </w:r>
+      <w:proofErr w:type="spellEnd"/>
+      <w:r>
+        <w:rPr>
+          <w:rFonts w:ascii="Times New Roman" w:hAnsi="Times New Roman" w:cs="Times New Roman"/>
+          <w:sz w:val="26"/>
+          <w:szCs w:val="26"/>
+        </w:rPr>
+        <w:t xml:space="preserve"> local repository (LR)</w:t>
       </w:r>
     </w:p>
     <w:p>
@@ -510,22 +883,178 @@
           <w:shd w:val="clear" w:color="auto" w:fill="FAFBFC"/>
         </w:rPr>
       </w:pPr>
-      <w:r>
-        <w:rPr>
-          <w:rFonts w:ascii="Times New Roman" w:hAnsi="Times New Roman" w:cs="Times New Roman"/>
-          <w:sz w:val="26"/>
-          <w:szCs w:val="26"/>
-        </w:rPr>
-        <w:t xml:space="preserve">Trả lời: Dùng lệnh gì để thực hiện: </w:t>
-      </w:r>
-      <w:r>
-        <w:rPr>
-          <w:rFonts w:ascii="Times New Roman" w:hAnsi="Times New Roman" w:cs="Times New Roman"/>
-          <w:sz w:val="26"/>
-          <w:szCs w:val="26"/>
-        </w:rPr>
-        <w:t>git init</w:t>
-      </w:r>
+      <w:proofErr w:type="spellStart"/>
+      <w:r>
+        <w:rPr>
+          <w:rFonts w:ascii="Times New Roman" w:hAnsi="Times New Roman" w:cs="Times New Roman"/>
+          <w:sz w:val="26"/>
+          <w:szCs w:val="26"/>
+        </w:rPr>
+        <w:t>Trả</w:t>
+      </w:r>
+      <w:proofErr w:type="spellEnd"/>
+      <w:r>
+        <w:rPr>
+          <w:rFonts w:ascii="Times New Roman" w:hAnsi="Times New Roman" w:cs="Times New Roman"/>
+          <w:sz w:val="26"/>
+          <w:szCs w:val="26"/>
+        </w:rPr>
+        <w:t xml:space="preserve"> </w:t>
+      </w:r>
+      <w:proofErr w:type="spellStart"/>
+      <w:r>
+        <w:rPr>
+          <w:rFonts w:ascii="Times New Roman" w:hAnsi="Times New Roman" w:cs="Times New Roman"/>
+          <w:sz w:val="26"/>
+          <w:szCs w:val="26"/>
+        </w:rPr>
+        <w:t>lời</w:t>
+      </w:r>
+      <w:proofErr w:type="spellEnd"/>
+      <w:r>
+        <w:rPr>
+          <w:rFonts w:ascii="Times New Roman" w:hAnsi="Times New Roman" w:cs="Times New Roman"/>
+          <w:sz w:val="26"/>
+          <w:szCs w:val="26"/>
+        </w:rPr>
+        <w:t xml:space="preserve">: </w:t>
+      </w:r>
+      <w:proofErr w:type="spellStart"/>
+      <w:r>
+        <w:rPr>
+          <w:rFonts w:ascii="Times New Roman" w:hAnsi="Times New Roman" w:cs="Times New Roman"/>
+          <w:sz w:val="26"/>
+          <w:szCs w:val="26"/>
+        </w:rPr>
+        <w:t>Dùng</w:t>
+      </w:r>
+      <w:proofErr w:type="spellEnd"/>
+      <w:r>
+        <w:rPr>
+          <w:rFonts w:ascii="Times New Roman" w:hAnsi="Times New Roman" w:cs="Times New Roman"/>
+          <w:sz w:val="26"/>
+          <w:szCs w:val="26"/>
+        </w:rPr>
+        <w:t xml:space="preserve"> </w:t>
+      </w:r>
+      <w:proofErr w:type="spellStart"/>
+      <w:r>
+        <w:rPr>
+          <w:rFonts w:ascii="Times New Roman" w:hAnsi="Times New Roman" w:cs="Times New Roman"/>
+          <w:sz w:val="26"/>
+          <w:szCs w:val="26"/>
+        </w:rPr>
+        <w:t>lệnh</w:t>
+      </w:r>
+      <w:proofErr w:type="spellEnd"/>
+      <w:r>
+        <w:rPr>
+          <w:rFonts w:ascii="Times New Roman" w:hAnsi="Times New Roman" w:cs="Times New Roman"/>
+          <w:sz w:val="26"/>
+          <w:szCs w:val="26"/>
+        </w:rPr>
+        <w:t xml:space="preserve"> </w:t>
+      </w:r>
+      <w:proofErr w:type="spellStart"/>
+      <w:r>
+        <w:rPr>
+          <w:rFonts w:ascii="Times New Roman" w:hAnsi="Times New Roman" w:cs="Times New Roman"/>
+          <w:sz w:val="26"/>
+          <w:szCs w:val="26"/>
+        </w:rPr>
+        <w:t>gì</w:t>
+      </w:r>
+      <w:proofErr w:type="spellEnd"/>
+      <w:r>
+        <w:rPr>
+          <w:rFonts w:ascii="Times New Roman" w:hAnsi="Times New Roman" w:cs="Times New Roman"/>
+          <w:sz w:val="26"/>
+          <w:szCs w:val="26"/>
+        </w:rPr>
+        <w:t xml:space="preserve"> </w:t>
+      </w:r>
+      <w:proofErr w:type="spellStart"/>
+      <w:r>
+        <w:rPr>
+          <w:rFonts w:ascii="Times New Roman" w:hAnsi="Times New Roman" w:cs="Times New Roman"/>
+          <w:sz w:val="26"/>
+          <w:szCs w:val="26"/>
+        </w:rPr>
+        <w:t>để</w:t>
+      </w:r>
+      <w:proofErr w:type="spellEnd"/>
+      <w:r>
+        <w:rPr>
+          <w:rFonts w:ascii="Times New Roman" w:hAnsi="Times New Roman" w:cs="Times New Roman"/>
+          <w:sz w:val="26"/>
+          <w:szCs w:val="26"/>
+        </w:rPr>
+        <w:t xml:space="preserve"> </w:t>
+      </w:r>
+      <w:proofErr w:type="spellStart"/>
+      <w:r>
+        <w:rPr>
+          <w:rFonts w:ascii="Times New Roman" w:hAnsi="Times New Roman" w:cs="Times New Roman"/>
+          <w:sz w:val="26"/>
+          <w:szCs w:val="26"/>
+        </w:rPr>
+        <w:t>thực</w:t>
+      </w:r>
+      <w:proofErr w:type="spellEnd"/>
+      <w:r>
+        <w:rPr>
+          <w:rFonts w:ascii="Times New Roman" w:hAnsi="Times New Roman" w:cs="Times New Roman"/>
+          <w:sz w:val="26"/>
+          <w:szCs w:val="26"/>
+        </w:rPr>
+        <w:t xml:space="preserve"> </w:t>
+      </w:r>
+      <w:proofErr w:type="spellStart"/>
+      <w:r>
+        <w:rPr>
+          <w:rFonts w:ascii="Times New Roman" w:hAnsi="Times New Roman" w:cs="Times New Roman"/>
+          <w:sz w:val="26"/>
+          <w:szCs w:val="26"/>
+        </w:rPr>
+        <w:t>hiện</w:t>
+      </w:r>
+      <w:proofErr w:type="spellEnd"/>
+      <w:r>
+        <w:rPr>
+          <w:rFonts w:ascii="Times New Roman" w:hAnsi="Times New Roman" w:cs="Times New Roman"/>
+          <w:sz w:val="26"/>
+          <w:szCs w:val="26"/>
+        </w:rPr>
+        <w:t xml:space="preserve">: </w:t>
+      </w:r>
+      <w:proofErr w:type="spellStart"/>
+      <w:r>
+        <w:rPr>
+          <w:rFonts w:ascii="Times New Roman" w:hAnsi="Times New Roman" w:cs="Times New Roman"/>
+          <w:sz w:val="26"/>
+          <w:szCs w:val="26"/>
+        </w:rPr>
+        <w:t>git</w:t>
+      </w:r>
+      <w:proofErr w:type="spellEnd"/>
+      <w:r>
+        <w:rPr>
+          <w:rFonts w:ascii="Times New Roman" w:hAnsi="Times New Roman" w:cs="Times New Roman"/>
+          <w:sz w:val="26"/>
+          <w:szCs w:val="26"/>
+        </w:rPr>
+        <w:t xml:space="preserve"> </w:t>
+      </w:r>
+      <w:proofErr w:type="spellStart"/>
+      <w:r>
+        <w:rPr>
+          <w:rFonts w:ascii="Times New Roman" w:hAnsi="Times New Roman" w:cs="Times New Roman"/>
+          <w:sz w:val="26"/>
+          <w:szCs w:val="26"/>
+        </w:rPr>
+        <w:t>init</w:t>
+      </w:r>
+      <w:proofErr w:type="spellEnd"/>
     </w:p>
     <w:p>
       <w:pPr>
@@ -619,7 +1148,25 @@
           <w:sz w:val="26"/>
           <w:szCs w:val="26"/>
         </w:rPr>
-        <w:t xml:space="preserve"> chép </w:t>
+        <w:t xml:space="preserve"> </w:t>
+      </w:r>
+      <w:proofErr w:type="spellStart"/>
+      <w:r>
+        <w:rPr>
+          <w:rFonts w:ascii="Times New Roman" w:hAnsi="Times New Roman" w:cs="Times New Roman"/>
+          <w:sz w:val="26"/>
+          <w:szCs w:val="26"/>
+        </w:rPr>
+        <w:t>chép</w:t>
+      </w:r>
+      <w:proofErr w:type="spellEnd"/>
+      <w:r>
+        <w:rPr>
+          <w:rFonts w:ascii="Times New Roman" w:hAnsi="Times New Roman" w:cs="Times New Roman"/>
+          <w:sz w:val="26"/>
+          <w:szCs w:val="26"/>
+        </w:rPr>
+        <w:t xml:space="preserve"> </w:t>
       </w:r>
       <w:r>
         <w:rPr>
@@ -635,24 +1182,152 @@
           <w:sz w:val="26"/>
           <w:szCs w:val="26"/>
         </w:rPr>
-        <w:t xml:space="preserve"> được cung cấp vào </w:t>
-      </w:r>
-      <w:r>
-        <w:rPr>
-          <w:rFonts w:ascii="Times New Roman" w:hAnsi="Times New Roman" w:cs="Times New Roman"/>
-          <w:sz w:val="26"/>
-          <w:szCs w:val="26"/>
-        </w:rPr>
-        <w:t>LR của mình</w:t>
-      </w:r>
-      <w:r>
-        <w:rPr>
-          <w:rFonts w:ascii="Times New Roman" w:hAnsi="Times New Roman" w:cs="Times New Roman"/>
-          <w:sz w:val="26"/>
-          <w:szCs w:val="26"/>
-        </w:rPr>
-        <w:t xml:space="preserve"> vừa tạo</w:t>
-      </w:r>
+        <w:t xml:space="preserve"> </w:t>
+      </w:r>
+      <w:proofErr w:type="spellStart"/>
+      <w:r>
+        <w:rPr>
+          <w:rFonts w:ascii="Times New Roman" w:hAnsi="Times New Roman" w:cs="Times New Roman"/>
+          <w:sz w:val="26"/>
+          <w:szCs w:val="26"/>
+        </w:rPr>
+        <w:t>được</w:t>
+      </w:r>
+      <w:proofErr w:type="spellEnd"/>
+      <w:r>
+        <w:rPr>
+          <w:rFonts w:ascii="Times New Roman" w:hAnsi="Times New Roman" w:cs="Times New Roman"/>
+          <w:sz w:val="26"/>
+          <w:szCs w:val="26"/>
+        </w:rPr>
+        <w:t xml:space="preserve"> </w:t>
+      </w:r>
+      <w:proofErr w:type="spellStart"/>
+      <w:r>
+        <w:rPr>
+          <w:rFonts w:ascii="Times New Roman" w:hAnsi="Times New Roman" w:cs="Times New Roman"/>
+          <w:sz w:val="26"/>
+          <w:szCs w:val="26"/>
+        </w:rPr>
+        <w:t>cung</w:t>
+      </w:r>
+      <w:proofErr w:type="spellEnd"/>
+      <w:r>
+        <w:rPr>
+          <w:rFonts w:ascii="Times New Roman" w:hAnsi="Times New Roman" w:cs="Times New Roman"/>
+          <w:sz w:val="26"/>
+          <w:szCs w:val="26"/>
+        </w:rPr>
+        <w:t xml:space="preserve"> </w:t>
+      </w:r>
+      <w:proofErr w:type="spellStart"/>
+      <w:r>
+        <w:rPr>
+          <w:rFonts w:ascii="Times New Roman" w:hAnsi="Times New Roman" w:cs="Times New Roman"/>
+          <w:sz w:val="26"/>
+          <w:szCs w:val="26"/>
+        </w:rPr>
+        <w:t>cấp</w:t>
+      </w:r>
+      <w:proofErr w:type="spellEnd"/>
+      <w:r>
+        <w:rPr>
+          <w:rFonts w:ascii="Times New Roman" w:hAnsi="Times New Roman" w:cs="Times New Roman"/>
+          <w:sz w:val="26"/>
+          <w:szCs w:val="26"/>
+        </w:rPr>
+        <w:t xml:space="preserve"> </w:t>
+      </w:r>
+      <w:proofErr w:type="spellStart"/>
+      <w:r>
+        <w:rPr>
+          <w:rFonts w:ascii="Times New Roman" w:hAnsi="Times New Roman" w:cs="Times New Roman"/>
+          <w:sz w:val="26"/>
+          <w:szCs w:val="26"/>
+        </w:rPr>
+        <w:t>vào</w:t>
+      </w:r>
+      <w:proofErr w:type="spellEnd"/>
+      <w:r>
+        <w:rPr>
+          <w:rFonts w:ascii="Times New Roman" w:hAnsi="Times New Roman" w:cs="Times New Roman"/>
+          <w:sz w:val="26"/>
+          <w:szCs w:val="26"/>
+        </w:rPr>
+        <w:t xml:space="preserve"> </w:t>
+      </w:r>
+      <w:r>
+        <w:rPr>
+          <w:rFonts w:ascii="Times New Roman" w:hAnsi="Times New Roman" w:cs="Times New Roman"/>
+          <w:sz w:val="26"/>
+          <w:szCs w:val="26"/>
+        </w:rPr>
+        <w:t xml:space="preserve">LR </w:t>
+      </w:r>
+      <w:proofErr w:type="spellStart"/>
+      <w:r>
+        <w:rPr>
+          <w:rFonts w:ascii="Times New Roman" w:hAnsi="Times New Roman" w:cs="Times New Roman"/>
+          <w:sz w:val="26"/>
+          <w:szCs w:val="26"/>
+        </w:rPr>
+        <w:t>của</w:t>
+      </w:r>
+      <w:proofErr w:type="spellEnd"/>
+      <w:r>
+        <w:rPr>
+          <w:rFonts w:ascii="Times New Roman" w:hAnsi="Times New Roman" w:cs="Times New Roman"/>
+          <w:sz w:val="26"/>
+          <w:szCs w:val="26"/>
+        </w:rPr>
+        <w:t xml:space="preserve"> </w:t>
+      </w:r>
+      <w:proofErr w:type="spellStart"/>
+      <w:r>
+        <w:rPr>
+          <w:rFonts w:ascii="Times New Roman" w:hAnsi="Times New Roman" w:cs="Times New Roman"/>
+          <w:sz w:val="26"/>
+          <w:szCs w:val="26"/>
+        </w:rPr>
+        <w:t>mình</w:t>
+      </w:r>
+      <w:proofErr w:type="spellEnd"/>
+      <w:r>
+        <w:rPr>
+          <w:rFonts w:ascii="Times New Roman" w:hAnsi="Times New Roman" w:cs="Times New Roman"/>
+          <w:sz w:val="26"/>
+          <w:szCs w:val="26"/>
+        </w:rPr>
+        <w:t xml:space="preserve"> </w:t>
+      </w:r>
+      <w:proofErr w:type="spellStart"/>
+      <w:r>
+        <w:rPr>
+          <w:rFonts w:ascii="Times New Roman" w:hAnsi="Times New Roman" w:cs="Times New Roman"/>
+          <w:sz w:val="26"/>
+          <w:szCs w:val="26"/>
+        </w:rPr>
+        <w:t>vừa</w:t>
+      </w:r>
+      <w:proofErr w:type="spellEnd"/>
+      <w:r>
+        <w:rPr>
+          <w:rFonts w:ascii="Times New Roman" w:hAnsi="Times New Roman" w:cs="Times New Roman"/>
+          <w:sz w:val="26"/>
+          <w:szCs w:val="26"/>
+        </w:rPr>
+        <w:t xml:space="preserve"> </w:t>
+      </w:r>
+      <w:proofErr w:type="spellStart"/>
+      <w:r>
+        <w:rPr>
+          <w:rFonts w:ascii="Times New Roman" w:hAnsi="Times New Roman" w:cs="Times New Roman"/>
+          <w:sz w:val="26"/>
+          <w:szCs w:val="26"/>
+        </w:rPr>
+        <w:t>tạo</w:t>
+      </w:r>
+      <w:proofErr w:type="spellEnd"/>
     </w:p>
     <w:p>
       <w:pPr>
@@ -717,22 +1392,186 @@
           <w:szCs w:val="26"/>
         </w:rPr>
       </w:pPr>
-      <w:r>
-        <w:rPr>
-          <w:rFonts w:ascii="Times New Roman" w:hAnsi="Times New Roman" w:cs="Times New Roman"/>
-          <w:sz w:val="26"/>
-          <w:szCs w:val="26"/>
-        </w:rPr>
-        <w:t>Nhóm c</w:t>
-      </w:r>
-      <w:r>
-        <w:rPr>
-          <w:rFonts w:ascii="Times New Roman" w:hAnsi="Times New Roman" w:cs="Times New Roman"/>
-          <w:sz w:val="26"/>
-          <w:szCs w:val="26"/>
-        </w:rPr>
-        <w:t>ho biết trạng thái (status) của các file vừa chép vào</w:t>
-      </w:r>
+      <w:proofErr w:type="spellStart"/>
+      <w:r>
+        <w:rPr>
+          <w:rFonts w:ascii="Times New Roman" w:hAnsi="Times New Roman" w:cs="Times New Roman"/>
+          <w:sz w:val="26"/>
+          <w:szCs w:val="26"/>
+        </w:rPr>
+        <w:t>Nhóm</w:t>
+      </w:r>
+      <w:proofErr w:type="spellEnd"/>
+      <w:r>
+        <w:rPr>
+          <w:rFonts w:ascii="Times New Roman" w:hAnsi="Times New Roman" w:cs="Times New Roman"/>
+          <w:sz w:val="26"/>
+          <w:szCs w:val="26"/>
+        </w:rPr>
+        <w:t xml:space="preserve"> </w:t>
+      </w:r>
+      <w:proofErr w:type="spellStart"/>
+      <w:r>
+        <w:rPr>
+          <w:rFonts w:ascii="Times New Roman" w:hAnsi="Times New Roman" w:cs="Times New Roman"/>
+          <w:sz w:val="26"/>
+          <w:szCs w:val="26"/>
+        </w:rPr>
+        <w:t>c</w:t>
+      </w:r>
+      <w:r>
+        <w:rPr>
+          <w:rFonts w:ascii="Times New Roman" w:hAnsi="Times New Roman" w:cs="Times New Roman"/>
+          <w:sz w:val="26"/>
+          <w:szCs w:val="26"/>
+        </w:rPr>
+        <w:t>ho</w:t>
+      </w:r>
+      <w:proofErr w:type="spellEnd"/>
+      <w:r>
+        <w:rPr>
+          <w:rFonts w:ascii="Times New Roman" w:hAnsi="Times New Roman" w:cs="Times New Roman"/>
+          <w:sz w:val="26"/>
+          <w:szCs w:val="26"/>
+        </w:rPr>
+        <w:t xml:space="preserve"> </w:t>
+      </w:r>
+      <w:proofErr w:type="spellStart"/>
+      <w:r>
+        <w:rPr>
+          <w:rFonts w:ascii="Times New Roman" w:hAnsi="Times New Roman" w:cs="Times New Roman"/>
+          <w:sz w:val="26"/>
+          <w:szCs w:val="26"/>
+        </w:rPr>
+        <w:t>biết</w:t>
+      </w:r>
+      <w:proofErr w:type="spellEnd"/>
+      <w:r>
+        <w:rPr>
+          <w:rFonts w:ascii="Times New Roman" w:hAnsi="Times New Roman" w:cs="Times New Roman"/>
+          <w:sz w:val="26"/>
+          <w:szCs w:val="26"/>
+        </w:rPr>
+        <w:t xml:space="preserve"> </w:t>
+      </w:r>
+      <w:proofErr w:type="spellStart"/>
+      <w:r>
+        <w:rPr>
+          <w:rFonts w:ascii="Times New Roman" w:hAnsi="Times New Roman" w:cs="Times New Roman"/>
+          <w:sz w:val="26"/>
+          <w:szCs w:val="26"/>
+        </w:rPr>
+        <w:t>trạng</w:t>
+      </w:r>
+      <w:proofErr w:type="spellEnd"/>
+      <w:r>
+        <w:rPr>
+          <w:rFonts w:ascii="Times New Roman" w:hAnsi="Times New Roman" w:cs="Times New Roman"/>
+          <w:sz w:val="26"/>
+          <w:szCs w:val="26"/>
+        </w:rPr>
+        <w:t xml:space="preserve"> </w:t>
+      </w:r>
+      <w:proofErr w:type="spellStart"/>
+      <w:r>
+        <w:rPr>
+          <w:rFonts w:ascii="Times New Roman" w:hAnsi="Times New Roman" w:cs="Times New Roman"/>
+          <w:sz w:val="26"/>
+          <w:szCs w:val="26"/>
+        </w:rPr>
+        <w:t>thái</w:t>
+      </w:r>
+      <w:proofErr w:type="spellEnd"/>
+      <w:r>
+        <w:rPr>
+          <w:rFonts w:ascii="Times New Roman" w:hAnsi="Times New Roman" w:cs="Times New Roman"/>
+          <w:sz w:val="26"/>
+          <w:szCs w:val="26"/>
+        </w:rPr>
+        <w:t xml:space="preserve"> (status) </w:t>
+      </w:r>
+      <w:proofErr w:type="spellStart"/>
+      <w:r>
+        <w:rPr>
+          <w:rFonts w:ascii="Times New Roman" w:hAnsi="Times New Roman" w:cs="Times New Roman"/>
+          <w:sz w:val="26"/>
+          <w:szCs w:val="26"/>
+        </w:rPr>
+        <w:t>của</w:t>
+      </w:r>
+      <w:proofErr w:type="spellEnd"/>
+      <w:r>
+        <w:rPr>
+          <w:rFonts w:ascii="Times New Roman" w:hAnsi="Times New Roman" w:cs="Times New Roman"/>
+          <w:sz w:val="26"/>
+          <w:szCs w:val="26"/>
+        </w:rPr>
+        <w:t xml:space="preserve"> </w:t>
+      </w:r>
+      <w:proofErr w:type="spellStart"/>
+      <w:r>
+        <w:rPr>
+          <w:rFonts w:ascii="Times New Roman" w:hAnsi="Times New Roman" w:cs="Times New Roman"/>
+          <w:sz w:val="26"/>
+          <w:szCs w:val="26"/>
+        </w:rPr>
+        <w:t>các</w:t>
+      </w:r>
+      <w:proofErr w:type="spellEnd"/>
+      <w:r>
+        <w:rPr>
+          <w:rFonts w:ascii="Times New Roman" w:hAnsi="Times New Roman" w:cs="Times New Roman"/>
+          <w:sz w:val="26"/>
+          <w:szCs w:val="26"/>
+        </w:rPr>
+        <w:t xml:space="preserve"> file </w:t>
+      </w:r>
+      <w:proofErr w:type="spellStart"/>
+      <w:r>
+        <w:rPr>
+          <w:rFonts w:ascii="Times New Roman" w:hAnsi="Times New Roman" w:cs="Times New Roman"/>
+          <w:sz w:val="26"/>
+          <w:szCs w:val="26"/>
+        </w:rPr>
+        <w:t>vừa</w:t>
+      </w:r>
+      <w:proofErr w:type="spellEnd"/>
+      <w:r>
+        <w:rPr>
+          <w:rFonts w:ascii="Times New Roman" w:hAnsi="Times New Roman" w:cs="Times New Roman"/>
+          <w:sz w:val="26"/>
+          <w:szCs w:val="26"/>
+        </w:rPr>
+        <w:t xml:space="preserve"> </w:t>
+      </w:r>
+      <w:proofErr w:type="spellStart"/>
+      <w:r>
+        <w:rPr>
+          <w:rFonts w:ascii="Times New Roman" w:hAnsi="Times New Roman" w:cs="Times New Roman"/>
+          <w:sz w:val="26"/>
+          <w:szCs w:val="26"/>
+        </w:rPr>
+        <w:t>chép</w:t>
+      </w:r>
+      <w:proofErr w:type="spellEnd"/>
+      <w:r>
+        <w:rPr>
+          <w:rFonts w:ascii="Times New Roman" w:hAnsi="Times New Roman" w:cs="Times New Roman"/>
+          <w:sz w:val="26"/>
+          <w:szCs w:val="26"/>
+        </w:rPr>
+        <w:t xml:space="preserve"> </w:t>
+      </w:r>
+      <w:proofErr w:type="spellStart"/>
+      <w:r>
+        <w:rPr>
+          <w:rFonts w:ascii="Times New Roman" w:hAnsi="Times New Roman" w:cs="Times New Roman"/>
+          <w:sz w:val="26"/>
+          <w:szCs w:val="26"/>
+        </w:rPr>
+        <w:t>vào</w:t>
+      </w:r>
+      <w:proofErr w:type="spellEnd"/>
       <w:r>
         <w:rPr>
           <w:rFonts w:ascii="Times New Roman" w:hAnsi="Times New Roman" w:cs="Times New Roman"/>
@@ -749,13 +1588,113 @@
         </w:rPr>
         <w:t xml:space="preserve"> </w:t>
       </w:r>
-      <w:r>
-        <w:rPr>
-          <w:rFonts w:ascii="Times New Roman" w:hAnsi="Times New Roman" w:cs="Times New Roman"/>
-          <w:sz w:val="26"/>
-          <w:szCs w:val="26"/>
-        </w:rPr>
-        <w:t>Xem trại thái bằng cách nào?</w:t>
+      <w:proofErr w:type="spellStart"/>
+      <w:r>
+        <w:rPr>
+          <w:rFonts w:ascii="Times New Roman" w:hAnsi="Times New Roman" w:cs="Times New Roman"/>
+          <w:sz w:val="26"/>
+          <w:szCs w:val="26"/>
+        </w:rPr>
+        <w:t>Xem</w:t>
+      </w:r>
+      <w:proofErr w:type="spellEnd"/>
+      <w:r>
+        <w:rPr>
+          <w:rFonts w:ascii="Times New Roman" w:hAnsi="Times New Roman" w:cs="Times New Roman"/>
+          <w:sz w:val="26"/>
+          <w:szCs w:val="26"/>
+        </w:rPr>
+        <w:t xml:space="preserve"> </w:t>
+      </w:r>
+      <w:proofErr w:type="spellStart"/>
+      <w:r>
+        <w:rPr>
+          <w:rFonts w:ascii="Times New Roman" w:hAnsi="Times New Roman" w:cs="Times New Roman"/>
+          <w:sz w:val="26"/>
+          <w:szCs w:val="26"/>
+        </w:rPr>
+        <w:t>trại</w:t>
+      </w:r>
+      <w:proofErr w:type="spellEnd"/>
+      <w:r>
+        <w:rPr>
+          <w:rFonts w:ascii="Times New Roman" w:hAnsi="Times New Roman" w:cs="Times New Roman"/>
+          <w:sz w:val="26"/>
+          <w:szCs w:val="26"/>
+        </w:rPr>
+        <w:t xml:space="preserve"> </w:t>
+      </w:r>
+      <w:proofErr w:type="spellStart"/>
+      <w:r>
+        <w:rPr>
+          <w:rFonts w:ascii="Times New Roman" w:hAnsi="Times New Roman" w:cs="Times New Roman"/>
+          <w:sz w:val="26"/>
+          <w:szCs w:val="26"/>
+        </w:rPr>
+        <w:t>thái</w:t>
+      </w:r>
+      <w:proofErr w:type="spellEnd"/>
+      <w:r>
+        <w:rPr>
+          <w:rFonts w:ascii="Times New Roman" w:hAnsi="Times New Roman" w:cs="Times New Roman"/>
+          <w:sz w:val="26"/>
+          <w:szCs w:val="26"/>
+        </w:rPr>
+        <w:t xml:space="preserve"> </w:t>
+      </w:r>
+      <w:proofErr w:type="spellStart"/>
+      <w:r>
+        <w:rPr>
+          <w:rFonts w:ascii="Times New Roman" w:hAnsi="Times New Roman" w:cs="Times New Roman"/>
+          <w:sz w:val="26"/>
+          <w:szCs w:val="26"/>
+        </w:rPr>
+        <w:t>bằng</w:t>
+      </w:r>
+      <w:proofErr w:type="spellEnd"/>
+      <w:r>
+        <w:rPr>
+          <w:rFonts w:ascii="Times New Roman" w:hAnsi="Times New Roman" w:cs="Times New Roman"/>
+          <w:sz w:val="26"/>
+          <w:szCs w:val="26"/>
+        </w:rPr>
+        <w:t xml:space="preserve"> </w:t>
+      </w:r>
+      <w:proofErr w:type="spellStart"/>
+      <w:r>
+        <w:rPr>
+          <w:rFonts w:ascii="Times New Roman" w:hAnsi="Times New Roman" w:cs="Times New Roman"/>
+          <w:sz w:val="26"/>
+          <w:szCs w:val="26"/>
+        </w:rPr>
+        <w:t>cách</w:t>
+      </w:r>
+      <w:proofErr w:type="spellEnd"/>
+      <w:r>
+        <w:rPr>
+          <w:rFonts w:ascii="Times New Roman" w:hAnsi="Times New Roman" w:cs="Times New Roman"/>
+          <w:sz w:val="26"/>
+          <w:szCs w:val="26"/>
+        </w:rPr>
+        <w:t xml:space="preserve"> </w:t>
+      </w:r>
+      <w:proofErr w:type="spellStart"/>
+      <w:r>
+        <w:rPr>
+          <w:rFonts w:ascii="Times New Roman" w:hAnsi="Times New Roman" w:cs="Times New Roman"/>
+          <w:sz w:val="26"/>
+          <w:szCs w:val="26"/>
+        </w:rPr>
+        <w:t>nào</w:t>
+      </w:r>
+      <w:proofErr w:type="spellEnd"/>
+      <w:r>
+        <w:rPr>
+          <w:rFonts w:ascii="Times New Roman" w:hAnsi="Times New Roman" w:cs="Times New Roman"/>
+          <w:sz w:val="26"/>
+          <w:szCs w:val="26"/>
+        </w:rPr>
+        <w:t>?</w:t>
       </w:r>
     </w:p>
     <w:p>
@@ -770,21 +1709,67 @@
           <w:szCs w:val="26"/>
         </w:rPr>
       </w:pPr>
-      <w:r>
-        <w:rPr>
-          <w:rFonts w:ascii="Times New Roman" w:hAnsi="Times New Roman" w:cs="Times New Roman"/>
-          <w:sz w:val="26"/>
-          <w:szCs w:val="26"/>
-        </w:rPr>
-        <w:t>Trả lời:</w:t>
-      </w:r>
-      <w:r>
-        <w:rPr>
-          <w:rFonts w:ascii="Times New Roman" w:hAnsi="Times New Roman" w:cs="Times New Roman"/>
-          <w:sz w:val="26"/>
-          <w:szCs w:val="26"/>
-        </w:rPr>
-        <w:t xml:space="preserve"> git status</w:t>
+      <w:proofErr w:type="spellStart"/>
+      <w:r>
+        <w:rPr>
+          <w:rFonts w:ascii="Times New Roman" w:hAnsi="Times New Roman" w:cs="Times New Roman"/>
+          <w:sz w:val="26"/>
+          <w:szCs w:val="26"/>
+        </w:rPr>
+        <w:t>Trả</w:t>
+      </w:r>
+      <w:proofErr w:type="spellEnd"/>
+      <w:r>
+        <w:rPr>
+          <w:rFonts w:ascii="Times New Roman" w:hAnsi="Times New Roman" w:cs="Times New Roman"/>
+          <w:sz w:val="26"/>
+          <w:szCs w:val="26"/>
+        </w:rPr>
+        <w:t xml:space="preserve"> </w:t>
+      </w:r>
+      <w:proofErr w:type="spellStart"/>
+      <w:r>
+        <w:rPr>
+          <w:rFonts w:ascii="Times New Roman" w:hAnsi="Times New Roman" w:cs="Times New Roman"/>
+          <w:sz w:val="26"/>
+          <w:szCs w:val="26"/>
+        </w:rPr>
+        <w:t>lời</w:t>
+      </w:r>
+      <w:proofErr w:type="spellEnd"/>
+      <w:r>
+        <w:rPr>
+          <w:rFonts w:ascii="Times New Roman" w:hAnsi="Times New Roman" w:cs="Times New Roman"/>
+          <w:sz w:val="26"/>
+          <w:szCs w:val="26"/>
+        </w:rPr>
+        <w:t>:</w:t>
+      </w:r>
+      <w:r>
+        <w:rPr>
+          <w:rFonts w:ascii="Times New Roman" w:hAnsi="Times New Roman" w:cs="Times New Roman"/>
+          <w:sz w:val="26"/>
+          <w:szCs w:val="26"/>
+        </w:rPr>
+        <w:t xml:space="preserve"> </w:t>
+      </w:r>
+      <w:proofErr w:type="spellStart"/>
+      <w:r>
+        <w:rPr>
+          <w:rFonts w:ascii="Times New Roman" w:hAnsi="Times New Roman" w:cs="Times New Roman"/>
+          <w:sz w:val="26"/>
+          <w:szCs w:val="26"/>
+        </w:rPr>
+        <w:t>git</w:t>
+      </w:r>
+      <w:proofErr w:type="spellEnd"/>
+      <w:r>
+        <w:rPr>
+          <w:rFonts w:ascii="Times New Roman" w:hAnsi="Times New Roman" w:cs="Times New Roman"/>
+          <w:sz w:val="26"/>
+          <w:szCs w:val="26"/>
+        </w:rPr>
+        <w:t xml:space="preserve"> status</w:t>
       </w:r>
     </w:p>
     <w:p>
@@ -878,16 +1863,35 @@
           <w:sz w:val="26"/>
           <w:szCs w:val="26"/>
         </w:rPr>
-        <w:t>SV A h</w:t>
-      </w:r>
-      <w:r>
-        <w:rPr>
-          <w:rFonts w:ascii="Times New Roman" w:hAnsi="Times New Roman" w:cs="Times New Roman"/>
-          <w:sz w:val="26"/>
-          <w:szCs w:val="26"/>
-        </w:rPr>
-        <w:t xml:space="preserve">ãy </w:t>
-      </w:r>
+        <w:t xml:space="preserve">SV A </w:t>
+      </w:r>
+      <w:proofErr w:type="spellStart"/>
+      <w:r>
+        <w:rPr>
+          <w:rFonts w:ascii="Times New Roman" w:hAnsi="Times New Roman" w:cs="Times New Roman"/>
+          <w:sz w:val="26"/>
+          <w:szCs w:val="26"/>
+        </w:rPr>
+        <w:t>h</w:t>
+      </w:r>
+      <w:r>
+        <w:rPr>
+          <w:rFonts w:ascii="Times New Roman" w:hAnsi="Times New Roman" w:cs="Times New Roman"/>
+          <w:sz w:val="26"/>
+          <w:szCs w:val="26"/>
+        </w:rPr>
+        <w:t>ãy</w:t>
+      </w:r>
+      <w:proofErr w:type="spellEnd"/>
+      <w:r>
+        <w:rPr>
+          <w:rFonts w:ascii="Times New Roman" w:hAnsi="Times New Roman" w:cs="Times New Roman"/>
+          <w:sz w:val="26"/>
+          <w:szCs w:val="26"/>
+        </w:rPr>
+        <w:t xml:space="preserve"> </w:t>
+      </w:r>
+      <w:proofErr w:type="spellStart"/>
       <w:r>
         <w:rPr>
           <w:rFonts w:ascii="Times New Roman" w:hAnsi="Times New Roman" w:cs="Times New Roman"/>
@@ -897,13 +1901,50 @@
         </w:rPr>
         <w:t>thêm</w:t>
       </w:r>
-      <w:r>
-        <w:rPr>
-          <w:rFonts w:ascii="Times New Roman" w:hAnsi="Times New Roman" w:cs="Times New Roman"/>
-          <w:sz w:val="26"/>
-          <w:szCs w:val="26"/>
-        </w:rPr>
-        <w:t xml:space="preserve"> file đó vào LR</w:t>
+      <w:proofErr w:type="spellEnd"/>
+      <w:r>
+        <w:rPr>
+          <w:rFonts w:ascii="Times New Roman" w:hAnsi="Times New Roman" w:cs="Times New Roman"/>
+          <w:sz w:val="26"/>
+          <w:szCs w:val="26"/>
+        </w:rPr>
+        <w:t xml:space="preserve"> file </w:t>
+      </w:r>
+      <w:proofErr w:type="spellStart"/>
+      <w:r>
+        <w:rPr>
+          <w:rFonts w:ascii="Times New Roman" w:hAnsi="Times New Roman" w:cs="Times New Roman"/>
+          <w:sz w:val="26"/>
+          <w:szCs w:val="26"/>
+        </w:rPr>
+        <w:t>đó</w:t>
+      </w:r>
+      <w:proofErr w:type="spellEnd"/>
+      <w:r>
+        <w:rPr>
+          <w:rFonts w:ascii="Times New Roman" w:hAnsi="Times New Roman" w:cs="Times New Roman"/>
+          <w:sz w:val="26"/>
+          <w:szCs w:val="26"/>
+        </w:rPr>
+        <w:t xml:space="preserve"> </w:t>
+      </w:r>
+      <w:proofErr w:type="spellStart"/>
+      <w:r>
+        <w:rPr>
+          <w:rFonts w:ascii="Times New Roman" w:hAnsi="Times New Roman" w:cs="Times New Roman"/>
+          <w:sz w:val="26"/>
+          <w:szCs w:val="26"/>
+        </w:rPr>
+        <w:t>vào</w:t>
+      </w:r>
+      <w:proofErr w:type="spellEnd"/>
+      <w:r>
+        <w:rPr>
+          <w:rFonts w:ascii="Times New Roman" w:hAnsi="Times New Roman" w:cs="Times New Roman"/>
+          <w:sz w:val="26"/>
+          <w:szCs w:val="26"/>
+        </w:rPr>
+        <w:t xml:space="preserve"> LR</w:t>
       </w:r>
     </w:p>
     <w:p>
@@ -915,14 +1956,106 @@
           <w:szCs w:val="26"/>
         </w:rPr>
       </w:pPr>
-      <w:r>
-        <w:rPr>
-          <w:rFonts w:ascii="Times New Roman" w:hAnsi="Times New Roman" w:cs="Times New Roman"/>
-          <w:sz w:val="26"/>
-          <w:szCs w:val="26"/>
-        </w:rPr>
-        <w:t>Trả lời: Thêm vào bằng lệnh</w:t>
-      </w:r>
+      <w:proofErr w:type="spellStart"/>
+      <w:r>
+        <w:rPr>
+          <w:rFonts w:ascii="Times New Roman" w:hAnsi="Times New Roman" w:cs="Times New Roman"/>
+          <w:sz w:val="26"/>
+          <w:szCs w:val="26"/>
+        </w:rPr>
+        <w:t>Trả</w:t>
+      </w:r>
+      <w:proofErr w:type="spellEnd"/>
+      <w:r>
+        <w:rPr>
+          <w:rFonts w:ascii="Times New Roman" w:hAnsi="Times New Roman" w:cs="Times New Roman"/>
+          <w:sz w:val="26"/>
+          <w:szCs w:val="26"/>
+        </w:rPr>
+        <w:t xml:space="preserve"> </w:t>
+      </w:r>
+      <w:proofErr w:type="spellStart"/>
+      <w:r>
+        <w:rPr>
+          <w:rFonts w:ascii="Times New Roman" w:hAnsi="Times New Roman" w:cs="Times New Roman"/>
+          <w:sz w:val="26"/>
+          <w:szCs w:val="26"/>
+        </w:rPr>
+        <w:t>lời</w:t>
+      </w:r>
+      <w:proofErr w:type="spellEnd"/>
+      <w:r>
+        <w:rPr>
+          <w:rFonts w:ascii="Times New Roman" w:hAnsi="Times New Roman" w:cs="Times New Roman"/>
+          <w:sz w:val="26"/>
+          <w:szCs w:val="26"/>
+        </w:rPr>
+        <w:t xml:space="preserve">: </w:t>
+      </w:r>
+      <w:proofErr w:type="spellStart"/>
+      <w:r>
+        <w:rPr>
+          <w:rFonts w:ascii="Times New Roman" w:hAnsi="Times New Roman" w:cs="Times New Roman"/>
+          <w:sz w:val="26"/>
+          <w:szCs w:val="26"/>
+        </w:rPr>
+        <w:t>Thêm</w:t>
+      </w:r>
+      <w:proofErr w:type="spellEnd"/>
+      <w:r>
+        <w:rPr>
+          <w:rFonts w:ascii="Times New Roman" w:hAnsi="Times New Roman" w:cs="Times New Roman"/>
+          <w:sz w:val="26"/>
+          <w:szCs w:val="26"/>
+        </w:rPr>
+        <w:t xml:space="preserve"> </w:t>
+      </w:r>
+      <w:proofErr w:type="spellStart"/>
+      <w:r>
+        <w:rPr>
+          <w:rFonts w:ascii="Times New Roman" w:hAnsi="Times New Roman" w:cs="Times New Roman"/>
+          <w:sz w:val="26"/>
+          <w:szCs w:val="26"/>
+        </w:rPr>
+        <w:t>vào</w:t>
+      </w:r>
+      <w:proofErr w:type="spellEnd"/>
+      <w:r>
+        <w:rPr>
+          <w:rFonts w:ascii="Times New Roman" w:hAnsi="Times New Roman" w:cs="Times New Roman"/>
+          <w:sz w:val="26"/>
+          <w:szCs w:val="26"/>
+        </w:rPr>
+        <w:t xml:space="preserve"> </w:t>
+      </w:r>
+      <w:proofErr w:type="spellStart"/>
+      <w:r>
+        <w:rPr>
+          <w:rFonts w:ascii="Times New Roman" w:hAnsi="Times New Roman" w:cs="Times New Roman"/>
+          <w:sz w:val="26"/>
+          <w:szCs w:val="26"/>
+        </w:rPr>
+        <w:t>bằng</w:t>
+      </w:r>
+      <w:proofErr w:type="spellEnd"/>
+      <w:r>
+        <w:rPr>
+          <w:rFonts w:ascii="Times New Roman" w:hAnsi="Times New Roman" w:cs="Times New Roman"/>
+          <w:sz w:val="26"/>
+          <w:szCs w:val="26"/>
+        </w:rPr>
+        <w:t xml:space="preserve"> </w:t>
+      </w:r>
+      <w:proofErr w:type="spellStart"/>
+      <w:r>
+        <w:rPr>
+          <w:rFonts w:ascii="Times New Roman" w:hAnsi="Times New Roman" w:cs="Times New Roman"/>
+          <w:sz w:val="26"/>
+          <w:szCs w:val="26"/>
+        </w:rPr>
+        <w:t>lệnh</w:t>
+      </w:r>
+      <w:proofErr w:type="spellEnd"/>
       <w:r>
         <w:rPr>
           <w:rFonts w:ascii="Times New Roman" w:hAnsi="Times New Roman" w:cs="Times New Roman"/>
@@ -939,21 +2072,49 @@
         </w:rPr>
         <w:t xml:space="preserve"> </w:t>
       </w:r>
-      <w:r>
-        <w:rPr>
-          <w:rFonts w:ascii="Times New Roman" w:hAnsi="Times New Roman" w:cs="Times New Roman"/>
-          <w:sz w:val="26"/>
-          <w:szCs w:val="26"/>
-        </w:rPr>
-        <w:t xml:space="preserve">git add </w:t>
-      </w:r>
-      <w:r>
-        <w:rPr>
-          <w:rFonts w:ascii="Times New Roman" w:hAnsi="Times New Roman" w:cs="Times New Roman"/>
-          <w:sz w:val="26"/>
-          <w:szCs w:val="26"/>
-        </w:rPr>
-        <w:t>&lt;name file&gt; or git add . (all file)</w:t>
+      <w:proofErr w:type="spellStart"/>
+      <w:r>
+        <w:rPr>
+          <w:rFonts w:ascii="Times New Roman" w:hAnsi="Times New Roman" w:cs="Times New Roman"/>
+          <w:sz w:val="26"/>
+          <w:szCs w:val="26"/>
+        </w:rPr>
+        <w:t>git</w:t>
+      </w:r>
+      <w:proofErr w:type="spellEnd"/>
+      <w:r>
+        <w:rPr>
+          <w:rFonts w:ascii="Times New Roman" w:hAnsi="Times New Roman" w:cs="Times New Roman"/>
+          <w:sz w:val="26"/>
+          <w:szCs w:val="26"/>
+        </w:rPr>
+        <w:t xml:space="preserve"> add </w:t>
+      </w:r>
+      <w:r>
+        <w:rPr>
+          <w:rFonts w:ascii="Times New Roman" w:hAnsi="Times New Roman" w:cs="Times New Roman"/>
+          <w:sz w:val="26"/>
+          <w:szCs w:val="26"/>
+        </w:rPr>
+        <w:t xml:space="preserve">&lt;name file&gt; or </w:t>
+      </w:r>
+      <w:proofErr w:type="spellStart"/>
+      <w:r>
+        <w:rPr>
+          <w:rFonts w:ascii="Times New Roman" w:hAnsi="Times New Roman" w:cs="Times New Roman"/>
+          <w:sz w:val="26"/>
+          <w:szCs w:val="26"/>
+        </w:rPr>
+        <w:t>git</w:t>
+      </w:r>
+      <w:proofErr w:type="spellEnd"/>
+      <w:r>
+        <w:rPr>
+          <w:rFonts w:ascii="Times New Roman" w:hAnsi="Times New Roman" w:cs="Times New Roman"/>
+          <w:sz w:val="26"/>
+          <w:szCs w:val="26"/>
+        </w:rPr>
+        <w:t xml:space="preserve"> add . (all file)</w:t>
       </w:r>
     </w:p>
     <w:p>
@@ -989,14 +2150,124 @@
           <w:szCs w:val="26"/>
         </w:rPr>
       </w:pPr>
-      <w:r>
-        <w:rPr>
-          <w:rFonts w:ascii="Times New Roman" w:hAnsi="Times New Roman" w:cs="Times New Roman"/>
-          <w:sz w:val="26"/>
-          <w:szCs w:val="26"/>
-        </w:rPr>
-        <w:t>Kiểm tra lại trạng thái các file đó</w:t>
-      </w:r>
+      <w:proofErr w:type="spellStart"/>
+      <w:r>
+        <w:rPr>
+          <w:rFonts w:ascii="Times New Roman" w:hAnsi="Times New Roman" w:cs="Times New Roman"/>
+          <w:sz w:val="26"/>
+          <w:szCs w:val="26"/>
+        </w:rPr>
+        <w:t>Kiểm</w:t>
+      </w:r>
+      <w:proofErr w:type="spellEnd"/>
+      <w:r>
+        <w:rPr>
+          <w:rFonts w:ascii="Times New Roman" w:hAnsi="Times New Roman" w:cs="Times New Roman"/>
+          <w:sz w:val="26"/>
+          <w:szCs w:val="26"/>
+        </w:rPr>
+        <w:t xml:space="preserve"> </w:t>
+      </w:r>
+      <w:proofErr w:type="spellStart"/>
+      <w:r>
+        <w:rPr>
+          <w:rFonts w:ascii="Times New Roman" w:hAnsi="Times New Roman" w:cs="Times New Roman"/>
+          <w:sz w:val="26"/>
+          <w:szCs w:val="26"/>
+        </w:rPr>
+        <w:t>tra</w:t>
+      </w:r>
+      <w:proofErr w:type="spellEnd"/>
+      <w:r>
+        <w:rPr>
+          <w:rFonts w:ascii="Times New Roman" w:hAnsi="Times New Roman" w:cs="Times New Roman"/>
+          <w:sz w:val="26"/>
+          <w:szCs w:val="26"/>
+        </w:rPr>
+        <w:t xml:space="preserve"> </w:t>
+      </w:r>
+      <w:proofErr w:type="spellStart"/>
+      <w:r>
+        <w:rPr>
+          <w:rFonts w:ascii="Times New Roman" w:hAnsi="Times New Roman" w:cs="Times New Roman"/>
+          <w:sz w:val="26"/>
+          <w:szCs w:val="26"/>
+        </w:rPr>
+        <w:t>lại</w:t>
+      </w:r>
+      <w:proofErr w:type="spellEnd"/>
+      <w:r>
+        <w:rPr>
+          <w:rFonts w:ascii="Times New Roman" w:hAnsi="Times New Roman" w:cs="Times New Roman"/>
+          <w:sz w:val="26"/>
+          <w:szCs w:val="26"/>
+        </w:rPr>
+        <w:t xml:space="preserve"> </w:t>
+      </w:r>
+      <w:proofErr w:type="spellStart"/>
+      <w:r>
+        <w:rPr>
+          <w:rFonts w:ascii="Times New Roman" w:hAnsi="Times New Roman" w:cs="Times New Roman"/>
+          <w:sz w:val="26"/>
+          <w:szCs w:val="26"/>
+        </w:rPr>
+        <w:t>trạng</w:t>
+      </w:r>
+      <w:proofErr w:type="spellEnd"/>
+      <w:r>
+        <w:rPr>
+          <w:rFonts w:ascii="Times New Roman" w:hAnsi="Times New Roman" w:cs="Times New Roman"/>
+          <w:sz w:val="26"/>
+          <w:szCs w:val="26"/>
+        </w:rPr>
+        <w:t xml:space="preserve"> </w:t>
+      </w:r>
+      <w:proofErr w:type="spellStart"/>
+      <w:r>
+        <w:rPr>
+          <w:rFonts w:ascii="Times New Roman" w:hAnsi="Times New Roman" w:cs="Times New Roman"/>
+          <w:sz w:val="26"/>
+          <w:szCs w:val="26"/>
+        </w:rPr>
+        <w:t>thái</w:t>
+      </w:r>
+      <w:proofErr w:type="spellEnd"/>
+      <w:r>
+        <w:rPr>
+          <w:rFonts w:ascii="Times New Roman" w:hAnsi="Times New Roman" w:cs="Times New Roman"/>
+          <w:sz w:val="26"/>
+          <w:szCs w:val="26"/>
+        </w:rPr>
+        <w:t xml:space="preserve"> </w:t>
+      </w:r>
+      <w:proofErr w:type="spellStart"/>
+      <w:r>
+        <w:rPr>
+          <w:rFonts w:ascii="Times New Roman" w:hAnsi="Times New Roman" w:cs="Times New Roman"/>
+          <w:sz w:val="26"/>
+          <w:szCs w:val="26"/>
+        </w:rPr>
+        <w:t>các</w:t>
+      </w:r>
+      <w:proofErr w:type="spellEnd"/>
+      <w:r>
+        <w:rPr>
+          <w:rFonts w:ascii="Times New Roman" w:hAnsi="Times New Roman" w:cs="Times New Roman"/>
+          <w:sz w:val="26"/>
+          <w:szCs w:val="26"/>
+        </w:rPr>
+        <w:t xml:space="preserve"> file </w:t>
+      </w:r>
+      <w:proofErr w:type="spellStart"/>
+      <w:r>
+        <w:rPr>
+          <w:rFonts w:ascii="Times New Roman" w:hAnsi="Times New Roman" w:cs="Times New Roman"/>
+          <w:sz w:val="26"/>
+          <w:szCs w:val="26"/>
+        </w:rPr>
+        <w:t>đó</w:t>
+      </w:r>
+      <w:proofErr w:type="spellEnd"/>
     </w:p>
     <w:p>
       <w:pPr>
@@ -1075,6 +2346,7 @@
           <w:szCs w:val="26"/>
         </w:rPr>
       </w:pPr>
+      <w:proofErr w:type="spellStart"/>
       <w:r>
         <w:rPr>
           <w:rFonts w:ascii="Times New Roman" w:hAnsi="Times New Roman" w:cs="Times New Roman"/>
@@ -1082,16 +2354,82 @@
           <w:sz w:val="26"/>
           <w:szCs w:val="26"/>
         </w:rPr>
-        <w:t xml:space="preserve">Lưu </w:t>
-      </w:r>
-      <w:r>
-        <w:rPr>
-          <w:rFonts w:ascii="Times New Roman" w:hAnsi="Times New Roman" w:cs="Times New Roman"/>
-          <w:sz w:val="26"/>
-          <w:szCs w:val="26"/>
-        </w:rPr>
-        <w:t>những thay đổi đó</w:t>
-      </w:r>
+        <w:t>Lưu</w:t>
+      </w:r>
+      <w:proofErr w:type="spellEnd"/>
+      <w:r>
+        <w:rPr>
+          <w:rFonts w:ascii="Times New Roman" w:hAnsi="Times New Roman" w:cs="Times New Roman"/>
+          <w:b/>
+          <w:sz w:val="26"/>
+          <w:szCs w:val="26"/>
+        </w:rPr>
+        <w:t xml:space="preserve"> </w:t>
+      </w:r>
+      <w:proofErr w:type="spellStart"/>
+      <w:r>
+        <w:rPr>
+          <w:rFonts w:ascii="Times New Roman" w:hAnsi="Times New Roman" w:cs="Times New Roman"/>
+          <w:sz w:val="26"/>
+          <w:szCs w:val="26"/>
+        </w:rPr>
+        <w:t>những</w:t>
+      </w:r>
+      <w:proofErr w:type="spellEnd"/>
+      <w:r>
+        <w:rPr>
+          <w:rFonts w:ascii="Times New Roman" w:hAnsi="Times New Roman" w:cs="Times New Roman"/>
+          <w:sz w:val="26"/>
+          <w:szCs w:val="26"/>
+        </w:rPr>
+        <w:t xml:space="preserve"> </w:t>
+      </w:r>
+      <w:proofErr w:type="spellStart"/>
+      <w:r>
+        <w:rPr>
+          <w:rFonts w:ascii="Times New Roman" w:hAnsi="Times New Roman" w:cs="Times New Roman"/>
+          <w:sz w:val="26"/>
+          <w:szCs w:val="26"/>
+        </w:rPr>
+        <w:t>thay</w:t>
+      </w:r>
+      <w:proofErr w:type="spellEnd"/>
+      <w:r>
+        <w:rPr>
+          <w:rFonts w:ascii="Times New Roman" w:hAnsi="Times New Roman" w:cs="Times New Roman"/>
+          <w:sz w:val="26"/>
+          <w:szCs w:val="26"/>
+        </w:rPr>
+        <w:t xml:space="preserve"> </w:t>
+      </w:r>
+      <w:proofErr w:type="spellStart"/>
+      <w:r>
+        <w:rPr>
+          <w:rFonts w:ascii="Times New Roman" w:hAnsi="Times New Roman" w:cs="Times New Roman"/>
+          <w:sz w:val="26"/>
+          <w:szCs w:val="26"/>
+        </w:rPr>
+        <w:t>đổi</w:t>
+      </w:r>
+      <w:proofErr w:type="spellEnd"/>
+      <w:r>
+        <w:rPr>
+          <w:rFonts w:ascii="Times New Roman" w:hAnsi="Times New Roman" w:cs="Times New Roman"/>
+          <w:sz w:val="26"/>
+          <w:szCs w:val="26"/>
+        </w:rPr>
+        <w:t xml:space="preserve"> </w:t>
+      </w:r>
+      <w:proofErr w:type="spellStart"/>
+      <w:r>
+        <w:rPr>
+          <w:rFonts w:ascii="Times New Roman" w:hAnsi="Times New Roman" w:cs="Times New Roman"/>
+          <w:sz w:val="26"/>
+          <w:szCs w:val="26"/>
+        </w:rPr>
+        <w:t>đó</w:t>
+      </w:r>
+      <w:proofErr w:type="spellEnd"/>
     </w:p>
     <w:p>
       <w:pPr>
@@ -1102,14 +2440,34 @@
           <w:szCs w:val="26"/>
         </w:rPr>
       </w:pPr>
-      <w:r>
-        <w:rPr>
-          <w:rFonts w:ascii="Times New Roman" w:hAnsi="Times New Roman" w:cs="Times New Roman"/>
-          <w:sz w:val="26"/>
-          <w:szCs w:val="26"/>
-        </w:rPr>
-        <w:t>Trả lời</w:t>
-      </w:r>
+      <w:proofErr w:type="spellStart"/>
+      <w:r>
+        <w:rPr>
+          <w:rFonts w:ascii="Times New Roman" w:hAnsi="Times New Roman" w:cs="Times New Roman"/>
+          <w:sz w:val="26"/>
+          <w:szCs w:val="26"/>
+        </w:rPr>
+        <w:t>Trả</w:t>
+      </w:r>
+      <w:proofErr w:type="spellEnd"/>
+      <w:r>
+        <w:rPr>
+          <w:rFonts w:ascii="Times New Roman" w:hAnsi="Times New Roman" w:cs="Times New Roman"/>
+          <w:sz w:val="26"/>
+          <w:szCs w:val="26"/>
+        </w:rPr>
+        <w:t xml:space="preserve"> </w:t>
+      </w:r>
+      <w:proofErr w:type="spellStart"/>
+      <w:r>
+        <w:rPr>
+          <w:rFonts w:ascii="Times New Roman" w:hAnsi="Times New Roman" w:cs="Times New Roman"/>
+          <w:sz w:val="26"/>
+          <w:szCs w:val="26"/>
+        </w:rPr>
+        <w:t>lời</w:t>
+      </w:r>
+      <w:proofErr w:type="spellEnd"/>
       <w:r>
         <w:rPr>
           <w:rFonts w:ascii="Times New Roman" w:hAnsi="Times New Roman" w:cs="Times New Roman"/>
@@ -1154,13 +2512,113 @@
           <w:szCs w:val="26"/>
         </w:rPr>
       </w:pPr>
-      <w:r>
-        <w:rPr>
-          <w:rFonts w:ascii="Times New Roman" w:hAnsi="Times New Roman" w:cs="Times New Roman"/>
-          <w:sz w:val="26"/>
-          <w:szCs w:val="26"/>
-        </w:rPr>
-        <w:t xml:space="preserve">Đẩy các thay đổi đó lên </w:t>
+      <w:proofErr w:type="spellStart"/>
+      <w:r>
+        <w:rPr>
+          <w:rFonts w:ascii="Times New Roman" w:hAnsi="Times New Roman" w:cs="Times New Roman"/>
+          <w:sz w:val="26"/>
+          <w:szCs w:val="26"/>
+        </w:rPr>
+        <w:t>Đẩy</w:t>
+      </w:r>
+      <w:proofErr w:type="spellEnd"/>
+      <w:r>
+        <w:rPr>
+          <w:rFonts w:ascii="Times New Roman" w:hAnsi="Times New Roman" w:cs="Times New Roman"/>
+          <w:sz w:val="26"/>
+          <w:szCs w:val="26"/>
+        </w:rPr>
+        <w:t xml:space="preserve"> </w:t>
+      </w:r>
+      <w:proofErr w:type="spellStart"/>
+      <w:r>
+        <w:rPr>
+          <w:rFonts w:ascii="Times New Roman" w:hAnsi="Times New Roman" w:cs="Times New Roman"/>
+          <w:sz w:val="26"/>
+          <w:szCs w:val="26"/>
+        </w:rPr>
+        <w:t>các</w:t>
+      </w:r>
+      <w:proofErr w:type="spellEnd"/>
+      <w:r>
+        <w:rPr>
+          <w:rFonts w:ascii="Times New Roman" w:hAnsi="Times New Roman" w:cs="Times New Roman"/>
+          <w:sz w:val="26"/>
+          <w:szCs w:val="26"/>
+        </w:rPr>
+        <w:t xml:space="preserve"> </w:t>
+      </w:r>
+      <w:proofErr w:type="spellStart"/>
+      <w:r>
+        <w:rPr>
+          <w:rFonts w:ascii="Times New Roman" w:hAnsi="Times New Roman" w:cs="Times New Roman"/>
+          <w:sz w:val="26"/>
+          <w:szCs w:val="26"/>
+        </w:rPr>
+        <w:t>thay</w:t>
+      </w:r>
+      <w:proofErr w:type="spellEnd"/>
+      <w:r>
+        <w:rPr>
+          <w:rFonts w:ascii="Times New Roman" w:hAnsi="Times New Roman" w:cs="Times New Roman"/>
+          <w:sz w:val="26"/>
+          <w:szCs w:val="26"/>
+        </w:rPr>
+        <w:t xml:space="preserve"> </w:t>
+      </w:r>
+      <w:proofErr w:type="spellStart"/>
+      <w:r>
+        <w:rPr>
+          <w:rFonts w:ascii="Times New Roman" w:hAnsi="Times New Roman" w:cs="Times New Roman"/>
+          <w:sz w:val="26"/>
+          <w:szCs w:val="26"/>
+        </w:rPr>
+        <w:t>đổi</w:t>
+      </w:r>
+      <w:proofErr w:type="spellEnd"/>
+      <w:r>
+        <w:rPr>
+          <w:rFonts w:ascii="Times New Roman" w:hAnsi="Times New Roman" w:cs="Times New Roman"/>
+          <w:sz w:val="26"/>
+          <w:szCs w:val="26"/>
+        </w:rPr>
+        <w:t xml:space="preserve"> </w:t>
+      </w:r>
+      <w:proofErr w:type="spellStart"/>
+      <w:r>
+        <w:rPr>
+          <w:rFonts w:ascii="Times New Roman" w:hAnsi="Times New Roman" w:cs="Times New Roman"/>
+          <w:sz w:val="26"/>
+          <w:szCs w:val="26"/>
+        </w:rPr>
+        <w:t>đó</w:t>
+      </w:r>
+      <w:proofErr w:type="spellEnd"/>
+      <w:r>
+        <w:rPr>
+          <w:rFonts w:ascii="Times New Roman" w:hAnsi="Times New Roman" w:cs="Times New Roman"/>
+          <w:sz w:val="26"/>
+          <w:szCs w:val="26"/>
+        </w:rPr>
+        <w:t xml:space="preserve"> </w:t>
+      </w:r>
+      <w:proofErr w:type="spellStart"/>
+      <w:r>
+        <w:rPr>
+          <w:rFonts w:ascii="Times New Roman" w:hAnsi="Times New Roman" w:cs="Times New Roman"/>
+          <w:sz w:val="26"/>
+          <w:szCs w:val="26"/>
+        </w:rPr>
+        <w:t>lên</w:t>
+      </w:r>
+      <w:proofErr w:type="spellEnd"/>
+      <w:r>
+        <w:rPr>
+          <w:rFonts w:ascii="Times New Roman" w:hAnsi="Times New Roman" w:cs="Times New Roman"/>
+          <w:sz w:val="26"/>
+          <w:szCs w:val="26"/>
+        </w:rPr>
+        <w:t xml:space="preserve"> </w:t>
       </w:r>
       <w:r>
         <w:rPr>
@@ -1176,8 +2634,36 @@
           <w:sz w:val="26"/>
           <w:szCs w:val="26"/>
         </w:rPr>
-        <w:t xml:space="preserve"> của nhóm</w:t>
-      </w:r>
+        <w:t xml:space="preserve"> </w:t>
+      </w:r>
+      <w:proofErr w:type="spellStart"/>
+      <w:r>
+        <w:rPr>
+          <w:rFonts w:ascii="Times New Roman" w:hAnsi="Times New Roman" w:cs="Times New Roman"/>
+          <w:sz w:val="26"/>
+          <w:szCs w:val="26"/>
+        </w:rPr>
+        <w:t>của</w:t>
+      </w:r>
+      <w:proofErr w:type="spellEnd"/>
+      <w:r>
+        <w:rPr>
+          <w:rFonts w:ascii="Times New Roman" w:hAnsi="Times New Roman" w:cs="Times New Roman"/>
+          <w:sz w:val="26"/>
+          <w:szCs w:val="26"/>
+        </w:rPr>
+        <w:t xml:space="preserve"> </w:t>
+      </w:r>
+      <w:proofErr w:type="spellStart"/>
+      <w:r>
+        <w:rPr>
+          <w:rFonts w:ascii="Times New Roman" w:hAnsi="Times New Roman" w:cs="Times New Roman"/>
+          <w:sz w:val="26"/>
+          <w:szCs w:val="26"/>
+        </w:rPr>
+        <w:t>nhóm</w:t>
+      </w:r>
+      <w:proofErr w:type="spellEnd"/>
     </w:p>
     <w:p>
       <w:pPr>
@@ -1288,15 +2774,51 @@
           <w:sz w:val="26"/>
           <w:szCs w:val="26"/>
         </w:rPr>
-        <w:t xml:space="preserve"> thực hiệ</w:t>
-      </w:r>
-      <w:r>
-        <w:rPr>
-          <w:rFonts w:ascii="Times New Roman" w:hAnsi="Times New Roman" w:cs="Times New Roman"/>
-          <w:sz w:val="26"/>
-          <w:szCs w:val="26"/>
-        </w:rPr>
-        <w:t xml:space="preserve">n Pull, SV </w:t>
+        <w:t xml:space="preserve"> </w:t>
+      </w:r>
+      <w:proofErr w:type="spellStart"/>
+      <w:r>
+        <w:rPr>
+          <w:rFonts w:ascii="Times New Roman" w:hAnsi="Times New Roman" w:cs="Times New Roman"/>
+          <w:sz w:val="26"/>
+          <w:szCs w:val="26"/>
+        </w:rPr>
+        <w:t>thực</w:t>
+      </w:r>
+      <w:proofErr w:type="spellEnd"/>
+      <w:r>
+        <w:rPr>
+          <w:rFonts w:ascii="Times New Roman" w:hAnsi="Times New Roman" w:cs="Times New Roman"/>
+          <w:sz w:val="26"/>
+          <w:szCs w:val="26"/>
+        </w:rPr>
+        <w:t xml:space="preserve"> </w:t>
+      </w:r>
+      <w:proofErr w:type="spellStart"/>
+      <w:r>
+        <w:rPr>
+          <w:rFonts w:ascii="Times New Roman" w:hAnsi="Times New Roman" w:cs="Times New Roman"/>
+          <w:sz w:val="26"/>
+          <w:szCs w:val="26"/>
+        </w:rPr>
+        <w:t>hiệ</w:t>
+      </w:r>
+      <w:r>
+        <w:rPr>
+          <w:rFonts w:ascii="Times New Roman" w:hAnsi="Times New Roman" w:cs="Times New Roman"/>
+          <w:sz w:val="26"/>
+          <w:szCs w:val="26"/>
+        </w:rPr>
+        <w:t>n</w:t>
+      </w:r>
+      <w:proofErr w:type="spellEnd"/>
+      <w:r>
+        <w:rPr>
+          <w:rFonts w:ascii="Times New Roman" w:hAnsi="Times New Roman" w:cs="Times New Roman"/>
+          <w:sz w:val="26"/>
+          <w:szCs w:val="26"/>
+        </w:rPr>
+        <w:t xml:space="preserve"> Pull, SV </w:t>
       </w:r>
       <w:r>
         <w:rPr>
@@ -1336,8 +2858,90 @@
           <w:sz w:val="26"/>
           <w:szCs w:val="26"/>
         </w:rPr>
-        <w:t xml:space="preserve"> thực hiện Fetch. Nêu nhận xét</w:t>
-      </w:r>
+        <w:t xml:space="preserve"> </w:t>
+      </w:r>
+      <w:proofErr w:type="spellStart"/>
+      <w:r>
+        <w:rPr>
+          <w:rFonts w:ascii="Times New Roman" w:hAnsi="Times New Roman" w:cs="Times New Roman"/>
+          <w:sz w:val="26"/>
+          <w:szCs w:val="26"/>
+        </w:rPr>
+        <w:t>thực</w:t>
+      </w:r>
+      <w:proofErr w:type="spellEnd"/>
+      <w:r>
+        <w:rPr>
+          <w:rFonts w:ascii="Times New Roman" w:hAnsi="Times New Roman" w:cs="Times New Roman"/>
+          <w:sz w:val="26"/>
+          <w:szCs w:val="26"/>
+        </w:rPr>
+        <w:t xml:space="preserve"> </w:t>
+      </w:r>
+      <w:proofErr w:type="spellStart"/>
+      <w:r>
+        <w:rPr>
+          <w:rFonts w:ascii="Times New Roman" w:hAnsi="Times New Roman" w:cs="Times New Roman"/>
+          <w:sz w:val="26"/>
+          <w:szCs w:val="26"/>
+        </w:rPr>
+        <w:t>hiện</w:t>
+      </w:r>
+      <w:proofErr w:type="spellEnd"/>
+      <w:r>
+        <w:rPr>
+          <w:rFonts w:ascii="Times New Roman" w:hAnsi="Times New Roman" w:cs="Times New Roman"/>
+          <w:sz w:val="26"/>
+          <w:szCs w:val="26"/>
+        </w:rPr>
+        <w:t xml:space="preserve"> Fetch. </w:t>
+      </w:r>
+      <w:proofErr w:type="spellStart"/>
+      <w:r>
+        <w:rPr>
+          <w:rFonts w:ascii="Times New Roman" w:hAnsi="Times New Roman" w:cs="Times New Roman"/>
+          <w:sz w:val="26"/>
+          <w:szCs w:val="26"/>
+        </w:rPr>
+        <w:t>Nêu</w:t>
+      </w:r>
+      <w:proofErr w:type="spellEnd"/>
+      <w:r>
+        <w:rPr>
+          <w:rFonts w:ascii="Times New Roman" w:hAnsi="Times New Roman" w:cs="Times New Roman"/>
+          <w:sz w:val="26"/>
+          <w:szCs w:val="26"/>
+        </w:rPr>
+        <w:t xml:space="preserve"> </w:t>
+      </w:r>
+      <w:proofErr w:type="spellStart"/>
+      <w:r>
+        <w:rPr>
+          <w:rFonts w:ascii="Times New Roman" w:hAnsi="Times New Roman" w:cs="Times New Roman"/>
+          <w:sz w:val="26"/>
+          <w:szCs w:val="26"/>
+        </w:rPr>
+        <w:t>nhận</w:t>
+      </w:r>
+      <w:proofErr w:type="spellEnd"/>
+      <w:r>
+        <w:rPr>
+          <w:rFonts w:ascii="Times New Roman" w:hAnsi="Times New Roman" w:cs="Times New Roman"/>
+          <w:sz w:val="26"/>
+          <w:szCs w:val="26"/>
+        </w:rPr>
+        <w:t xml:space="preserve"> </w:t>
+      </w:r>
+      <w:proofErr w:type="spellStart"/>
+      <w:r>
+        <w:rPr>
+          <w:rFonts w:ascii="Times New Roman" w:hAnsi="Times New Roman" w:cs="Times New Roman"/>
+          <w:sz w:val="26"/>
+          <w:szCs w:val="26"/>
+        </w:rPr>
+        <w:t>xét</w:t>
+      </w:r>
+      <w:proofErr w:type="spellEnd"/>
     </w:p>
     <w:p>
       <w:pPr>
@@ -1406,14 +3010,268 @@
           <w:szCs w:val="26"/>
         </w:rPr>
       </w:pPr>
-      <w:r>
-        <w:rPr>
-          <w:rFonts w:ascii="Times New Roman" w:hAnsi="Times New Roman" w:cs="Times New Roman"/>
-          <w:sz w:val="26"/>
-          <w:szCs w:val="26"/>
-        </w:rPr>
-        <w:t>Các SV hoàn thiện hàm được cho theo cách giải riêng của mình</w:t>
-      </w:r>
+      <w:proofErr w:type="spellStart"/>
+      <w:r>
+        <w:rPr>
+          <w:rFonts w:ascii="Times New Roman" w:hAnsi="Times New Roman" w:cs="Times New Roman"/>
+          <w:sz w:val="26"/>
+          <w:szCs w:val="26"/>
+        </w:rPr>
+        <w:t>Các</w:t>
+      </w:r>
+      <w:proofErr w:type="spellEnd"/>
+      <w:r>
+        <w:rPr>
+          <w:rFonts w:ascii="Times New Roman" w:hAnsi="Times New Roman" w:cs="Times New Roman"/>
+          <w:sz w:val="26"/>
+          <w:szCs w:val="26"/>
+        </w:rPr>
+        <w:t xml:space="preserve"> SV </w:t>
+      </w:r>
+      <w:proofErr w:type="spellStart"/>
+      <w:r>
+        <w:rPr>
+          <w:rFonts w:ascii="Times New Roman" w:hAnsi="Times New Roman" w:cs="Times New Roman"/>
+          <w:sz w:val="26"/>
+          <w:szCs w:val="26"/>
+        </w:rPr>
+        <w:t>hoàn</w:t>
+      </w:r>
+      <w:proofErr w:type="spellEnd"/>
+      <w:r>
+        <w:rPr>
+          <w:rFonts w:ascii="Times New Roman" w:hAnsi="Times New Roman" w:cs="Times New Roman"/>
+          <w:sz w:val="26"/>
+          <w:szCs w:val="26"/>
+        </w:rPr>
+        <w:t xml:space="preserve"> </w:t>
+      </w:r>
+      <w:proofErr w:type="spellStart"/>
+      <w:r>
+        <w:rPr>
+          <w:rFonts w:ascii="Times New Roman" w:hAnsi="Times New Roman" w:cs="Times New Roman"/>
+          <w:sz w:val="26"/>
+          <w:szCs w:val="26"/>
+        </w:rPr>
+        <w:t>thiện</w:t>
+      </w:r>
+      <w:proofErr w:type="spellEnd"/>
+      <w:r>
+        <w:rPr>
+          <w:rFonts w:ascii="Times New Roman" w:hAnsi="Times New Roman" w:cs="Times New Roman"/>
+          <w:sz w:val="26"/>
+          <w:szCs w:val="26"/>
+        </w:rPr>
+        <w:t xml:space="preserve"> </w:t>
+      </w:r>
+      <w:proofErr w:type="spellStart"/>
+      <w:r>
+        <w:rPr>
+          <w:rFonts w:ascii="Times New Roman" w:hAnsi="Times New Roman" w:cs="Times New Roman"/>
+          <w:sz w:val="26"/>
+          <w:szCs w:val="26"/>
+        </w:rPr>
+        <w:t>hàm</w:t>
+      </w:r>
+      <w:proofErr w:type="spellEnd"/>
+      <w:r>
+        <w:rPr>
+          <w:rFonts w:ascii="Times New Roman" w:hAnsi="Times New Roman" w:cs="Times New Roman"/>
+          <w:sz w:val="26"/>
+          <w:szCs w:val="26"/>
+        </w:rPr>
+        <w:t xml:space="preserve"> </w:t>
+      </w:r>
+      <w:proofErr w:type="spellStart"/>
+      <w:r>
+        <w:rPr>
+          <w:rFonts w:ascii="Times New Roman" w:hAnsi="Times New Roman" w:cs="Times New Roman"/>
+          <w:sz w:val="26"/>
+          <w:szCs w:val="26"/>
+        </w:rPr>
+        <w:t>được</w:t>
+      </w:r>
+      <w:proofErr w:type="spellEnd"/>
+      <w:r>
+        <w:rPr>
+          <w:rFonts w:ascii="Times New Roman" w:hAnsi="Times New Roman" w:cs="Times New Roman"/>
+          <w:sz w:val="26"/>
+          <w:szCs w:val="26"/>
+        </w:rPr>
+        <w:t xml:space="preserve"> </w:t>
+      </w:r>
+      <w:proofErr w:type="spellStart"/>
+      <w:r>
+        <w:rPr>
+          <w:rFonts w:ascii="Times New Roman" w:hAnsi="Times New Roman" w:cs="Times New Roman"/>
+          <w:sz w:val="26"/>
+          <w:szCs w:val="26"/>
+        </w:rPr>
+        <w:t>cho</w:t>
+      </w:r>
+      <w:proofErr w:type="spellEnd"/>
+      <w:r>
+        <w:rPr>
+          <w:rFonts w:ascii="Times New Roman" w:hAnsi="Times New Roman" w:cs="Times New Roman"/>
+          <w:sz w:val="26"/>
+          <w:szCs w:val="26"/>
+        </w:rPr>
+        <w:t xml:space="preserve"> </w:t>
+      </w:r>
+      <w:proofErr w:type="spellStart"/>
+      <w:r>
+        <w:rPr>
+          <w:rFonts w:ascii="Times New Roman" w:hAnsi="Times New Roman" w:cs="Times New Roman"/>
+          <w:sz w:val="26"/>
+          <w:szCs w:val="26"/>
+        </w:rPr>
+        <w:t>theo</w:t>
+      </w:r>
+      <w:proofErr w:type="spellEnd"/>
+      <w:r>
+        <w:rPr>
+          <w:rFonts w:ascii="Times New Roman" w:hAnsi="Times New Roman" w:cs="Times New Roman"/>
+          <w:sz w:val="26"/>
+          <w:szCs w:val="26"/>
+        </w:rPr>
+        <w:t xml:space="preserve"> </w:t>
+      </w:r>
+      <w:proofErr w:type="spellStart"/>
+      <w:r>
+        <w:rPr>
+          <w:rFonts w:ascii="Times New Roman" w:hAnsi="Times New Roman" w:cs="Times New Roman"/>
+          <w:sz w:val="26"/>
+          <w:szCs w:val="26"/>
+        </w:rPr>
+        <w:t>cách</w:t>
+      </w:r>
+      <w:proofErr w:type="spellEnd"/>
+      <w:r>
+        <w:rPr>
+          <w:rFonts w:ascii="Times New Roman" w:hAnsi="Times New Roman" w:cs="Times New Roman"/>
+          <w:sz w:val="26"/>
+          <w:szCs w:val="26"/>
+        </w:rPr>
+        <w:t xml:space="preserve"> </w:t>
+      </w:r>
+      <w:proofErr w:type="spellStart"/>
+      <w:r>
+        <w:rPr>
+          <w:rFonts w:ascii="Times New Roman" w:hAnsi="Times New Roman" w:cs="Times New Roman"/>
+          <w:sz w:val="26"/>
+          <w:szCs w:val="26"/>
+        </w:rPr>
+        <w:t>giải</w:t>
+      </w:r>
+      <w:proofErr w:type="spellEnd"/>
+      <w:r>
+        <w:rPr>
+          <w:rFonts w:ascii="Times New Roman" w:hAnsi="Times New Roman" w:cs="Times New Roman"/>
+          <w:sz w:val="26"/>
+          <w:szCs w:val="26"/>
+        </w:rPr>
+        <w:t xml:space="preserve"> </w:t>
+      </w:r>
+      <w:proofErr w:type="spellStart"/>
+      <w:r>
+        <w:rPr>
+          <w:rFonts w:ascii="Times New Roman" w:hAnsi="Times New Roman" w:cs="Times New Roman"/>
+          <w:sz w:val="26"/>
+          <w:szCs w:val="26"/>
+        </w:rPr>
+        <w:t>riêng</w:t>
+      </w:r>
+      <w:proofErr w:type="spellEnd"/>
+      <w:r>
+        <w:rPr>
+          <w:rFonts w:ascii="Times New Roman" w:hAnsi="Times New Roman" w:cs="Times New Roman"/>
+          <w:sz w:val="26"/>
+          <w:szCs w:val="26"/>
+        </w:rPr>
+        <w:t xml:space="preserve"> </w:t>
+      </w:r>
+      <w:proofErr w:type="spellStart"/>
+      <w:r>
+        <w:rPr>
+          <w:rFonts w:ascii="Times New Roman" w:hAnsi="Times New Roman" w:cs="Times New Roman"/>
+          <w:sz w:val="26"/>
+          <w:szCs w:val="26"/>
+        </w:rPr>
+        <w:t>của</w:t>
+      </w:r>
+      <w:proofErr w:type="spellEnd"/>
+      <w:r>
+        <w:rPr>
+          <w:rFonts w:ascii="Times New Roman" w:hAnsi="Times New Roman" w:cs="Times New Roman"/>
+          <w:sz w:val="26"/>
+          <w:szCs w:val="26"/>
+        </w:rPr>
+        <w:t xml:space="preserve"> </w:t>
+      </w:r>
+      <w:proofErr w:type="spellStart"/>
+      <w:r>
+        <w:rPr>
+          <w:rFonts w:ascii="Times New Roman" w:hAnsi="Times New Roman" w:cs="Times New Roman"/>
+          <w:sz w:val="26"/>
+          <w:szCs w:val="26"/>
+        </w:rPr>
+        <w:t>mình</w:t>
+      </w:r>
+      <w:proofErr w:type="spellEnd"/>
+    </w:p>
+    <w:p>
+      <w:pPr>
+        <w:pStyle w:val="ListParagraph"/>
+        <w:rPr>
+          <w:rFonts w:ascii="Times New Roman" w:hAnsi="Times New Roman" w:cs="Times New Roman"/>
+          <w:sz w:val="26"/>
+          <w:szCs w:val="26"/>
+        </w:rPr>
+      </w:pPr>
+      <w:r>
+        <w:rPr>
+          <w:rFonts w:ascii="Times New Roman" w:hAnsi="Times New Roman" w:cs="Times New Roman"/>
+          <w:sz w:val="26"/>
+          <w:szCs w:val="26"/>
+        </w:rPr>
+        <w:drawing>
+          <wp:inline distT="0" distB="0" distL="0" distR="0" wp14:anchorId="6E106E8A" wp14:editId="6DBE0FDD">
+            <wp:extent cx="5344271" cy="3791479"/>
+            <wp:effectExtent l="0" t="0" r="8890" b="0"/>
+            <wp:docPr id="8" name="Picture 8"/>
+            <wp:cNvGraphicFramePr>
+              <a:graphicFrameLocks xmlns:a="http://schemas.openxmlformats.org/drawingml/2006/main" noChangeAspect="1"/>
+            </wp:cNvGraphicFramePr>
+            <a:graphic xmlns:a="http://schemas.openxmlformats.org/drawingml/2006/main">
+              <a:graphicData uri="http://schemas.openxmlformats.org/drawingml/2006/picture">
+                <pic:pic xmlns:pic="http://schemas.openxmlformats.org/drawingml/2006/picture">
+                  <pic:nvPicPr>
+                    <pic:cNvPr id="1" name=""/>
+                    <pic:cNvPicPr/>
+                  </pic:nvPicPr>
+                  <pic:blipFill>
+                    <a:blip r:embed="rId13"/>
+                    <a:stretch>
+                      <a:fillRect/>
+                    </a:stretch>
+                  </pic:blipFill>
+                  <pic:spPr>
+                    <a:xfrm>
+                      <a:off x="0" y="0"/>
+                      <a:ext cx="5344271" cy="3791479"/>
+                    </a:xfrm>
+                    <a:prstGeom prst="rect">
+                      <a:avLst/>
+                    </a:prstGeom>
+                  </pic:spPr>
+                </pic:pic>
+              </a:graphicData>
+            </a:graphic>
+          </wp:inline>
+        </w:drawing>
+      </w:r>
+      <w:bookmarkStart w:id="0" w:name="_GoBack"/>
+      <w:bookmarkEnd w:id="0"/>
     </w:p>
     <w:p>
       <w:pPr>
@@ -1442,8 +3300,144 @@
           <w:sz w:val="26"/>
           <w:szCs w:val="26"/>
         </w:rPr>
-        <w:t xml:space="preserve"> cập nhật thay đổi lên kho trung tâm</w:t>
-      </w:r>
+        <w:t xml:space="preserve"> </w:t>
+      </w:r>
+      <w:proofErr w:type="spellStart"/>
+      <w:r>
+        <w:rPr>
+          <w:rFonts w:ascii="Times New Roman" w:hAnsi="Times New Roman" w:cs="Times New Roman"/>
+          <w:sz w:val="26"/>
+          <w:szCs w:val="26"/>
+        </w:rPr>
+        <w:t>cập</w:t>
+      </w:r>
+      <w:proofErr w:type="spellEnd"/>
+      <w:r>
+        <w:rPr>
+          <w:rFonts w:ascii="Times New Roman" w:hAnsi="Times New Roman" w:cs="Times New Roman"/>
+          <w:sz w:val="26"/>
+          <w:szCs w:val="26"/>
+        </w:rPr>
+        <w:t xml:space="preserve"> </w:t>
+      </w:r>
+      <w:proofErr w:type="spellStart"/>
+      <w:r>
+        <w:rPr>
+          <w:rFonts w:ascii="Times New Roman" w:hAnsi="Times New Roman" w:cs="Times New Roman"/>
+          <w:sz w:val="26"/>
+          <w:szCs w:val="26"/>
+        </w:rPr>
+        <w:t>nhật</w:t>
+      </w:r>
+      <w:proofErr w:type="spellEnd"/>
+      <w:r>
+        <w:rPr>
+          <w:rFonts w:ascii="Times New Roman" w:hAnsi="Times New Roman" w:cs="Times New Roman"/>
+          <w:sz w:val="26"/>
+          <w:szCs w:val="26"/>
+        </w:rPr>
+        <w:t xml:space="preserve"> </w:t>
+      </w:r>
+      <w:proofErr w:type="spellStart"/>
+      <w:r>
+        <w:rPr>
+          <w:rFonts w:ascii="Times New Roman" w:hAnsi="Times New Roman" w:cs="Times New Roman"/>
+          <w:sz w:val="26"/>
+          <w:szCs w:val="26"/>
+        </w:rPr>
+        <w:t>thay</w:t>
+      </w:r>
+      <w:proofErr w:type="spellEnd"/>
+      <w:r>
+        <w:rPr>
+          <w:rFonts w:ascii="Times New Roman" w:hAnsi="Times New Roman" w:cs="Times New Roman"/>
+          <w:sz w:val="26"/>
+          <w:szCs w:val="26"/>
+        </w:rPr>
+        <w:t xml:space="preserve"> </w:t>
+      </w:r>
+      <w:proofErr w:type="spellStart"/>
+      <w:r>
+        <w:rPr>
+          <w:rFonts w:ascii="Times New Roman" w:hAnsi="Times New Roman" w:cs="Times New Roman"/>
+          <w:sz w:val="26"/>
+          <w:szCs w:val="26"/>
+        </w:rPr>
+        <w:t>đổi</w:t>
+      </w:r>
+      <w:proofErr w:type="spellEnd"/>
+      <w:r>
+        <w:rPr>
+          <w:rFonts w:ascii="Times New Roman" w:hAnsi="Times New Roman" w:cs="Times New Roman"/>
+          <w:sz w:val="26"/>
+          <w:szCs w:val="26"/>
+        </w:rPr>
+        <w:t xml:space="preserve"> </w:t>
+      </w:r>
+      <w:proofErr w:type="spellStart"/>
+      <w:r>
+        <w:rPr>
+          <w:rFonts w:ascii="Times New Roman" w:hAnsi="Times New Roman" w:cs="Times New Roman"/>
+          <w:sz w:val="26"/>
+          <w:szCs w:val="26"/>
+        </w:rPr>
+        <w:t>lên</w:t>
+      </w:r>
+      <w:proofErr w:type="spellEnd"/>
+      <w:r>
+        <w:rPr>
+          <w:rFonts w:ascii="Times New Roman" w:hAnsi="Times New Roman" w:cs="Times New Roman"/>
+          <w:sz w:val="26"/>
+          <w:szCs w:val="26"/>
+        </w:rPr>
+        <w:t xml:space="preserve"> </w:t>
+      </w:r>
+      <w:proofErr w:type="spellStart"/>
+      <w:r>
+        <w:rPr>
+          <w:rFonts w:ascii="Times New Roman" w:hAnsi="Times New Roman" w:cs="Times New Roman"/>
+          <w:sz w:val="26"/>
+          <w:szCs w:val="26"/>
+        </w:rPr>
+        <w:t>kho</w:t>
+      </w:r>
+      <w:proofErr w:type="spellEnd"/>
+      <w:r>
+        <w:rPr>
+          <w:rFonts w:ascii="Times New Roman" w:hAnsi="Times New Roman" w:cs="Times New Roman"/>
+          <w:sz w:val="26"/>
+          <w:szCs w:val="26"/>
+        </w:rPr>
+        <w:t xml:space="preserve"> </w:t>
+      </w:r>
+      <w:proofErr w:type="spellStart"/>
+      <w:r>
+        <w:rPr>
+          <w:rFonts w:ascii="Times New Roman" w:hAnsi="Times New Roman" w:cs="Times New Roman"/>
+          <w:sz w:val="26"/>
+          <w:szCs w:val="26"/>
+        </w:rPr>
+        <w:t>trung</w:t>
+      </w:r>
+      <w:proofErr w:type="spellEnd"/>
+      <w:r>
+        <w:rPr>
+          <w:rFonts w:ascii="Times New Roman" w:hAnsi="Times New Roman" w:cs="Times New Roman"/>
+          <w:sz w:val="26"/>
+          <w:szCs w:val="26"/>
+        </w:rPr>
+        <w:t xml:space="preserve"> </w:t>
+      </w:r>
+      <w:proofErr w:type="spellStart"/>
+      <w:r>
+        <w:rPr>
+          <w:rFonts w:ascii="Times New Roman" w:hAnsi="Times New Roman" w:cs="Times New Roman"/>
+          <w:sz w:val="26"/>
+          <w:szCs w:val="26"/>
+        </w:rPr>
+        <w:t>tâm</w:t>
+      </w:r>
+      <w:proofErr w:type="spellEnd"/>
       <w:r>
         <w:rPr>
           <w:rFonts w:ascii="Times New Roman" w:hAnsi="Times New Roman" w:cs="Times New Roman"/>
@@ -1470,7 +3464,67 @@
           <w:sz w:val="26"/>
           <w:szCs w:val="26"/>
         </w:rPr>
-        <w:t>Cho biết kết quả?</w:t>
+        <w:t xml:space="preserve">Cho </w:t>
+      </w:r>
+      <w:proofErr w:type="spellStart"/>
+      <w:r>
+        <w:rPr>
+          <w:rFonts w:ascii="Times New Roman" w:hAnsi="Times New Roman" w:cs="Times New Roman"/>
+          <w:color w:val="FF0000"/>
+          <w:sz w:val="26"/>
+          <w:szCs w:val="26"/>
+        </w:rPr>
+        <w:t>biết</w:t>
+      </w:r>
+      <w:proofErr w:type="spellEnd"/>
+      <w:r>
+        <w:rPr>
+          <w:rFonts w:ascii="Times New Roman" w:hAnsi="Times New Roman" w:cs="Times New Roman"/>
+          <w:color w:val="FF0000"/>
+          <w:sz w:val="26"/>
+          <w:szCs w:val="26"/>
+        </w:rPr>
+        <w:t xml:space="preserve"> </w:t>
+      </w:r>
+      <w:proofErr w:type="spellStart"/>
+      <w:r>
+        <w:rPr>
+          <w:rFonts w:ascii="Times New Roman" w:hAnsi="Times New Roman" w:cs="Times New Roman"/>
+          <w:color w:val="FF0000"/>
+          <w:sz w:val="26"/>
+          <w:szCs w:val="26"/>
+        </w:rPr>
+        <w:t>kết</w:t>
+      </w:r>
+      <w:proofErr w:type="spellEnd"/>
+      <w:r>
+        <w:rPr>
+          <w:rFonts w:ascii="Times New Roman" w:hAnsi="Times New Roman" w:cs="Times New Roman"/>
+          <w:color w:val="FF0000"/>
+          <w:sz w:val="26"/>
+          <w:szCs w:val="26"/>
+        </w:rPr>
+        <w:t xml:space="preserve"> </w:t>
+      </w:r>
+      <w:proofErr w:type="spellStart"/>
+      <w:r>
+        <w:rPr>
+          <w:rFonts w:ascii="Times New Roman" w:hAnsi="Times New Roman" w:cs="Times New Roman"/>
+          <w:color w:val="FF0000"/>
+          <w:sz w:val="26"/>
+          <w:szCs w:val="26"/>
+        </w:rPr>
+        <w:t>quả</w:t>
+      </w:r>
+      <w:proofErr w:type="spellEnd"/>
+      <w:r>
+        <w:rPr>
+          <w:rFonts w:ascii="Times New Roman" w:hAnsi="Times New Roman" w:cs="Times New Roman"/>
+          <w:color w:val="FF0000"/>
+          <w:sz w:val="26"/>
+          <w:szCs w:val="26"/>
+        </w:rPr>
+        <w:t>?</w:t>
       </w:r>
     </w:p>
     <w:p>
@@ -1502,6 +3556,7 @@
           <w:sz w:val="26"/>
           <w:szCs w:val="26"/>
         </w:rPr>
+        <w:lastRenderedPageBreak/>
         <w:t>SV C</w:t>
       </w:r>
       <w:r>
@@ -1510,8 +3565,144 @@
           <w:sz w:val="26"/>
           <w:szCs w:val="26"/>
         </w:rPr>
-        <w:t xml:space="preserve"> cập nhật thay đổi lên kho trung tâm</w:t>
-      </w:r>
+        <w:t xml:space="preserve"> </w:t>
+      </w:r>
+      <w:proofErr w:type="spellStart"/>
+      <w:r>
+        <w:rPr>
+          <w:rFonts w:ascii="Times New Roman" w:hAnsi="Times New Roman" w:cs="Times New Roman"/>
+          <w:sz w:val="26"/>
+          <w:szCs w:val="26"/>
+        </w:rPr>
+        <w:t>cập</w:t>
+      </w:r>
+      <w:proofErr w:type="spellEnd"/>
+      <w:r>
+        <w:rPr>
+          <w:rFonts w:ascii="Times New Roman" w:hAnsi="Times New Roman" w:cs="Times New Roman"/>
+          <w:sz w:val="26"/>
+          <w:szCs w:val="26"/>
+        </w:rPr>
+        <w:t xml:space="preserve"> </w:t>
+      </w:r>
+      <w:proofErr w:type="spellStart"/>
+      <w:r>
+        <w:rPr>
+          <w:rFonts w:ascii="Times New Roman" w:hAnsi="Times New Roman" w:cs="Times New Roman"/>
+          <w:sz w:val="26"/>
+          <w:szCs w:val="26"/>
+        </w:rPr>
+        <w:t>nhật</w:t>
+      </w:r>
+      <w:proofErr w:type="spellEnd"/>
+      <w:r>
+        <w:rPr>
+          <w:rFonts w:ascii="Times New Roman" w:hAnsi="Times New Roman" w:cs="Times New Roman"/>
+          <w:sz w:val="26"/>
+          <w:szCs w:val="26"/>
+        </w:rPr>
+        <w:t xml:space="preserve"> </w:t>
+      </w:r>
+      <w:proofErr w:type="spellStart"/>
+      <w:r>
+        <w:rPr>
+          <w:rFonts w:ascii="Times New Roman" w:hAnsi="Times New Roman" w:cs="Times New Roman"/>
+          <w:sz w:val="26"/>
+          <w:szCs w:val="26"/>
+        </w:rPr>
+        <w:t>thay</w:t>
+      </w:r>
+      <w:proofErr w:type="spellEnd"/>
+      <w:r>
+        <w:rPr>
+          <w:rFonts w:ascii="Times New Roman" w:hAnsi="Times New Roman" w:cs="Times New Roman"/>
+          <w:sz w:val="26"/>
+          <w:szCs w:val="26"/>
+        </w:rPr>
+        <w:t xml:space="preserve"> </w:t>
+      </w:r>
+      <w:proofErr w:type="spellStart"/>
+      <w:r>
+        <w:rPr>
+          <w:rFonts w:ascii="Times New Roman" w:hAnsi="Times New Roman" w:cs="Times New Roman"/>
+          <w:sz w:val="26"/>
+          <w:szCs w:val="26"/>
+        </w:rPr>
+        <w:t>đổi</w:t>
+      </w:r>
+      <w:proofErr w:type="spellEnd"/>
+      <w:r>
+        <w:rPr>
+          <w:rFonts w:ascii="Times New Roman" w:hAnsi="Times New Roman" w:cs="Times New Roman"/>
+          <w:sz w:val="26"/>
+          <w:szCs w:val="26"/>
+        </w:rPr>
+        <w:t xml:space="preserve"> </w:t>
+      </w:r>
+      <w:proofErr w:type="spellStart"/>
+      <w:r>
+        <w:rPr>
+          <w:rFonts w:ascii="Times New Roman" w:hAnsi="Times New Roman" w:cs="Times New Roman"/>
+          <w:sz w:val="26"/>
+          <w:szCs w:val="26"/>
+        </w:rPr>
+        <w:t>lên</w:t>
+      </w:r>
+      <w:proofErr w:type="spellEnd"/>
+      <w:r>
+        <w:rPr>
+          <w:rFonts w:ascii="Times New Roman" w:hAnsi="Times New Roman" w:cs="Times New Roman"/>
+          <w:sz w:val="26"/>
+          <w:szCs w:val="26"/>
+        </w:rPr>
+        <w:t xml:space="preserve"> </w:t>
+      </w:r>
+      <w:proofErr w:type="spellStart"/>
+      <w:r>
+        <w:rPr>
+          <w:rFonts w:ascii="Times New Roman" w:hAnsi="Times New Roman" w:cs="Times New Roman"/>
+          <w:sz w:val="26"/>
+          <w:szCs w:val="26"/>
+        </w:rPr>
+        <w:t>kho</w:t>
+      </w:r>
+      <w:proofErr w:type="spellEnd"/>
+      <w:r>
+        <w:rPr>
+          <w:rFonts w:ascii="Times New Roman" w:hAnsi="Times New Roman" w:cs="Times New Roman"/>
+          <w:sz w:val="26"/>
+          <w:szCs w:val="26"/>
+        </w:rPr>
+        <w:t xml:space="preserve"> </w:t>
+      </w:r>
+      <w:proofErr w:type="spellStart"/>
+      <w:r>
+        <w:rPr>
+          <w:rFonts w:ascii="Times New Roman" w:hAnsi="Times New Roman" w:cs="Times New Roman"/>
+          <w:sz w:val="26"/>
+          <w:szCs w:val="26"/>
+        </w:rPr>
+        <w:t>trung</w:t>
+      </w:r>
+      <w:proofErr w:type="spellEnd"/>
+      <w:r>
+        <w:rPr>
+          <w:rFonts w:ascii="Times New Roman" w:hAnsi="Times New Roman" w:cs="Times New Roman"/>
+          <w:sz w:val="26"/>
+          <w:szCs w:val="26"/>
+        </w:rPr>
+        <w:t xml:space="preserve"> </w:t>
+      </w:r>
+      <w:proofErr w:type="spellStart"/>
+      <w:r>
+        <w:rPr>
+          <w:rFonts w:ascii="Times New Roman" w:hAnsi="Times New Roman" w:cs="Times New Roman"/>
+          <w:sz w:val="26"/>
+          <w:szCs w:val="26"/>
+        </w:rPr>
+        <w:t>tâm</w:t>
+      </w:r>
+      <w:proofErr w:type="spellEnd"/>
       <w:r>
         <w:rPr>
           <w:rFonts w:ascii="Times New Roman" w:hAnsi="Times New Roman" w:cs="Times New Roman"/>
@@ -1538,8 +3729,9 @@
           <w:sz w:val="26"/>
           <w:szCs w:val="26"/>
         </w:rPr>
-        <w:t>Cho biết kết quả</w:t>
-      </w:r>
+        <w:t xml:space="preserve">Cho </w:t>
+      </w:r>
+      <w:proofErr w:type="spellStart"/>
       <w:r>
         <w:rPr>
           <w:rFonts w:ascii="Times New Roman" w:hAnsi="Times New Roman" w:cs="Times New Roman"/>
@@ -1547,8 +3739,109 @@
           <w:sz w:val="26"/>
           <w:szCs w:val="26"/>
         </w:rPr>
-        <w:t xml:space="preserve"> và nguyên nhân</w:t>
-      </w:r>
+        <w:t>biết</w:t>
+      </w:r>
+      <w:proofErr w:type="spellEnd"/>
+      <w:r>
+        <w:rPr>
+          <w:rFonts w:ascii="Times New Roman" w:hAnsi="Times New Roman" w:cs="Times New Roman"/>
+          <w:color w:val="FF0000"/>
+          <w:sz w:val="26"/>
+          <w:szCs w:val="26"/>
+        </w:rPr>
+        <w:t xml:space="preserve"> </w:t>
+      </w:r>
+      <w:proofErr w:type="spellStart"/>
+      <w:r>
+        <w:rPr>
+          <w:rFonts w:ascii="Times New Roman" w:hAnsi="Times New Roman" w:cs="Times New Roman"/>
+          <w:color w:val="FF0000"/>
+          <w:sz w:val="26"/>
+          <w:szCs w:val="26"/>
+        </w:rPr>
+        <w:t>kết</w:t>
+      </w:r>
+      <w:proofErr w:type="spellEnd"/>
+      <w:r>
+        <w:rPr>
+          <w:rFonts w:ascii="Times New Roman" w:hAnsi="Times New Roman" w:cs="Times New Roman"/>
+          <w:color w:val="FF0000"/>
+          <w:sz w:val="26"/>
+          <w:szCs w:val="26"/>
+        </w:rPr>
+        <w:t xml:space="preserve"> </w:t>
+      </w:r>
+      <w:proofErr w:type="spellStart"/>
+      <w:r>
+        <w:rPr>
+          <w:rFonts w:ascii="Times New Roman" w:hAnsi="Times New Roman" w:cs="Times New Roman"/>
+          <w:color w:val="FF0000"/>
+          <w:sz w:val="26"/>
+          <w:szCs w:val="26"/>
+        </w:rPr>
+        <w:t>quả</w:t>
+      </w:r>
+      <w:proofErr w:type="spellEnd"/>
+      <w:r>
+        <w:rPr>
+          <w:rFonts w:ascii="Times New Roman" w:hAnsi="Times New Roman" w:cs="Times New Roman"/>
+          <w:color w:val="FF0000"/>
+          <w:sz w:val="26"/>
+          <w:szCs w:val="26"/>
+        </w:rPr>
+        <w:t xml:space="preserve"> </w:t>
+      </w:r>
+      <w:proofErr w:type="spellStart"/>
+      <w:r>
+        <w:rPr>
+          <w:rFonts w:ascii="Times New Roman" w:hAnsi="Times New Roman" w:cs="Times New Roman"/>
+          <w:color w:val="FF0000"/>
+          <w:sz w:val="26"/>
+          <w:szCs w:val="26"/>
+        </w:rPr>
+        <w:t>và</w:t>
+      </w:r>
+      <w:proofErr w:type="spellEnd"/>
+      <w:r>
+        <w:rPr>
+          <w:rFonts w:ascii="Times New Roman" w:hAnsi="Times New Roman" w:cs="Times New Roman"/>
+          <w:color w:val="FF0000"/>
+          <w:sz w:val="26"/>
+          <w:szCs w:val="26"/>
+        </w:rPr>
+        <w:t xml:space="preserve"> </w:t>
+      </w:r>
+      <w:proofErr w:type="spellStart"/>
+      <w:r>
+        <w:rPr>
+          <w:rFonts w:ascii="Times New Roman" w:hAnsi="Times New Roman" w:cs="Times New Roman"/>
+          <w:color w:val="FF0000"/>
+          <w:sz w:val="26"/>
+          <w:szCs w:val="26"/>
+        </w:rPr>
+        <w:t>nguyên</w:t>
+      </w:r>
+      <w:proofErr w:type="spellEnd"/>
+      <w:r>
+        <w:rPr>
+          <w:rFonts w:ascii="Times New Roman" w:hAnsi="Times New Roman" w:cs="Times New Roman"/>
+          <w:color w:val="FF0000"/>
+          <w:sz w:val="26"/>
+          <w:szCs w:val="26"/>
+        </w:rPr>
+        <w:t xml:space="preserve"> </w:t>
+      </w:r>
+      <w:proofErr w:type="spellStart"/>
+      <w:r>
+        <w:rPr>
+          <w:rFonts w:ascii="Times New Roman" w:hAnsi="Times New Roman" w:cs="Times New Roman"/>
+          <w:color w:val="FF0000"/>
+          <w:sz w:val="26"/>
+          <w:szCs w:val="26"/>
+        </w:rPr>
+        <w:t>nhân</w:t>
+      </w:r>
+      <w:proofErr w:type="spellEnd"/>
     </w:p>
     <w:p>
       <w:pPr>
@@ -1573,14 +3866,124 @@
           <w:szCs w:val="26"/>
         </w:rPr>
       </w:pPr>
-      <w:r>
-        <w:rPr>
-          <w:rFonts w:ascii="Times New Roman" w:hAnsi="Times New Roman" w:cs="Times New Roman"/>
-          <w:sz w:val="26"/>
-          <w:szCs w:val="26"/>
-        </w:rPr>
-        <w:t>Nhóm nêu cách giải quyết xung đột</w:t>
-      </w:r>
+      <w:proofErr w:type="spellStart"/>
+      <w:r>
+        <w:rPr>
+          <w:rFonts w:ascii="Times New Roman" w:hAnsi="Times New Roman" w:cs="Times New Roman"/>
+          <w:sz w:val="26"/>
+          <w:szCs w:val="26"/>
+        </w:rPr>
+        <w:t>Nhóm</w:t>
+      </w:r>
+      <w:proofErr w:type="spellEnd"/>
+      <w:r>
+        <w:rPr>
+          <w:rFonts w:ascii="Times New Roman" w:hAnsi="Times New Roman" w:cs="Times New Roman"/>
+          <w:sz w:val="26"/>
+          <w:szCs w:val="26"/>
+        </w:rPr>
+        <w:t xml:space="preserve"> </w:t>
+      </w:r>
+      <w:proofErr w:type="spellStart"/>
+      <w:r>
+        <w:rPr>
+          <w:rFonts w:ascii="Times New Roman" w:hAnsi="Times New Roman" w:cs="Times New Roman"/>
+          <w:sz w:val="26"/>
+          <w:szCs w:val="26"/>
+        </w:rPr>
+        <w:t>nêu</w:t>
+      </w:r>
+      <w:proofErr w:type="spellEnd"/>
+      <w:r>
+        <w:rPr>
+          <w:rFonts w:ascii="Times New Roman" w:hAnsi="Times New Roman" w:cs="Times New Roman"/>
+          <w:sz w:val="26"/>
+          <w:szCs w:val="26"/>
+        </w:rPr>
+        <w:t xml:space="preserve"> </w:t>
+      </w:r>
+      <w:proofErr w:type="spellStart"/>
+      <w:r>
+        <w:rPr>
+          <w:rFonts w:ascii="Times New Roman" w:hAnsi="Times New Roman" w:cs="Times New Roman"/>
+          <w:sz w:val="26"/>
+          <w:szCs w:val="26"/>
+        </w:rPr>
+        <w:t>cách</w:t>
+      </w:r>
+      <w:proofErr w:type="spellEnd"/>
+      <w:r>
+        <w:rPr>
+          <w:rFonts w:ascii="Times New Roman" w:hAnsi="Times New Roman" w:cs="Times New Roman"/>
+          <w:sz w:val="26"/>
+          <w:szCs w:val="26"/>
+        </w:rPr>
+        <w:t xml:space="preserve"> </w:t>
+      </w:r>
+      <w:proofErr w:type="spellStart"/>
+      <w:r>
+        <w:rPr>
+          <w:rFonts w:ascii="Times New Roman" w:hAnsi="Times New Roman" w:cs="Times New Roman"/>
+          <w:sz w:val="26"/>
+          <w:szCs w:val="26"/>
+        </w:rPr>
+        <w:t>giải</w:t>
+      </w:r>
+      <w:proofErr w:type="spellEnd"/>
+      <w:r>
+        <w:rPr>
+          <w:rFonts w:ascii="Times New Roman" w:hAnsi="Times New Roman" w:cs="Times New Roman"/>
+          <w:sz w:val="26"/>
+          <w:szCs w:val="26"/>
+        </w:rPr>
+        <w:t xml:space="preserve"> </w:t>
+      </w:r>
+      <w:proofErr w:type="spellStart"/>
+      <w:r>
+        <w:rPr>
+          <w:rFonts w:ascii="Times New Roman" w:hAnsi="Times New Roman" w:cs="Times New Roman"/>
+          <w:sz w:val="26"/>
+          <w:szCs w:val="26"/>
+        </w:rPr>
+        <w:t>quyết</w:t>
+      </w:r>
+      <w:proofErr w:type="spellEnd"/>
+      <w:r>
+        <w:rPr>
+          <w:rFonts w:ascii="Times New Roman" w:hAnsi="Times New Roman" w:cs="Times New Roman"/>
+          <w:sz w:val="26"/>
+          <w:szCs w:val="26"/>
+        </w:rPr>
+        <w:t xml:space="preserve"> </w:t>
+      </w:r>
+      <w:proofErr w:type="spellStart"/>
+      <w:r>
+        <w:rPr>
+          <w:rFonts w:ascii="Times New Roman" w:hAnsi="Times New Roman" w:cs="Times New Roman"/>
+          <w:sz w:val="26"/>
+          <w:szCs w:val="26"/>
+        </w:rPr>
+        <w:t>xung</w:t>
+      </w:r>
+      <w:proofErr w:type="spellEnd"/>
+      <w:r>
+        <w:rPr>
+          <w:rFonts w:ascii="Times New Roman" w:hAnsi="Times New Roman" w:cs="Times New Roman"/>
+          <w:sz w:val="26"/>
+          <w:szCs w:val="26"/>
+        </w:rPr>
+        <w:t xml:space="preserve"> </w:t>
+      </w:r>
+      <w:proofErr w:type="spellStart"/>
+      <w:r>
+        <w:rPr>
+          <w:rFonts w:ascii="Times New Roman" w:hAnsi="Times New Roman" w:cs="Times New Roman"/>
+          <w:sz w:val="26"/>
+          <w:szCs w:val="26"/>
+        </w:rPr>
+        <w:t>đột</w:t>
+      </w:r>
+      <w:proofErr w:type="spellEnd"/>
       <w:r>
         <w:rPr>
           <w:rFonts w:ascii="Times New Roman" w:hAnsi="Times New Roman" w:cs="Times New Roman"/>
@@ -1651,7 +4054,241 @@
           <w:sz w:val="26"/>
           <w:szCs w:val="26"/>
         </w:rPr>
-        <w:t xml:space="preserve"> cập nhật lại LR của mình để có được phần mới bổ sung của SV B và C</w:t>
+        <w:t xml:space="preserve"> </w:t>
+      </w:r>
+      <w:proofErr w:type="spellStart"/>
+      <w:r>
+        <w:rPr>
+          <w:rFonts w:ascii="Times New Roman" w:hAnsi="Times New Roman" w:cs="Times New Roman"/>
+          <w:sz w:val="26"/>
+          <w:szCs w:val="26"/>
+        </w:rPr>
+        <w:t>cập</w:t>
+      </w:r>
+      <w:proofErr w:type="spellEnd"/>
+      <w:r>
+        <w:rPr>
+          <w:rFonts w:ascii="Times New Roman" w:hAnsi="Times New Roman" w:cs="Times New Roman"/>
+          <w:sz w:val="26"/>
+          <w:szCs w:val="26"/>
+        </w:rPr>
+        <w:t xml:space="preserve"> </w:t>
+      </w:r>
+      <w:proofErr w:type="spellStart"/>
+      <w:r>
+        <w:rPr>
+          <w:rFonts w:ascii="Times New Roman" w:hAnsi="Times New Roman" w:cs="Times New Roman"/>
+          <w:sz w:val="26"/>
+          <w:szCs w:val="26"/>
+        </w:rPr>
+        <w:t>nhật</w:t>
+      </w:r>
+      <w:proofErr w:type="spellEnd"/>
+      <w:r>
+        <w:rPr>
+          <w:rFonts w:ascii="Times New Roman" w:hAnsi="Times New Roman" w:cs="Times New Roman"/>
+          <w:sz w:val="26"/>
+          <w:szCs w:val="26"/>
+        </w:rPr>
+        <w:t xml:space="preserve"> </w:t>
+      </w:r>
+      <w:proofErr w:type="spellStart"/>
+      <w:r>
+        <w:rPr>
+          <w:rFonts w:ascii="Times New Roman" w:hAnsi="Times New Roman" w:cs="Times New Roman"/>
+          <w:sz w:val="26"/>
+          <w:szCs w:val="26"/>
+        </w:rPr>
+        <w:t>lại</w:t>
+      </w:r>
+      <w:proofErr w:type="spellEnd"/>
+      <w:r>
+        <w:rPr>
+          <w:rFonts w:ascii="Times New Roman" w:hAnsi="Times New Roman" w:cs="Times New Roman"/>
+          <w:sz w:val="26"/>
+          <w:szCs w:val="26"/>
+        </w:rPr>
+        <w:t xml:space="preserve"> LR </w:t>
+      </w:r>
+      <w:proofErr w:type="spellStart"/>
+      <w:r>
+        <w:rPr>
+          <w:rFonts w:ascii="Times New Roman" w:hAnsi="Times New Roman" w:cs="Times New Roman"/>
+          <w:sz w:val="26"/>
+          <w:szCs w:val="26"/>
+        </w:rPr>
+        <w:t>của</w:t>
+      </w:r>
+      <w:proofErr w:type="spellEnd"/>
+      <w:r>
+        <w:rPr>
+          <w:rFonts w:ascii="Times New Roman" w:hAnsi="Times New Roman" w:cs="Times New Roman"/>
+          <w:sz w:val="26"/>
+          <w:szCs w:val="26"/>
+        </w:rPr>
+        <w:t xml:space="preserve"> </w:t>
+      </w:r>
+      <w:proofErr w:type="spellStart"/>
+      <w:r>
+        <w:rPr>
+          <w:rFonts w:ascii="Times New Roman" w:hAnsi="Times New Roman" w:cs="Times New Roman"/>
+          <w:sz w:val="26"/>
+          <w:szCs w:val="26"/>
+        </w:rPr>
+        <w:t>mình</w:t>
+      </w:r>
+      <w:proofErr w:type="spellEnd"/>
+      <w:r>
+        <w:rPr>
+          <w:rFonts w:ascii="Times New Roman" w:hAnsi="Times New Roman" w:cs="Times New Roman"/>
+          <w:sz w:val="26"/>
+          <w:szCs w:val="26"/>
+        </w:rPr>
+        <w:t xml:space="preserve"> </w:t>
+      </w:r>
+      <w:proofErr w:type="spellStart"/>
+      <w:r>
+        <w:rPr>
+          <w:rFonts w:ascii="Times New Roman" w:hAnsi="Times New Roman" w:cs="Times New Roman"/>
+          <w:sz w:val="26"/>
+          <w:szCs w:val="26"/>
+        </w:rPr>
+        <w:t>để</w:t>
+      </w:r>
+      <w:proofErr w:type="spellEnd"/>
+      <w:r>
+        <w:rPr>
+          <w:rFonts w:ascii="Times New Roman" w:hAnsi="Times New Roman" w:cs="Times New Roman"/>
+          <w:sz w:val="26"/>
+          <w:szCs w:val="26"/>
+        </w:rPr>
+        <w:t xml:space="preserve"> </w:t>
+      </w:r>
+      <w:proofErr w:type="spellStart"/>
+      <w:r>
+        <w:rPr>
+          <w:rFonts w:ascii="Times New Roman" w:hAnsi="Times New Roman" w:cs="Times New Roman"/>
+          <w:sz w:val="26"/>
+          <w:szCs w:val="26"/>
+        </w:rPr>
+        <w:t>có</w:t>
+      </w:r>
+      <w:proofErr w:type="spellEnd"/>
+      <w:r>
+        <w:rPr>
+          <w:rFonts w:ascii="Times New Roman" w:hAnsi="Times New Roman" w:cs="Times New Roman"/>
+          <w:sz w:val="26"/>
+          <w:szCs w:val="26"/>
+        </w:rPr>
+        <w:t xml:space="preserve"> </w:t>
+      </w:r>
+      <w:proofErr w:type="spellStart"/>
+      <w:r>
+        <w:rPr>
+          <w:rFonts w:ascii="Times New Roman" w:hAnsi="Times New Roman" w:cs="Times New Roman"/>
+          <w:sz w:val="26"/>
+          <w:szCs w:val="26"/>
+        </w:rPr>
+        <w:t>được</w:t>
+      </w:r>
+      <w:proofErr w:type="spellEnd"/>
+      <w:r>
+        <w:rPr>
+          <w:rFonts w:ascii="Times New Roman" w:hAnsi="Times New Roman" w:cs="Times New Roman"/>
+          <w:sz w:val="26"/>
+          <w:szCs w:val="26"/>
+        </w:rPr>
+        <w:t xml:space="preserve"> </w:t>
+      </w:r>
+      <w:proofErr w:type="spellStart"/>
+      <w:r>
+        <w:rPr>
+          <w:rFonts w:ascii="Times New Roman" w:hAnsi="Times New Roman" w:cs="Times New Roman"/>
+          <w:sz w:val="26"/>
+          <w:szCs w:val="26"/>
+        </w:rPr>
+        <w:t>phần</w:t>
+      </w:r>
+      <w:proofErr w:type="spellEnd"/>
+      <w:r>
+        <w:rPr>
+          <w:rFonts w:ascii="Times New Roman" w:hAnsi="Times New Roman" w:cs="Times New Roman"/>
+          <w:sz w:val="26"/>
+          <w:szCs w:val="26"/>
+        </w:rPr>
+        <w:t xml:space="preserve"> </w:t>
+      </w:r>
+      <w:proofErr w:type="spellStart"/>
+      <w:r>
+        <w:rPr>
+          <w:rFonts w:ascii="Times New Roman" w:hAnsi="Times New Roman" w:cs="Times New Roman"/>
+          <w:sz w:val="26"/>
+          <w:szCs w:val="26"/>
+        </w:rPr>
+        <w:t>mới</w:t>
+      </w:r>
+      <w:proofErr w:type="spellEnd"/>
+      <w:r>
+        <w:rPr>
+          <w:rFonts w:ascii="Times New Roman" w:hAnsi="Times New Roman" w:cs="Times New Roman"/>
+          <w:sz w:val="26"/>
+          <w:szCs w:val="26"/>
+        </w:rPr>
+        <w:t xml:space="preserve"> </w:t>
+      </w:r>
+      <w:proofErr w:type="spellStart"/>
+      <w:r>
+        <w:rPr>
+          <w:rFonts w:ascii="Times New Roman" w:hAnsi="Times New Roman" w:cs="Times New Roman"/>
+          <w:sz w:val="26"/>
+          <w:szCs w:val="26"/>
+        </w:rPr>
+        <w:t>bổ</w:t>
+      </w:r>
+      <w:proofErr w:type="spellEnd"/>
+      <w:r>
+        <w:rPr>
+          <w:rFonts w:ascii="Times New Roman" w:hAnsi="Times New Roman" w:cs="Times New Roman"/>
+          <w:sz w:val="26"/>
+          <w:szCs w:val="26"/>
+        </w:rPr>
+        <w:t xml:space="preserve"> sung </w:t>
+      </w:r>
+      <w:proofErr w:type="spellStart"/>
+      <w:r>
+        <w:rPr>
+          <w:rFonts w:ascii="Times New Roman" w:hAnsi="Times New Roman" w:cs="Times New Roman"/>
+          <w:sz w:val="26"/>
+          <w:szCs w:val="26"/>
+        </w:rPr>
+        <w:t>của</w:t>
+      </w:r>
+      <w:proofErr w:type="spellEnd"/>
+      <w:r>
+        <w:rPr>
+          <w:rFonts w:ascii="Times New Roman" w:hAnsi="Times New Roman" w:cs="Times New Roman"/>
+          <w:sz w:val="26"/>
+          <w:szCs w:val="26"/>
+        </w:rPr>
+        <w:t xml:space="preserve"> SV B </w:t>
+      </w:r>
+      <w:proofErr w:type="spellStart"/>
+      <w:r>
+        <w:rPr>
+          <w:rFonts w:ascii="Times New Roman" w:hAnsi="Times New Roman" w:cs="Times New Roman"/>
+          <w:sz w:val="26"/>
+          <w:szCs w:val="26"/>
+        </w:rPr>
+        <w:t>và</w:t>
+      </w:r>
+      <w:proofErr w:type="spellEnd"/>
+      <w:r>
+        <w:rPr>
+          <w:rFonts w:ascii="Times New Roman" w:hAnsi="Times New Roman" w:cs="Times New Roman"/>
+          <w:sz w:val="26"/>
+          <w:szCs w:val="26"/>
+        </w:rPr>
+        <w:t xml:space="preserve"> C</w:t>
       </w:r>
     </w:p>
     <w:p>
@@ -1701,7 +4338,295 @@
           <w:sz w:val="26"/>
           <w:szCs w:val="26"/>
         </w:rPr>
-        <w:t xml:space="preserve"> cho biết những chỗ khác nhau của file trong phiên bản hiện tại với phiên bản trước.</w:t>
+        <w:t xml:space="preserve"> </w:t>
+      </w:r>
+      <w:proofErr w:type="spellStart"/>
+      <w:r>
+        <w:rPr>
+          <w:rFonts w:ascii="Times New Roman" w:hAnsi="Times New Roman" w:cs="Times New Roman"/>
+          <w:sz w:val="26"/>
+          <w:szCs w:val="26"/>
+        </w:rPr>
+        <w:t>cho</w:t>
+      </w:r>
+      <w:proofErr w:type="spellEnd"/>
+      <w:r>
+        <w:rPr>
+          <w:rFonts w:ascii="Times New Roman" w:hAnsi="Times New Roman" w:cs="Times New Roman"/>
+          <w:sz w:val="26"/>
+          <w:szCs w:val="26"/>
+        </w:rPr>
+        <w:t xml:space="preserve"> </w:t>
+      </w:r>
+      <w:proofErr w:type="spellStart"/>
+      <w:r>
+        <w:rPr>
+          <w:rFonts w:ascii="Times New Roman" w:hAnsi="Times New Roman" w:cs="Times New Roman"/>
+          <w:sz w:val="26"/>
+          <w:szCs w:val="26"/>
+        </w:rPr>
+        <w:t>biết</w:t>
+      </w:r>
+      <w:proofErr w:type="spellEnd"/>
+      <w:r>
+        <w:rPr>
+          <w:rFonts w:ascii="Times New Roman" w:hAnsi="Times New Roman" w:cs="Times New Roman"/>
+          <w:sz w:val="26"/>
+          <w:szCs w:val="26"/>
+        </w:rPr>
+        <w:t xml:space="preserve"> </w:t>
+      </w:r>
+      <w:proofErr w:type="spellStart"/>
+      <w:r>
+        <w:rPr>
+          <w:rFonts w:ascii="Times New Roman" w:hAnsi="Times New Roman" w:cs="Times New Roman"/>
+          <w:sz w:val="26"/>
+          <w:szCs w:val="26"/>
+        </w:rPr>
+        <w:t>những</w:t>
+      </w:r>
+      <w:proofErr w:type="spellEnd"/>
+      <w:r>
+        <w:rPr>
+          <w:rFonts w:ascii="Times New Roman" w:hAnsi="Times New Roman" w:cs="Times New Roman"/>
+          <w:sz w:val="26"/>
+          <w:szCs w:val="26"/>
+        </w:rPr>
+        <w:t xml:space="preserve"> </w:t>
+      </w:r>
+      <w:proofErr w:type="spellStart"/>
+      <w:r>
+        <w:rPr>
+          <w:rFonts w:ascii="Times New Roman" w:hAnsi="Times New Roman" w:cs="Times New Roman"/>
+          <w:sz w:val="26"/>
+          <w:szCs w:val="26"/>
+        </w:rPr>
+        <w:t>chỗ</w:t>
+      </w:r>
+      <w:proofErr w:type="spellEnd"/>
+      <w:r>
+        <w:rPr>
+          <w:rFonts w:ascii="Times New Roman" w:hAnsi="Times New Roman" w:cs="Times New Roman"/>
+          <w:sz w:val="26"/>
+          <w:szCs w:val="26"/>
+        </w:rPr>
+        <w:t xml:space="preserve"> </w:t>
+      </w:r>
+      <w:proofErr w:type="spellStart"/>
+      <w:r>
+        <w:rPr>
+          <w:rFonts w:ascii="Times New Roman" w:hAnsi="Times New Roman" w:cs="Times New Roman"/>
+          <w:sz w:val="26"/>
+          <w:szCs w:val="26"/>
+        </w:rPr>
+        <w:t>khác</w:t>
+      </w:r>
+      <w:proofErr w:type="spellEnd"/>
+      <w:r>
+        <w:rPr>
+          <w:rFonts w:ascii="Times New Roman" w:hAnsi="Times New Roman" w:cs="Times New Roman"/>
+          <w:sz w:val="26"/>
+          <w:szCs w:val="26"/>
+        </w:rPr>
+        <w:t xml:space="preserve"> </w:t>
+      </w:r>
+      <w:proofErr w:type="spellStart"/>
+      <w:r>
+        <w:rPr>
+          <w:rFonts w:ascii="Times New Roman" w:hAnsi="Times New Roman" w:cs="Times New Roman"/>
+          <w:sz w:val="26"/>
+          <w:szCs w:val="26"/>
+        </w:rPr>
+        <w:t>nhau</w:t>
+      </w:r>
+      <w:proofErr w:type="spellEnd"/>
+      <w:r>
+        <w:rPr>
+          <w:rFonts w:ascii="Times New Roman" w:hAnsi="Times New Roman" w:cs="Times New Roman"/>
+          <w:sz w:val="26"/>
+          <w:szCs w:val="26"/>
+        </w:rPr>
+        <w:t xml:space="preserve"> </w:t>
+      </w:r>
+      <w:proofErr w:type="spellStart"/>
+      <w:r>
+        <w:rPr>
+          <w:rFonts w:ascii="Times New Roman" w:hAnsi="Times New Roman" w:cs="Times New Roman"/>
+          <w:sz w:val="26"/>
+          <w:szCs w:val="26"/>
+        </w:rPr>
+        <w:t>của</w:t>
+      </w:r>
+      <w:proofErr w:type="spellEnd"/>
+      <w:r>
+        <w:rPr>
+          <w:rFonts w:ascii="Times New Roman" w:hAnsi="Times New Roman" w:cs="Times New Roman"/>
+          <w:sz w:val="26"/>
+          <w:szCs w:val="26"/>
+        </w:rPr>
+        <w:t xml:space="preserve"> file </w:t>
+      </w:r>
+      <w:proofErr w:type="spellStart"/>
+      <w:r>
+        <w:rPr>
+          <w:rFonts w:ascii="Times New Roman" w:hAnsi="Times New Roman" w:cs="Times New Roman"/>
+          <w:sz w:val="26"/>
+          <w:szCs w:val="26"/>
+        </w:rPr>
+        <w:t>trong</w:t>
+      </w:r>
+      <w:proofErr w:type="spellEnd"/>
+      <w:r>
+        <w:rPr>
+          <w:rFonts w:ascii="Times New Roman" w:hAnsi="Times New Roman" w:cs="Times New Roman"/>
+          <w:sz w:val="26"/>
+          <w:szCs w:val="26"/>
+        </w:rPr>
+        <w:t xml:space="preserve"> </w:t>
+      </w:r>
+      <w:proofErr w:type="spellStart"/>
+      <w:r>
+        <w:rPr>
+          <w:rFonts w:ascii="Times New Roman" w:hAnsi="Times New Roman" w:cs="Times New Roman"/>
+          <w:sz w:val="26"/>
+          <w:szCs w:val="26"/>
+        </w:rPr>
+        <w:t>phiên</w:t>
+      </w:r>
+      <w:proofErr w:type="spellEnd"/>
+      <w:r>
+        <w:rPr>
+          <w:rFonts w:ascii="Times New Roman" w:hAnsi="Times New Roman" w:cs="Times New Roman"/>
+          <w:sz w:val="26"/>
+          <w:szCs w:val="26"/>
+        </w:rPr>
+        <w:t xml:space="preserve"> </w:t>
+      </w:r>
+      <w:proofErr w:type="spellStart"/>
+      <w:r>
+        <w:rPr>
+          <w:rFonts w:ascii="Times New Roman" w:hAnsi="Times New Roman" w:cs="Times New Roman"/>
+          <w:sz w:val="26"/>
+          <w:szCs w:val="26"/>
+        </w:rPr>
+        <w:t>bản</w:t>
+      </w:r>
+      <w:proofErr w:type="spellEnd"/>
+      <w:r>
+        <w:rPr>
+          <w:rFonts w:ascii="Times New Roman" w:hAnsi="Times New Roman" w:cs="Times New Roman"/>
+          <w:sz w:val="26"/>
+          <w:szCs w:val="26"/>
+        </w:rPr>
+        <w:t xml:space="preserve"> </w:t>
+      </w:r>
+      <w:proofErr w:type="spellStart"/>
+      <w:r>
+        <w:rPr>
+          <w:rFonts w:ascii="Times New Roman" w:hAnsi="Times New Roman" w:cs="Times New Roman"/>
+          <w:sz w:val="26"/>
+          <w:szCs w:val="26"/>
+        </w:rPr>
+        <w:t>hiện</w:t>
+      </w:r>
+      <w:proofErr w:type="spellEnd"/>
+      <w:r>
+        <w:rPr>
+          <w:rFonts w:ascii="Times New Roman" w:hAnsi="Times New Roman" w:cs="Times New Roman"/>
+          <w:sz w:val="26"/>
+          <w:szCs w:val="26"/>
+        </w:rPr>
+        <w:t xml:space="preserve"> </w:t>
+      </w:r>
+      <w:proofErr w:type="spellStart"/>
+      <w:r>
+        <w:rPr>
+          <w:rFonts w:ascii="Times New Roman" w:hAnsi="Times New Roman" w:cs="Times New Roman"/>
+          <w:sz w:val="26"/>
+          <w:szCs w:val="26"/>
+        </w:rPr>
+        <w:t>tại</w:t>
+      </w:r>
+      <w:proofErr w:type="spellEnd"/>
+      <w:r>
+        <w:rPr>
+          <w:rFonts w:ascii="Times New Roman" w:hAnsi="Times New Roman" w:cs="Times New Roman"/>
+          <w:sz w:val="26"/>
+          <w:szCs w:val="26"/>
+        </w:rPr>
+        <w:t xml:space="preserve"> </w:t>
+      </w:r>
+      <w:proofErr w:type="spellStart"/>
+      <w:r>
+        <w:rPr>
+          <w:rFonts w:ascii="Times New Roman" w:hAnsi="Times New Roman" w:cs="Times New Roman"/>
+          <w:sz w:val="26"/>
+          <w:szCs w:val="26"/>
+        </w:rPr>
+        <w:t>với</w:t>
+      </w:r>
+      <w:proofErr w:type="spellEnd"/>
+      <w:r>
+        <w:rPr>
+          <w:rFonts w:ascii="Times New Roman" w:hAnsi="Times New Roman" w:cs="Times New Roman"/>
+          <w:sz w:val="26"/>
+          <w:szCs w:val="26"/>
+        </w:rPr>
+        <w:t xml:space="preserve"> </w:t>
+      </w:r>
+      <w:proofErr w:type="spellStart"/>
+      <w:r>
+        <w:rPr>
+          <w:rFonts w:ascii="Times New Roman" w:hAnsi="Times New Roman" w:cs="Times New Roman"/>
+          <w:sz w:val="26"/>
+          <w:szCs w:val="26"/>
+        </w:rPr>
+        <w:t>phiên</w:t>
+      </w:r>
+      <w:proofErr w:type="spellEnd"/>
+      <w:r>
+        <w:rPr>
+          <w:rFonts w:ascii="Times New Roman" w:hAnsi="Times New Roman" w:cs="Times New Roman"/>
+          <w:sz w:val="26"/>
+          <w:szCs w:val="26"/>
+        </w:rPr>
+        <w:t xml:space="preserve"> </w:t>
+      </w:r>
+      <w:proofErr w:type="spellStart"/>
+      <w:r>
+        <w:rPr>
+          <w:rFonts w:ascii="Times New Roman" w:hAnsi="Times New Roman" w:cs="Times New Roman"/>
+          <w:sz w:val="26"/>
+          <w:szCs w:val="26"/>
+        </w:rPr>
+        <w:t>bản</w:t>
+      </w:r>
+      <w:proofErr w:type="spellEnd"/>
+      <w:r>
+        <w:rPr>
+          <w:rFonts w:ascii="Times New Roman" w:hAnsi="Times New Roman" w:cs="Times New Roman"/>
+          <w:sz w:val="26"/>
+          <w:szCs w:val="26"/>
+        </w:rPr>
+        <w:t xml:space="preserve"> </w:t>
+      </w:r>
+      <w:proofErr w:type="spellStart"/>
+      <w:r>
+        <w:rPr>
+          <w:rFonts w:ascii="Times New Roman" w:hAnsi="Times New Roman" w:cs="Times New Roman"/>
+          <w:sz w:val="26"/>
+          <w:szCs w:val="26"/>
+        </w:rPr>
+        <w:t>trước</w:t>
+      </w:r>
+      <w:proofErr w:type="spellEnd"/>
+      <w:r>
+        <w:rPr>
+          <w:rFonts w:ascii="Times New Roman" w:hAnsi="Times New Roman" w:cs="Times New Roman"/>
+          <w:sz w:val="26"/>
+          <w:szCs w:val="26"/>
+        </w:rPr>
+        <w:t>.</w:t>
       </w:r>
     </w:p>
     <w:p>
@@ -1714,6 +4639,7 @@
           <w:szCs w:val="26"/>
         </w:rPr>
       </w:pPr>
+      <w:proofErr w:type="spellStart"/>
       <w:r>
         <w:rPr>
           <w:rFonts w:ascii="Times New Roman" w:hAnsi="Times New Roman" w:cs="Times New Roman"/>
@@ -1721,7 +4647,77 @@
           <w:sz w:val="26"/>
           <w:szCs w:val="26"/>
         </w:rPr>
-        <w:t>Hình ảnh làm minh chứng.</w:t>
+        <w:t>Hình</w:t>
+      </w:r>
+      <w:proofErr w:type="spellEnd"/>
+      <w:r>
+        <w:rPr>
+          <w:rFonts w:ascii="Times New Roman" w:hAnsi="Times New Roman" w:cs="Times New Roman"/>
+          <w:color w:val="FF0000"/>
+          <w:sz w:val="26"/>
+          <w:szCs w:val="26"/>
+        </w:rPr>
+        <w:t xml:space="preserve"> </w:t>
+      </w:r>
+      <w:proofErr w:type="spellStart"/>
+      <w:r>
+        <w:rPr>
+          <w:rFonts w:ascii="Times New Roman" w:hAnsi="Times New Roman" w:cs="Times New Roman"/>
+          <w:color w:val="FF0000"/>
+          <w:sz w:val="26"/>
+          <w:szCs w:val="26"/>
+        </w:rPr>
+        <w:t>ảnh</w:t>
+      </w:r>
+      <w:proofErr w:type="spellEnd"/>
+      <w:r>
+        <w:rPr>
+          <w:rFonts w:ascii="Times New Roman" w:hAnsi="Times New Roman" w:cs="Times New Roman"/>
+          <w:color w:val="FF0000"/>
+          <w:sz w:val="26"/>
+          <w:szCs w:val="26"/>
+        </w:rPr>
+        <w:t xml:space="preserve"> </w:t>
+      </w:r>
+      <w:proofErr w:type="spellStart"/>
+      <w:r>
+        <w:rPr>
+          <w:rFonts w:ascii="Times New Roman" w:hAnsi="Times New Roman" w:cs="Times New Roman"/>
+          <w:color w:val="FF0000"/>
+          <w:sz w:val="26"/>
+          <w:szCs w:val="26"/>
+        </w:rPr>
+        <w:t>làm</w:t>
+      </w:r>
+      <w:proofErr w:type="spellEnd"/>
+      <w:r>
+        <w:rPr>
+          <w:rFonts w:ascii="Times New Roman" w:hAnsi="Times New Roman" w:cs="Times New Roman"/>
+          <w:color w:val="FF0000"/>
+          <w:sz w:val="26"/>
+          <w:szCs w:val="26"/>
+        </w:rPr>
+        <w:t xml:space="preserve"> minh </w:t>
+      </w:r>
+      <w:proofErr w:type="spellStart"/>
+      <w:r>
+        <w:rPr>
+          <w:rFonts w:ascii="Times New Roman" w:hAnsi="Times New Roman" w:cs="Times New Roman"/>
+          <w:color w:val="FF0000"/>
+          <w:sz w:val="26"/>
+          <w:szCs w:val="26"/>
+        </w:rPr>
+        <w:t>chứng</w:t>
+      </w:r>
+      <w:proofErr w:type="spellEnd"/>
+      <w:r>
+        <w:rPr>
+          <w:rFonts w:ascii="Times New Roman" w:hAnsi="Times New Roman" w:cs="Times New Roman"/>
+          <w:color w:val="FF0000"/>
+          <w:sz w:val="26"/>
+          <w:szCs w:val="26"/>
+        </w:rPr>
+        <w:t>.</w:t>
       </w:r>
     </w:p>
     <w:p>
@@ -1783,13 +4779,41 @@
         </w:rPr>
         <w:t xml:space="preserve"> </w:t>
       </w:r>
-      <w:r>
-        <w:rPr>
-          <w:rFonts w:ascii="Times New Roman" w:hAnsi="Times New Roman" w:cs="Times New Roman"/>
-          <w:sz w:val="26"/>
-          <w:szCs w:val="26"/>
-        </w:rPr>
-        <w:t xml:space="preserve">cho biết </w:t>
+      <w:proofErr w:type="spellStart"/>
+      <w:r>
+        <w:rPr>
+          <w:rFonts w:ascii="Times New Roman" w:hAnsi="Times New Roman" w:cs="Times New Roman"/>
+          <w:sz w:val="26"/>
+          <w:szCs w:val="26"/>
+        </w:rPr>
+        <w:t>cho</w:t>
+      </w:r>
+      <w:proofErr w:type="spellEnd"/>
+      <w:r>
+        <w:rPr>
+          <w:rFonts w:ascii="Times New Roman" w:hAnsi="Times New Roman" w:cs="Times New Roman"/>
+          <w:sz w:val="26"/>
+          <w:szCs w:val="26"/>
+        </w:rPr>
+        <w:t xml:space="preserve"> </w:t>
+      </w:r>
+      <w:proofErr w:type="spellStart"/>
+      <w:r>
+        <w:rPr>
+          <w:rFonts w:ascii="Times New Roman" w:hAnsi="Times New Roman" w:cs="Times New Roman"/>
+          <w:sz w:val="26"/>
+          <w:szCs w:val="26"/>
+        </w:rPr>
+        <w:t>biết</w:t>
+      </w:r>
+      <w:proofErr w:type="spellEnd"/>
+      <w:r>
+        <w:rPr>
+          <w:rFonts w:ascii="Times New Roman" w:hAnsi="Times New Roman" w:cs="Times New Roman"/>
+          <w:sz w:val="26"/>
+          <w:szCs w:val="26"/>
+        </w:rPr>
+        <w:t xml:space="preserve"> </w:t>
       </w:r>
       <w:r>
         <w:rPr>
@@ -1805,7 +4829,169 @@
           <w:sz w:val="26"/>
           <w:szCs w:val="26"/>
         </w:rPr>
-        <w:t xml:space="preserve"> được cập nhật bởi ai và vào lúc nào?</w:t>
+        <w:t xml:space="preserve"> </w:t>
+      </w:r>
+      <w:proofErr w:type="spellStart"/>
+      <w:r>
+        <w:rPr>
+          <w:rFonts w:ascii="Times New Roman" w:hAnsi="Times New Roman" w:cs="Times New Roman"/>
+          <w:sz w:val="26"/>
+          <w:szCs w:val="26"/>
+        </w:rPr>
+        <w:t>được</w:t>
+      </w:r>
+      <w:proofErr w:type="spellEnd"/>
+      <w:r>
+        <w:rPr>
+          <w:rFonts w:ascii="Times New Roman" w:hAnsi="Times New Roman" w:cs="Times New Roman"/>
+          <w:sz w:val="26"/>
+          <w:szCs w:val="26"/>
+        </w:rPr>
+        <w:t xml:space="preserve"> </w:t>
+      </w:r>
+      <w:proofErr w:type="spellStart"/>
+      <w:r>
+        <w:rPr>
+          <w:rFonts w:ascii="Times New Roman" w:hAnsi="Times New Roman" w:cs="Times New Roman"/>
+          <w:sz w:val="26"/>
+          <w:szCs w:val="26"/>
+        </w:rPr>
+        <w:t>cập</w:t>
+      </w:r>
+      <w:proofErr w:type="spellEnd"/>
+      <w:r>
+        <w:rPr>
+          <w:rFonts w:ascii="Times New Roman" w:hAnsi="Times New Roman" w:cs="Times New Roman"/>
+          <w:sz w:val="26"/>
+          <w:szCs w:val="26"/>
+        </w:rPr>
+        <w:t xml:space="preserve"> </w:t>
+      </w:r>
+      <w:proofErr w:type="spellStart"/>
+      <w:r>
+        <w:rPr>
+          <w:rFonts w:ascii="Times New Roman" w:hAnsi="Times New Roman" w:cs="Times New Roman"/>
+          <w:sz w:val="26"/>
+          <w:szCs w:val="26"/>
+        </w:rPr>
+        <w:t>nhật</w:t>
+      </w:r>
+      <w:proofErr w:type="spellEnd"/>
+      <w:r>
+        <w:rPr>
+          <w:rFonts w:ascii="Times New Roman" w:hAnsi="Times New Roman" w:cs="Times New Roman"/>
+          <w:sz w:val="26"/>
+          <w:szCs w:val="26"/>
+        </w:rPr>
+        <w:t xml:space="preserve"> </w:t>
+      </w:r>
+      <w:proofErr w:type="spellStart"/>
+      <w:r>
+        <w:rPr>
+          <w:rFonts w:ascii="Times New Roman" w:hAnsi="Times New Roman" w:cs="Times New Roman"/>
+          <w:sz w:val="26"/>
+          <w:szCs w:val="26"/>
+        </w:rPr>
+        <w:t>bởi</w:t>
+      </w:r>
+      <w:proofErr w:type="spellEnd"/>
+      <w:r>
+        <w:rPr>
+          <w:rFonts w:ascii="Times New Roman" w:hAnsi="Times New Roman" w:cs="Times New Roman"/>
+          <w:sz w:val="26"/>
+          <w:szCs w:val="26"/>
+        </w:rPr>
+        <w:t xml:space="preserve"> </w:t>
+      </w:r>
+      <w:proofErr w:type="spellStart"/>
+      <w:r>
+        <w:rPr>
+          <w:rFonts w:ascii="Times New Roman" w:hAnsi="Times New Roman" w:cs="Times New Roman"/>
+          <w:sz w:val="26"/>
+          <w:szCs w:val="26"/>
+        </w:rPr>
+        <w:t>ai</w:t>
+      </w:r>
+      <w:proofErr w:type="spellEnd"/>
+      <w:r>
+        <w:rPr>
+          <w:rFonts w:ascii="Times New Roman" w:hAnsi="Times New Roman" w:cs="Times New Roman"/>
+          <w:sz w:val="26"/>
+          <w:szCs w:val="26"/>
+        </w:rPr>
+        <w:t xml:space="preserve"> </w:t>
+      </w:r>
+      <w:proofErr w:type="spellStart"/>
+      <w:r>
+        <w:rPr>
+          <w:rFonts w:ascii="Times New Roman" w:hAnsi="Times New Roman" w:cs="Times New Roman"/>
+          <w:sz w:val="26"/>
+          <w:szCs w:val="26"/>
+        </w:rPr>
+        <w:t>và</w:t>
+      </w:r>
+      <w:proofErr w:type="spellEnd"/>
+      <w:r>
+        <w:rPr>
+          <w:rFonts w:ascii="Times New Roman" w:hAnsi="Times New Roman" w:cs="Times New Roman"/>
+          <w:sz w:val="26"/>
+          <w:szCs w:val="26"/>
+        </w:rPr>
+        <w:t xml:space="preserve"> </w:t>
+      </w:r>
+      <w:proofErr w:type="spellStart"/>
+      <w:r>
+        <w:rPr>
+          <w:rFonts w:ascii="Times New Roman" w:hAnsi="Times New Roman" w:cs="Times New Roman"/>
+          <w:sz w:val="26"/>
+          <w:szCs w:val="26"/>
+        </w:rPr>
+        <w:t>vào</w:t>
+      </w:r>
+      <w:proofErr w:type="spellEnd"/>
+      <w:r>
+        <w:rPr>
+          <w:rFonts w:ascii="Times New Roman" w:hAnsi="Times New Roman" w:cs="Times New Roman"/>
+          <w:sz w:val="26"/>
+          <w:szCs w:val="26"/>
+        </w:rPr>
+        <w:t xml:space="preserve"> </w:t>
+      </w:r>
+      <w:proofErr w:type="spellStart"/>
+      <w:r>
+        <w:rPr>
+          <w:rFonts w:ascii="Times New Roman" w:hAnsi="Times New Roman" w:cs="Times New Roman"/>
+          <w:sz w:val="26"/>
+          <w:szCs w:val="26"/>
+        </w:rPr>
+        <w:t>lúc</w:t>
+      </w:r>
+      <w:proofErr w:type="spellEnd"/>
+      <w:r>
+        <w:rPr>
+          <w:rFonts w:ascii="Times New Roman" w:hAnsi="Times New Roman" w:cs="Times New Roman"/>
+          <w:sz w:val="26"/>
+          <w:szCs w:val="26"/>
+        </w:rPr>
+        <w:t xml:space="preserve"> </w:t>
+      </w:r>
+      <w:proofErr w:type="spellStart"/>
+      <w:r>
+        <w:rPr>
+          <w:rFonts w:ascii="Times New Roman" w:hAnsi="Times New Roman" w:cs="Times New Roman"/>
+          <w:sz w:val="26"/>
+          <w:szCs w:val="26"/>
+        </w:rPr>
+        <w:t>nào</w:t>
+      </w:r>
+      <w:proofErr w:type="spellEnd"/>
+      <w:r>
+        <w:rPr>
+          <w:rFonts w:ascii="Times New Roman" w:hAnsi="Times New Roman" w:cs="Times New Roman"/>
+          <w:sz w:val="26"/>
+          <w:szCs w:val="26"/>
+        </w:rPr>
+        <w:t>?</w:t>
       </w:r>
     </w:p>
     <w:p>
@@ -1818,6 +5004,7 @@
           <w:szCs w:val="26"/>
         </w:rPr>
       </w:pPr>
+      <w:proofErr w:type="spellStart"/>
       <w:r>
         <w:rPr>
           <w:rFonts w:ascii="Times New Roman" w:hAnsi="Times New Roman" w:cs="Times New Roman"/>
@@ -1825,7 +5012,77 @@
           <w:sz w:val="26"/>
           <w:szCs w:val="26"/>
         </w:rPr>
-        <w:t>Hình ảnh làm minh chứng.</w:t>
+        <w:t>Hình</w:t>
+      </w:r>
+      <w:proofErr w:type="spellEnd"/>
+      <w:r>
+        <w:rPr>
+          <w:rFonts w:ascii="Times New Roman" w:hAnsi="Times New Roman" w:cs="Times New Roman"/>
+          <w:color w:val="FF0000"/>
+          <w:sz w:val="26"/>
+          <w:szCs w:val="26"/>
+        </w:rPr>
+        <w:t xml:space="preserve"> </w:t>
+      </w:r>
+      <w:proofErr w:type="spellStart"/>
+      <w:r>
+        <w:rPr>
+          <w:rFonts w:ascii="Times New Roman" w:hAnsi="Times New Roman" w:cs="Times New Roman"/>
+          <w:color w:val="FF0000"/>
+          <w:sz w:val="26"/>
+          <w:szCs w:val="26"/>
+        </w:rPr>
+        <w:t>ảnh</w:t>
+      </w:r>
+      <w:proofErr w:type="spellEnd"/>
+      <w:r>
+        <w:rPr>
+          <w:rFonts w:ascii="Times New Roman" w:hAnsi="Times New Roman" w:cs="Times New Roman"/>
+          <w:color w:val="FF0000"/>
+          <w:sz w:val="26"/>
+          <w:szCs w:val="26"/>
+        </w:rPr>
+        <w:t xml:space="preserve"> </w:t>
+      </w:r>
+      <w:proofErr w:type="spellStart"/>
+      <w:r>
+        <w:rPr>
+          <w:rFonts w:ascii="Times New Roman" w:hAnsi="Times New Roman" w:cs="Times New Roman"/>
+          <w:color w:val="FF0000"/>
+          <w:sz w:val="26"/>
+          <w:szCs w:val="26"/>
+        </w:rPr>
+        <w:t>làm</w:t>
+      </w:r>
+      <w:proofErr w:type="spellEnd"/>
+      <w:r>
+        <w:rPr>
+          <w:rFonts w:ascii="Times New Roman" w:hAnsi="Times New Roman" w:cs="Times New Roman"/>
+          <w:color w:val="FF0000"/>
+          <w:sz w:val="26"/>
+          <w:szCs w:val="26"/>
+        </w:rPr>
+        <w:t xml:space="preserve"> minh </w:t>
+      </w:r>
+      <w:proofErr w:type="spellStart"/>
+      <w:r>
+        <w:rPr>
+          <w:rFonts w:ascii="Times New Roman" w:hAnsi="Times New Roman" w:cs="Times New Roman"/>
+          <w:color w:val="FF0000"/>
+          <w:sz w:val="26"/>
+          <w:szCs w:val="26"/>
+        </w:rPr>
+        <w:t>chứng</w:t>
+      </w:r>
+      <w:proofErr w:type="spellEnd"/>
+      <w:r>
+        <w:rPr>
+          <w:rFonts w:ascii="Times New Roman" w:hAnsi="Times New Roman" w:cs="Times New Roman"/>
+          <w:color w:val="FF0000"/>
+          <w:sz w:val="26"/>
+          <w:szCs w:val="26"/>
+        </w:rPr>
+        <w:t>.</w:t>
       </w:r>
     </w:p>
     <w:p>
@@ -1877,7 +5134,6 @@
           <w:sz w:val="26"/>
           <w:szCs w:val="26"/>
         </w:rPr>
-        <w:lastRenderedPageBreak/>
         <w:t xml:space="preserve">SV </w:t>
       </w:r>
       <w:r>
@@ -1976,14 +5232,97 @@
         </w:rPr>
         <w:t xml:space="preserve"> </w:t>
       </w:r>
-      <w:r>
-        <w:rPr>
-          <w:rFonts w:ascii="Times New Roman" w:hAnsi="Times New Roman" w:cs="Times New Roman"/>
-          <w:sz w:val="26"/>
-          <w:szCs w:val="26"/>
-        </w:rPr>
-        <w:t xml:space="preserve">thêm nhánh mới có tên </w:t>
-      </w:r>
+      <w:proofErr w:type="spellStart"/>
+      <w:r>
+        <w:rPr>
+          <w:rFonts w:ascii="Times New Roman" w:hAnsi="Times New Roman" w:cs="Times New Roman"/>
+          <w:sz w:val="26"/>
+          <w:szCs w:val="26"/>
+        </w:rPr>
+        <w:t>thêm</w:t>
+      </w:r>
+      <w:proofErr w:type="spellEnd"/>
+      <w:r>
+        <w:rPr>
+          <w:rFonts w:ascii="Times New Roman" w:hAnsi="Times New Roman" w:cs="Times New Roman"/>
+          <w:sz w:val="26"/>
+          <w:szCs w:val="26"/>
+        </w:rPr>
+        <w:t xml:space="preserve"> </w:t>
+      </w:r>
+      <w:proofErr w:type="spellStart"/>
+      <w:r>
+        <w:rPr>
+          <w:rFonts w:ascii="Times New Roman" w:hAnsi="Times New Roman" w:cs="Times New Roman"/>
+          <w:sz w:val="26"/>
+          <w:szCs w:val="26"/>
+        </w:rPr>
+        <w:t>nhánh</w:t>
+      </w:r>
+      <w:proofErr w:type="spellEnd"/>
+      <w:r>
+        <w:rPr>
+          <w:rFonts w:ascii="Times New Roman" w:hAnsi="Times New Roman" w:cs="Times New Roman"/>
+          <w:sz w:val="26"/>
+          <w:szCs w:val="26"/>
+        </w:rPr>
+        <w:t xml:space="preserve"> </w:t>
+      </w:r>
+      <w:proofErr w:type="spellStart"/>
+      <w:r>
+        <w:rPr>
+          <w:rFonts w:ascii="Times New Roman" w:hAnsi="Times New Roman" w:cs="Times New Roman"/>
+          <w:sz w:val="26"/>
+          <w:szCs w:val="26"/>
+        </w:rPr>
+        <w:t>mới</w:t>
+      </w:r>
+      <w:proofErr w:type="spellEnd"/>
+      <w:r>
+        <w:rPr>
+          <w:rFonts w:ascii="Times New Roman" w:hAnsi="Times New Roman" w:cs="Times New Roman"/>
+          <w:sz w:val="26"/>
+          <w:szCs w:val="26"/>
+        </w:rPr>
+        <w:t xml:space="preserve"> </w:t>
+      </w:r>
+      <w:proofErr w:type="spellStart"/>
+      <w:r>
+        <w:rPr>
+          <w:rFonts w:ascii="Times New Roman" w:hAnsi="Times New Roman" w:cs="Times New Roman"/>
+          <w:sz w:val="26"/>
+          <w:szCs w:val="26"/>
+        </w:rPr>
+        <w:t>có</w:t>
+      </w:r>
+      <w:proofErr w:type="spellEnd"/>
+      <w:r>
+        <w:rPr>
+          <w:rFonts w:ascii="Times New Roman" w:hAnsi="Times New Roman" w:cs="Times New Roman"/>
+          <w:sz w:val="26"/>
+          <w:szCs w:val="26"/>
+        </w:rPr>
+        <w:t xml:space="preserve"> </w:t>
+      </w:r>
+      <w:proofErr w:type="spellStart"/>
+      <w:r>
+        <w:rPr>
+          <w:rFonts w:ascii="Times New Roman" w:hAnsi="Times New Roman" w:cs="Times New Roman"/>
+          <w:sz w:val="26"/>
+          <w:szCs w:val="26"/>
+        </w:rPr>
+        <w:t>tên</w:t>
+      </w:r>
+      <w:proofErr w:type="spellEnd"/>
+      <w:r>
+        <w:rPr>
+          <w:rFonts w:ascii="Times New Roman" w:hAnsi="Times New Roman" w:cs="Times New Roman"/>
+          <w:sz w:val="26"/>
+          <w:szCs w:val="26"/>
+        </w:rPr>
+        <w:t xml:space="preserve"> </w:t>
+      </w:r>
+      <w:proofErr w:type="spellStart"/>
       <w:r>
         <w:rPr>
           <w:rFonts w:ascii="Times New Roman" w:hAnsi="Times New Roman" w:cs="Times New Roman"/>
@@ -1992,6 +5331,7 @@
         </w:rPr>
         <w:t>boi_so_chung</w:t>
       </w:r>
+      <w:proofErr w:type="spellEnd"/>
       <w:r>
         <w:rPr>
           <w:rFonts w:ascii="Times New Roman" w:hAnsi="Times New Roman" w:cs="Times New Roman"/>
@@ -2000,14 +5340,88 @@
         </w:rPr>
         <w:t xml:space="preserve">. </w:t>
       </w:r>
-      <w:r>
-        <w:rPr>
-          <w:rFonts w:ascii="Times New Roman" w:hAnsi="Times New Roman" w:cs="Times New Roman"/>
-          <w:sz w:val="26"/>
-          <w:szCs w:val="26"/>
-        </w:rPr>
-        <w:t>Viết hàm tìm  BSC lớn nhất</w:t>
-      </w:r>
+      <w:proofErr w:type="spellStart"/>
+      <w:r>
+        <w:rPr>
+          <w:rFonts w:ascii="Times New Roman" w:hAnsi="Times New Roman" w:cs="Times New Roman"/>
+          <w:sz w:val="26"/>
+          <w:szCs w:val="26"/>
+        </w:rPr>
+        <w:t>Viết</w:t>
+      </w:r>
+      <w:proofErr w:type="spellEnd"/>
+      <w:r>
+        <w:rPr>
+          <w:rFonts w:ascii="Times New Roman" w:hAnsi="Times New Roman" w:cs="Times New Roman"/>
+          <w:sz w:val="26"/>
+          <w:szCs w:val="26"/>
+        </w:rPr>
+        <w:t xml:space="preserve"> </w:t>
+      </w:r>
+      <w:proofErr w:type="spellStart"/>
+      <w:r>
+        <w:rPr>
+          <w:rFonts w:ascii="Times New Roman" w:hAnsi="Times New Roman" w:cs="Times New Roman"/>
+          <w:sz w:val="26"/>
+          <w:szCs w:val="26"/>
+        </w:rPr>
+        <w:t>hàm</w:t>
+      </w:r>
+      <w:proofErr w:type="spellEnd"/>
+      <w:r>
+        <w:rPr>
+          <w:rFonts w:ascii="Times New Roman" w:hAnsi="Times New Roman" w:cs="Times New Roman"/>
+          <w:sz w:val="26"/>
+          <w:szCs w:val="26"/>
+        </w:rPr>
+        <w:t xml:space="preserve"> </w:t>
+      </w:r>
+      <w:proofErr w:type="spellStart"/>
+      <w:r>
+        <w:rPr>
+          <w:rFonts w:ascii="Times New Roman" w:hAnsi="Times New Roman" w:cs="Times New Roman"/>
+          <w:sz w:val="26"/>
+          <w:szCs w:val="26"/>
+        </w:rPr>
+        <w:t>tìm</w:t>
+      </w:r>
+      <w:proofErr w:type="spellEnd"/>
+      <w:r>
+        <w:rPr>
+          <w:rFonts w:ascii="Times New Roman" w:hAnsi="Times New Roman" w:cs="Times New Roman"/>
+          <w:sz w:val="26"/>
+          <w:szCs w:val="26"/>
+        </w:rPr>
+        <w:t xml:space="preserve">  BSC </w:t>
+      </w:r>
+      <w:proofErr w:type="spellStart"/>
+      <w:r>
+        <w:rPr>
+          <w:rFonts w:ascii="Times New Roman" w:hAnsi="Times New Roman" w:cs="Times New Roman"/>
+          <w:sz w:val="26"/>
+          <w:szCs w:val="26"/>
+        </w:rPr>
+        <w:t>lớn</w:t>
+      </w:r>
+      <w:proofErr w:type="spellEnd"/>
+      <w:r>
+        <w:rPr>
+          <w:rFonts w:ascii="Times New Roman" w:hAnsi="Times New Roman" w:cs="Times New Roman"/>
+          <w:sz w:val="26"/>
+          <w:szCs w:val="26"/>
+        </w:rPr>
+        <w:t xml:space="preserve"> </w:t>
+      </w:r>
+      <w:proofErr w:type="spellStart"/>
+      <w:r>
+        <w:rPr>
+          <w:rFonts w:ascii="Times New Roman" w:hAnsi="Times New Roman" w:cs="Times New Roman"/>
+          <w:sz w:val="26"/>
+          <w:szCs w:val="26"/>
+        </w:rPr>
+        <w:t>nhất</w:t>
+      </w:r>
+      <w:proofErr w:type="spellEnd"/>
     </w:p>
     <w:p>
       <w:pPr>
@@ -2078,8 +5492,45 @@
           <w:sz w:val="26"/>
           <w:szCs w:val="26"/>
         </w:rPr>
-        <w:t xml:space="preserve"> trộn nhánh </w:t>
-      </w:r>
+        <w:t xml:space="preserve"> </w:t>
+      </w:r>
+      <w:proofErr w:type="spellStart"/>
+      <w:r>
+        <w:rPr>
+          <w:rFonts w:ascii="Times New Roman" w:hAnsi="Times New Roman" w:cs="Times New Roman"/>
+          <w:sz w:val="26"/>
+          <w:szCs w:val="26"/>
+        </w:rPr>
+        <w:t>trộn</w:t>
+      </w:r>
+      <w:proofErr w:type="spellEnd"/>
+      <w:r>
+        <w:rPr>
+          <w:rFonts w:ascii="Times New Roman" w:hAnsi="Times New Roman" w:cs="Times New Roman"/>
+          <w:sz w:val="26"/>
+          <w:szCs w:val="26"/>
+        </w:rPr>
+        <w:t xml:space="preserve"> </w:t>
+      </w:r>
+      <w:proofErr w:type="spellStart"/>
+      <w:r>
+        <w:rPr>
+          <w:rFonts w:ascii="Times New Roman" w:hAnsi="Times New Roman" w:cs="Times New Roman"/>
+          <w:sz w:val="26"/>
+          <w:szCs w:val="26"/>
+        </w:rPr>
+        <w:t>nhánh</w:t>
+      </w:r>
+      <w:proofErr w:type="spellEnd"/>
+      <w:r>
+        <w:rPr>
+          <w:rFonts w:ascii="Times New Roman" w:hAnsi="Times New Roman" w:cs="Times New Roman"/>
+          <w:sz w:val="26"/>
+          <w:szCs w:val="26"/>
+        </w:rPr>
+        <w:t xml:space="preserve"> </w:t>
+      </w:r>
+      <w:proofErr w:type="spellStart"/>
       <w:r>
         <w:rPr>
           <w:rFonts w:ascii="Times New Roman" w:hAnsi="Times New Roman" w:cs="Times New Roman"/>
@@ -2088,13 +5539,32 @@
         </w:rPr>
         <w:t>boi_so_chung</w:t>
       </w:r>
-      <w:r>
-        <w:rPr>
-          <w:rFonts w:ascii="Times New Roman" w:hAnsi="Times New Roman" w:cs="Times New Roman"/>
-          <w:sz w:val="26"/>
-          <w:szCs w:val="26"/>
-        </w:rPr>
-        <w:t xml:space="preserve"> vào master </w:t>
+      <w:proofErr w:type="spellEnd"/>
+      <w:r>
+        <w:rPr>
+          <w:rFonts w:ascii="Times New Roman" w:hAnsi="Times New Roman" w:cs="Times New Roman"/>
+          <w:sz w:val="26"/>
+          <w:szCs w:val="26"/>
+        </w:rPr>
+        <w:t xml:space="preserve"> </w:t>
+      </w:r>
+      <w:proofErr w:type="spellStart"/>
+      <w:r>
+        <w:rPr>
+          <w:rFonts w:ascii="Times New Roman" w:hAnsi="Times New Roman" w:cs="Times New Roman"/>
+          <w:sz w:val="26"/>
+          <w:szCs w:val="26"/>
+        </w:rPr>
+        <w:t>vào</w:t>
+      </w:r>
+      <w:proofErr w:type="spellEnd"/>
+      <w:r>
+        <w:rPr>
+          <w:rFonts w:ascii="Times New Roman" w:hAnsi="Times New Roman" w:cs="Times New Roman"/>
+          <w:sz w:val="26"/>
+          <w:szCs w:val="26"/>
+        </w:rPr>
+        <w:t xml:space="preserve"> master </w:t>
       </w:r>
     </w:p>
     <w:p>
@@ -2116,16 +5586,170 @@
           <w:sz w:val="26"/>
           <w:szCs w:val="26"/>
         </w:rPr>
-        <w:t>Quay về trước phiên bả</w:t>
-      </w:r>
-      <w:r>
-        <w:rPr>
-          <w:rFonts w:ascii="Times New Roman" w:hAnsi="Times New Roman" w:cs="Times New Roman"/>
-          <w:sz w:val="26"/>
-          <w:szCs w:val="26"/>
-        </w:rPr>
-        <w:t>n trước khi có nhánh boi_so_chung</w:t>
-      </w:r>
+        <w:t xml:space="preserve">Quay </w:t>
+      </w:r>
+      <w:proofErr w:type="spellStart"/>
+      <w:r>
+        <w:rPr>
+          <w:rFonts w:ascii="Times New Roman" w:hAnsi="Times New Roman" w:cs="Times New Roman"/>
+          <w:sz w:val="26"/>
+          <w:szCs w:val="26"/>
+        </w:rPr>
+        <w:t>về</w:t>
+      </w:r>
+      <w:proofErr w:type="spellEnd"/>
+      <w:r>
+        <w:rPr>
+          <w:rFonts w:ascii="Times New Roman" w:hAnsi="Times New Roman" w:cs="Times New Roman"/>
+          <w:sz w:val="26"/>
+          <w:szCs w:val="26"/>
+        </w:rPr>
+        <w:t xml:space="preserve"> </w:t>
+      </w:r>
+      <w:proofErr w:type="spellStart"/>
+      <w:r>
+        <w:rPr>
+          <w:rFonts w:ascii="Times New Roman" w:hAnsi="Times New Roman" w:cs="Times New Roman"/>
+          <w:sz w:val="26"/>
+          <w:szCs w:val="26"/>
+        </w:rPr>
+        <w:t>trước</w:t>
+      </w:r>
+      <w:proofErr w:type="spellEnd"/>
+      <w:r>
+        <w:rPr>
+          <w:rFonts w:ascii="Times New Roman" w:hAnsi="Times New Roman" w:cs="Times New Roman"/>
+          <w:sz w:val="26"/>
+          <w:szCs w:val="26"/>
+        </w:rPr>
+        <w:t xml:space="preserve"> </w:t>
+      </w:r>
+      <w:proofErr w:type="spellStart"/>
+      <w:r>
+        <w:rPr>
+          <w:rFonts w:ascii="Times New Roman" w:hAnsi="Times New Roman" w:cs="Times New Roman"/>
+          <w:sz w:val="26"/>
+          <w:szCs w:val="26"/>
+        </w:rPr>
+        <w:t>phiên</w:t>
+      </w:r>
+      <w:proofErr w:type="spellEnd"/>
+      <w:r>
+        <w:rPr>
+          <w:rFonts w:ascii="Times New Roman" w:hAnsi="Times New Roman" w:cs="Times New Roman"/>
+          <w:sz w:val="26"/>
+          <w:szCs w:val="26"/>
+        </w:rPr>
+        <w:t xml:space="preserve"> </w:t>
+      </w:r>
+      <w:proofErr w:type="spellStart"/>
+      <w:r>
+        <w:rPr>
+          <w:rFonts w:ascii="Times New Roman" w:hAnsi="Times New Roman" w:cs="Times New Roman"/>
+          <w:sz w:val="26"/>
+          <w:szCs w:val="26"/>
+        </w:rPr>
+        <w:t>bả</w:t>
+      </w:r>
+      <w:r>
+        <w:rPr>
+          <w:rFonts w:ascii="Times New Roman" w:hAnsi="Times New Roman" w:cs="Times New Roman"/>
+          <w:sz w:val="26"/>
+          <w:szCs w:val="26"/>
+        </w:rPr>
+        <w:t>n</w:t>
+      </w:r>
+      <w:proofErr w:type="spellEnd"/>
+      <w:r>
+        <w:rPr>
+          <w:rFonts w:ascii="Times New Roman" w:hAnsi="Times New Roman" w:cs="Times New Roman"/>
+          <w:sz w:val="26"/>
+          <w:szCs w:val="26"/>
+        </w:rPr>
+        <w:t xml:space="preserve"> </w:t>
+      </w:r>
+      <w:proofErr w:type="spellStart"/>
+      <w:r>
+        <w:rPr>
+          <w:rFonts w:ascii="Times New Roman" w:hAnsi="Times New Roman" w:cs="Times New Roman"/>
+          <w:sz w:val="26"/>
+          <w:szCs w:val="26"/>
+        </w:rPr>
+        <w:t>trước</w:t>
+      </w:r>
+      <w:proofErr w:type="spellEnd"/>
+      <w:r>
+        <w:rPr>
+          <w:rFonts w:ascii="Times New Roman" w:hAnsi="Times New Roman" w:cs="Times New Roman"/>
+          <w:sz w:val="26"/>
+          <w:szCs w:val="26"/>
+        </w:rPr>
+        <w:t xml:space="preserve"> </w:t>
+      </w:r>
+      <w:proofErr w:type="spellStart"/>
+      <w:r>
+        <w:rPr>
+          <w:rFonts w:ascii="Times New Roman" w:hAnsi="Times New Roman" w:cs="Times New Roman"/>
+          <w:sz w:val="26"/>
+          <w:szCs w:val="26"/>
+        </w:rPr>
+        <w:t>khi</w:t>
+      </w:r>
+      <w:proofErr w:type="spellEnd"/>
+      <w:r>
+        <w:rPr>
+          <w:rFonts w:ascii="Times New Roman" w:hAnsi="Times New Roman" w:cs="Times New Roman"/>
+          <w:sz w:val="26"/>
+          <w:szCs w:val="26"/>
+        </w:rPr>
+        <w:t xml:space="preserve"> </w:t>
+      </w:r>
+      <w:proofErr w:type="spellStart"/>
+      <w:r>
+        <w:rPr>
+          <w:rFonts w:ascii="Times New Roman" w:hAnsi="Times New Roman" w:cs="Times New Roman"/>
+          <w:sz w:val="26"/>
+          <w:szCs w:val="26"/>
+        </w:rPr>
+        <w:t>có</w:t>
+      </w:r>
+      <w:proofErr w:type="spellEnd"/>
+      <w:r>
+        <w:rPr>
+          <w:rFonts w:ascii="Times New Roman" w:hAnsi="Times New Roman" w:cs="Times New Roman"/>
+          <w:sz w:val="26"/>
+          <w:szCs w:val="26"/>
+        </w:rPr>
+        <w:t xml:space="preserve"> </w:t>
+      </w:r>
+      <w:proofErr w:type="spellStart"/>
+      <w:r>
+        <w:rPr>
+          <w:rFonts w:ascii="Times New Roman" w:hAnsi="Times New Roman" w:cs="Times New Roman"/>
+          <w:sz w:val="26"/>
+          <w:szCs w:val="26"/>
+        </w:rPr>
+        <w:t>nhánh</w:t>
+      </w:r>
+      <w:proofErr w:type="spellEnd"/>
+      <w:r>
+        <w:rPr>
+          <w:rFonts w:ascii="Times New Roman" w:hAnsi="Times New Roman" w:cs="Times New Roman"/>
+          <w:sz w:val="26"/>
+          <w:szCs w:val="26"/>
+        </w:rPr>
+        <w:t xml:space="preserve"> </w:t>
+      </w:r>
+      <w:proofErr w:type="spellStart"/>
+      <w:r>
+        <w:rPr>
+          <w:rFonts w:ascii="Times New Roman" w:hAnsi="Times New Roman" w:cs="Times New Roman"/>
+          <w:sz w:val="26"/>
+          <w:szCs w:val="26"/>
+        </w:rPr>
+        <w:t>boi_so_chung</w:t>
+      </w:r>
+      <w:proofErr w:type="spellEnd"/>
       <w:r>
         <w:rPr>
           <w:rFonts w:ascii="Times New Roman" w:hAnsi="Times New Roman" w:cs="Times New Roman"/>
@@ -3008,7 +6632,7 @@
 </file>
 
 <file path=customXml/itemProps1.xml><?xml version="1.0" encoding="utf-8"?>
-<ds:datastoreItem xmlns:ds="http://schemas.openxmlformats.org/officeDocument/2006/customXml" ds:itemID="{B7684F8E-372C-4742-B70B-3BE08EB90565}">
+<ds:datastoreItem xmlns:ds="http://schemas.openxmlformats.org/officeDocument/2006/customXml" ds:itemID="{6C6FA875-FD4B-45A7-8545-47E406606762}">
   <ds:schemaRefs>
     <ds:schemaRef ds:uri="http://schemas.openxmlformats.org/officeDocument/2006/bibliography"/>
   </ds:schemaRefs>

</xml_diff>

<commit_message>
sv D sua 4
</commit_message>
<xml_diff>
--- a/BT Git.docx
+++ b/BT Git.docx
@@ -2900,6 +2900,7 @@
       <w:r>
         <w:rPr>
           <w:rFonts w:ascii="Times New Roman" w:hAnsi="Times New Roman" w:cs="Times New Roman"/>
+          <w:noProof/>
           <w:sz w:val="26"/>
           <w:szCs w:val="26"/>
         </w:rPr>
@@ -2939,8 +2940,6 @@
           </wp:inline>
         </w:drawing>
       </w:r>
-      <w:bookmarkStart w:id="0" w:name="_GoBack"/>
-      <w:bookmarkEnd w:id="0"/>
       <w:r>
         <w:rPr>
           <w:rFonts w:ascii="Times New Roman" w:hAnsi="Times New Roman" w:cs="Times New Roman"/>
@@ -3069,6 +3068,7 @@
           <w:sz w:val="26"/>
           <w:szCs w:val="26"/>
         </w:rPr>
+        <w:lastRenderedPageBreak/>
         <w:t>Các</w:t>
       </w:r>
       <w:proofErr w:type="spellEnd"/>
@@ -3270,6 +3270,48 @@
         <w:t>mình</w:t>
       </w:r>
       <w:proofErr w:type="spellEnd"/>
+      <w:r>
+        <w:rPr>
+          <w:rFonts w:ascii="Times New Roman" w:hAnsi="Times New Roman" w:cs="Times New Roman"/>
+          <w:sz w:val="26"/>
+          <w:szCs w:val="26"/>
+        </w:rPr>
+        <w:drawing>
+          <wp:inline distT="0" distB="0" distL="0" distR="0" wp14:anchorId="3A4BF577" wp14:editId="23D4EAE2">
+            <wp:extent cx="5943600" cy="3763010"/>
+            <wp:effectExtent l="0" t="0" r="0" b="8890"/>
+            <wp:docPr id="10" name="Picture 10"/>
+            <wp:cNvGraphicFramePr>
+              <a:graphicFrameLocks xmlns:a="http://schemas.openxmlformats.org/drawingml/2006/main" noChangeAspect="1"/>
+            </wp:cNvGraphicFramePr>
+            <a:graphic xmlns:a="http://schemas.openxmlformats.org/drawingml/2006/main">
+              <a:graphicData uri="http://schemas.openxmlformats.org/drawingml/2006/picture">
+                <pic:pic xmlns:pic="http://schemas.openxmlformats.org/drawingml/2006/picture">
+                  <pic:nvPicPr>
+                    <pic:cNvPr id="1" name=""/>
+                    <pic:cNvPicPr/>
+                  </pic:nvPicPr>
+                  <pic:blipFill>
+                    <a:blip r:embed="rId14"/>
+                    <a:stretch>
+                      <a:fillRect/>
+                    </a:stretch>
+                  </pic:blipFill>
+                  <pic:spPr>
+                    <a:xfrm>
+                      <a:off x="0" y="0"/>
+                      <a:ext cx="5943600" cy="3763010"/>
+                    </a:xfrm>
+                    <a:prstGeom prst="rect">
+                      <a:avLst/>
+                    </a:prstGeom>
+                  </pic:spPr>
+                </pic:pic>
+              </a:graphicData>
+            </a:graphic>
+          </wp:inline>
+        </w:drawing>
+      </w:r>
     </w:p>
     <w:p>
       <w:pPr>
@@ -3524,6 +3566,55 @@
         </w:rPr>
         <w:t>?</w:t>
       </w:r>
+      <w:r>
+        <w:rPr>
+          <w:noProof/>
+        </w:rPr>
+        <w:t xml:space="preserve"> </w:t>
+      </w:r>
+      <w:r>
+        <w:rPr>
+          <w:rFonts w:ascii="Times New Roman" w:hAnsi="Times New Roman" w:cs="Times New Roman"/>
+          <w:color w:val="FF0000"/>
+          <w:sz w:val="26"/>
+          <w:szCs w:val="26"/>
+        </w:rPr>
+        <w:drawing>
+          <wp:inline distT="0" distB="0" distL="0" distR="0" wp14:anchorId="52D851B0" wp14:editId="13737236">
+            <wp:extent cx="5544324" cy="3515216"/>
+            <wp:effectExtent l="0" t="0" r="0" b="9525"/>
+            <wp:docPr id="11" name="Picture 11"/>
+            <wp:cNvGraphicFramePr>
+              <a:graphicFrameLocks xmlns:a="http://schemas.openxmlformats.org/drawingml/2006/main" noChangeAspect="1"/>
+            </wp:cNvGraphicFramePr>
+            <a:graphic xmlns:a="http://schemas.openxmlformats.org/drawingml/2006/main">
+              <a:graphicData uri="http://schemas.openxmlformats.org/drawingml/2006/picture">
+                <pic:pic xmlns:pic="http://schemas.openxmlformats.org/drawingml/2006/picture">
+                  <pic:nvPicPr>
+                    <pic:cNvPr id="1" name=""/>
+                    <pic:cNvPicPr/>
+                  </pic:nvPicPr>
+                  <pic:blipFill>
+                    <a:blip r:embed="rId15"/>
+                    <a:stretch>
+                      <a:fillRect/>
+                    </a:stretch>
+                  </pic:blipFill>
+                  <pic:spPr>
+                    <a:xfrm>
+                      <a:off x="0" y="0"/>
+                      <a:ext cx="5544324" cy="3515216"/>
+                    </a:xfrm>
+                    <a:prstGeom prst="rect">
+                      <a:avLst/>
+                    </a:prstGeom>
+                  </pic:spPr>
+                </pic:pic>
+              </a:graphicData>
+            </a:graphic>
+          </wp:inline>
+        </w:drawing>
+      </w:r>
     </w:p>
     <w:p>
       <w:pPr>
@@ -3554,6 +3645,7 @@
           <w:sz w:val="26"/>
           <w:szCs w:val="26"/>
         </w:rPr>
+        <w:lastRenderedPageBreak/>
         <w:t>SV C</w:t>
       </w:r>
       <w:r>
@@ -3839,6 +3931,340 @@
         <w:t>nhân</w:t>
       </w:r>
       <w:proofErr w:type="spellEnd"/>
+      <w:r>
+        <w:rPr>
+          <w:rFonts w:ascii="Times New Roman" w:hAnsi="Times New Roman" w:cs="Times New Roman"/>
+          <w:color w:val="FF0000"/>
+          <w:sz w:val="26"/>
+          <w:szCs w:val="26"/>
+        </w:rPr>
+        <w:t xml:space="preserve"> </w:t>
+      </w:r>
+    </w:p>
+    <w:p>
+      <w:pPr>
+        <w:pStyle w:val="ListParagraph"/>
+        <w:rPr>
+          <w:rFonts w:ascii="Times New Roman" w:hAnsi="Times New Roman" w:cs="Times New Roman"/>
+          <w:color w:val="FF0000"/>
+          <w:sz w:val="26"/>
+          <w:szCs w:val="26"/>
+        </w:rPr>
+      </w:pPr>
+      <w:r>
+        <w:rPr>
+          <w:rFonts w:ascii="Times New Roman" w:hAnsi="Times New Roman" w:cs="Times New Roman"/>
+          <w:color w:val="FF0000"/>
+          <w:sz w:val="26"/>
+          <w:szCs w:val="26"/>
+        </w:rPr>
+        <w:drawing>
+          <wp:inline distT="0" distB="0" distL="0" distR="0" wp14:anchorId="4F8886B1" wp14:editId="6AA2B8D3">
+            <wp:extent cx="5525271" cy="3496163"/>
+            <wp:effectExtent l="0" t="0" r="0" b="9525"/>
+            <wp:docPr id="12" name="Picture 12"/>
+            <wp:cNvGraphicFramePr>
+              <a:graphicFrameLocks xmlns:a="http://schemas.openxmlformats.org/drawingml/2006/main" noChangeAspect="1"/>
+            </wp:cNvGraphicFramePr>
+            <a:graphic xmlns:a="http://schemas.openxmlformats.org/drawingml/2006/main">
+              <a:graphicData uri="http://schemas.openxmlformats.org/drawingml/2006/picture">
+                <pic:pic xmlns:pic="http://schemas.openxmlformats.org/drawingml/2006/picture">
+                  <pic:nvPicPr>
+                    <pic:cNvPr id="1" name=""/>
+                    <pic:cNvPicPr/>
+                  </pic:nvPicPr>
+                  <pic:blipFill>
+                    <a:blip r:embed="rId16"/>
+                    <a:stretch>
+                      <a:fillRect/>
+                    </a:stretch>
+                  </pic:blipFill>
+                  <pic:spPr>
+                    <a:xfrm>
+                      <a:off x="0" y="0"/>
+                      <a:ext cx="5525271" cy="3496163"/>
+                    </a:xfrm>
+                    <a:prstGeom prst="rect">
+                      <a:avLst/>
+                    </a:prstGeom>
+                  </pic:spPr>
+                </pic:pic>
+              </a:graphicData>
+            </a:graphic>
+          </wp:inline>
+        </w:drawing>
+      </w:r>
+    </w:p>
+    <w:p>
+      <w:pPr>
+        <w:rPr>
+          <w:rFonts w:ascii="Times New Roman" w:hAnsi="Times New Roman" w:cs="Times New Roman"/>
+          <w:sz w:val="26"/>
+          <w:szCs w:val="26"/>
+        </w:rPr>
+      </w:pPr>
+      <w:proofErr w:type="spellStart"/>
+      <w:r>
+        <w:rPr>
+          <w:rFonts w:ascii="Times New Roman" w:hAnsi="Times New Roman" w:cs="Times New Roman"/>
+          <w:sz w:val="26"/>
+          <w:szCs w:val="26"/>
+        </w:rPr>
+        <w:t>Nguyên</w:t>
+      </w:r>
+      <w:proofErr w:type="spellEnd"/>
+      <w:r>
+        <w:rPr>
+          <w:rFonts w:ascii="Times New Roman" w:hAnsi="Times New Roman" w:cs="Times New Roman"/>
+          <w:sz w:val="26"/>
+          <w:szCs w:val="26"/>
+        </w:rPr>
+        <w:t xml:space="preserve"> </w:t>
+      </w:r>
+      <w:proofErr w:type="spellStart"/>
+      <w:proofErr w:type="gramStart"/>
+      <w:r>
+        <w:rPr>
+          <w:rFonts w:ascii="Times New Roman" w:hAnsi="Times New Roman" w:cs="Times New Roman"/>
+          <w:sz w:val="26"/>
+          <w:szCs w:val="26"/>
+        </w:rPr>
+        <w:t>Nhân</w:t>
+      </w:r>
+      <w:proofErr w:type="spellEnd"/>
+      <w:r>
+        <w:rPr>
+          <w:rFonts w:ascii="Times New Roman" w:hAnsi="Times New Roman" w:cs="Times New Roman"/>
+          <w:sz w:val="26"/>
+          <w:szCs w:val="26"/>
+        </w:rPr>
+        <w:t xml:space="preserve"> :</w:t>
+      </w:r>
+      <w:proofErr w:type="gramEnd"/>
+      <w:r>
+        <w:rPr>
+          <w:rFonts w:ascii="Times New Roman" w:hAnsi="Times New Roman" w:cs="Times New Roman"/>
+          <w:sz w:val="26"/>
+          <w:szCs w:val="26"/>
+        </w:rPr>
+        <w:t xml:space="preserve"> do </w:t>
+      </w:r>
+      <w:proofErr w:type="spellStart"/>
+      <w:r>
+        <w:rPr>
+          <w:rFonts w:ascii="Times New Roman" w:hAnsi="Times New Roman" w:cs="Times New Roman"/>
+          <w:sz w:val="26"/>
+          <w:szCs w:val="26"/>
+        </w:rPr>
+        <w:t>tren</w:t>
+      </w:r>
+      <w:proofErr w:type="spellEnd"/>
+      <w:r>
+        <w:rPr>
+          <w:rFonts w:ascii="Times New Roman" w:hAnsi="Times New Roman" w:cs="Times New Roman"/>
+          <w:sz w:val="26"/>
+          <w:szCs w:val="26"/>
+        </w:rPr>
+        <w:t xml:space="preserve"> SR </w:t>
+      </w:r>
+      <w:proofErr w:type="spellStart"/>
+      <w:r>
+        <w:rPr>
+          <w:rFonts w:ascii="Times New Roman" w:hAnsi="Times New Roman" w:cs="Times New Roman"/>
+          <w:sz w:val="26"/>
+          <w:szCs w:val="26"/>
+        </w:rPr>
+        <w:t>đã</w:t>
+      </w:r>
+      <w:proofErr w:type="spellEnd"/>
+      <w:r>
+        <w:rPr>
+          <w:rFonts w:ascii="Times New Roman" w:hAnsi="Times New Roman" w:cs="Times New Roman"/>
+          <w:sz w:val="26"/>
+          <w:szCs w:val="26"/>
+        </w:rPr>
+        <w:t xml:space="preserve"> </w:t>
+      </w:r>
+      <w:proofErr w:type="spellStart"/>
+      <w:r>
+        <w:rPr>
+          <w:rFonts w:ascii="Times New Roman" w:hAnsi="Times New Roman" w:cs="Times New Roman"/>
+          <w:sz w:val="26"/>
+          <w:szCs w:val="26"/>
+        </w:rPr>
+        <w:t>có</w:t>
+      </w:r>
+      <w:proofErr w:type="spellEnd"/>
+      <w:r>
+        <w:rPr>
+          <w:rFonts w:ascii="Times New Roman" w:hAnsi="Times New Roman" w:cs="Times New Roman"/>
+          <w:sz w:val="26"/>
+          <w:szCs w:val="26"/>
+        </w:rPr>
+        <w:t xml:space="preserve"> </w:t>
+      </w:r>
+      <w:proofErr w:type="spellStart"/>
+      <w:r>
+        <w:rPr>
+          <w:rFonts w:ascii="Times New Roman" w:hAnsi="Times New Roman" w:cs="Times New Roman"/>
+          <w:sz w:val="26"/>
+          <w:szCs w:val="26"/>
+        </w:rPr>
+        <w:t>sự</w:t>
+      </w:r>
+      <w:proofErr w:type="spellEnd"/>
+      <w:r>
+        <w:rPr>
+          <w:rFonts w:ascii="Times New Roman" w:hAnsi="Times New Roman" w:cs="Times New Roman"/>
+          <w:sz w:val="26"/>
+          <w:szCs w:val="26"/>
+        </w:rPr>
+        <w:t xml:space="preserve"> </w:t>
+      </w:r>
+      <w:proofErr w:type="spellStart"/>
+      <w:r>
+        <w:rPr>
+          <w:rFonts w:ascii="Times New Roman" w:hAnsi="Times New Roman" w:cs="Times New Roman"/>
+          <w:sz w:val="26"/>
+          <w:szCs w:val="26"/>
+        </w:rPr>
+        <w:t>thay</w:t>
+      </w:r>
+      <w:proofErr w:type="spellEnd"/>
+      <w:r>
+        <w:rPr>
+          <w:rFonts w:ascii="Times New Roman" w:hAnsi="Times New Roman" w:cs="Times New Roman"/>
+          <w:sz w:val="26"/>
+          <w:szCs w:val="26"/>
+        </w:rPr>
+        <w:t xml:space="preserve"> </w:t>
+      </w:r>
+      <w:proofErr w:type="spellStart"/>
+      <w:r>
+        <w:rPr>
+          <w:rFonts w:ascii="Times New Roman" w:hAnsi="Times New Roman" w:cs="Times New Roman"/>
+          <w:sz w:val="26"/>
+          <w:szCs w:val="26"/>
+        </w:rPr>
+        <w:t>đổi</w:t>
+      </w:r>
+      <w:proofErr w:type="spellEnd"/>
+      <w:r>
+        <w:rPr>
+          <w:rFonts w:ascii="Times New Roman" w:hAnsi="Times New Roman" w:cs="Times New Roman"/>
+          <w:sz w:val="26"/>
+          <w:szCs w:val="26"/>
+        </w:rPr>
+        <w:t xml:space="preserve"> </w:t>
+      </w:r>
+      <w:proofErr w:type="spellStart"/>
+      <w:r>
+        <w:rPr>
+          <w:rFonts w:ascii="Times New Roman" w:hAnsi="Times New Roman" w:cs="Times New Roman"/>
+          <w:sz w:val="26"/>
+          <w:szCs w:val="26"/>
+        </w:rPr>
+        <w:t>sau</w:t>
+      </w:r>
+      <w:proofErr w:type="spellEnd"/>
+      <w:r>
+        <w:rPr>
+          <w:rFonts w:ascii="Times New Roman" w:hAnsi="Times New Roman" w:cs="Times New Roman"/>
+          <w:sz w:val="26"/>
+          <w:szCs w:val="26"/>
+        </w:rPr>
+        <w:t xml:space="preserve"> </w:t>
+      </w:r>
+      <w:proofErr w:type="spellStart"/>
+      <w:r>
+        <w:rPr>
+          <w:rFonts w:ascii="Times New Roman" w:hAnsi="Times New Roman" w:cs="Times New Roman"/>
+          <w:sz w:val="26"/>
+          <w:szCs w:val="26"/>
+        </w:rPr>
+        <w:t>khi</w:t>
+      </w:r>
+      <w:proofErr w:type="spellEnd"/>
+      <w:r>
+        <w:rPr>
+          <w:rFonts w:ascii="Times New Roman" w:hAnsi="Times New Roman" w:cs="Times New Roman"/>
+          <w:sz w:val="26"/>
+          <w:szCs w:val="26"/>
+        </w:rPr>
+        <w:t xml:space="preserve"> </w:t>
+      </w:r>
+      <w:proofErr w:type="spellStart"/>
+      <w:r>
+        <w:rPr>
+          <w:rFonts w:ascii="Times New Roman" w:hAnsi="Times New Roman" w:cs="Times New Roman"/>
+          <w:sz w:val="26"/>
+          <w:szCs w:val="26"/>
+        </w:rPr>
+        <w:t>sv</w:t>
+      </w:r>
+      <w:proofErr w:type="spellEnd"/>
+      <w:r>
+        <w:rPr>
+          <w:rFonts w:ascii="Times New Roman" w:hAnsi="Times New Roman" w:cs="Times New Roman"/>
+          <w:sz w:val="26"/>
+          <w:szCs w:val="26"/>
+        </w:rPr>
+        <w:t xml:space="preserve"> C  </w:t>
+      </w:r>
+      <w:proofErr w:type="spellStart"/>
+      <w:r>
+        <w:rPr>
+          <w:rFonts w:ascii="Times New Roman" w:hAnsi="Times New Roman" w:cs="Times New Roman"/>
+          <w:sz w:val="26"/>
+          <w:szCs w:val="26"/>
+        </w:rPr>
+        <w:t>git</w:t>
+      </w:r>
+      <w:proofErr w:type="spellEnd"/>
+      <w:r>
+        <w:rPr>
+          <w:rFonts w:ascii="Times New Roman" w:hAnsi="Times New Roman" w:cs="Times New Roman"/>
+          <w:sz w:val="26"/>
+          <w:szCs w:val="26"/>
+        </w:rPr>
+        <w:t xml:space="preserve"> clone </w:t>
+      </w:r>
+      <w:proofErr w:type="spellStart"/>
+      <w:r>
+        <w:rPr>
+          <w:rFonts w:ascii="Times New Roman" w:hAnsi="Times New Roman" w:cs="Times New Roman"/>
+          <w:sz w:val="26"/>
+          <w:szCs w:val="26"/>
+        </w:rPr>
+        <w:t>về</w:t>
+      </w:r>
+      <w:proofErr w:type="spellEnd"/>
+      <w:r>
+        <w:rPr>
+          <w:rFonts w:ascii="Times New Roman" w:hAnsi="Times New Roman" w:cs="Times New Roman"/>
+          <w:sz w:val="26"/>
+          <w:szCs w:val="26"/>
+        </w:rPr>
+        <w:t xml:space="preserve"> </w:t>
+      </w:r>
+      <w:proofErr w:type="spellStart"/>
+      <w:r>
+        <w:rPr>
+          <w:rFonts w:ascii="Times New Roman" w:hAnsi="Times New Roman" w:cs="Times New Roman"/>
+          <w:sz w:val="26"/>
+          <w:szCs w:val="26"/>
+        </w:rPr>
+        <w:t>máy</w:t>
+      </w:r>
+      <w:proofErr w:type="spellEnd"/>
+      <w:r>
+        <w:rPr>
+          <w:rFonts w:ascii="Times New Roman" w:hAnsi="Times New Roman" w:cs="Times New Roman"/>
+          <w:sz w:val="26"/>
+          <w:szCs w:val="26"/>
+        </w:rPr>
+        <w:t xml:space="preserve"> </w:t>
+      </w:r>
     </w:p>
     <w:p>
       <w:pPr>
@@ -3999,6 +4425,558 @@
           <w:szCs w:val="26"/>
         </w:rPr>
       </w:pPr>
+      <w:proofErr w:type="spellStart"/>
+      <w:r>
+        <w:rPr>
+          <w:rFonts w:ascii="Times New Roman" w:hAnsi="Times New Roman" w:cs="Times New Roman"/>
+          <w:sz w:val="26"/>
+          <w:szCs w:val="26"/>
+        </w:rPr>
+        <w:t>Sinh</w:t>
+      </w:r>
+      <w:proofErr w:type="spellEnd"/>
+      <w:r>
+        <w:rPr>
+          <w:rFonts w:ascii="Times New Roman" w:hAnsi="Times New Roman" w:cs="Times New Roman"/>
+          <w:sz w:val="26"/>
+          <w:szCs w:val="26"/>
+        </w:rPr>
+        <w:t xml:space="preserve"> </w:t>
+      </w:r>
+      <w:proofErr w:type="spellStart"/>
+      <w:r>
+        <w:rPr>
+          <w:rFonts w:ascii="Times New Roman" w:hAnsi="Times New Roman" w:cs="Times New Roman"/>
+          <w:sz w:val="26"/>
+          <w:szCs w:val="26"/>
+        </w:rPr>
+        <w:t>viên</w:t>
+      </w:r>
+      <w:proofErr w:type="spellEnd"/>
+      <w:r>
+        <w:rPr>
+          <w:rFonts w:ascii="Times New Roman" w:hAnsi="Times New Roman" w:cs="Times New Roman"/>
+          <w:sz w:val="26"/>
+          <w:szCs w:val="26"/>
+        </w:rPr>
+        <w:t xml:space="preserve"> C </w:t>
+      </w:r>
+      <w:proofErr w:type="spellStart"/>
+      <w:r>
+        <w:rPr>
+          <w:rFonts w:ascii="Times New Roman" w:hAnsi="Times New Roman" w:cs="Times New Roman"/>
+          <w:sz w:val="26"/>
+          <w:szCs w:val="26"/>
+        </w:rPr>
+        <w:t>cần</w:t>
+      </w:r>
+      <w:proofErr w:type="spellEnd"/>
+      <w:r>
+        <w:rPr>
+          <w:rFonts w:ascii="Times New Roman" w:hAnsi="Times New Roman" w:cs="Times New Roman"/>
+          <w:sz w:val="26"/>
+          <w:szCs w:val="26"/>
+        </w:rPr>
+        <w:t xml:space="preserve"> </w:t>
+      </w:r>
+      <w:proofErr w:type="spellStart"/>
+      <w:r>
+        <w:rPr>
+          <w:rFonts w:ascii="Times New Roman" w:hAnsi="Times New Roman" w:cs="Times New Roman"/>
+          <w:sz w:val="26"/>
+          <w:szCs w:val="26"/>
+        </w:rPr>
+        <w:t>phải</w:t>
+      </w:r>
+      <w:proofErr w:type="spellEnd"/>
+      <w:r>
+        <w:rPr>
+          <w:rFonts w:ascii="Times New Roman" w:hAnsi="Times New Roman" w:cs="Times New Roman"/>
+          <w:sz w:val="26"/>
+          <w:szCs w:val="26"/>
+        </w:rPr>
+        <w:t xml:space="preserve"> </w:t>
+      </w:r>
+      <w:proofErr w:type="spellStart"/>
+      <w:r>
+        <w:rPr>
+          <w:rFonts w:ascii="Times New Roman" w:hAnsi="Times New Roman" w:cs="Times New Roman"/>
+          <w:sz w:val="26"/>
+          <w:szCs w:val="26"/>
+        </w:rPr>
+        <w:t>sài</w:t>
+      </w:r>
+      <w:proofErr w:type="spellEnd"/>
+      <w:r>
+        <w:rPr>
+          <w:rFonts w:ascii="Times New Roman" w:hAnsi="Times New Roman" w:cs="Times New Roman"/>
+          <w:sz w:val="26"/>
+          <w:szCs w:val="26"/>
+        </w:rPr>
+        <w:t xml:space="preserve"> </w:t>
+      </w:r>
+      <w:proofErr w:type="spellStart"/>
+      <w:r>
+        <w:rPr>
+          <w:rFonts w:ascii="Times New Roman" w:hAnsi="Times New Roman" w:cs="Times New Roman"/>
+          <w:sz w:val="26"/>
+          <w:szCs w:val="26"/>
+        </w:rPr>
+        <w:t>lệnh</w:t>
+      </w:r>
+      <w:proofErr w:type="spellEnd"/>
+      <w:r>
+        <w:rPr>
+          <w:rFonts w:ascii="Times New Roman" w:hAnsi="Times New Roman" w:cs="Times New Roman"/>
+          <w:sz w:val="26"/>
+          <w:szCs w:val="26"/>
+        </w:rPr>
+        <w:t xml:space="preserve"> “</w:t>
+      </w:r>
+      <w:proofErr w:type="spellStart"/>
+      <w:r>
+        <w:rPr>
+          <w:rFonts w:ascii="Times New Roman" w:hAnsi="Times New Roman" w:cs="Times New Roman"/>
+          <w:sz w:val="26"/>
+          <w:szCs w:val="26"/>
+        </w:rPr>
+        <w:t>git</w:t>
+      </w:r>
+      <w:proofErr w:type="spellEnd"/>
+      <w:r>
+        <w:rPr>
+          <w:rFonts w:ascii="Times New Roman" w:hAnsi="Times New Roman" w:cs="Times New Roman"/>
+          <w:sz w:val="26"/>
+          <w:szCs w:val="26"/>
+        </w:rPr>
+        <w:t xml:space="preserve"> pull” </w:t>
+      </w:r>
+      <w:proofErr w:type="spellStart"/>
+      <w:r>
+        <w:rPr>
+          <w:rFonts w:ascii="Times New Roman" w:hAnsi="Times New Roman" w:cs="Times New Roman"/>
+          <w:sz w:val="26"/>
+          <w:szCs w:val="26"/>
+        </w:rPr>
+        <w:t>để</w:t>
+      </w:r>
+      <w:proofErr w:type="spellEnd"/>
+      <w:r>
+        <w:rPr>
+          <w:rFonts w:ascii="Times New Roman" w:hAnsi="Times New Roman" w:cs="Times New Roman"/>
+          <w:sz w:val="26"/>
+          <w:szCs w:val="26"/>
+        </w:rPr>
+        <w:t xml:space="preserve"> </w:t>
+      </w:r>
+      <w:proofErr w:type="spellStart"/>
+      <w:r>
+        <w:rPr>
+          <w:rFonts w:ascii="Times New Roman" w:hAnsi="Times New Roman" w:cs="Times New Roman"/>
+          <w:sz w:val="26"/>
+          <w:szCs w:val="26"/>
+        </w:rPr>
+        <w:t>nhận</w:t>
+      </w:r>
+      <w:proofErr w:type="spellEnd"/>
+      <w:r>
+        <w:rPr>
+          <w:rFonts w:ascii="Times New Roman" w:hAnsi="Times New Roman" w:cs="Times New Roman"/>
+          <w:sz w:val="26"/>
+          <w:szCs w:val="26"/>
+        </w:rPr>
+        <w:t xml:space="preserve"> </w:t>
+      </w:r>
+      <w:proofErr w:type="spellStart"/>
+      <w:r>
+        <w:rPr>
+          <w:rFonts w:ascii="Times New Roman" w:hAnsi="Times New Roman" w:cs="Times New Roman"/>
+          <w:sz w:val="26"/>
+          <w:szCs w:val="26"/>
+        </w:rPr>
+        <w:t>dữ</w:t>
+      </w:r>
+      <w:proofErr w:type="spellEnd"/>
+      <w:r>
+        <w:rPr>
+          <w:rFonts w:ascii="Times New Roman" w:hAnsi="Times New Roman" w:cs="Times New Roman"/>
+          <w:sz w:val="26"/>
+          <w:szCs w:val="26"/>
+        </w:rPr>
+        <w:t xml:space="preserve"> </w:t>
+      </w:r>
+      <w:proofErr w:type="spellStart"/>
+      <w:r>
+        <w:rPr>
+          <w:rFonts w:ascii="Times New Roman" w:hAnsi="Times New Roman" w:cs="Times New Roman"/>
+          <w:sz w:val="26"/>
+          <w:szCs w:val="26"/>
+        </w:rPr>
+        <w:t>liệu</w:t>
+      </w:r>
+      <w:proofErr w:type="spellEnd"/>
+      <w:r>
+        <w:rPr>
+          <w:rFonts w:ascii="Times New Roman" w:hAnsi="Times New Roman" w:cs="Times New Roman"/>
+          <w:sz w:val="26"/>
+          <w:szCs w:val="26"/>
+        </w:rPr>
+        <w:t xml:space="preserve"> </w:t>
+      </w:r>
+      <w:proofErr w:type="spellStart"/>
+      <w:r>
+        <w:rPr>
+          <w:rFonts w:ascii="Times New Roman" w:hAnsi="Times New Roman" w:cs="Times New Roman"/>
+          <w:sz w:val="26"/>
+          <w:szCs w:val="26"/>
+        </w:rPr>
+        <w:t>đã</w:t>
+      </w:r>
+      <w:proofErr w:type="spellEnd"/>
+      <w:r>
+        <w:rPr>
+          <w:rFonts w:ascii="Times New Roman" w:hAnsi="Times New Roman" w:cs="Times New Roman"/>
+          <w:sz w:val="26"/>
+          <w:szCs w:val="26"/>
+        </w:rPr>
+        <w:t xml:space="preserve"> </w:t>
+      </w:r>
+      <w:proofErr w:type="spellStart"/>
+      <w:r>
+        <w:rPr>
+          <w:rFonts w:ascii="Times New Roman" w:hAnsi="Times New Roman" w:cs="Times New Roman"/>
+          <w:sz w:val="26"/>
+          <w:szCs w:val="26"/>
+        </w:rPr>
+        <w:t>thay</w:t>
+      </w:r>
+      <w:proofErr w:type="spellEnd"/>
+      <w:r>
+        <w:rPr>
+          <w:rFonts w:ascii="Times New Roman" w:hAnsi="Times New Roman" w:cs="Times New Roman"/>
+          <w:sz w:val="26"/>
+          <w:szCs w:val="26"/>
+        </w:rPr>
+        <w:t xml:space="preserve"> </w:t>
+      </w:r>
+      <w:proofErr w:type="spellStart"/>
+      <w:r>
+        <w:rPr>
+          <w:rFonts w:ascii="Times New Roman" w:hAnsi="Times New Roman" w:cs="Times New Roman"/>
+          <w:sz w:val="26"/>
+          <w:szCs w:val="26"/>
+        </w:rPr>
+        <w:t>đổi</w:t>
+      </w:r>
+      <w:proofErr w:type="spellEnd"/>
+      <w:r>
+        <w:rPr>
+          <w:rFonts w:ascii="Times New Roman" w:hAnsi="Times New Roman" w:cs="Times New Roman"/>
+          <w:sz w:val="26"/>
+          <w:szCs w:val="26"/>
+        </w:rPr>
+        <w:t xml:space="preserve"> </w:t>
+      </w:r>
+      <w:proofErr w:type="spellStart"/>
+      <w:r>
+        <w:rPr>
+          <w:rFonts w:ascii="Times New Roman" w:hAnsi="Times New Roman" w:cs="Times New Roman"/>
+          <w:sz w:val="26"/>
+          <w:szCs w:val="26"/>
+        </w:rPr>
+        <w:t>từ</w:t>
+      </w:r>
+      <w:proofErr w:type="spellEnd"/>
+      <w:r>
+        <w:rPr>
+          <w:rFonts w:ascii="Times New Roman" w:hAnsi="Times New Roman" w:cs="Times New Roman"/>
+          <w:sz w:val="26"/>
+          <w:szCs w:val="26"/>
+        </w:rPr>
+        <w:t xml:space="preserve"> SR </w:t>
+      </w:r>
+      <w:proofErr w:type="spellStart"/>
+      <w:r>
+        <w:rPr>
+          <w:rFonts w:ascii="Times New Roman" w:hAnsi="Times New Roman" w:cs="Times New Roman"/>
+          <w:sz w:val="26"/>
+          <w:szCs w:val="26"/>
+        </w:rPr>
+        <w:t>về</w:t>
+      </w:r>
+      <w:proofErr w:type="spellEnd"/>
+      <w:r>
+        <w:rPr>
+          <w:rFonts w:ascii="Times New Roman" w:hAnsi="Times New Roman" w:cs="Times New Roman"/>
+          <w:sz w:val="26"/>
+          <w:szCs w:val="26"/>
+        </w:rPr>
+        <w:t xml:space="preserve"> </w:t>
+      </w:r>
+      <w:proofErr w:type="spellStart"/>
+      <w:r>
+        <w:rPr>
+          <w:rFonts w:ascii="Times New Roman" w:hAnsi="Times New Roman" w:cs="Times New Roman"/>
+          <w:sz w:val="26"/>
+          <w:szCs w:val="26"/>
+        </w:rPr>
+        <w:t>máy</w:t>
+      </w:r>
+      <w:proofErr w:type="spellEnd"/>
+      <w:r>
+        <w:rPr>
+          <w:rFonts w:ascii="Times New Roman" w:hAnsi="Times New Roman" w:cs="Times New Roman"/>
+          <w:sz w:val="26"/>
+          <w:szCs w:val="26"/>
+        </w:rPr>
+        <w:t xml:space="preserve"> local </w:t>
+      </w:r>
+    </w:p>
+    <w:p>
+      <w:pPr>
+        <w:pStyle w:val="ListParagraph"/>
+        <w:rPr>
+          <w:rFonts w:ascii="Times New Roman" w:hAnsi="Times New Roman" w:cs="Times New Roman"/>
+          <w:sz w:val="26"/>
+          <w:szCs w:val="26"/>
+        </w:rPr>
+      </w:pPr>
+      <w:proofErr w:type="spellStart"/>
+      <w:r>
+        <w:rPr>
+          <w:rFonts w:ascii="Times New Roman" w:hAnsi="Times New Roman" w:cs="Times New Roman"/>
+          <w:sz w:val="26"/>
+          <w:szCs w:val="26"/>
+        </w:rPr>
+        <w:t>Sau</w:t>
+      </w:r>
+      <w:proofErr w:type="spellEnd"/>
+      <w:r>
+        <w:rPr>
+          <w:rFonts w:ascii="Times New Roman" w:hAnsi="Times New Roman" w:cs="Times New Roman"/>
+          <w:sz w:val="26"/>
+          <w:szCs w:val="26"/>
+        </w:rPr>
+        <w:t xml:space="preserve"> </w:t>
+      </w:r>
+      <w:proofErr w:type="spellStart"/>
+      <w:r>
+        <w:rPr>
+          <w:rFonts w:ascii="Times New Roman" w:hAnsi="Times New Roman" w:cs="Times New Roman"/>
+          <w:sz w:val="26"/>
+          <w:szCs w:val="26"/>
+        </w:rPr>
+        <w:t>đó</w:t>
+      </w:r>
+      <w:proofErr w:type="spellEnd"/>
+      <w:r>
+        <w:rPr>
+          <w:rFonts w:ascii="Times New Roman" w:hAnsi="Times New Roman" w:cs="Times New Roman"/>
+          <w:sz w:val="26"/>
+          <w:szCs w:val="26"/>
+        </w:rPr>
+        <w:t xml:space="preserve"> </w:t>
+      </w:r>
+      <w:proofErr w:type="spellStart"/>
+      <w:r>
+        <w:rPr>
+          <w:rFonts w:ascii="Times New Roman" w:hAnsi="Times New Roman" w:cs="Times New Roman"/>
+          <w:sz w:val="26"/>
+          <w:szCs w:val="26"/>
+        </w:rPr>
+        <w:t>sinh</w:t>
+      </w:r>
+      <w:proofErr w:type="spellEnd"/>
+      <w:r>
+        <w:rPr>
+          <w:rFonts w:ascii="Times New Roman" w:hAnsi="Times New Roman" w:cs="Times New Roman"/>
+          <w:sz w:val="26"/>
+          <w:szCs w:val="26"/>
+        </w:rPr>
+        <w:t xml:space="preserve"> </w:t>
+      </w:r>
+      <w:proofErr w:type="spellStart"/>
+      <w:r>
+        <w:rPr>
+          <w:rFonts w:ascii="Times New Roman" w:hAnsi="Times New Roman" w:cs="Times New Roman"/>
+          <w:sz w:val="26"/>
+          <w:szCs w:val="26"/>
+        </w:rPr>
+        <w:t>viên</w:t>
+      </w:r>
+      <w:proofErr w:type="spellEnd"/>
+      <w:r>
+        <w:rPr>
+          <w:rFonts w:ascii="Times New Roman" w:hAnsi="Times New Roman" w:cs="Times New Roman"/>
+          <w:sz w:val="26"/>
+          <w:szCs w:val="26"/>
+        </w:rPr>
+        <w:t xml:space="preserve"> C </w:t>
+      </w:r>
+      <w:proofErr w:type="spellStart"/>
+      <w:r>
+        <w:rPr>
+          <w:rFonts w:ascii="Times New Roman" w:hAnsi="Times New Roman" w:cs="Times New Roman"/>
+          <w:sz w:val="26"/>
+          <w:szCs w:val="26"/>
+        </w:rPr>
+        <w:t>có</w:t>
+      </w:r>
+      <w:proofErr w:type="spellEnd"/>
+      <w:r>
+        <w:rPr>
+          <w:rFonts w:ascii="Times New Roman" w:hAnsi="Times New Roman" w:cs="Times New Roman"/>
+          <w:sz w:val="26"/>
+          <w:szCs w:val="26"/>
+        </w:rPr>
+        <w:t xml:space="preserve"> </w:t>
+      </w:r>
+      <w:proofErr w:type="spellStart"/>
+      <w:r>
+        <w:rPr>
+          <w:rFonts w:ascii="Times New Roman" w:hAnsi="Times New Roman" w:cs="Times New Roman"/>
+          <w:sz w:val="26"/>
+          <w:szCs w:val="26"/>
+        </w:rPr>
+        <w:t>thể</w:t>
+      </w:r>
+      <w:proofErr w:type="spellEnd"/>
+      <w:r>
+        <w:rPr>
+          <w:rFonts w:ascii="Times New Roman" w:hAnsi="Times New Roman" w:cs="Times New Roman"/>
+          <w:sz w:val="26"/>
+          <w:szCs w:val="26"/>
+        </w:rPr>
+        <w:t xml:space="preserve"> </w:t>
+      </w:r>
+      <w:proofErr w:type="spellStart"/>
+      <w:r>
+        <w:rPr>
+          <w:rFonts w:ascii="Times New Roman" w:hAnsi="Times New Roman" w:cs="Times New Roman"/>
+          <w:sz w:val="26"/>
+          <w:szCs w:val="26"/>
+        </w:rPr>
+        <w:t>cập</w:t>
+      </w:r>
+      <w:proofErr w:type="spellEnd"/>
+      <w:r>
+        <w:rPr>
+          <w:rFonts w:ascii="Times New Roman" w:hAnsi="Times New Roman" w:cs="Times New Roman"/>
+          <w:sz w:val="26"/>
+          <w:szCs w:val="26"/>
+        </w:rPr>
+        <w:t xml:space="preserve"> </w:t>
+      </w:r>
+      <w:proofErr w:type="spellStart"/>
+      <w:r>
+        <w:rPr>
+          <w:rFonts w:ascii="Times New Roman" w:hAnsi="Times New Roman" w:cs="Times New Roman"/>
+          <w:sz w:val="26"/>
+          <w:szCs w:val="26"/>
+        </w:rPr>
+        <w:t>nhật</w:t>
+      </w:r>
+      <w:proofErr w:type="spellEnd"/>
+      <w:r>
+        <w:rPr>
+          <w:rFonts w:ascii="Times New Roman" w:hAnsi="Times New Roman" w:cs="Times New Roman"/>
+          <w:sz w:val="26"/>
+          <w:szCs w:val="26"/>
+        </w:rPr>
+        <w:t xml:space="preserve"> </w:t>
+      </w:r>
+      <w:proofErr w:type="spellStart"/>
+      <w:r>
+        <w:rPr>
+          <w:rFonts w:ascii="Times New Roman" w:hAnsi="Times New Roman" w:cs="Times New Roman"/>
+          <w:sz w:val="26"/>
+          <w:szCs w:val="26"/>
+        </w:rPr>
+        <w:t>lên</w:t>
+      </w:r>
+      <w:proofErr w:type="spellEnd"/>
+      <w:r>
+        <w:rPr>
+          <w:rFonts w:ascii="Times New Roman" w:hAnsi="Times New Roman" w:cs="Times New Roman"/>
+          <w:sz w:val="26"/>
+          <w:szCs w:val="26"/>
+        </w:rPr>
+        <w:t xml:space="preserve"> SR </w:t>
+      </w:r>
+      <w:proofErr w:type="spellStart"/>
+      <w:r>
+        <w:rPr>
+          <w:rFonts w:ascii="Times New Roman" w:hAnsi="Times New Roman" w:cs="Times New Roman"/>
+          <w:sz w:val="26"/>
+          <w:szCs w:val="26"/>
+        </w:rPr>
+        <w:t>một</w:t>
+      </w:r>
+      <w:proofErr w:type="spellEnd"/>
+      <w:r>
+        <w:rPr>
+          <w:rFonts w:ascii="Times New Roman" w:hAnsi="Times New Roman" w:cs="Times New Roman"/>
+          <w:sz w:val="26"/>
+          <w:szCs w:val="26"/>
+        </w:rPr>
+        <w:t xml:space="preserve"> </w:t>
+      </w:r>
+      <w:proofErr w:type="spellStart"/>
+      <w:r>
+        <w:rPr>
+          <w:rFonts w:ascii="Times New Roman" w:hAnsi="Times New Roman" w:cs="Times New Roman"/>
+          <w:sz w:val="26"/>
+          <w:szCs w:val="26"/>
+        </w:rPr>
+        <w:t>cách</w:t>
+      </w:r>
+      <w:proofErr w:type="spellEnd"/>
+      <w:r>
+        <w:rPr>
+          <w:rFonts w:ascii="Times New Roman" w:hAnsi="Times New Roman" w:cs="Times New Roman"/>
+          <w:sz w:val="26"/>
+          <w:szCs w:val="26"/>
+        </w:rPr>
+        <w:t xml:space="preserve"> </w:t>
+      </w:r>
+      <w:proofErr w:type="spellStart"/>
+      <w:r>
+        <w:rPr>
+          <w:rFonts w:ascii="Times New Roman" w:hAnsi="Times New Roman" w:cs="Times New Roman"/>
+          <w:sz w:val="26"/>
+          <w:szCs w:val="26"/>
+        </w:rPr>
+        <w:t>bình</w:t>
+      </w:r>
+      <w:proofErr w:type="spellEnd"/>
+      <w:r>
+        <w:rPr>
+          <w:rFonts w:ascii="Times New Roman" w:hAnsi="Times New Roman" w:cs="Times New Roman"/>
+          <w:sz w:val="26"/>
+          <w:szCs w:val="26"/>
+        </w:rPr>
+        <w:t xml:space="preserve"> </w:t>
+      </w:r>
+      <w:proofErr w:type="spellStart"/>
+      <w:r>
+        <w:rPr>
+          <w:rFonts w:ascii="Times New Roman" w:hAnsi="Times New Roman" w:cs="Times New Roman"/>
+          <w:sz w:val="26"/>
+          <w:szCs w:val="26"/>
+        </w:rPr>
+        <w:t>thường</w:t>
+      </w:r>
+      <w:proofErr w:type="spellEnd"/>
+    </w:p>
+    <w:p>
+      <w:pPr>
+        <w:pStyle w:val="ListParagraph"/>
+        <w:rPr>
+          <w:rFonts w:ascii="Times New Roman" w:hAnsi="Times New Roman" w:cs="Times New Roman"/>
+          <w:sz w:val="26"/>
+          <w:szCs w:val="26"/>
+        </w:rPr>
+      </w:pPr>
     </w:p>
     <w:p>
       <w:pPr>
@@ -4297,6 +5275,49 @@
           <w:szCs w:val="26"/>
         </w:rPr>
       </w:pPr>
+      <w:r>
+        <w:rPr>
+          <w:rFonts w:ascii="Times New Roman" w:hAnsi="Times New Roman" w:cs="Times New Roman"/>
+          <w:sz w:val="26"/>
+          <w:szCs w:val="26"/>
+        </w:rPr>
+        <w:lastRenderedPageBreak/>
+        <w:drawing>
+          <wp:inline distT="0" distB="0" distL="0" distR="0" wp14:anchorId="722025D0" wp14:editId="786B30DD">
+            <wp:extent cx="5525271" cy="3505689"/>
+            <wp:effectExtent l="0" t="0" r="0" b="0"/>
+            <wp:docPr id="13" name="Picture 13"/>
+            <wp:cNvGraphicFramePr>
+              <a:graphicFrameLocks xmlns:a="http://schemas.openxmlformats.org/drawingml/2006/main" noChangeAspect="1"/>
+            </wp:cNvGraphicFramePr>
+            <a:graphic xmlns:a="http://schemas.openxmlformats.org/drawingml/2006/main">
+              <a:graphicData uri="http://schemas.openxmlformats.org/drawingml/2006/picture">
+                <pic:pic xmlns:pic="http://schemas.openxmlformats.org/drawingml/2006/picture">
+                  <pic:nvPicPr>
+                    <pic:cNvPr id="1" name=""/>
+                    <pic:cNvPicPr/>
+                  </pic:nvPicPr>
+                  <pic:blipFill>
+                    <a:blip r:embed="rId17"/>
+                    <a:stretch>
+                      <a:fillRect/>
+                    </a:stretch>
+                  </pic:blipFill>
+                  <pic:spPr>
+                    <a:xfrm>
+                      <a:off x="0" y="0"/>
+                      <a:ext cx="5525271" cy="3505689"/>
+                    </a:xfrm>
+                    <a:prstGeom prst="rect">
+                      <a:avLst/>
+                    </a:prstGeom>
+                  </pic:spPr>
+                </pic:pic>
+              </a:graphicData>
+            </a:graphic>
+          </wp:inline>
+        </w:drawing>
+      </w:r>
     </w:p>
     <w:p>
       <w:pPr>
@@ -4736,6 +5757,52 @@
         </w:rPr>
         <w:t>???</w:t>
       </w:r>
+      <w:r>
+        <w:rPr>
+          <w:noProof/>
+        </w:rPr>
+        <w:t xml:space="preserve"> </w:t>
+      </w:r>
+      <w:r>
+        <w:rPr>
+          <w:noProof/>
+        </w:rPr>
+        <w:drawing>
+          <wp:inline distT="0" distB="0" distL="0" distR="0" wp14:anchorId="558A24F6" wp14:editId="45484734">
+            <wp:extent cx="5943600" cy="3341370"/>
+            <wp:effectExtent l="0" t="0" r="0" b="0"/>
+            <wp:docPr id="14" name="Picture 14"/>
+            <wp:cNvGraphicFramePr>
+              <a:graphicFrameLocks xmlns:a="http://schemas.openxmlformats.org/drawingml/2006/main" noChangeAspect="1"/>
+            </wp:cNvGraphicFramePr>
+            <a:graphic xmlns:a="http://schemas.openxmlformats.org/drawingml/2006/main">
+              <a:graphicData uri="http://schemas.openxmlformats.org/drawingml/2006/picture">
+                <pic:pic xmlns:pic="http://schemas.openxmlformats.org/drawingml/2006/picture">
+                  <pic:nvPicPr>
+                    <pic:cNvPr id="1" name=""/>
+                    <pic:cNvPicPr/>
+                  </pic:nvPicPr>
+                  <pic:blipFill>
+                    <a:blip r:embed="rId18"/>
+                    <a:stretch>
+                      <a:fillRect/>
+                    </a:stretch>
+                  </pic:blipFill>
+                  <pic:spPr>
+                    <a:xfrm>
+                      <a:off x="0" y="0"/>
+                      <a:ext cx="5943600" cy="3341370"/>
+                    </a:xfrm>
+                    <a:prstGeom prst="rect">
+                      <a:avLst/>
+                    </a:prstGeom>
+                  </pic:spPr>
+                </pic:pic>
+              </a:graphicData>
+            </a:graphic>
+          </wp:inline>
+        </w:drawing>
+      </w:r>
     </w:p>
     <w:p>
       <w:pPr>
@@ -4766,6 +5833,7 @@
           <w:sz w:val="26"/>
           <w:szCs w:val="26"/>
         </w:rPr>
+        <w:lastRenderedPageBreak/>
         <w:t>SV D or A</w:t>
       </w:r>
       <w:r>
@@ -5101,6 +6169,54 @@
         </w:rPr>
         <w:t>???</w:t>
       </w:r>
+      <w:r>
+        <w:rPr>
+          <w:noProof/>
+        </w:rPr>
+        <w:t xml:space="preserve"> </w:t>
+      </w:r>
+      <w:r>
+        <w:rPr>
+          <w:noProof/>
+        </w:rPr>
+        <w:drawing>
+          <wp:inline distT="0" distB="0" distL="0" distR="0" wp14:anchorId="3B26F08E" wp14:editId="606B52B1">
+            <wp:extent cx="5943600" cy="3341370"/>
+            <wp:effectExtent l="0" t="0" r="0" b="0"/>
+            <wp:docPr id="15" name="Picture 15"/>
+            <wp:cNvGraphicFramePr>
+              <a:graphicFrameLocks xmlns:a="http://schemas.openxmlformats.org/drawingml/2006/main" noChangeAspect="1"/>
+            </wp:cNvGraphicFramePr>
+            <a:graphic xmlns:a="http://schemas.openxmlformats.org/drawingml/2006/main">
+              <a:graphicData uri="http://schemas.openxmlformats.org/drawingml/2006/picture">
+                <pic:pic xmlns:pic="http://schemas.openxmlformats.org/drawingml/2006/picture">
+                  <pic:nvPicPr>
+                    <pic:cNvPr id="1" name=""/>
+                    <pic:cNvPicPr/>
+                  </pic:nvPicPr>
+                  <pic:blipFill>
+                    <a:blip r:embed="rId19"/>
+                    <a:stretch>
+                      <a:fillRect/>
+                    </a:stretch>
+                  </pic:blipFill>
+                  <pic:spPr>
+                    <a:xfrm>
+                      <a:off x="0" y="0"/>
+                      <a:ext cx="5943600" cy="3341370"/>
+                    </a:xfrm>
+                    <a:prstGeom prst="rect">
+                      <a:avLst/>
+                    </a:prstGeom>
+                  </pic:spPr>
+                </pic:pic>
+              </a:graphicData>
+            </a:graphic>
+          </wp:inline>
+        </w:drawing>
+      </w:r>
+      <w:bookmarkStart w:id="0" w:name="_GoBack"/>
+      <w:bookmarkEnd w:id="0"/>
     </w:p>
     <w:p>
       <w:pPr>
@@ -5769,6 +6885,118 @@
 <file path=word/numbering.xml><?xml version="1.0" encoding="utf-8"?>
 <w:numbering xmlns:wpc="http://schemas.microsoft.com/office/word/2010/wordprocessingCanvas" xmlns:cx="http://schemas.microsoft.com/office/drawing/2014/chartex" xmlns:mc="http://schemas.openxmlformats.org/markup-compatibility/2006" xmlns:o="urn:schemas-microsoft-com:office:office" xmlns:r="http://schemas.openxmlformats.org/officeDocument/2006/relationships" xmlns:m="http://schemas.openxmlformats.org/officeDocument/2006/math" xmlns:v="urn:schemas-microsoft-com:vml" xmlns:wp14="http://schemas.microsoft.com/office/word/2010/wordprocessingDrawing" xmlns:wp="http://schemas.openxmlformats.org/drawingml/2006/wordprocessingDrawing" xmlns:w10="urn:schemas-microsoft-com:office:word" xmlns:w="http://schemas.openxmlformats.org/wordprocessingml/2006/main" xmlns:w14="http://schemas.microsoft.com/office/word/2010/wordml" xmlns:w15="http://schemas.microsoft.com/office/word/2012/wordml" xmlns:w16se="http://schemas.microsoft.com/office/word/2015/wordml/symex" xmlns:wpg="http://schemas.microsoft.com/office/word/2010/wordprocessingGroup" xmlns:wpi="http://schemas.microsoft.com/office/word/2010/wordprocessingInk" xmlns:wne="http://schemas.microsoft.com/office/word/2006/wordml" xmlns:wps="http://schemas.microsoft.com/office/word/2010/wordprocessingShape" mc:Ignorable="w14 w15 w16se wp14">
   <w:abstractNum w:abstractNumId="0" w15:restartNumberingAfterBreak="0">
+    <w:nsid w:val="266F1889"/>
+    <w:multiLevelType w:val="hybridMultilevel"/>
+    <w:tmpl w:val="9D427258"/>
+    <w:lvl w:ilvl="0" w:tplc="2C041CE4">
+      <w:numFmt w:val="bullet"/>
+      <w:lvlText w:val="-"/>
+      <w:lvlJc w:val="left"/>
+      <w:pPr>
+        <w:ind w:left="720" w:hanging="360"/>
+      </w:pPr>
+      <w:rPr>
+        <w:rFonts w:ascii="Times New Roman" w:eastAsiaTheme="minorHAnsi" w:hAnsi="Times New Roman" w:cs="Times New Roman" w:hint="default"/>
+      </w:rPr>
+    </w:lvl>
+    <w:lvl w:ilvl="1" w:tplc="04090003" w:tentative="1">
+      <w:start w:val="1"/>
+      <w:numFmt w:val="bullet"/>
+      <w:lvlText w:val="o"/>
+      <w:lvlJc w:val="left"/>
+      <w:pPr>
+        <w:ind w:left="1440" w:hanging="360"/>
+      </w:pPr>
+      <w:rPr>
+        <w:rFonts w:ascii="Courier New" w:hAnsi="Courier New" w:cs="Courier New" w:hint="default"/>
+      </w:rPr>
+    </w:lvl>
+    <w:lvl w:ilvl="2" w:tplc="04090005" w:tentative="1">
+      <w:start w:val="1"/>
+      <w:numFmt w:val="bullet"/>
+      <w:lvlText w:val=""/>
+      <w:lvlJc w:val="left"/>
+      <w:pPr>
+        <w:ind w:left="2160" w:hanging="360"/>
+      </w:pPr>
+      <w:rPr>
+        <w:rFonts w:ascii="Wingdings" w:hAnsi="Wingdings" w:hint="default"/>
+      </w:rPr>
+    </w:lvl>
+    <w:lvl w:ilvl="3" w:tplc="04090001" w:tentative="1">
+      <w:start w:val="1"/>
+      <w:numFmt w:val="bullet"/>
+      <w:lvlText w:val=""/>
+      <w:lvlJc w:val="left"/>
+      <w:pPr>
+        <w:ind w:left="2880" w:hanging="360"/>
+      </w:pPr>
+      <w:rPr>
+        <w:rFonts w:ascii="Symbol" w:hAnsi="Symbol" w:hint="default"/>
+      </w:rPr>
+    </w:lvl>
+    <w:lvl w:ilvl="4" w:tplc="04090003" w:tentative="1">
+      <w:start w:val="1"/>
+      <w:numFmt w:val="bullet"/>
+      <w:lvlText w:val="o"/>
+      <w:lvlJc w:val="left"/>
+      <w:pPr>
+        <w:ind w:left="3600" w:hanging="360"/>
+      </w:pPr>
+      <w:rPr>
+        <w:rFonts w:ascii="Courier New" w:hAnsi="Courier New" w:cs="Courier New" w:hint="default"/>
+      </w:rPr>
+    </w:lvl>
+    <w:lvl w:ilvl="5" w:tplc="04090005" w:tentative="1">
+      <w:start w:val="1"/>
+      <w:numFmt w:val="bullet"/>
+      <w:lvlText w:val=""/>
+      <w:lvlJc w:val="left"/>
+      <w:pPr>
+        <w:ind w:left="4320" w:hanging="360"/>
+      </w:pPr>
+      <w:rPr>
+        <w:rFonts w:ascii="Wingdings" w:hAnsi="Wingdings" w:hint="default"/>
+      </w:rPr>
+    </w:lvl>
+    <w:lvl w:ilvl="6" w:tplc="04090001" w:tentative="1">
+      <w:start w:val="1"/>
+      <w:numFmt w:val="bullet"/>
+      <w:lvlText w:val=""/>
+      <w:lvlJc w:val="left"/>
+      <w:pPr>
+        <w:ind w:left="5040" w:hanging="360"/>
+      </w:pPr>
+      <w:rPr>
+        <w:rFonts w:ascii="Symbol" w:hAnsi="Symbol" w:hint="default"/>
+      </w:rPr>
+    </w:lvl>
+    <w:lvl w:ilvl="7" w:tplc="04090003" w:tentative="1">
+      <w:start w:val="1"/>
+      <w:numFmt w:val="bullet"/>
+      <w:lvlText w:val="o"/>
+      <w:lvlJc w:val="left"/>
+      <w:pPr>
+        <w:ind w:left="5760" w:hanging="360"/>
+      </w:pPr>
+      <w:rPr>
+        <w:rFonts w:ascii="Courier New" w:hAnsi="Courier New" w:cs="Courier New" w:hint="default"/>
+      </w:rPr>
+    </w:lvl>
+    <w:lvl w:ilvl="8" w:tplc="04090005" w:tentative="1">
+      <w:start w:val="1"/>
+      <w:numFmt w:val="bullet"/>
+      <w:lvlText w:val=""/>
+      <w:lvlJc w:val="left"/>
+      <w:pPr>
+        <w:ind w:left="6480" w:hanging="360"/>
+      </w:pPr>
+      <w:rPr>
+        <w:rFonts w:ascii="Wingdings" w:hAnsi="Wingdings" w:hint="default"/>
+      </w:rPr>
+    </w:lvl>
+  </w:abstractNum>
+  <w:abstractNum w:abstractNumId="1" w15:restartNumberingAfterBreak="0">
     <w:nsid w:val="4C855E39"/>
     <w:multiLevelType w:val="hybridMultilevel"/>
     <w:tmpl w:val="EC30AAE0"/>
@@ -5857,7 +7085,240 @@
       </w:pPr>
     </w:lvl>
   </w:abstractNum>
+  <w:abstractNum w:abstractNumId="2" w15:restartNumberingAfterBreak="0">
+    <w:nsid w:val="64625D19"/>
+    <w:multiLevelType w:val="hybridMultilevel"/>
+    <w:tmpl w:val="90964476"/>
+    <w:lvl w:ilvl="0" w:tplc="F5FE9752">
+      <w:numFmt w:val="bullet"/>
+      <w:lvlText w:val="-"/>
+      <w:lvlJc w:val="left"/>
+      <w:pPr>
+        <w:ind w:left="1080" w:hanging="360"/>
+      </w:pPr>
+      <w:rPr>
+        <w:rFonts w:ascii="Times New Roman" w:eastAsiaTheme="minorHAnsi" w:hAnsi="Times New Roman" w:cs="Times New Roman" w:hint="default"/>
+      </w:rPr>
+    </w:lvl>
+    <w:lvl w:ilvl="1" w:tplc="04090003" w:tentative="1">
+      <w:start w:val="1"/>
+      <w:numFmt w:val="bullet"/>
+      <w:lvlText w:val="o"/>
+      <w:lvlJc w:val="left"/>
+      <w:pPr>
+        <w:ind w:left="1800" w:hanging="360"/>
+      </w:pPr>
+      <w:rPr>
+        <w:rFonts w:ascii="Courier New" w:hAnsi="Courier New" w:cs="Courier New" w:hint="default"/>
+      </w:rPr>
+    </w:lvl>
+    <w:lvl w:ilvl="2" w:tplc="04090005" w:tentative="1">
+      <w:start w:val="1"/>
+      <w:numFmt w:val="bullet"/>
+      <w:lvlText w:val=""/>
+      <w:lvlJc w:val="left"/>
+      <w:pPr>
+        <w:ind w:left="2520" w:hanging="360"/>
+      </w:pPr>
+      <w:rPr>
+        <w:rFonts w:ascii="Wingdings" w:hAnsi="Wingdings" w:hint="default"/>
+      </w:rPr>
+    </w:lvl>
+    <w:lvl w:ilvl="3" w:tplc="04090001" w:tentative="1">
+      <w:start w:val="1"/>
+      <w:numFmt w:val="bullet"/>
+      <w:lvlText w:val=""/>
+      <w:lvlJc w:val="left"/>
+      <w:pPr>
+        <w:ind w:left="3240" w:hanging="360"/>
+      </w:pPr>
+      <w:rPr>
+        <w:rFonts w:ascii="Symbol" w:hAnsi="Symbol" w:hint="default"/>
+      </w:rPr>
+    </w:lvl>
+    <w:lvl w:ilvl="4" w:tplc="04090003" w:tentative="1">
+      <w:start w:val="1"/>
+      <w:numFmt w:val="bullet"/>
+      <w:lvlText w:val="o"/>
+      <w:lvlJc w:val="left"/>
+      <w:pPr>
+        <w:ind w:left="3960" w:hanging="360"/>
+      </w:pPr>
+      <w:rPr>
+        <w:rFonts w:ascii="Courier New" w:hAnsi="Courier New" w:cs="Courier New" w:hint="default"/>
+      </w:rPr>
+    </w:lvl>
+    <w:lvl w:ilvl="5" w:tplc="04090005" w:tentative="1">
+      <w:start w:val="1"/>
+      <w:numFmt w:val="bullet"/>
+      <w:lvlText w:val=""/>
+      <w:lvlJc w:val="left"/>
+      <w:pPr>
+        <w:ind w:left="4680" w:hanging="360"/>
+      </w:pPr>
+      <w:rPr>
+        <w:rFonts w:ascii="Wingdings" w:hAnsi="Wingdings" w:hint="default"/>
+      </w:rPr>
+    </w:lvl>
+    <w:lvl w:ilvl="6" w:tplc="04090001" w:tentative="1">
+      <w:start w:val="1"/>
+      <w:numFmt w:val="bullet"/>
+      <w:lvlText w:val=""/>
+      <w:lvlJc w:val="left"/>
+      <w:pPr>
+        <w:ind w:left="5400" w:hanging="360"/>
+      </w:pPr>
+      <w:rPr>
+        <w:rFonts w:ascii="Symbol" w:hAnsi="Symbol" w:hint="default"/>
+      </w:rPr>
+    </w:lvl>
+    <w:lvl w:ilvl="7" w:tplc="04090003" w:tentative="1">
+      <w:start w:val="1"/>
+      <w:numFmt w:val="bullet"/>
+      <w:lvlText w:val="o"/>
+      <w:lvlJc w:val="left"/>
+      <w:pPr>
+        <w:ind w:left="6120" w:hanging="360"/>
+      </w:pPr>
+      <w:rPr>
+        <w:rFonts w:ascii="Courier New" w:hAnsi="Courier New" w:cs="Courier New" w:hint="default"/>
+      </w:rPr>
+    </w:lvl>
+    <w:lvl w:ilvl="8" w:tplc="04090005" w:tentative="1">
+      <w:start w:val="1"/>
+      <w:numFmt w:val="bullet"/>
+      <w:lvlText w:val=""/>
+      <w:lvlJc w:val="left"/>
+      <w:pPr>
+        <w:ind w:left="6840" w:hanging="360"/>
+      </w:pPr>
+      <w:rPr>
+        <w:rFonts w:ascii="Wingdings" w:hAnsi="Wingdings" w:hint="default"/>
+      </w:rPr>
+    </w:lvl>
+  </w:abstractNum>
+  <w:abstractNum w:abstractNumId="3" w15:restartNumberingAfterBreak="0">
+    <w:nsid w:val="7F9838C8"/>
+    <w:multiLevelType w:val="hybridMultilevel"/>
+    <w:tmpl w:val="33300C44"/>
+    <w:lvl w:ilvl="0" w:tplc="17B2762E">
+      <w:numFmt w:val="bullet"/>
+      <w:lvlText w:val="-"/>
+      <w:lvlJc w:val="left"/>
+      <w:pPr>
+        <w:ind w:left="1080" w:hanging="360"/>
+      </w:pPr>
+      <w:rPr>
+        <w:rFonts w:ascii="Times New Roman" w:eastAsiaTheme="minorHAnsi" w:hAnsi="Times New Roman" w:cs="Times New Roman" w:hint="default"/>
+      </w:rPr>
+    </w:lvl>
+    <w:lvl w:ilvl="1" w:tplc="04090003" w:tentative="1">
+      <w:start w:val="1"/>
+      <w:numFmt w:val="bullet"/>
+      <w:lvlText w:val="o"/>
+      <w:lvlJc w:val="left"/>
+      <w:pPr>
+        <w:ind w:left="1800" w:hanging="360"/>
+      </w:pPr>
+      <w:rPr>
+        <w:rFonts w:ascii="Courier New" w:hAnsi="Courier New" w:cs="Courier New" w:hint="default"/>
+      </w:rPr>
+    </w:lvl>
+    <w:lvl w:ilvl="2" w:tplc="04090005" w:tentative="1">
+      <w:start w:val="1"/>
+      <w:numFmt w:val="bullet"/>
+      <w:lvlText w:val=""/>
+      <w:lvlJc w:val="left"/>
+      <w:pPr>
+        <w:ind w:left="2520" w:hanging="360"/>
+      </w:pPr>
+      <w:rPr>
+        <w:rFonts w:ascii="Wingdings" w:hAnsi="Wingdings" w:hint="default"/>
+      </w:rPr>
+    </w:lvl>
+    <w:lvl w:ilvl="3" w:tplc="04090001" w:tentative="1">
+      <w:start w:val="1"/>
+      <w:numFmt w:val="bullet"/>
+      <w:lvlText w:val=""/>
+      <w:lvlJc w:val="left"/>
+      <w:pPr>
+        <w:ind w:left="3240" w:hanging="360"/>
+      </w:pPr>
+      <w:rPr>
+        <w:rFonts w:ascii="Symbol" w:hAnsi="Symbol" w:hint="default"/>
+      </w:rPr>
+    </w:lvl>
+    <w:lvl w:ilvl="4" w:tplc="04090003" w:tentative="1">
+      <w:start w:val="1"/>
+      <w:numFmt w:val="bullet"/>
+      <w:lvlText w:val="o"/>
+      <w:lvlJc w:val="left"/>
+      <w:pPr>
+        <w:ind w:left="3960" w:hanging="360"/>
+      </w:pPr>
+      <w:rPr>
+        <w:rFonts w:ascii="Courier New" w:hAnsi="Courier New" w:cs="Courier New" w:hint="default"/>
+      </w:rPr>
+    </w:lvl>
+    <w:lvl w:ilvl="5" w:tplc="04090005" w:tentative="1">
+      <w:start w:val="1"/>
+      <w:numFmt w:val="bullet"/>
+      <w:lvlText w:val=""/>
+      <w:lvlJc w:val="left"/>
+      <w:pPr>
+        <w:ind w:left="4680" w:hanging="360"/>
+      </w:pPr>
+      <w:rPr>
+        <w:rFonts w:ascii="Wingdings" w:hAnsi="Wingdings" w:hint="default"/>
+      </w:rPr>
+    </w:lvl>
+    <w:lvl w:ilvl="6" w:tplc="04090001" w:tentative="1">
+      <w:start w:val="1"/>
+      <w:numFmt w:val="bullet"/>
+      <w:lvlText w:val=""/>
+      <w:lvlJc w:val="left"/>
+      <w:pPr>
+        <w:ind w:left="5400" w:hanging="360"/>
+      </w:pPr>
+      <w:rPr>
+        <w:rFonts w:ascii="Symbol" w:hAnsi="Symbol" w:hint="default"/>
+      </w:rPr>
+    </w:lvl>
+    <w:lvl w:ilvl="7" w:tplc="04090003" w:tentative="1">
+      <w:start w:val="1"/>
+      <w:numFmt w:val="bullet"/>
+      <w:lvlText w:val="o"/>
+      <w:lvlJc w:val="left"/>
+      <w:pPr>
+        <w:ind w:left="6120" w:hanging="360"/>
+      </w:pPr>
+      <w:rPr>
+        <w:rFonts w:ascii="Courier New" w:hAnsi="Courier New" w:cs="Courier New" w:hint="default"/>
+      </w:rPr>
+    </w:lvl>
+    <w:lvl w:ilvl="8" w:tplc="04090005" w:tentative="1">
+      <w:start w:val="1"/>
+      <w:numFmt w:val="bullet"/>
+      <w:lvlText w:val=""/>
+      <w:lvlJc w:val="left"/>
+      <w:pPr>
+        <w:ind w:left="6840" w:hanging="360"/>
+      </w:pPr>
+      <w:rPr>
+        <w:rFonts w:ascii="Wingdings" w:hAnsi="Wingdings" w:hint="default"/>
+      </w:rPr>
+    </w:lvl>
+  </w:abstractNum>
   <w:num w:numId="1">
+    <w:abstractNumId w:val="1"/>
+  </w:num>
+  <w:num w:numId="2">
+    <w:abstractNumId w:val="3"/>
+  </w:num>
+  <w:num w:numId="3">
+    <w:abstractNumId w:val="2"/>
+  </w:num>
+  <w:num w:numId="4">
     <w:abstractNumId w:val="0"/>
   </w:num>
 </w:numbering>
@@ -6629,7 +8090,7 @@
 </file>
 
 <file path=customXml/itemProps1.xml><?xml version="1.0" encoding="utf-8"?>
-<ds:datastoreItem xmlns:ds="http://schemas.openxmlformats.org/officeDocument/2006/customXml" ds:itemID="{4A027922-256F-46E6-85C6-F7E8E7353671}">
+<ds:datastoreItem xmlns:ds="http://schemas.openxmlformats.org/officeDocument/2006/customXml" ds:itemID="{84B064BB-0D22-4F92-8E5D-B0CBC66DCDE2}">
   <ds:schemaRefs>
     <ds:schemaRef ds:uri="http://schemas.openxmlformats.org/officeDocument/2006/bibliography"/>
   </ds:schemaRefs>

</xml_diff>

<commit_message>
sv D sua 5
</commit_message>
<xml_diff>
--- a/BT Git.docx
+++ b/BT Git.docx
@@ -118,6 +118,70 @@
           <w:sz w:val="26"/>
           <w:szCs w:val="26"/>
         </w:rPr>
+        <w:t xml:space="preserve"> </w:t>
+      </w:r>
+      <w:proofErr w:type="spellStart"/>
+      <w:r>
+        <w:rPr>
+          <w:rFonts w:ascii="Times New Roman" w:hAnsi="Times New Roman" w:cs="Times New Roman"/>
+          <w:sz w:val="26"/>
+          <w:szCs w:val="26"/>
+        </w:rPr>
+        <w:t>Nguyễn</w:t>
+      </w:r>
+      <w:proofErr w:type="spellEnd"/>
+      <w:r>
+        <w:rPr>
+          <w:rFonts w:ascii="Times New Roman" w:hAnsi="Times New Roman" w:cs="Times New Roman"/>
+          <w:sz w:val="26"/>
+          <w:szCs w:val="26"/>
+        </w:rPr>
+        <w:t xml:space="preserve"> </w:t>
+      </w:r>
+      <w:proofErr w:type="spellStart"/>
+      <w:r>
+        <w:rPr>
+          <w:rFonts w:ascii="Times New Roman" w:hAnsi="Times New Roman" w:cs="Times New Roman"/>
+          <w:sz w:val="26"/>
+          <w:szCs w:val="26"/>
+        </w:rPr>
+        <w:t>Trần</w:t>
+      </w:r>
+      <w:proofErr w:type="spellEnd"/>
+      <w:r>
+        <w:rPr>
+          <w:rFonts w:ascii="Times New Roman" w:hAnsi="Times New Roman" w:cs="Times New Roman"/>
+          <w:sz w:val="26"/>
+          <w:szCs w:val="26"/>
+        </w:rPr>
+        <w:t xml:space="preserve"> </w:t>
+      </w:r>
+      <w:proofErr w:type="spellStart"/>
+      <w:r>
+        <w:rPr>
+          <w:rFonts w:ascii="Times New Roman" w:hAnsi="Times New Roman" w:cs="Times New Roman"/>
+          <w:sz w:val="26"/>
+          <w:szCs w:val="26"/>
+        </w:rPr>
+        <w:t>Tuấn</w:t>
+      </w:r>
+      <w:proofErr w:type="spellEnd"/>
+      <w:r>
+        <w:rPr>
+          <w:rFonts w:ascii="Times New Roman" w:hAnsi="Times New Roman" w:cs="Times New Roman"/>
+          <w:sz w:val="26"/>
+          <w:szCs w:val="26"/>
+        </w:rPr>
+        <w:t xml:space="preserve"> Anh</w:t>
+      </w:r>
+      <w:bookmarkStart w:id="0" w:name="_GoBack"/>
+      <w:bookmarkEnd w:id="0"/>
+      <w:r>
+        <w:rPr>
+          <w:rFonts w:ascii="Times New Roman" w:hAnsi="Times New Roman" w:cs="Times New Roman"/>
+          <w:sz w:val="26"/>
+          <w:szCs w:val="26"/>
+        </w:rPr>
         <w:tab/>
       </w:r>
     </w:p>
@@ -194,7 +258,53 @@
         </w:rPr>
         <w:t>:</w:t>
       </w:r>
+      <w:proofErr w:type="spellStart"/>
+      <w:r>
+        <w:rPr>
+          <w:rFonts w:ascii="Times New Roman" w:hAnsi="Times New Roman" w:cs="Times New Roman"/>
+          <w:sz w:val="26"/>
+          <w:szCs w:val="26"/>
+        </w:rPr>
+        <w:t>Phạm</w:t>
+      </w:r>
+      <w:proofErr w:type="spellEnd"/>
       <w:proofErr w:type="gramEnd"/>
+      <w:r>
+        <w:rPr>
+          <w:rFonts w:ascii="Times New Roman" w:hAnsi="Times New Roman" w:cs="Times New Roman"/>
+          <w:sz w:val="26"/>
+          <w:szCs w:val="26"/>
+        </w:rPr>
+        <w:t xml:space="preserve"> </w:t>
+      </w:r>
+      <w:proofErr w:type="spellStart"/>
+      <w:r>
+        <w:rPr>
+          <w:rFonts w:ascii="Times New Roman" w:hAnsi="Times New Roman" w:cs="Times New Roman"/>
+          <w:sz w:val="26"/>
+          <w:szCs w:val="26"/>
+        </w:rPr>
+        <w:t>Chí</w:t>
+      </w:r>
+      <w:proofErr w:type="spellEnd"/>
+      <w:r>
+        <w:rPr>
+          <w:rFonts w:ascii="Times New Roman" w:hAnsi="Times New Roman" w:cs="Times New Roman"/>
+          <w:sz w:val="26"/>
+          <w:szCs w:val="26"/>
+        </w:rPr>
+        <w:t xml:space="preserve"> </w:t>
+      </w:r>
+      <w:proofErr w:type="spellStart"/>
+      <w:r>
+        <w:rPr>
+          <w:rFonts w:ascii="Times New Roman" w:hAnsi="Times New Roman" w:cs="Times New Roman"/>
+          <w:sz w:val="26"/>
+          <w:szCs w:val="26"/>
+        </w:rPr>
+        <w:t>Thắng</w:t>
+      </w:r>
+      <w:proofErr w:type="spellEnd"/>
       <w:r>
         <w:rPr>
           <w:rFonts w:ascii="Times New Roman" w:hAnsi="Times New Roman" w:cs="Times New Roman"/>
@@ -3273,6 +3383,7 @@
       <w:r>
         <w:rPr>
           <w:rFonts w:ascii="Times New Roman" w:hAnsi="Times New Roman" w:cs="Times New Roman"/>
+          <w:noProof/>
           <w:sz w:val="26"/>
           <w:szCs w:val="26"/>
         </w:rPr>
@@ -3575,6 +3686,7 @@
       <w:r>
         <w:rPr>
           <w:rFonts w:ascii="Times New Roman" w:hAnsi="Times New Roman" w:cs="Times New Roman"/>
+          <w:noProof/>
           <w:color w:val="FF0000"/>
           <w:sz w:val="26"/>
           <w:szCs w:val="26"/>
@@ -3954,6 +4066,7 @@
       <w:r>
         <w:rPr>
           <w:rFonts w:ascii="Times New Roman" w:hAnsi="Times New Roman" w:cs="Times New Roman"/>
+          <w:noProof/>
           <w:color w:val="FF0000"/>
           <w:sz w:val="26"/>
           <w:szCs w:val="26"/>
@@ -5278,6 +5391,7 @@
       <w:r>
         <w:rPr>
           <w:rFonts w:ascii="Times New Roman" w:hAnsi="Times New Roman" w:cs="Times New Roman"/>
+          <w:noProof/>
           <w:sz w:val="26"/>
           <w:szCs w:val="26"/>
         </w:rPr>
@@ -6215,8 +6329,6 @@
           </wp:inline>
         </w:drawing>
       </w:r>
-      <w:bookmarkStart w:id="0" w:name="_GoBack"/>
-      <w:bookmarkEnd w:id="0"/>
     </w:p>
     <w:p>
       <w:pPr>
@@ -8090,7 +8202,7 @@
 </file>
 
 <file path=customXml/itemProps1.xml><?xml version="1.0" encoding="utf-8"?>
-<ds:datastoreItem xmlns:ds="http://schemas.openxmlformats.org/officeDocument/2006/customXml" ds:itemID="{84B064BB-0D22-4F92-8E5D-B0CBC66DCDE2}">
+<ds:datastoreItem xmlns:ds="http://schemas.openxmlformats.org/officeDocument/2006/customXml" ds:itemID="{A8C6601F-DF2F-41EF-92BC-226DBC546D58}">
   <ds:schemaRefs>
     <ds:schemaRef ds:uri="http://schemas.openxmlformats.org/officeDocument/2006/bibliography"/>
   </ds:schemaRefs>

</xml_diff>

<commit_message>
sinh vien D sua 6
</commit_message>
<xml_diff>
--- a/BT Git.docx
+++ b/BT Git.docx
@@ -172,10 +172,18 @@
           <w:sz w:val="26"/>
           <w:szCs w:val="26"/>
         </w:rPr>
-        <w:t xml:space="preserve"> Anh</w:t>
-      </w:r>
-      <w:bookmarkStart w:id="0" w:name="_GoBack"/>
-      <w:bookmarkEnd w:id="0"/>
+        <w:t xml:space="preserve"> </w:t>
+      </w:r>
+      <w:proofErr w:type="spellStart"/>
+      <w:r>
+        <w:rPr>
+          <w:rFonts w:ascii="Times New Roman" w:hAnsi="Times New Roman" w:cs="Times New Roman"/>
+          <w:sz w:val="26"/>
+          <w:szCs w:val="26"/>
+        </w:rPr>
+        <w:t>Anh</w:t>
+      </w:r>
+      <w:proofErr w:type="spellEnd"/>
       <w:r>
         <w:rPr>
           <w:rFonts w:ascii="Times New Roman" w:hAnsi="Times New Roman" w:cs="Times New Roman"/>
@@ -6647,6 +6655,104 @@
         <w:t>nhất</w:t>
       </w:r>
       <w:proofErr w:type="spellEnd"/>
+      <w:r>
+        <w:rPr>
+          <w:rFonts w:ascii="Times New Roman" w:hAnsi="Times New Roman" w:cs="Times New Roman"/>
+          <w:noProof/>
+          <w:sz w:val="26"/>
+          <w:szCs w:val="26"/>
+        </w:rPr>
+        <w:drawing>
+          <wp:inline distT="0" distB="0" distL="0" distR="0">
+            <wp:extent cx="3171825" cy="962025"/>
+            <wp:effectExtent l="0" t="0" r="9525" b="9525"/>
+            <wp:docPr id="16" name="Picture 16"/>
+            <wp:cNvGraphicFramePr>
+              <a:graphicFrameLocks xmlns:a="http://schemas.openxmlformats.org/drawingml/2006/main" noChangeAspect="1"/>
+            </wp:cNvGraphicFramePr>
+            <a:graphic xmlns:a="http://schemas.openxmlformats.org/drawingml/2006/main">
+              <a:graphicData uri="http://schemas.openxmlformats.org/drawingml/2006/picture">
+                <pic:pic xmlns:pic="http://schemas.openxmlformats.org/drawingml/2006/picture">
+                  <pic:nvPicPr>
+                    <pic:cNvPr id="16" name="72835868_400622853966181_9149416857545998336_n.png"/>
+                    <pic:cNvPicPr/>
+                  </pic:nvPicPr>
+                  <pic:blipFill>
+                    <a:blip r:embed="rId20">
+                      <a:extLst>
+                        <a:ext uri="{28A0092B-C50C-407E-A947-70E740481C1C}">
+                          <a14:useLocalDpi xmlns:a14="http://schemas.microsoft.com/office/drawing/2010/main" val="0"/>
+                        </a:ext>
+                      </a:extLst>
+                    </a:blip>
+                    <a:stretch>
+                      <a:fillRect/>
+                    </a:stretch>
+                  </pic:blipFill>
+                  <pic:spPr>
+                    <a:xfrm>
+                      <a:off x="0" y="0"/>
+                      <a:ext cx="3171825" cy="962025"/>
+                    </a:xfrm>
+                    <a:prstGeom prst="rect">
+                      <a:avLst/>
+                    </a:prstGeom>
+                  </pic:spPr>
+                </pic:pic>
+              </a:graphicData>
+            </a:graphic>
+          </wp:inline>
+        </w:drawing>
+      </w:r>
+      <w:r>
+        <w:rPr>
+          <w:rFonts w:ascii="Times New Roman" w:hAnsi="Times New Roman" w:cs="Times New Roman"/>
+          <w:noProof/>
+          <w:sz w:val="26"/>
+          <w:szCs w:val="26"/>
+        </w:rPr>
+        <w:drawing>
+          <wp:inline distT="0" distB="0" distL="0" distR="0">
+            <wp:extent cx="1752600" cy="1657350"/>
+            <wp:effectExtent l="0" t="0" r="0" b="0"/>
+            <wp:docPr id="17" name="Picture 17"/>
+            <wp:cNvGraphicFramePr>
+              <a:graphicFrameLocks xmlns:a="http://schemas.openxmlformats.org/drawingml/2006/main" noChangeAspect="1"/>
+            </wp:cNvGraphicFramePr>
+            <a:graphic xmlns:a="http://schemas.openxmlformats.org/drawingml/2006/main">
+              <a:graphicData uri="http://schemas.openxmlformats.org/drawingml/2006/picture">
+                <pic:pic xmlns:pic="http://schemas.openxmlformats.org/drawingml/2006/picture">
+                  <pic:nvPicPr>
+                    <pic:cNvPr id="17" name="71953078_524535865014519_4907866366159093760_n.png"/>
+                    <pic:cNvPicPr/>
+                  </pic:nvPicPr>
+                  <pic:blipFill>
+                    <a:blip r:embed="rId21">
+                      <a:extLst>
+                        <a:ext uri="{28A0092B-C50C-407E-A947-70E740481C1C}">
+                          <a14:useLocalDpi xmlns:a14="http://schemas.microsoft.com/office/drawing/2010/main" val="0"/>
+                        </a:ext>
+                      </a:extLst>
+                    </a:blip>
+                    <a:stretch>
+                      <a:fillRect/>
+                    </a:stretch>
+                  </pic:blipFill>
+                  <pic:spPr>
+                    <a:xfrm>
+                      <a:off x="0" y="0"/>
+                      <a:ext cx="1752600" cy="1657350"/>
+                    </a:xfrm>
+                    <a:prstGeom prst="rect">
+                      <a:avLst/>
+                    </a:prstGeom>
+                  </pic:spPr>
+                </pic:pic>
+              </a:graphicData>
+            </a:graphic>
+          </wp:inline>
+        </w:drawing>
+      </w:r>
     </w:p>
     <w:p>
       <w:pPr>
@@ -6679,6 +6785,7 @@
         </w:rPr>
         <w:t xml:space="preserve">SV </w:t>
       </w:r>
+      <w:proofErr w:type="gramStart"/>
       <w:r>
         <w:rPr>
           <w:rFonts w:ascii="Times New Roman" w:hAnsi="Times New Roman" w:cs="Times New Roman"/>
@@ -6695,6 +6802,7 @@
         </w:rPr>
         <w:t>B</w:t>
       </w:r>
+      <w:proofErr w:type="gramEnd"/>
       <w:r>
         <w:rPr>
           <w:rFonts w:ascii="Times New Roman" w:hAnsi="Times New Roman" w:cs="Times New Roman"/>
@@ -6790,6 +6898,75 @@
           <w:szCs w:val="26"/>
         </w:rPr>
         <w:t xml:space="preserve"> master </w:t>
+      </w:r>
+    </w:p>
+    <w:p>
+      <w:pPr>
+        <w:pStyle w:val="ListParagraph"/>
+        <w:rPr>
+          <w:rFonts w:ascii="Times New Roman" w:hAnsi="Times New Roman" w:cs="Times New Roman"/>
+          <w:sz w:val="26"/>
+          <w:szCs w:val="26"/>
+        </w:rPr>
+      </w:pPr>
+    </w:p>
+    <w:p>
+      <w:pPr>
+        <w:pStyle w:val="ListParagraph"/>
+        <w:rPr>
+          <w:rFonts w:ascii="Times New Roman" w:hAnsi="Times New Roman" w:cs="Times New Roman"/>
+          <w:sz w:val="26"/>
+          <w:szCs w:val="26"/>
+        </w:rPr>
+      </w:pPr>
+      <w:r>
+        <w:rPr>
+          <w:rFonts w:ascii="Times New Roman" w:hAnsi="Times New Roman" w:cs="Times New Roman"/>
+          <w:noProof/>
+          <w:sz w:val="26"/>
+          <w:szCs w:val="26"/>
+        </w:rPr>
+        <w:drawing>
+          <wp:inline distT="0" distB="0" distL="0" distR="0">
+            <wp:extent cx="3190875" cy="542925"/>
+            <wp:effectExtent l="0" t="0" r="9525" b="9525"/>
+            <wp:docPr id="18" name="Picture 18"/>
+            <wp:cNvGraphicFramePr>
+              <a:graphicFrameLocks xmlns:a="http://schemas.openxmlformats.org/drawingml/2006/main" noChangeAspect="1"/>
+            </wp:cNvGraphicFramePr>
+            <a:graphic xmlns:a="http://schemas.openxmlformats.org/drawingml/2006/main">
+              <a:graphicData uri="http://schemas.openxmlformats.org/drawingml/2006/picture">
+                <pic:pic xmlns:pic="http://schemas.openxmlformats.org/drawingml/2006/picture">
+                  <pic:nvPicPr>
+                    <pic:cNvPr id="18" name="72791330_443605279591861_5600142470672285696_n.png"/>
+                    <pic:cNvPicPr/>
+                  </pic:nvPicPr>
+                  <pic:blipFill>
+                    <a:blip r:embed="rId22">
+                      <a:extLst>
+                        <a:ext uri="{28A0092B-C50C-407E-A947-70E740481C1C}">
+                          <a14:useLocalDpi xmlns:a14="http://schemas.microsoft.com/office/drawing/2010/main" val="0"/>
+                        </a:ext>
+                      </a:extLst>
+                    </a:blip>
+                    <a:stretch>
+                      <a:fillRect/>
+                    </a:stretch>
+                  </pic:blipFill>
+                  <pic:spPr>
+                    <a:xfrm>
+                      <a:off x="0" y="0"/>
+                      <a:ext cx="3190875" cy="542925"/>
+                    </a:xfrm>
+                    <a:prstGeom prst="rect">
+                      <a:avLst/>
+                    </a:prstGeom>
+                  </pic:spPr>
+                </pic:pic>
+              </a:graphicData>
+            </a:graphic>
+          </wp:inline>
+        </w:drawing>
       </w:r>
     </w:p>
     <w:p>
@@ -6983,6 +7160,61 @@
         </w:rPr>
         <w:t xml:space="preserve"> </w:t>
       </w:r>
+    </w:p>
+    <w:p>
+      <w:pPr>
+        <w:pStyle w:val="ListParagraph"/>
+        <w:rPr>
+          <w:rFonts w:ascii="Times New Roman" w:hAnsi="Times New Roman" w:cs="Times New Roman"/>
+          <w:sz w:val="26"/>
+          <w:szCs w:val="26"/>
+        </w:rPr>
+      </w:pPr>
+      <w:r>
+        <w:rPr>
+          <w:rFonts w:ascii="Times New Roman" w:hAnsi="Times New Roman" w:cs="Times New Roman"/>
+          <w:sz w:val="26"/>
+          <w:szCs w:val="26"/>
+        </w:rPr>
+        <w:lastRenderedPageBreak/>
+        <w:drawing>
+          <wp:inline distT="0" distB="0" distL="0" distR="0" wp14:anchorId="788D7BEA" wp14:editId="7E8562E5">
+            <wp:extent cx="5506218" cy="3467584"/>
+            <wp:effectExtent l="0" t="0" r="0" b="0"/>
+            <wp:docPr id="19" name="Picture 19"/>
+            <wp:cNvGraphicFramePr>
+              <a:graphicFrameLocks xmlns:a="http://schemas.openxmlformats.org/drawingml/2006/main" noChangeAspect="1"/>
+            </wp:cNvGraphicFramePr>
+            <a:graphic xmlns:a="http://schemas.openxmlformats.org/drawingml/2006/main">
+              <a:graphicData uri="http://schemas.openxmlformats.org/drawingml/2006/picture">
+                <pic:pic xmlns:pic="http://schemas.openxmlformats.org/drawingml/2006/picture">
+                  <pic:nvPicPr>
+                    <pic:cNvPr id="1" name=""/>
+                    <pic:cNvPicPr/>
+                  </pic:nvPicPr>
+                  <pic:blipFill>
+                    <a:blip r:embed="rId23"/>
+                    <a:stretch>
+                      <a:fillRect/>
+                    </a:stretch>
+                  </pic:blipFill>
+                  <pic:spPr>
+                    <a:xfrm>
+                      <a:off x="0" y="0"/>
+                      <a:ext cx="5506218" cy="3467584"/>
+                    </a:xfrm>
+                    <a:prstGeom prst="rect">
+                      <a:avLst/>
+                    </a:prstGeom>
+                  </pic:spPr>
+                </pic:pic>
+              </a:graphicData>
+            </a:graphic>
+          </wp:inline>
+        </w:drawing>
+      </w:r>
+      <w:bookmarkStart w:id="0" w:name="_GoBack"/>
+      <w:bookmarkEnd w:id="0"/>
     </w:p>
     <w:sectPr>
       <w:pgSz w:w="12240" w:h="15840"/>
@@ -8202,7 +8434,7 @@
 </file>
 
 <file path=customXml/itemProps1.xml><?xml version="1.0" encoding="utf-8"?>
-<ds:datastoreItem xmlns:ds="http://schemas.openxmlformats.org/officeDocument/2006/customXml" ds:itemID="{A8C6601F-DF2F-41EF-92BC-226DBC546D58}">
+<ds:datastoreItem xmlns:ds="http://schemas.openxmlformats.org/officeDocument/2006/customXml" ds:itemID="{9DF57773-8B93-43A8-B3BF-D39AE01C2CD3}">
   <ds:schemaRefs>
     <ds:schemaRef ds:uri="http://schemas.openxmlformats.org/officeDocument/2006/bibliography"/>
   </ds:schemaRefs>

</xml_diff>